<commit_message>
tuning the model and report writing
</commit_message>
<xml_diff>
--- a/markdown/RFsportmort_Report.docx
+++ b/markdown/RFsportmort_Report.docx
@@ -502,7 +502,15 @@
         <w:pStyle w:val="FirstParagraph"/>
       </w:pPr>
       <w:r>
-        <w:t xml:space="preserve">Reconstructions were developed for CFMUs across the Gulf of Alaska, from Kodiak Island east to Southeast Alaska (Figures XX). Small amounts of black and yelloweye rockfishes harvest also occurs in the South Alaska Peninsula, Chignik, and Bering Sea/Aleutian Island areas; however, harvests and releases in these areas are too small to be accurately estimated with current sampling programs, and no port sampling programs exist in these areas to allow for estimates of black and yelloweye rockfish specifically.</w:t>
+        <w:t xml:space="preserve">Reconstructions were developed for CFMUs across the Gulf of Alaska, from Kodiak Island east to Southeast Alaska (Figures XX). CFMUs were divided into 3 overall regions such that the Southcentral region contained Cook Inlet (CI), the North Gulf Coast (NG) and Prince William Sound Inside (PWSI) and Outside (PWSO) CFMU’s and Southeast region was comprised of the Central Southeast Outside (CSEO), North Southeast Outside (NSEO), South Southeast Outside (SSEO), North Southeast Inside (NSEI), South Southeast Inside (SSEI) and a sixth area that pooled the Icy Bay subdistrict (IBS) and East Yakutat section (EYKT) to comprise the East–West Yakutat management area (EWYKT).</w:t>
+      </w:r>
+    </w:p>
+    <w:p>
+      <w:pPr>
+        <w:pStyle w:val="BodyText"/>
+      </w:pPr>
+      <w:r>
+        <w:t xml:space="preserve">Several of the westward and Kodiak subdistricts have little data and necessitated pooling for this analysis. In addition to the Afognak, Eastside and Northeast CFMUs which contained adequate data, the Westside and Mainland districts were pooled ni the the Western Kodiak management area (WKMA) while the Southeast, Southwest, Chignik and South Alaska Peninsula (SAKPEN) districts were pooled into a CFMU called SOKO2PEN. Lastly the Aleatian and Bering Sea CFMUs were pooled into the BSAI CFMU and included in the Kodiak region.</w:t>
       </w:r>
     </w:p>
     <w:bookmarkEnd w:id="23"/>
@@ -529,7 +537,7 @@
         <w:pStyle w:val="FirstParagraph"/>
       </w:pPr>
       <w:r>
-        <w:t xml:space="preserve">Statewide harvest survey estimates of rockfish catch and harvest are available for 28 years (1996-2023) for all users and for 13 years (2011-2023) for guided anglers (Figure X). Additionally, there are overall harvest estimates from 1977- 1995 and release estimates from 1990-1995 that required some partitioning to ascribe to current management units. Harvests in unknown areas were apportioned based on harvest proportions in 1996. Variance estimates are not available for pre-1996 data and as such, the maximum observed coefficient of variation (cv) in each commercial fisheries management unit was applied to the pre-1996 values. SWHS Rockfish release estimates are inferred from the difference between catch and harvest estimates and variances calculated accordingly.</w:t>
+        <w:t xml:space="preserve">Statewide harvest survey estimates of rockfish catch and harvest are available for 28 years (1996-2023) for all users and for 13 years (2011-2023) for guided anglers (Figure DATA_SOURCES). Additionally, there are overall harvest estimates from 1977- 1995 and release estimates from 1990-1995 that required some partitioning to ascribe to current management units. Harvest and release estimates in unknown areas were apportioned based on harvest proportions in 1996. Variance estimates are not available for pre-1996 data and as such, the maximum observed coefficient of variation (cv) in each commercial fisheries management unit was applied to the pre-1996 values.</w:t>
       </w:r>
     </w:p>
     <w:p>
@@ -537,13 +545,146 @@
         <w:pStyle w:val="BodyText"/>
       </w:pPr>
       <w:r>
-        <w:t xml:space="preserve">SWHS estimates of harvests and releases are assumed to be biased based on the disagreement between SWHS estimates of guided trips and matching logbook totals of guided harvests and releases (Figure DATA BIAS). Additionally, the bias in harvests and releases varies considerably (Figure DATA BIAS). The model treats the logbook data as a census with minimal uncertainty and thus SWHS bias estimation is a product of the difference between the survey and the logbook data.</w:t>
+        <w:t xml:space="preserve">SWHS Rockfish release estimates are inferred from the difference between catch and harvest estimates and variances calculated accordingly. SWHS release estimates were assumed to equal the total catch minus the harvest and the standard deviation of the releases was derived from the standard deviation of the harvest and catch estimates such that</w:t>
       </w:r>
     </w:p>
     <w:p>
       <w:pPr>
         <w:pStyle w:val="BodyText"/>
       </w:pPr>
+      <m:oMath>
+        <m:sSub>
+          <m:e>
+            <m:r>
+              <m:t>σ</m:t>
+            </m:r>
+          </m:e>
+          <m:sub>
+            <m:r>
+              <m:t>S</m:t>
+            </m:r>
+            <m:r>
+              <m:t>W</m:t>
+            </m:r>
+            <m:r>
+              <m:t>H</m:t>
+            </m:r>
+            <m:sSub>
+              <m:e>
+                <m:r>
+                  <m:t>S</m:t>
+                </m:r>
+              </m:e>
+              <m:sub>
+                <m:r>
+                  <m:t>R</m:t>
+                </m:r>
+              </m:sub>
+            </m:sSub>
+          </m:sub>
+        </m:sSub>
+        <m:r>
+          <m:t> </m:t>
+        </m:r>
+        <m:r>
+          <m:rPr>
+            <m:sty m:val="p"/>
+          </m:rPr>
+          <m:t>=</m:t>
+        </m:r>
+        <m:r>
+          <m:t> </m:t>
+        </m:r>
+        <m:rad>
+          <m:radPr>
+            <m:degHide m:val="on"/>
+          </m:radPr>
+          <m:deg/>
+          <m:e>
+            <m:sSubSup>
+              <m:e>
+                <m:r>
+                  <m:t>σ</m:t>
+                </m:r>
+              </m:e>
+              <m:sub>
+                <m:r>
+                  <m:t>S</m:t>
+                </m:r>
+                <m:r>
+                  <m:t>W</m:t>
+                </m:r>
+                <m:r>
+                  <m:t>H</m:t>
+                </m:r>
+                <m:sSub>
+                  <m:e>
+                    <m:r>
+                      <m:t>S</m:t>
+                    </m:r>
+                  </m:e>
+                  <m:sub>
+                    <m:r>
+                      <m:t>H</m:t>
+                    </m:r>
+                  </m:sub>
+                </m:sSub>
+              </m:sub>
+              <m:sup>
+                <m:r>
+                  <m:t>2</m:t>
+                </m:r>
+              </m:sup>
+            </m:sSubSup>
+            <m:r>
+              <m:rPr>
+                <m:sty m:val="p"/>
+              </m:rPr>
+              <m:t>+</m:t>
+            </m:r>
+            <m:sSubSup>
+              <m:e>
+                <m:r>
+                  <m:t>σ</m:t>
+                </m:r>
+              </m:e>
+              <m:sub>
+                <m:r>
+                  <m:t>S</m:t>
+                </m:r>
+                <m:r>
+                  <m:t>W</m:t>
+                </m:r>
+                <m:r>
+                  <m:t>H</m:t>
+                </m:r>
+                <m:sSub>
+                  <m:e>
+                    <m:r>
+                      <m:t>S</m:t>
+                    </m:r>
+                  </m:e>
+                  <m:sub>
+                    <m:r>
+                      <m:t>C</m:t>
+                    </m:r>
+                  </m:sub>
+                </m:sSub>
+              </m:sub>
+              <m:sup>
+                <m:r>
+                  <m:t>2</m:t>
+                </m:r>
+              </m:sup>
+            </m:sSubSup>
+          </m:e>
+        </m:rad>
+      </m:oMath>
+    </w:p>
+    <w:p>
+      <w:pPr>
+        <w:pStyle w:val="BodyText"/>
+      </w:pPr>
       <w:r>
         <w:t xml:space="preserve">Sport fishing guides have been required to report their harvest of rockfish for 26 years (1998-2023). Reported harvest is also available by assemblage (pelagic vs. non-pelagic). Harvest of yelloweye and</w:t>
       </w:r>
@@ -564,6 +705,14 @@
       </w:r>
       <w:r>
         <w:t xml:space="preserve">(non-pelagic, non-yelloweye) rockfish were reported separately beginning in 2006. Logbook data is treated as a census of the true catch and release of rockfish in these categories.</w:t>
+      </w:r>
+    </w:p>
+    <w:p>
+      <w:pPr>
+        <w:pStyle w:val="BodyText"/>
+      </w:pPr>
+      <w:r>
+        <w:t xml:space="preserve">SWHS estimates of harvests and releases are assumed to be biased based on the disagreement between SWHS estimates of guided trips and matching logbook totals of guided harvests and releases (Figure DATA BIAS). Additionally, the bias in harvests and releases varies considerably in both direction and magnitude (Figure DATA BIAS). The model treats the logbook data as a census with minimal uncertainty and thus SWHS bias estimation is a product of the difference between the survey and the logbook data.</w:t>
       </w:r>
     </w:p>
     <w:p>
@@ -12809,7 +12958,7 @@
         <w:t xml:space="preserve"> </w:t>
       </w:r>
       <w:r>
-        <w:t xml:space="preserve">terms that describe the offset of the pH logistic curve for unguided anglers (Table pH_PRIOR). The only information on unguided releases is the biases and inprecise estimate for all rockfish from the SWHS. To generate an estimate for unguided anglers required an assumption that harvest patterns of unguided anglers generally followed those of guided anglers fairly closely and as such the prior for the</w:t>
+        <w:t xml:space="preserve">terms that describe the offset of the pH logistic curve for unguided anglers (Table pH_PRIOR). The only information on unguided releases is the biases and imprecise estimate for all rockfish from the SWHS. To generate an estimate for unguided anglers required an assumption that harvest patterns of unguided anglers generally followed those of guided anglers fairly closely and as such the prior for the</w:t>
       </w:r>
       <w:r>
         <w:t xml:space="preserve"> </w:t>
@@ -12883,7 +13032,7 @@
     </w:p>
     <w:bookmarkEnd w:id="28"/>
     <w:bookmarkEnd w:id="29"/>
-    <w:bookmarkStart w:id="37" w:name="results"/>
+    <w:bookmarkStart w:id="41" w:name="results"/>
     <w:p>
       <w:pPr>
         <w:pStyle w:val="Heading1"/>
@@ -12944,23 +13093,31 @@
         <w:t xml:space="preserve">beta terms when difficult to fit logistic curves.</w:t>
       </w:r>
     </w:p>
-    <w:bookmarkStart w:id="30" w:name="model-fit"/>
+    <w:bookmarkStart w:id="30" w:name="bias-estimation"/>
     <w:p>
       <w:pPr>
         <w:pStyle w:val="Heading2"/>
       </w:pPr>
       <w:r>
-        <w:t xml:space="preserve">Model Fit</w:t>
+        <w:t xml:space="preserve">Bias Estimation</w:t>
+      </w:r>
+    </w:p>
+    <w:p>
+      <w:pPr>
+        <w:pStyle w:val="FirstParagraph"/>
+      </w:pPr>
+      <w:r>
+        <w:t xml:space="preserve">Model predicted bias in SWHS harvest data tracked the observed bias well across years and CFMUs (Figure YEARAREA_BIAS) and demonstrated that SWHS estimates were generally biased low (Figure MEAN_BIAS). The model also tracked release bias well across years and CFMUs but generally smoothed the more variable observed SWHS bias (Figure YEARAREA_BIAS). This is likely the result of far less precision in the SWHS release estimates. The overall bias in SWHS release estimates showed much more variability and in contrast to harvest estimates, showed the SWHS to be biased high with regard to releases (Figure MEAN_BIAS).</w:t>
       </w:r>
     </w:p>
     <w:bookmarkEnd w:id="30"/>
-    <w:bookmarkStart w:id="31" w:name="bias-estimation"/>
+    <w:bookmarkStart w:id="31" w:name="proportion-harvested"/>
     <w:p>
       <w:pPr>
         <w:pStyle w:val="Heading2"/>
       </w:pPr>
       <w:r>
-        <w:t xml:space="preserve">Bias Estimation</w:t>
+        <w:t xml:space="preserve">Proportion Harvested</w:t>
       </w:r>
     </w:p>
     <w:p>
@@ -12968,25 +13125,57 @@
         <w:pStyle w:val="FirstParagraph"/>
       </w:pPr>
       <w:r>
-        <w:t xml:space="preserve">Model predicted bias in SWHS harvest data tracked the observed bias well across years and CFMUs (Figure YEARAREA_BIAS) and demonstrated that SWHS estimates were generally biased low (Figure MEAN_BIAS). The model tracked release bias well across years and CFMUs but generally smoothed the more variable observed SWHS bias (Figure YEARAREA_BIAS). This is likely the result of far less precision in the SWHS release estimates. The overall bias in SWHS release estimates showed much more variability and in contrast to harvest estimates, generally showed the SWHS to overestimate releases (Figure MEAN_BIAS).</w:t>
-      </w:r>
-    </w:p>
-    <w:bookmarkEnd w:id="31"/>
-    <w:bookmarkStart w:id="32" w:name="proportion-harvested"/>
-    <w:p>
-      <w:pPr>
-        <w:pStyle w:val="Heading2"/>
-      </w:pPr>
-      <w:r>
-        <w:t xml:space="preserve">Proportion Harvested</w:t>
+        <w:t xml:space="preserve">Estimates of the proportion harvested (</w:t>
+      </w:r>
+      <w:r>
+        <w:rPr>
+          <w:i/>
+          <w:iCs/>
+        </w:rPr>
+        <w:t xml:space="preserve">pH</w:t>
+      </w:r>
+      <w:r>
+        <w:t xml:space="preserve">) for guided pelagic rockfish accurately tracked the logbook data and the logistic curve fit to that data demonstrated reasonable patterns and uncertainty for hindcasting (Figure pH_PEL). All CFMUs demonstrated a similar pattern where retention of pelagic rockfish has increased since the logbook program began in 1998, with very few black rockfish being released in recent years.</w:t>
       </w:r>
     </w:p>
     <w:p>
       <w:pPr>
-        <w:pStyle w:val="FirstParagraph"/>
-      </w:pPr>
-      <w:r>
-        <w:t xml:space="preserve">Estimates of the proportion harvested (pH) for guided pelagic rockfish accurately tracked the logbook data and the logistic curve fit to that data demonstrated reasonable patterns and uncertainty for hindcasting in the model (Figure pH_PEL). All CFMUs demonstrated a similar pattern where retention of pelagic rockfish has increased since the logbook program began in 1998, with very few black rockfish being released in recent years.</w:t>
+        <w:pStyle w:val="BodyText"/>
+      </w:pPr>
+      <w:r>
+        <w:t xml:space="preserve">The proportion harvested for unguided anglers was assumed to track the same patterns as guided anglers, which the model captures satisfactorily. The confidence intervals around unguided</w:t>
+      </w:r>
+      <w:r>
+        <w:t xml:space="preserve"> </w:t>
+      </w:r>
+      <w:r>
+        <w:rPr>
+          <w:i/>
+          <w:iCs/>
+        </w:rPr>
+        <w:t xml:space="preserve">pH</w:t>
+      </w:r>
+      <w:r>
+        <w:t xml:space="preserve"> </w:t>
+      </w:r>
+      <w:r>
+        <w:t xml:space="preserve">were appropriately large given the lack of data specific to unguided releases other than the SWHS estimates for all rockfish releases. Instances where</w:t>
+      </w:r>
+      <w:r>
+        <w:t xml:space="preserve"> </w:t>
+      </w:r>
+      <w:r>
+        <w:rPr>
+          <w:i/>
+          <w:iCs/>
+        </w:rPr>
+        <w:t xml:space="preserve">pH</w:t>
+      </w:r>
+      <w:r>
+        <w:t xml:space="preserve"> </w:t>
+      </w:r>
+      <w:r>
+        <w:t xml:space="preserve">of guided and unguided anglers diverge were the result of the model’s balancing of all the data such that the sum of species and assemblage specific rockfish releases in each area equal the bias corrected SWHS estimates of total releases.</w:t>
       </w:r>
     </w:p>
     <w:p>
@@ -12994,7 +13183,7 @@
         <w:pStyle w:val="BodyText"/>
       </w:pPr>
       <w:r>
-        <w:t xml:space="preserve">The proportion harvested for unguided anglers was assumed to track the same patterns as guided anglers, which the model captures satisfactorily. Given the lack of data specific to unguided releases other than the SWHS estimates for all rockfish the confidence intervals around unguided pH of unguided anglers were appropriatelly large. Instances where pH of guided and unguided anglers diverge were the result of the model’s balancing of all the data such that the sum of rockfish releases in each area match the bias corrected SWHS estimates of total releases.</w:t>
+        <w:t xml:space="preserve">The proportion harvested of yelloweye rockfish demonstrated a very different pattern from pelagics whereby guided anglers have retained almost all landed fish until recent years when management restrictions came into effect (Figure pH_YE). This is most obvious in the Southeast CFMU’s where yelloweye retention was prohibited beginning in 2020 and to a lesser degree in Prince William Sound (CFMU PWSI and PWSO) where restrictions also came into effect. The model tracked this data well and the hindcasting logistic curve tracks the high retention probablitiy back in time.</w:t>
       </w:r>
     </w:p>
     <w:p>
@@ -13002,15 +13191,7 @@
         <w:pStyle w:val="BodyText"/>
       </w:pPr>
       <w:r>
-        <w:t xml:space="preserve">The proportion harvested of yelloweye rockfish demonstrated a very different pattern from pelagics whereby guided anglers have retained almost all landed fish until recent years when management restrictions came into effect (Figure pH_YE). This is most obvious in the Southeast CFMU’s where yelloweye retention was prohibited beginning in 2020 and to a lesser degree in Prince William Sound (CFMU PWSI and PWSO) where restrictions also came into effect.The model tracked this data well and the hindcasting logistic curve tracks the high retention probablitiy back in time.</w:t>
-      </w:r>
-    </w:p>
-    <w:p>
-      <w:pPr>
-        <w:pStyle w:val="BodyText"/>
-      </w:pPr>
-      <w:r>
-        <w:t xml:space="preserve">The proportion harvested of unguided yelloweye rockfish was generally estimated to be lower than for guided anglers across CFMUs, but captures the same dynamic as guided anglers and reflects management restrictions that have come into play in recent years. As expected, credibility intervals for unguided anglers were significantly larger and usually included guided angler estimates.</w:t>
+        <w:t xml:space="preserve">The proportion harvested of unguided yelloweye rockfish was generally estimated to be lower than for guided anglers across CFMUs, but captures the same dynamic as guided anglers and reflects management restrictions that have come into play in recent years. As expected, credibility intervals for unguided anglers were significantly larger and encompased guided angler estimates.</w:t>
       </w:r>
     </w:p>
     <w:p>
@@ -13050,11 +13231,27 @@
         </m:sSub>
       </m:oMath>
       <w:r>
-        <w:t xml:space="preserve">) the proportion harvested demonstrated variable patterns across regions (Figure pH_OTHER). Central regions demonstrated a static pattern with the exception of Cook Inlet where retention probabilities increased over the course of observed time periods. Kodiak demonstrated increasing retention probabilities with the exception of the WKMA CFMUs which were static. In contrast, Southeat CFMU’s show a pattern similar to that of yelloweye rockfish with very high retention until management restrictions came into effect in recent years. As with the pelagic and yelloweye categories, unguided proportion harvested tracked the guided estimates as model design intended.</w:t>
+        <w:t xml:space="preserve">) the proportion harvested demonstrated variable patterns across regions (Figure pH_OTHER). Central regions demonstrated a static pattern with the exception of Cook Inlet where retention probabilities increased over the course of observed time periods. Kodiak demonstrated increasing retention probabilities with the exception of the WKMA CFMUs which were static. In contrast, Southeast CFMU’s show a pattern similar to that of yelloweye rockfish with very high retention until management restrictions came into effect in recent years. As with the pelagic and yelloweye categories, unguided</w:t>
+      </w:r>
+      <w:r>
+        <w:t xml:space="preserve"> </w:t>
+      </w:r>
+      <w:r>
+        <w:rPr>
+          <w:i/>
+          <w:iCs/>
+        </w:rPr>
+        <w:t xml:space="preserve">pH</w:t>
+      </w:r>
+      <w:r>
+        <w:t xml:space="preserve"> </w:t>
+      </w:r>
+      <w:r>
+        <w:t xml:space="preserve">tracked the guided estimates as model design intended.</w:t>
       </w:r>
     </w:p>
-    <w:bookmarkEnd w:id="32"/>
-    <w:bookmarkStart w:id="33" w:name="species-composition"/>
+    <w:bookmarkEnd w:id="31"/>
+    <w:bookmarkStart w:id="32" w:name="species-composition"/>
     <w:p>
       <w:pPr>
         <w:pStyle w:val="Heading2"/>
@@ -13068,7 +13265,7 @@
         <w:pStyle w:val="FirstParagraph"/>
       </w:pPr>
       <w:r>
-        <w:t xml:space="preserve">The species composition of the harvests tracked the observated data well and produced reasonable logistic curves for hindcasting. The Pelagic proportion demonstrated either an increasing trend in the harvests (Southeast and Prince William Sound) or a static trend (Kodiak, Cook Inlet and North Gulf)(Figure P_PEL). Model estimates tracked the observed data well and fell towards the trend line when sample sizes were small or absent. The logistic hindcasting curve appeared to match the trends in the data and encompass the uncertainty derived from the random effect estimates. The</w:t>
+        <w:t xml:space="preserve">The species composition of the harvests tracked the observed data well and produced reasonable logistic curves for hindcasting. The Pelagic proportion demonstrated either an increasing trend in the harvests (Southeast and Prince William Sound) or a static trend (Kodiak, Cook Inlet and North Gulf)(Figure P_PEL). Model estimates tracked the observed data well and fell towards the trend line when sample sizes were small or absent. The logistic hindcasting curve appeared to match the trends in the data and encompassed the uncertainty derived from the random effect estimates. The</w:t>
       </w:r>
       <w:r>
         <w:t xml:space="preserve"> </w:t>
@@ -13175,7 +13372,7 @@
         <w:pStyle w:val="BodyText"/>
       </w:pPr>
       <w:r>
-        <w:t xml:space="preserve">The proportion of pelagic rockfish that were black proved to be static, with the exception Cook Inlet, which showed an increase) and NSEI, which showed a descrease (Figre P_BLACK). The model tracked observed values well and applied the uncertainty derived from the random effects in the hindcast values. Applying the hydroacoustic survey data to Kodiak</w:t>
+        <w:t xml:space="preserve">The proportion of pelagic rockfish that were black proved to be static, with the exception Cook Inlet, which showed an increase, and NSEI, which showed a decrease (Figre P_BLACK). The model tracked observed values well and applied the uncertainty derived from the random effects in the hindcast values. Applying the hydroacoustic survey data to Kodiak</w:t>
       </w:r>
       <w:r>
         <w:t xml:space="preserve"> </w:t>
@@ -13232,57 +13429,554 @@
         <w:t xml:space="preserve">proved to be both informative and useful in estimating those values. Without that data the estimates tended toward the hyperprior values as informed by the Northeast data and resulted in credibility intervals that stretched from 0 to 1. The hydroacoustic data clearly demonstrates higher black rockfish proportions in these other areas and the model was able to generate far more precise and more realistic estimates of these parameters.</w:t>
       </w:r>
     </w:p>
-    <w:bookmarkEnd w:id="33"/>
-    <w:bookmarkStart w:id="34" w:name="proportion-guided"/>
     <w:p>
       <w:pPr>
-        <w:pStyle w:val="Heading2"/>
-      </w:pPr>
-      <w:r>
-        <w:t xml:space="preserve">Proportion Guided</w:t>
+        <w:pStyle w:val="BodyText"/>
+      </w:pPr>
+      <w:r>
+        <w:t xml:space="preserve">The yelloweye proportion demonstrated a static portion of the harvest in Kodiak and subtle decline in Southcentral areas and a precipitous drop in Southeast where management restrictions were in place in recent years (Fiugre P_YE). Southcentral data is noisy but the fitted logistic curve appeared to capture the change in species composition during the observed time period and provided acceptable values for hindcasting with the appropriate level of uncertainty. Kodiak yelloweye trends were poorly informed due to a lack of data associated with historically low harvests of yelloweye in this region. Southeast yelloweye proportions (relative to the DSR assemblage) were also somewhat noisy, but the trends in the data were adequately captured by the fitted logistic curve.</w:t>
       </w:r>
     </w:p>
     <w:p>
       <w:pPr>
+        <w:pStyle w:val="BodyText"/>
+      </w:pPr>
+      <w:r>
+        <w:t xml:space="preserve">The proportion of the Southeast harvest that were DSR and slope rockfish also appeared to track the data well and provide reasonable predictions for hindcasting (Figure P_DSR, P_SLOPE, P_SLOPE_REL). The trends in these two assemblages indicate that prior to restrictions being placed on yelloweye and DSR, the vast bulk of the non-pelagic harvests in Southeast were DSR species with slope species comprising only a minor proportion. However, with the closure of yelloweye and restrictions on DSR the proportion of the harvest that were slope rose precipitously in recent years.</w:t>
+      </w:r>
+    </w:p>
+    <w:bookmarkEnd w:id="32"/>
+    <w:bookmarkStart w:id="33" w:name="proportion-guided"/>
+    <w:p>
+      <w:pPr>
+        <w:pStyle w:val="Heading2"/>
+      </w:pPr>
+      <w:r>
+        <w:t xml:space="preserve">Proportion Guided</w:t>
+      </w:r>
+    </w:p>
+    <w:p>
+      <w:pPr>
         <w:pStyle w:val="FirstParagraph"/>
       </w:pPr>
       <w:r>
-        <w:t xml:space="preserve">Data on the proportion of total rockfish catches that were guided is lacking and there was no trend estimated for hindcasting these parameters. The model captured the observed estimates within the credibility intervals, but tended to smooth the observed estimates to some degree (Figure pG). Without a modeled trend, the model essentially uses a long-term average as described by the estimated beta distribution of the pG parameters to hindcast and appears to capture the uncertainty occurring in observed periods.</w:t>
+        <w:t xml:space="preserve">Data on the proportion of total rockfish catches that were guided is lacking and there was no trend estimated for hindcasting these parameters. The model captured the observed estimates within the credibility intervals, but tended to smooth the observed estimates (Figure pG). Without a modeled trend, the model essentially uses a long-term average as described by the estimated beta distribution of the pG parameters to hindcast the guided proportion in the model. Credibility in the hidcasted values reflect the variability occuring during the observed time period.</w:t>
+      </w:r>
+    </w:p>
+    <w:bookmarkEnd w:id="33"/>
+    <w:bookmarkStart w:id="34" w:name="weight"/>
+    <w:p>
+      <w:pPr>
+        <w:pStyle w:val="Heading2"/>
+      </w:pPr>
+      <w:r>
+        <w:t xml:space="preserve">Weight</w:t>
+      </w:r>
+    </w:p>
+    <w:p>
+      <w:pPr>
+        <w:pStyle w:val="FirstParagraph"/>
+      </w:pPr>
+      <w:r>
+        <w:t xml:space="preserve">The model estimated weights matched the observations as would be expected and tended to the hyperprior means when data was absent or sample sizes were small (Appendix A).</w:t>
       </w:r>
     </w:p>
     <w:bookmarkEnd w:id="34"/>
-    <w:bookmarkStart w:id="35" w:name="weight-and-release-mortality"/>
+    <w:bookmarkStart w:id="35" w:name="residual-patterns"/>
     <w:p>
       <w:pPr>
         <w:pStyle w:val="Heading2"/>
       </w:pPr>
       <w:r>
-        <w:t xml:space="preserve">Weight and Release Mortality</w:t>
+        <w:t xml:space="preserve">Residual Patterns</w:t>
+      </w:r>
+    </w:p>
+    <w:p>
+      <w:pPr>
+        <w:pStyle w:val="FirstParagraph"/>
+      </w:pPr>
+      <w:r>
+        <w:t xml:space="preserve">Residual patterns of the fit of the data to the SWHS data were generally satisfactory, with a few exceptions. Large harvest residuals (Figure SWHS_H_RESIDS) were often associated with poor precision in the SWHS estimates in all regions. PWSO demonstrated odd residual patterns associated with large uncertainty prior to 2000 with the model predicting higher harvests than demonstrated in the SWHS. Kodiak areas demonstrated some strange residual patterns in the WKMA and eastside CFMU’s, but were generally associated with poor precision in the estimates. Southeast harvests showed generally satisfactory residual patterns, although SSEO model results were consistently higher than survey estimates prior to 1992.</w:t>
+      </w:r>
+    </w:p>
+    <w:p>
+      <w:pPr>
+        <w:pStyle w:val="BodyText"/>
+      </w:pPr>
+      <w:r>
+        <w:t xml:space="preserve">Residual patterns for the SWHS release data showd much larger residuals as would be expected from the much less precise release estimates (Figure SWHS_R_RESIDS). OVerall, the release residuals tended to be more positive than negative. PWSO releases demonstrated the same pattern as that of the harvests.</w:t>
       </w:r>
     </w:p>
     <w:bookmarkEnd w:id="35"/>
-    <w:bookmarkStart w:id="36" w:name="X9d99479f46dec730a7a401f5db2083d62218015"/>
+    <w:bookmarkStart w:id="39" w:name="X9d99479f46dec730a7a401f5db2083d62218015"/>
     <w:p>
       <w:pPr>
         <w:pStyle w:val="Heading2"/>
       </w:pPr>
       <w:r>
         <w:t xml:space="preserve">Harvest, Release and Total Removal Estimates</w:t>
+      </w:r>
+    </w:p>
+    <w:bookmarkStart w:id="36" w:name="harvests"/>
+    <w:p>
+      <w:pPr>
+        <w:pStyle w:val="Heading3"/>
+      </w:pPr>
+      <w:r>
+        <w:t xml:space="preserve">Harvests</w:t>
+      </w:r>
+    </w:p>
+    <w:p>
+      <w:pPr>
+        <w:numPr>
+          <w:ilvl w:val="0"/>
+          <w:numId w:val="1003"/>
+        </w:numPr>
+      </w:pPr>
+      <w:r>
+        <w:t xml:space="preserve">All; (Figure H_ALL and Appendix B1)</w:t>
+      </w:r>
+      <w:r>
+        <w:t xml:space="preserve"> </w:t>
+      </w:r>
+      <w:r>
+        <w:t xml:space="preserve">generally increasing trends,</w:t>
+      </w:r>
+      <w:r>
+        <w:t xml:space="preserve"> </w:t>
+      </w:r>
+      <w:r>
+        <w:t xml:space="preserve">pre-99 estimates generally low, although significant harvest evident in SC and SE</w:t>
+      </w:r>
+      <w:r>
+        <w:t xml:space="preserve"> </w:t>
+      </w:r>
+      <w:r>
+        <w:t xml:space="preserve">Harvests very similar to Howard estimates.</w:t>
+      </w:r>
+      <w:r>
+        <w:t xml:space="preserve"> </w:t>
+      </w:r>
+      <w:r>
+        <w:t xml:space="preserve">exceptions in ’98-20 where Howard made assumptions</w:t>
+      </w:r>
+      <w:r>
+        <w:t xml:space="preserve"> </w:t>
+      </w:r>
+      <w:r>
+        <w:t xml:space="preserve">exceptions in Kodiak where Howard made assumptions by borrowing values directly from well covered areas</w:t>
+      </w:r>
+    </w:p>
+    <w:p>
+      <w:pPr>
+        <w:numPr>
+          <w:ilvl w:val="0"/>
+          <w:numId w:val="1003"/>
+        </w:numPr>
+      </w:pPr>
+      <w:r>
+        <w:t xml:space="preserve">Black (Figure H_BLACK and Appendix B2);</w:t>
+      </w:r>
+      <w:r>
+        <w:t xml:space="preserve"> </w:t>
+      </w:r>
+      <w:r>
+        <w:t xml:space="preserve">generally increasing harvest in most areas with guided harvests dominated in all areas other than PWSI, Northeast,</w:t>
+      </w:r>
+      <w:r>
+        <w:t xml:space="preserve"> </w:t>
+      </w:r>
+      <w:r>
+        <w:t xml:space="preserve">Pre-99 generally low, but moderate H in NG, NE, SEI and SSEI</w:t>
+      </w:r>
+      <w:r>
+        <w:t xml:space="preserve"> </w:t>
+      </w:r>
+      <w:r>
+        <w:t xml:space="preserve">Very precise estimates of guided owing to logbook data and consistent and informed pBlack estimates</w:t>
+      </w:r>
+      <w:r>
+        <w:t xml:space="preserve"> </w:t>
+      </w:r>
+      <w:r>
+        <w:t xml:space="preserve">More uncertainty in unguided estimates as expected.</w:t>
+      </w:r>
+      <w:r>
+        <w:t xml:space="preserve"> </w:t>
+      </w:r>
+      <w:r>
+        <w:t xml:space="preserve">Guided estimates same as Howard</w:t>
+      </w:r>
+      <w:r>
+        <w:t xml:space="preserve"> </w:t>
+      </w:r>
+      <w:r>
+        <w:t xml:space="preserve">Unguieded very similar to Howard and cred intervals contained Howard estimates in most cases. Exceptions are PWSI where unguided harvests are same as guided and thus bias adjustments made in Bayes model would be expected to have a larger effect on estimates.</w:t>
+      </w:r>
+    </w:p>
+    <w:p>
+      <w:pPr>
+        <w:numPr>
+          <w:ilvl w:val="0"/>
+          <w:numId w:val="1003"/>
+        </w:numPr>
+      </w:pPr>
+      <w:r>
+        <w:t xml:space="preserve">YE (Figure H_YE and Appendix B3)</w:t>
+      </w:r>
+      <w:r>
+        <w:t xml:space="preserve"> </w:t>
+      </w:r>
+      <w:r>
+        <w:t xml:space="preserve">generally increasing harvests with reductions in recent years that reflect managemet actions taken by the department.</w:t>
+      </w:r>
+      <w:r>
+        <w:t xml:space="preserve"> </w:t>
+      </w:r>
+      <w:r>
+        <w:t xml:space="preserve">Harvest reconstructions estimate consistent and steady harvests in many areas before 1999.</w:t>
+      </w:r>
+      <w:r>
+        <w:t xml:space="preserve"> </w:t>
+      </w:r>
+      <w:r>
+        <w:t xml:space="preserve">Southeast inside and CSEO esimtate substantial harvests during early period and SSEI in particular.</w:t>
+      </w:r>
+      <w:r>
+        <w:t xml:space="preserve"> </w:t>
+      </w:r>
+      <w:r>
+        <w:t xml:space="preserve">Guided harvests same as Howard.</w:t>
+      </w:r>
+      <w:r>
+        <w:t xml:space="preserve"> </w:t>
+      </w:r>
+      <w:r>
+        <w:t xml:space="preserve">Unguided similar with exception of PWSI where unguided harvests much higher than guided and thus bias corrections in Bayes model having a larger effect.</w:t>
+      </w:r>
+    </w:p>
+    <w:p>
+      <w:pPr>
+        <w:numPr>
+          <w:ilvl w:val="0"/>
+          <w:numId w:val="1003"/>
+        </w:numPr>
+      </w:pPr>
+      <w:r>
+        <w:t xml:space="preserve">non-YE DSR in SE (Figure H_DSR and Appendix B4)</w:t>
+      </w:r>
+      <w:r>
+        <w:t xml:space="preserve"> </w:t>
+      </w:r>
+      <w:r>
+        <w:t xml:space="preserve">Similar pattern to that of SE Yelloweye.</w:t>
+      </w:r>
+      <w:r>
+        <w:t xml:space="preserve"> </w:t>
+      </w:r>
+      <w:r>
+        <w:t xml:space="preserve">Strong agreement with Howard estimates</w:t>
+      </w:r>
+    </w:p>
+    <w:p>
+      <w:pPr>
+        <w:numPr>
+          <w:ilvl w:val="0"/>
+          <w:numId w:val="1003"/>
+        </w:numPr>
+      </w:pPr>
+      <w:r>
+        <w:t xml:space="preserve">Slope in SE (Figure (H_SLOPE and Appendix B5))</w:t>
+      </w:r>
+      <w:r>
+        <w:t xml:space="preserve"> </w:t>
+      </w:r>
+      <w:r>
+        <w:t xml:space="preserve">Generally increasing harvests, but not as dramatic as in other assemblages. Although pSlope increased in recent years, overall harvest didn’t spike that much.</w:t>
+      </w:r>
+      <w:r>
+        <w:t xml:space="preserve"> </w:t>
+      </w:r>
+      <w:r>
+        <w:t xml:space="preserve">Some differences from Howard in EWYKT because Howard methods relied on borrowed values from other SE areas.</w:t>
       </w:r>
     </w:p>
     <w:bookmarkEnd w:id="36"/>
+    <w:bookmarkStart w:id="37" w:name="releases"/>
+    <w:p>
+      <w:pPr>
+        <w:pStyle w:val="Heading3"/>
+      </w:pPr>
+      <w:r>
+        <w:t xml:space="preserve">Releases</w:t>
+      </w:r>
+    </w:p>
+    <w:p>
+      <w:pPr>
+        <w:pStyle w:val="Compact"/>
+        <w:numPr>
+          <w:ilvl w:val="0"/>
+          <w:numId w:val="1004"/>
+        </w:numPr>
+      </w:pPr>
+      <w:r>
+        <w:t xml:space="preserve">All; (Figure R_ALL and Appendix B1)</w:t>
+      </w:r>
+      <w:r>
+        <w:t xml:space="preserve"> </w:t>
+      </w:r>
+      <w:r>
+        <w:t xml:space="preserve">Overall rockfish releases show variable trends over the course of the time series with substantial uncertainty in the estimates.</w:t>
+      </w:r>
+      <w:r>
+        <w:t xml:space="preserve"> </w:t>
+      </w:r>
+      <w:r>
+        <w:t xml:space="preserve">Far fewer releases than harvests</w:t>
+      </w:r>
+      <w:r>
+        <w:t xml:space="preserve"> </w:t>
+      </w:r>
+      <w:r>
+        <w:t xml:space="preserve">pre-99 estimates sometimes similar to data rich period since 2000 and sometime lower</w:t>
+      </w:r>
+      <w:r>
+        <w:t xml:space="preserve"> </w:t>
+      </w:r>
+      <w:r>
+        <w:t xml:space="preserve">Release estimates show similar trends to Howard but with significant differences in the estimates.</w:t>
+      </w:r>
+      <w:r>
+        <w:t xml:space="preserve"> </w:t>
+      </w:r>
+      <w:r>
+        <w:t xml:space="preserve">Differences from Howard a result of bias correction and the different approach to estimating unguided releases.</w:t>
+      </w:r>
+    </w:p>
+    <w:p>
+      <w:pPr>
+        <w:pStyle w:val="Compact"/>
+        <w:numPr>
+          <w:ilvl w:val="0"/>
+          <w:numId w:val="1004"/>
+        </w:numPr>
+      </w:pPr>
+      <w:r>
+        <w:t xml:space="preserve">Black (Figure R_BLACK and Appendix B2);</w:t>
+      </w:r>
+      <w:r>
+        <w:t xml:space="preserve"> </w:t>
+      </w:r>
+      <w:r>
+        <w:t xml:space="preserve">Most areas demonstrate a steady trend with an increase in the early 2000’s as anglers targetted the species more but a decrease afterwards as more anglers retained black rockfish</w:t>
+      </w:r>
+      <w:r>
+        <w:t xml:space="preserve"> </w:t>
+      </w:r>
+      <w:r>
+        <w:t xml:space="preserve">Very precise estimates of guided since 1999 owing to logbook data and consistent and informed pBlack estimates, but large uncertainty in the earlier time period</w:t>
+      </w:r>
+      <w:r>
+        <w:t xml:space="preserve"> </w:t>
+      </w:r>
+      <w:r>
+        <w:t xml:space="preserve">Very high uncertainty in unguided estimates as expected owing to no data on retention probability for this user group.</w:t>
+      </w:r>
+      <w:r>
+        <w:t xml:space="preserve"> </w:t>
+      </w:r>
+      <w:r>
+        <w:t xml:space="preserve">Guided estimates same as Howard</w:t>
+      </w:r>
+      <w:r>
+        <w:t xml:space="preserve"> </w:t>
+      </w:r>
+      <w:r>
+        <w:t xml:space="preserve">BRF unguided releases differ substantially from Howard with esimates usually lower and CI’s containing Howard estimates frequently, but not all the time.</w:t>
+      </w:r>
+      <w:r>
+        <w:t xml:space="preserve"> </w:t>
+      </w:r>
+      <w:r>
+        <w:t xml:space="preserve">Difference result of different approach and bias correction</w:t>
+      </w:r>
+    </w:p>
+    <w:p>
+      <w:pPr>
+        <w:pStyle w:val="Compact"/>
+        <w:numPr>
+          <w:ilvl w:val="0"/>
+          <w:numId w:val="1004"/>
+        </w:numPr>
+      </w:pPr>
+      <w:r>
+        <w:t xml:space="preserve">YE (Figure R_YE and Appendix B3)</w:t>
+      </w:r>
+      <w:r>
+        <w:t xml:space="preserve"> </w:t>
+      </w:r>
+      <w:r>
+        <w:t xml:space="preserve">Fairly steady trends with very very large uncertainty around unguided releases.</w:t>
+      </w:r>
+      <w:r>
+        <w:t xml:space="preserve"> </w:t>
+      </w:r>
+      <w:r>
+        <w:t xml:space="preserve">Uncertainty because of sample sizes and uncertainy in pH for unguided anglers.</w:t>
+      </w:r>
+      <w:r>
+        <w:t xml:space="preserve"> </w:t>
+      </w:r>
+      <w:r>
+        <w:t xml:space="preserve">Unguided estimates differ from Howard but CI’s contain Howard estimates.</w:t>
+      </w:r>
+    </w:p>
+    <w:p>
+      <w:pPr>
+        <w:pStyle w:val="Compact"/>
+        <w:numPr>
+          <w:ilvl w:val="0"/>
+          <w:numId w:val="1004"/>
+        </w:numPr>
+      </w:pPr>
+      <w:r>
+        <w:t xml:space="preserve">non-YE DSR in SE (Figure R_DSR and Appendix B4)</w:t>
+      </w:r>
+      <w:r>
+        <w:t xml:space="preserve"> </w:t>
+      </w:r>
+      <w:r>
+        <w:t xml:space="preserve">Similar pattern to that of SE Yelloweye.</w:t>
+      </w:r>
+    </w:p>
+    <w:p>
+      <w:pPr>
+        <w:pStyle w:val="Compact"/>
+        <w:numPr>
+          <w:ilvl w:val="0"/>
+          <w:numId w:val="1004"/>
+        </w:numPr>
+      </w:pPr>
+      <w:r>
+        <w:t xml:space="preserve">Slope in SE (Figure (R_SLOPE and Appendix B5))</w:t>
+      </w:r>
+      <w:r>
+        <w:t xml:space="preserve"> </w:t>
+      </w:r>
+      <w:r>
+        <w:t xml:space="preserve">Very low releases through most of time series with an uptick in recent years with substantial uncertainty in the estimates.</w:t>
+      </w:r>
+    </w:p>
     <w:bookmarkEnd w:id="37"/>
-    <w:bookmarkStart w:id="38" w:name="discussion"/>
+    <w:bookmarkStart w:id="38" w:name="total-removals-in-biomass"/>
     <w:p>
       <w:pPr>
-        <w:pStyle w:val="Heading1"/>
-      </w:pPr>
-      <w:r>
-        <w:t xml:space="preserve">Discussion</w:t>
+        <w:pStyle w:val="Heading3"/>
+      </w:pPr>
+      <w:r>
+        <w:t xml:space="preserve">Total Removals in Biomass</w:t>
+      </w:r>
+    </w:p>
+    <w:p>
+      <w:pPr>
+        <w:pStyle w:val="FirstParagraph"/>
+      </w:pPr>
+      <w:r>
+        <w:t xml:space="preserve">After factoring in release mortalities and converting to biomass total removals of rockfish in sport fisheries were calculated. Pelagic and black rockfish release mortality is relatively low even before the introduction of DWRs and with high retention in recent years when harvest have increased, release mortalities represent a minor component of overall fishery removals (Figure BRF_M, PEL_M, Appendix B1 and B6). DSR (including yelloweye) and slope rockfish assemblages experienced high release mortality prior to DwR requirements and even with DWR experience appreciable mortality rates (Figure REL_M). As such, release mortalities comprised a modest but appreciable contribution to overall mortalities (Figure YE_M, DRS_M and SLOPE_M, Appendix B3, B4 and B5).</w:t>
       </w:r>
     </w:p>
     <w:bookmarkEnd w:id="38"/>
-    <w:bookmarkStart w:id="41" w:name="literature-cited"/>
+    <w:bookmarkEnd w:id="39"/>
+    <w:bookmarkStart w:id="40" w:name="retrospective-patterns"/>
+    <w:p>
+      <w:pPr>
+        <w:pStyle w:val="Heading2"/>
+      </w:pPr>
+      <w:r>
+        <w:t xml:space="preserve">Retrospective patterns</w:t>
+      </w:r>
+    </w:p>
+    <w:p>
+      <w:pPr>
+        <w:pStyle w:val="FirstParagraph"/>
+      </w:pPr>
+      <w:r>
+        <w:t xml:space="preserve">Oi. Generally good. Yikes…</w:t>
+      </w:r>
+    </w:p>
+    <w:bookmarkEnd w:id="40"/>
+    <w:bookmarkEnd w:id="41"/>
+    <w:bookmarkStart w:id="42" w:name="discussion"/>
+    <w:p>
+      <w:pPr>
+        <w:pStyle w:val="Heading1"/>
+      </w:pPr>
+      <w:r>
+        <w:t xml:space="preserve">Discussion</w:t>
+      </w:r>
+    </w:p>
+    <w:p>
+      <w:pPr>
+        <w:pStyle w:val="Compact"/>
+        <w:numPr>
+          <w:ilvl w:val="0"/>
+          <w:numId w:val="1005"/>
+        </w:numPr>
+      </w:pPr>
+      <w:r>
+        <w:t xml:space="preserve">Release differences</w:t>
+      </w:r>
+    </w:p>
+    <w:p>
+      <w:pPr>
+        <w:pStyle w:val="Compact"/>
+        <w:numPr>
+          <w:ilvl w:val="0"/>
+          <w:numId w:val="1006"/>
+        </w:numPr>
+      </w:pPr>
+      <w:r>
+        <w:t xml:space="preserve">Bias correction and Howard use of SWHS ratio when they have different biases</w:t>
+      </w:r>
+    </w:p>
+    <w:p>
+      <w:pPr>
+        <w:pStyle w:val="Compact"/>
+        <w:numPr>
+          <w:ilvl w:val="0"/>
+          <w:numId w:val="1006"/>
+        </w:numPr>
+      </w:pPr>
+      <w:r>
+        <w:t xml:space="preserve">BRF in SE in recent years make no sence with Howard methods.</w:t>
+      </w:r>
+      <w:r>
+        <w:t xml:space="preserve"> </w:t>
+      </w:r>
+      <w:r>
+        <w:t xml:space="preserve">Failure of Howard method evident in SE since 2000 when YE and DSR restrictions went into effect. Howard assumes species comp of harvest = releases, but we know that during closure all YE and most DSR released AND anlger retention of BRF in logbook data is very high at this point. i.e., all fish at port are black but thats because YE and DSR being released</w:t>
+      </w:r>
+      <w:r>
+        <w:t xml:space="preserve"> </w:t>
+      </w:r>
+      <w:r>
+        <w:t xml:space="preserve">Also, Howard shows same R estimates as Guided even though harvests show much lower harvests for unguided user group</w:t>
+      </w:r>
+    </w:p>
+    <w:p>
+      <w:pPr>
+        <w:pStyle w:val="Compact"/>
+        <w:numPr>
+          <w:ilvl w:val="0"/>
+          <w:numId w:val="1006"/>
+        </w:numPr>
+      </w:pPr>
+      <w:r>
+        <w:t xml:space="preserve">YE: generally a valued fish by anglers, so a lot of retention</w:t>
+      </w:r>
+    </w:p>
+    <w:bookmarkEnd w:id="42"/>
+    <w:bookmarkStart w:id="45" w:name="literature-cited"/>
     <w:p>
       <w:pPr>
         <w:pStyle w:val="Heading1"/>
@@ -13350,7 +14044,7 @@
       <w:r>
         <w:t xml:space="preserve"> </w:t>
       </w:r>
-      <w:hyperlink r:id="rId39">
+      <w:hyperlink r:id="rId43">
         <w:r>
           <w:rPr>
             <w:rStyle w:val="Hyperlink"/>
@@ -13380,7 +14074,7 @@
       <w:r>
         <w:t xml:space="preserve"> </w:t>
       </w:r>
-      <w:hyperlink r:id="rId40">
+      <w:hyperlink r:id="rId44">
         <w:r>
           <w:rPr>
             <w:rStyle w:val="Hyperlink"/>
@@ -13392,7 +14086,7 @@
         <w:t xml:space="preserve">.</w:t>
       </w:r>
     </w:p>
-    <w:bookmarkEnd w:id="41"/>
+    <w:bookmarkEnd w:id="45"/>
     <w:sectPr>
       <w:footerReference r:id="rId9" w:type="default"/>
       <w:pgSz w:code="1" w:h="15840" w:w="12240"/>
@@ -16340,6 +17034,91 @@
     <w:lvl w:ilvl="8">
       <w:start w:val="1"/>
       <w:numFmt w:val="decimal"/>
+      <w:lvlText w:val="%9)"/>
+      <w:lvlJc w:val="left"/>
+      <w:pPr>
+        <w:ind w:left="6480" w:hanging="360"/>
+      </w:pPr>
+    </w:lvl>
+  </w:abstractNum>
+  <w:abstractNum w:abstractNumId="99721">
+    <w:nsid w:val="00A99721"/>
+    <w:multiLevelType w:val="multilevel"/>
+    <w:lvl w:ilvl="0">
+      <w:start w:val="1"/>
+      <w:numFmt w:val="lowerLetter"/>
+      <w:lvlText w:val="%1)"/>
+      <w:lvlJc w:val="left"/>
+      <w:pPr>
+        <w:ind w:left="720" w:hanging="360"/>
+      </w:pPr>
+    </w:lvl>
+    <w:lvl w:ilvl="1">
+      <w:start w:val="1"/>
+      <w:numFmt w:val="lowerLetter"/>
+      <w:lvlText w:val="%2)"/>
+      <w:lvlJc w:val="left"/>
+      <w:pPr>
+        <w:ind w:left="1440" w:hanging="360"/>
+      </w:pPr>
+    </w:lvl>
+    <w:lvl w:ilvl="2">
+      <w:start w:val="1"/>
+      <w:numFmt w:val="lowerLetter"/>
+      <w:lvlText w:val="%3)"/>
+      <w:lvlJc w:val="left"/>
+      <w:pPr>
+        <w:ind w:left="2160" w:hanging="360"/>
+      </w:pPr>
+    </w:lvl>
+    <w:lvl w:ilvl="3">
+      <w:start w:val="1"/>
+      <w:numFmt w:val="lowerLetter"/>
+      <w:lvlText w:val="%4)"/>
+      <w:lvlJc w:val="left"/>
+      <w:pPr>
+        <w:ind w:left="2880" w:hanging="360"/>
+      </w:pPr>
+    </w:lvl>
+    <w:lvl w:ilvl="4">
+      <w:start w:val="1"/>
+      <w:numFmt w:val="lowerLetter"/>
+      <w:lvlText w:val="%5)"/>
+      <w:lvlJc w:val="left"/>
+      <w:pPr>
+        <w:ind w:left="3600" w:hanging="360"/>
+      </w:pPr>
+    </w:lvl>
+    <w:lvl w:ilvl="5">
+      <w:start w:val="1"/>
+      <w:numFmt w:val="lowerLetter"/>
+      <w:lvlText w:val="%6)"/>
+      <w:lvlJc w:val="left"/>
+      <w:pPr>
+        <w:ind w:left="4320" w:hanging="360"/>
+      </w:pPr>
+    </w:lvl>
+    <w:lvl w:ilvl="6">
+      <w:start w:val="1"/>
+      <w:numFmt w:val="lowerLetter"/>
+      <w:lvlText w:val="%7)"/>
+      <w:lvlJc w:val="left"/>
+      <w:pPr>
+        <w:ind w:left="5040" w:hanging="360"/>
+      </w:pPr>
+    </w:lvl>
+    <w:lvl w:ilvl="7">
+      <w:start w:val="1"/>
+      <w:numFmt w:val="lowerLetter"/>
+      <w:lvlText w:val="%8)"/>
+      <w:lvlJc w:val="left"/>
+      <w:pPr>
+        <w:ind w:left="5760" w:hanging="360"/>
+      </w:pPr>
+    </w:lvl>
+    <w:lvl w:ilvl="8">
+      <w:start w:val="1"/>
+      <w:numFmt w:val="lowerLetter"/>
       <w:lvlText w:val="%9)"/>
       <w:lvlJc w:val="left"/>
       <w:pPr>
@@ -16460,6 +17239,126 @@
   </w:num>
   <w:num w:numId="1002">
     <w:abstractNumId w:val="99421"/>
+    <w:lvlOverride w:ilvl="0">
+      <w:startOverride w:val="1"/>
+    </w:lvlOverride>
+    <w:lvlOverride w:ilvl="1">
+      <w:startOverride w:val="1"/>
+    </w:lvlOverride>
+    <w:lvlOverride w:ilvl="2">
+      <w:startOverride w:val="1"/>
+    </w:lvlOverride>
+    <w:lvlOverride w:ilvl="3">
+      <w:startOverride w:val="1"/>
+    </w:lvlOverride>
+    <w:lvlOverride w:ilvl="4">
+      <w:startOverride w:val="1"/>
+    </w:lvlOverride>
+    <w:lvlOverride w:ilvl="5">
+      <w:startOverride w:val="1"/>
+    </w:lvlOverride>
+    <w:lvlOverride w:ilvl="6">
+      <w:startOverride w:val="1"/>
+    </w:lvlOverride>
+    <w:lvlOverride w:ilvl="7">
+      <w:startOverride w:val="1"/>
+    </w:lvlOverride>
+    <w:lvlOverride w:ilvl="8">
+      <w:startOverride w:val="1"/>
+    </w:lvlOverride>
+  </w:num>
+  <w:num w:numId="1003">
+    <w:abstractNumId w:val="99721"/>
+    <w:lvlOverride w:ilvl="0">
+      <w:startOverride w:val="1"/>
+    </w:lvlOverride>
+    <w:lvlOverride w:ilvl="1">
+      <w:startOverride w:val="1"/>
+    </w:lvlOverride>
+    <w:lvlOverride w:ilvl="2">
+      <w:startOverride w:val="1"/>
+    </w:lvlOverride>
+    <w:lvlOverride w:ilvl="3">
+      <w:startOverride w:val="1"/>
+    </w:lvlOverride>
+    <w:lvlOverride w:ilvl="4">
+      <w:startOverride w:val="1"/>
+    </w:lvlOverride>
+    <w:lvlOverride w:ilvl="5">
+      <w:startOverride w:val="1"/>
+    </w:lvlOverride>
+    <w:lvlOverride w:ilvl="6">
+      <w:startOverride w:val="1"/>
+    </w:lvlOverride>
+    <w:lvlOverride w:ilvl="7">
+      <w:startOverride w:val="1"/>
+    </w:lvlOverride>
+    <w:lvlOverride w:ilvl="8">
+      <w:startOverride w:val="1"/>
+    </w:lvlOverride>
+  </w:num>
+  <w:num w:numId="1004">
+    <w:abstractNumId w:val="99721"/>
+    <w:lvlOverride w:ilvl="0">
+      <w:startOverride w:val="1"/>
+    </w:lvlOverride>
+    <w:lvlOverride w:ilvl="1">
+      <w:startOverride w:val="1"/>
+    </w:lvlOverride>
+    <w:lvlOverride w:ilvl="2">
+      <w:startOverride w:val="1"/>
+    </w:lvlOverride>
+    <w:lvlOverride w:ilvl="3">
+      <w:startOverride w:val="1"/>
+    </w:lvlOverride>
+    <w:lvlOverride w:ilvl="4">
+      <w:startOverride w:val="1"/>
+    </w:lvlOverride>
+    <w:lvlOverride w:ilvl="5">
+      <w:startOverride w:val="1"/>
+    </w:lvlOverride>
+    <w:lvlOverride w:ilvl="6">
+      <w:startOverride w:val="1"/>
+    </w:lvlOverride>
+    <w:lvlOverride w:ilvl="7">
+      <w:startOverride w:val="1"/>
+    </w:lvlOverride>
+    <w:lvlOverride w:ilvl="8">
+      <w:startOverride w:val="1"/>
+    </w:lvlOverride>
+  </w:num>
+  <w:num w:numId="1005">
+    <w:abstractNumId w:val="99421"/>
+    <w:lvlOverride w:ilvl="0">
+      <w:startOverride w:val="1"/>
+    </w:lvlOverride>
+    <w:lvlOverride w:ilvl="1">
+      <w:startOverride w:val="1"/>
+    </w:lvlOverride>
+    <w:lvlOverride w:ilvl="2">
+      <w:startOverride w:val="1"/>
+    </w:lvlOverride>
+    <w:lvlOverride w:ilvl="3">
+      <w:startOverride w:val="1"/>
+    </w:lvlOverride>
+    <w:lvlOverride w:ilvl="4">
+      <w:startOverride w:val="1"/>
+    </w:lvlOverride>
+    <w:lvlOverride w:ilvl="5">
+      <w:startOverride w:val="1"/>
+    </w:lvlOverride>
+    <w:lvlOverride w:ilvl="6">
+      <w:startOverride w:val="1"/>
+    </w:lvlOverride>
+    <w:lvlOverride w:ilvl="7">
+      <w:startOverride w:val="1"/>
+    </w:lvlOverride>
+    <w:lvlOverride w:ilvl="8">
+      <w:startOverride w:val="1"/>
+    </w:lvlOverride>
+  </w:num>
+  <w:num w:numId="1006">
+    <w:abstractNumId w:val="99721"/>
     <w:lvlOverride w:ilvl="0">
       <w:startOverride w:val="1"/>
     </w:lvlOverride>

</xml_diff>

<commit_message>
Report writing and trying to finish up the wt data portion of the model. Oi.
</commit_message>
<xml_diff>
--- a/markdown/RFsportmort_Report.docx
+++ b/markdown/RFsportmort_Report.docx
@@ -49,7 +49,7 @@
         <w:t xml:space="preserve"> </w:t>
       </w:r>
       <w:r>
-        <w:t xml:space="preserve">through</w:t>
+        <w:t xml:space="preserve">-</w:t>
       </w:r>
       <w:r>
         <w:t xml:space="preserve"> </w:t>
@@ -12606,24 +12606,6 @@
                         </m:r>
                       </m:e>
                     </m:d>
-                    <m:r>
-                      <m:t>r</m:t>
-                    </m:r>
-                    <m:r>
-                      <m:t>e</m:t>
-                    </m:r>
-                    <m:r>
-                      <m:t>g</m:t>
-                    </m:r>
-                    <m:r>
-                      <m:t>i</m:t>
-                    </m:r>
-                    <m:r>
-                      <m:t>o</m:t>
-                    </m:r>
-                    <m:r>
-                      <m:t>n</m:t>
-                    </m:r>
                   </m:sub>
                 </m:sSub>
               </m:sub>
@@ -13528,177 +13510,50 @@
     </w:p>
     <w:p>
       <w:pPr>
-        <w:numPr>
-          <w:ilvl w:val="0"/>
-          <w:numId w:val="1003"/>
-        </w:numPr>
-      </w:pPr>
-      <w:r>
-        <w:t xml:space="preserve">All; (Figure H_ALL and Appendix B1)</w:t>
-      </w:r>
-      <w:r>
-        <w:t xml:space="preserve"> </w:t>
-      </w:r>
-      <w:r>
-        <w:t xml:space="preserve">generally increasing trends,</w:t>
-      </w:r>
-      <w:r>
-        <w:t xml:space="preserve"> </w:t>
-      </w:r>
-      <w:r>
-        <w:t xml:space="preserve">pre-99 estimates generally low, although significant harvest evident in SC and SE</w:t>
-      </w:r>
-      <w:r>
-        <w:t xml:space="preserve"> </w:t>
-      </w:r>
-      <w:r>
-        <w:t xml:space="preserve">Harvests very similar to Howard estimates.</w:t>
-      </w:r>
-      <w:r>
-        <w:t xml:space="preserve"> </w:t>
-      </w:r>
-      <w:r>
-        <w:t xml:space="preserve">exceptions in ’98-20 where Howard made assumptions</w:t>
-      </w:r>
-      <w:r>
-        <w:t xml:space="preserve"> </w:t>
-      </w:r>
-      <w:r>
-        <w:t xml:space="preserve">exceptions in Kodiak where Howard made assumptions by borrowing values directly from well covered areas</w:t>
+        <w:pStyle w:val="FirstParagraph"/>
+      </w:pPr>
+      <w:r>
+        <w:t xml:space="preserve">Total rockfish harvests demonstrate a generally increasing trend across the time series with some plateauing in recent years as a result of management restrictions (Figure H_ALL; Appendix B1). Prior to 1998 when the logbook program went into effect, there is greater uncertainty in estimates and harvests were generally low. Some areas such as Cook Inlet (CI), North Gulf (NG), Northeast Kodiak and many of the Southeast CFMUs demonstrate consistent harvests during that time period. Harvest estimates from the Bayesian model are very consistent with Howard method estimates with some exceptions. There are some difference in the 1998-2001 time period when the Howard methods made assumptions to deal with data limitations that were more appropriately handled with the hierarchical model in the Bayesian model. There are also differences in some of the Kodiak areas where the Howard methods simply borrowed values from the most data rich Kodiak CFMUs whereas the Bayes model uses a hierarchical approach.</w:t>
       </w:r>
     </w:p>
     <w:p>
       <w:pPr>
-        <w:numPr>
-          <w:ilvl w:val="0"/>
-          <w:numId w:val="1003"/>
-        </w:numPr>
-      </w:pPr>
-      <w:r>
-        <w:t xml:space="preserve">Black (Figure H_BLACK and Appendix B2);</w:t>
-      </w:r>
-      <w:r>
-        <w:t xml:space="preserve"> </w:t>
-      </w:r>
-      <w:r>
-        <w:t xml:space="preserve">generally increasing harvest in most areas with guided harvests dominated in all areas other than PWSI, Northeast,</w:t>
-      </w:r>
-      <w:r>
-        <w:t xml:space="preserve"> </w:t>
-      </w:r>
-      <w:r>
-        <w:t xml:space="preserve">Pre-99 generally low, but moderate H in NG, NE, SEI and SSEI</w:t>
-      </w:r>
-      <w:r>
-        <w:t xml:space="preserve"> </w:t>
-      </w:r>
-      <w:r>
-        <w:t xml:space="preserve">Very precise estimates of guided owing to logbook data and consistent and informed pBlack estimates</w:t>
-      </w:r>
-      <w:r>
-        <w:t xml:space="preserve"> </w:t>
-      </w:r>
-      <w:r>
-        <w:t xml:space="preserve">More uncertainty in unguided estimates as expected.</w:t>
-      </w:r>
-      <w:r>
-        <w:t xml:space="preserve"> </w:t>
-      </w:r>
-      <w:r>
-        <w:t xml:space="preserve">Guided estimates same as Howard</w:t>
-      </w:r>
-      <w:r>
-        <w:t xml:space="preserve"> </w:t>
-      </w:r>
-      <w:r>
-        <w:t xml:space="preserve">Unguieded very similar to Howard and cred intervals contained Howard estimates in most cases. Exceptions are PWSI where unguided harvests are same as guided and thus bias adjustments made in Bayes model would be expected to have a larger effect on estimates.</w:t>
+        <w:pStyle w:val="BodyText"/>
+      </w:pPr>
+      <w:r>
+        <w:t xml:space="preserve">Black rockfish harvests demonstrate an increasing trend over the time series that is dominated by guided anglers with the exception of PWSI and Northeast Kodiak (Figure H_BLACK, Appendix B2). Harvests prior to 1998 are generally low, but the North Gulf (NG), Northeast Kodiak, and the SSEI, NSEI and CSEO CFMU’s in Southeast had significant harvests during that time period. Guided estimates are very precise since the logbook program went into effect and port sampling programs provide robust samples for understanding the black rockfish proportion of the pelagic harvest. Unguided harvests are more uncertain as would be expected given their reliance on the SWHS estimates. Unguided estimates are very similar to the Howard estimates. Unguided harvest estimates differ from the Howard estimates but the credibility intervals of the Bayesian estimates include Howard estimates in most cases. They differ significantly in the PWSI where unguided harvests are the same magnitude as guided harvests and thus bias corrections made in the Bayes model would be expected o have a larger effect on those estimates.</w:t>
       </w:r>
     </w:p>
     <w:p>
       <w:pPr>
-        <w:numPr>
-          <w:ilvl w:val="0"/>
-          <w:numId w:val="1003"/>
-        </w:numPr>
-      </w:pPr>
-      <w:r>
-        <w:t xml:space="preserve">YE (Figure H_YE and Appendix B3)</w:t>
-      </w:r>
-      <w:r>
-        <w:t xml:space="preserve"> </w:t>
-      </w:r>
-      <w:r>
-        <w:t xml:space="preserve">generally increasing harvests with reductions in recent years that reflect managemet actions taken by the department.</w:t>
-      </w:r>
-      <w:r>
-        <w:t xml:space="preserve"> </w:t>
-      </w:r>
-      <w:r>
-        <w:t xml:space="preserve">Harvest reconstructions estimate consistent and steady harvests in many areas before 1999.</w:t>
-      </w:r>
-      <w:r>
-        <w:t xml:space="preserve"> </w:t>
-      </w:r>
-      <w:r>
-        <w:t xml:space="preserve">Southeast inside and CSEO esimtate substantial harvests during early period and SSEI in particular.</w:t>
-      </w:r>
-      <w:r>
-        <w:t xml:space="preserve"> </w:t>
-      </w:r>
-      <w:r>
-        <w:t xml:space="preserve">Guided harvests same as Howard.</w:t>
-      </w:r>
-      <w:r>
-        <w:t xml:space="preserve"> </w:t>
-      </w:r>
-      <w:r>
-        <w:t xml:space="preserve">Unguided similar with exception of PWSI where unguided harvests much higher than guided and thus bias corrections in Bayes model having a larger effect.</w:t>
+        <w:pStyle w:val="BodyText"/>
+      </w:pPr>
+      <w:r>
+        <w:t xml:space="preserve">Yelloweye rockfish harvest also demonstrate increasing harvests but with reductions in recent years that reflect management actions taken by the department. The Bayesian model estimates consistent and steady harvests in many CFMU’s prior to 1998 and with the SSEI and CSEO demonstrating appreciable harvests. As with black rockfish, yelloweye rockfish guided harvests estimates agree with Howard estimates. Unguided yelloweye harvests were also similar to Howard estimates with the exception of the PWSI CFMU. This is the only area where private harvests significantly out number guided harvests and thus the effect of bias correction in the model has a more pronounced effect.</w:t>
       </w:r>
     </w:p>
     <w:p>
       <w:pPr>
-        <w:numPr>
-          <w:ilvl w:val="0"/>
-          <w:numId w:val="1003"/>
-        </w:numPr>
-      </w:pPr>
-      <w:r>
-        <w:t xml:space="preserve">non-YE DSR in SE (Figure H_DSR and Appendix B4)</w:t>
-      </w:r>
-      <w:r>
-        <w:t xml:space="preserve"> </w:t>
-      </w:r>
-      <w:r>
-        <w:t xml:space="preserve">Similar pattern to that of SE Yelloweye.</w:t>
-      </w:r>
-      <w:r>
-        <w:t xml:space="preserve"> </w:t>
-      </w:r>
-      <w:r>
-        <w:t xml:space="preserve">Strong agreement with Howard estimates</w:t>
-      </w:r>
-    </w:p>
-    <w:p>
-      <w:pPr>
-        <w:numPr>
-          <w:ilvl w:val="0"/>
-          <w:numId w:val="1003"/>
-        </w:numPr>
-      </w:pPr>
-      <w:r>
-        <w:t xml:space="preserve">Slope in SE (Figure (H_SLOPE and Appendix B5))</w:t>
-      </w:r>
-      <w:r>
-        <w:t xml:space="preserve"> </w:t>
-      </w:r>
-      <w:r>
-        <w:t xml:space="preserve">Generally increasing harvests, but not as dramatic as in other assemblages. Although pSlope increased in recent years, overall harvest didn’t spike that much.</w:t>
-      </w:r>
-      <w:r>
-        <w:t xml:space="preserve"> </w:t>
-      </w:r>
-      <w:r>
-        <w:t xml:space="preserve">Some differences from Howard in EWYKT because Howard methods relied on borrowed values from other SE areas.</w:t>
+        <w:pStyle w:val="BodyText"/>
+      </w:pPr>
+      <w:r>
+        <w:t xml:space="preserve">Non-yelloweye DSR harvests show very similar patterns to yelloweye and strong agreement with Hoard estimates (Figure H_DSR and Appendix B4) and slope rockfish harvests show in increasing trend that is less pronounced than the other species and complexes (Figure H_SLOPE and Appendix B5). Although slope</w:t>
+      </w:r>
+      <w:r>
+        <w:t xml:space="preserve"> </w:t>
+      </w:r>
+      <w:r>
+        <w:rPr>
+          <w:i/>
+          <w:iCs/>
+        </w:rPr>
+        <w:t xml:space="preserve">pH</w:t>
+      </w:r>
+      <w:r>
+        <w:t xml:space="preserve"> </w:t>
+      </w:r>
+      <w:r>
+        <w:t xml:space="preserve">increased dramatically in recent years, overall harvests did not as non-pelagic harvests overall fell during recent years in Southeast. The slope estimates show some differences from Howard estimates in EWKT CFMU because the Howard methods borrowed values from other areas whereas the Bayesian model uses hierarchical modelling to deal with low or absent samples.</w:t>
       </w:r>
     </w:p>
     <w:bookmarkEnd w:id="36"/>
@@ -13713,158 +13568,50 @@
     </w:p>
     <w:p>
       <w:pPr>
-        <w:pStyle w:val="Compact"/>
-        <w:numPr>
-          <w:ilvl w:val="0"/>
-          <w:numId w:val="1004"/>
-        </w:numPr>
-      </w:pPr>
-      <w:r>
-        <w:t xml:space="preserve">All; (Figure R_ALL and Appendix B1)</w:t>
-      </w:r>
-      <w:r>
-        <w:t xml:space="preserve"> </w:t>
-      </w:r>
-      <w:r>
-        <w:t xml:space="preserve">Overall rockfish releases show variable trends over the course of the time series with substantial uncertainty in the estimates.</w:t>
-      </w:r>
-      <w:r>
-        <w:t xml:space="preserve"> </w:t>
-      </w:r>
-      <w:r>
-        <w:t xml:space="preserve">Far fewer releases than harvests</w:t>
-      </w:r>
-      <w:r>
-        <w:t xml:space="preserve"> </w:t>
-      </w:r>
-      <w:r>
-        <w:t xml:space="preserve">pre-99 estimates sometimes similar to data rich period since 2000 and sometime lower</w:t>
-      </w:r>
-      <w:r>
-        <w:t xml:space="preserve"> </w:t>
-      </w:r>
-      <w:r>
-        <w:t xml:space="preserve">Release estimates show similar trends to Howard but with significant differences in the estimates.</w:t>
-      </w:r>
-      <w:r>
-        <w:t xml:space="preserve"> </w:t>
-      </w:r>
-      <w:r>
-        <w:t xml:space="preserve">Differences from Howard a result of bias correction and the different approach to estimating unguided releases.</w:t>
+        <w:pStyle w:val="FirstParagraph"/>
+      </w:pPr>
+      <w:r>
+        <w:t xml:space="preserve">The release estimates for all rockfish are substantially less than harvests and demonstrate variable trends over the course of the time series with substantial uncertainty in the estimates (Figure R_ALL and Appendix B1). Estimates from the pre-1998 period were sometimes similar to the low end of the post-1998 peroid or demonstrate an increase as the fishery in that CFMU developed. The trends in the Bayesian model follow the trends in the Howard estimates, but are generally lower and exhibit less variability. In particular, the Bayes estimates are significantly lower in the early 2000s when the Howard methods relied on assumptions and long term averages to compensate for the lack of logbook data on yelloweye releases (Figure DATA).</w:t>
       </w:r>
     </w:p>
     <w:p>
       <w:pPr>
-        <w:pStyle w:val="Compact"/>
-        <w:numPr>
-          <w:ilvl w:val="0"/>
-          <w:numId w:val="1004"/>
-        </w:numPr>
-      </w:pPr>
-      <w:r>
-        <w:t xml:space="preserve">Black (Figure R_BLACK and Appendix B2);</w:t>
-      </w:r>
-      <w:r>
-        <w:t xml:space="preserve"> </w:t>
-      </w:r>
-      <w:r>
-        <w:t xml:space="preserve">Most areas demonstrate a steady trend with an increase in the early 2000’s as anglers targetted the species more but a decrease afterwards as more anglers retained black rockfish</w:t>
-      </w:r>
-      <w:r>
-        <w:t xml:space="preserve"> </w:t>
-      </w:r>
-      <w:r>
-        <w:t xml:space="preserve">Very precise estimates of guided since 1999 owing to logbook data and consistent and informed pBlack estimates, but large uncertainty in the earlier time period</w:t>
-      </w:r>
-      <w:r>
-        <w:t xml:space="preserve"> </w:t>
-      </w:r>
-      <w:r>
-        <w:t xml:space="preserve">Very high uncertainty in unguided estimates as expected owing to no data on retention probability for this user group.</w:t>
-      </w:r>
-      <w:r>
-        <w:t xml:space="preserve"> </w:t>
-      </w:r>
-      <w:r>
-        <w:t xml:space="preserve">Guided estimates same as Howard</w:t>
-      </w:r>
-      <w:r>
-        <w:t xml:space="preserve"> </w:t>
-      </w:r>
-      <w:r>
-        <w:t xml:space="preserve">BRF unguided releases differ substantially from Howard with esimates usually lower and CI’s containing Howard estimates frequently, but not all the time.</w:t>
-      </w:r>
-      <w:r>
-        <w:t xml:space="preserve"> </w:t>
-      </w:r>
-      <w:r>
-        <w:t xml:space="preserve">Difference result of different approach and bias correction</w:t>
+        <w:pStyle w:val="BodyText"/>
+      </w:pPr>
+      <w:r>
+        <w:t xml:space="preserve">Releases of black rockfish demonstrate a relatively steady trend with an increase in the early 2000s as anglers began to target the species and then a decline as angler retention in increased (Figure R_BLACK, Figure BRF_pH, Appendix B2). Estimates of guided releases are very precise since 1998 owing to logbook records of pelagic releases and the port sampling program’s estimate of black rockfish proportions in the pelagic species complex. Prior to 1998, guided release estimates demonstrate significant uncertainty. Estimates of unguided releases have substantial uncertainty as a result of data specific to unguided release numbers and the reliance on the</w:t>
+      </w:r>
+      <w:r>
+        <w:t xml:space="preserve"> </w:t>
+      </w:r>
+      <w:r>
+        <w:rPr>
+          <w:i/>
+          <w:iCs/>
+        </w:rPr>
+        <w:t xml:space="preserve">pH</w:t>
+      </w:r>
+      <w:r>
+        <w:t xml:space="preserve"> </w:t>
+      </w:r>
+      <w:r>
+        <w:t xml:space="preserve">demonstrated by guided anglers. Unguided black rockfish release estimates were substantially lower than the Howard estimates, although the upper credibility of the Bayes estimates often included the Howard estimates.</w:t>
       </w:r>
     </w:p>
     <w:p>
       <w:pPr>
-        <w:pStyle w:val="Compact"/>
-        <w:numPr>
-          <w:ilvl w:val="0"/>
-          <w:numId w:val="1004"/>
-        </w:numPr>
-      </w:pPr>
-      <w:r>
-        <w:t xml:space="preserve">YE (Figure R_YE and Appendix B3)</w:t>
-      </w:r>
-      <w:r>
-        <w:t xml:space="preserve"> </w:t>
-      </w:r>
-      <w:r>
-        <w:t xml:space="preserve">Fairly steady trends with very very large uncertainty around unguided releases.</w:t>
-      </w:r>
-      <w:r>
-        <w:t xml:space="preserve"> </w:t>
-      </w:r>
-      <w:r>
-        <w:t xml:space="preserve">Uncertainty because of sample sizes and uncertainy in pH for unguided anglers.</w:t>
-      </w:r>
-      <w:r>
-        <w:t xml:space="preserve"> </w:t>
-      </w:r>
-      <w:r>
-        <w:t xml:space="preserve">Unguided estimates differ from Howard but CI’s contain Howard estimates.</w:t>
+        <w:pStyle w:val="BodyText"/>
+      </w:pPr>
+      <w:r>
+        <w:t xml:space="preserve">Yelloweye release estimates demonstrate fairly steady trends with pronounced uncertainty around the unguided estimates (Figure R_YE and Appendix B3). The lack of unguided angler specific release estimates coupled with large variances in the SWHS total rockfish release estimates and relatively small release numbers result in the large variances. However, retention of yelloweye rockfish has been historically high (Figure YE_pH) and the overall release estimates are generally low. Unguided release estimates also differ substantially from the Howard estimates but, unlike black rockfish, are sometime higher. In almost all cases the credibility intervals from the Bayes model include the Howard estimates.</w:t>
       </w:r>
     </w:p>
     <w:p>
       <w:pPr>
-        <w:pStyle w:val="Compact"/>
-        <w:numPr>
-          <w:ilvl w:val="0"/>
-          <w:numId w:val="1004"/>
-        </w:numPr>
-      </w:pPr>
-      <w:r>
-        <w:t xml:space="preserve">non-YE DSR in SE (Figure R_DSR and Appendix B4)</w:t>
-      </w:r>
-      <w:r>
-        <w:t xml:space="preserve"> </w:t>
-      </w:r>
-      <w:r>
-        <w:t xml:space="preserve">Similar pattern to that of SE Yelloweye.</w:t>
-      </w:r>
-    </w:p>
-    <w:p>
-      <w:pPr>
-        <w:pStyle w:val="Compact"/>
-        <w:numPr>
-          <w:ilvl w:val="0"/>
-          <w:numId w:val="1004"/>
-        </w:numPr>
-      </w:pPr>
-      <w:r>
-        <w:t xml:space="preserve">Slope in SE (Figure (R_SLOPE and Appendix B5))</w:t>
-      </w:r>
-      <w:r>
-        <w:t xml:space="preserve"> </w:t>
-      </w:r>
-      <w:r>
-        <w:t xml:space="preserve">Very low releases through most of time series with an uptick in recent years with substantial uncertainty in the estimates.</w:t>
+        <w:pStyle w:val="BodyText"/>
+      </w:pPr>
+      <w:r>
+        <w:t xml:space="preserve">Non-yelloweye DSR demonstrate similar release patterns to yelloweye rockfish and lower unguided estimates than Howard (Figure R_DSR and Appendix B4) while slope rockfish show very low release numbers for most of the time seris and a large, uptick in recent years with substantial uncertainty (R_SLOPE and Appendix B5).</w:t>
       </w:r>
     </w:p>
     <w:bookmarkEnd w:id="37"/>
@@ -13906,7 +13653,7 @@
     </w:p>
     <w:bookmarkEnd w:id="40"/>
     <w:bookmarkEnd w:id="41"/>
-    <w:bookmarkStart w:id="42" w:name="discussion"/>
+    <w:bookmarkStart w:id="43" w:name="discussion"/>
     <w:p>
       <w:pPr>
         <w:pStyle w:val="Heading1"/>
@@ -13917,72 +13664,313 @@
     </w:p>
     <w:p>
       <w:pPr>
-        <w:pStyle w:val="Compact"/>
-        <w:numPr>
-          <w:ilvl w:val="0"/>
-          <w:numId w:val="1005"/>
-        </w:numPr>
-      </w:pPr>
-      <w:r>
-        <w:t xml:space="preserve">Release differences</w:t>
+        <w:pStyle w:val="FirstParagraph"/>
+      </w:pPr>
+      <w:r>
+        <w:t xml:space="preserve">This Bayesian approach to reconstructing historical rockfish removals and calculating current rockfish removals build and improve on the foundation established by Howard et al. (2020). This new approach offers a unified methods that encompasses all of the necessary steps to go from the SWHS, logbook and port sampling data to produce estimates of harvests, releases and total biomass removal estimates necessary to conduct stock assessments. These methods are reproducible and offer the first documentation of the biomass and mortality calculations that have been used since the Howard methods were first adopted and will lead to greater consistency and transparency in accounting for rockfish removals in Alaska waters. These methods improve on the Howard methodology by accurately addressing bias in the SWHS data, models the release data in a more realistic process, uses hierarchical modelling to deal with low or absent samples, and generates a time series back to 1977 by utilizing all of the available data.</w:t>
       </w:r>
     </w:p>
     <w:p>
       <w:pPr>
-        <w:pStyle w:val="Compact"/>
-        <w:numPr>
-          <w:ilvl w:val="0"/>
-          <w:numId w:val="1006"/>
-        </w:numPr>
-      </w:pPr>
-      <w:r>
-        <w:t xml:space="preserve">Bias correction and Howard use of SWHS ratio when they have different biases</w:t>
+        <w:pStyle w:val="BodyText"/>
+      </w:pPr>
+      <w:r>
+        <w:t xml:space="preserve">Harvest estimates produced with these methods are very consistent with the Howard estimates and differ only where the Bayesian methods offer improvements on a key, but flawed, assumption about the use of SWHS data. The Howard methods rely on the SWHS ratio of guided:unguided harvests to expand guided logbook harvests to generate unguided estimates which makes the assumption that the guided:unguided ratio would apply equally to all species and species complexes even though the ratio is derived from total rockfish estimates in the SWHS. Most CFMUs have considerably higher harvests by guided users and thus this flaw is less significant as the Bayesian estimates of unguided harvests align well with Howard estimates. However, where guided anglers are in the minority (i.e., PWSI) we see larger differences in the unguided harvests that demonstrate the short comings of that approach.</w:t>
       </w:r>
     </w:p>
     <w:p>
       <w:pPr>
-        <w:pStyle w:val="Compact"/>
-        <w:numPr>
-          <w:ilvl w:val="0"/>
-          <w:numId w:val="1006"/>
-        </w:numPr>
-      </w:pPr>
-      <w:r>
-        <w:t xml:space="preserve">BRF in SE in recent years make no sence with Howard methods.</w:t>
-      </w:r>
-      <w:r>
-        <w:t xml:space="preserve"> </w:t>
-      </w:r>
-      <w:r>
-        <w:t xml:space="preserve">Failure of Howard method evident in SE since 2000 when YE and DSR restrictions went into effect. Howard assumes species comp of harvest = releases, but we know that during closure all YE and most DSR released AND anlger retention of BRF in logbook data is very high at this point. i.e., all fish at port are black but thats because YE and DSR being released</w:t>
-      </w:r>
-      <w:r>
-        <w:t xml:space="preserve"> </w:t>
-      </w:r>
-      <w:r>
-        <w:t xml:space="preserve">Also, Howard shows same R estimates as Guided even though harvests show much lower harvests for unguided user group</w:t>
+        <w:pStyle w:val="BodyText"/>
+      </w:pPr>
+      <w:r>
+        <w:t xml:space="preserve">The Bayesian approach to estimating releases produces very different estimates from the Howard approach, and in particular unguided releases. The Howard approach uses the same methods for estimating unguided releases as it does for harvests as it applies the SWHS ratio of guided:unguided release of all rockfish to the logbook release data. However, the Howard methods do not address bias in those estimates and assumes the ratio is equal for all species. In many cases this results in unguided release estimates that are at or above guided release estimates even when the harvest of unguided anglers is substantially less. This would imply that unguided anglers are discarding fish at a far higher rate than are guided anglers without any data to demonstrate why this would be the case.</w:t>
       </w:r>
     </w:p>
     <w:p>
       <w:pPr>
-        <w:pStyle w:val="Compact"/>
-        <w:numPr>
-          <w:ilvl w:val="0"/>
-          <w:numId w:val="1006"/>
-        </w:numPr>
-      </w:pPr>
-      <w:r>
-        <w:t xml:space="preserve">YE: generally a valued fish by anglers, so a lot of retention</w:t>
+        <w:pStyle w:val="BodyText"/>
+      </w:pPr>
+      <w:r>
+        <w:t xml:space="preserve">Secondly, the Howard methods rely on the species composition of the harvests to make assumptions about releases. The flaw in this assumption is exposed when examining release estimates of rockfish in southeast CFMU’s since 2020 when yelloweye retention was prohibited and DSR retention restricted. During these years the Howard methods relied on historical species proportions to estimate yelloweye releases, however they still used the proportion of black rockfish to make assumptions about release numbers (Figure BRF_REL). Thus during recent years, estimates of black rockfish are high because that proportion rose as yelloweye and DSR made up a far smaller proportion in port sampling owing to the closures and restrictions. However, this ignores the logbook data that shows high angler retention of black rockfish and thus assumes that private anglers are releasing the vast bulk of their catch.</w:t>
+      </w:r>
+    </w:p>
+    <w:p>
+      <w:pPr>
+        <w:pStyle w:val="BodyText"/>
+      </w:pPr>
+      <w:r>
+        <w:t xml:space="preserve">Initial modelling efforts in this project tried to recreate the Howard approach in a Bayesian framework, but inconsistency in the data caused the model to fail and thus the approach was changed to model retention probability (</w:t>
+      </w:r>
+      <w:r>
+        <w:rPr>
+          <w:i/>
+          <w:iCs/>
+        </w:rPr>
+        <w:t xml:space="preserve">pH</w:t>
+      </w:r>
+      <w:r>
+        <w:t xml:space="preserve">) by species and species complex. Estimating</w:t>
+      </w:r>
+      <w:r>
+        <w:t xml:space="preserve"> </w:t>
+      </w:r>
+      <w:r>
+        <w:rPr>
+          <w:i/>
+          <w:iCs/>
+        </w:rPr>
+        <w:t xml:space="preserve">pH</w:t>
+      </w:r>
+      <w:r>
+        <w:t xml:space="preserve"> </w:t>
+      </w:r>
+      <w:r>
+        <w:t xml:space="preserve">was necessary to reconstruct harvests back through 1977 but modelling</w:t>
+      </w:r>
+      <w:r>
+        <w:t xml:space="preserve"> </w:t>
+      </w:r>
+      <w:r>
+        <w:rPr>
+          <w:i/>
+          <w:iCs/>
+        </w:rPr>
+        <w:t xml:space="preserve">pH</w:t>
+      </w:r>
+      <w:r>
+        <w:t xml:space="preserve"> </w:t>
+      </w:r>
+      <w:r>
+        <w:t xml:space="preserve">for all rockfish was untenable given inconsistency in the data. Logbook data shows clear differences in retention probabilities by species and between CFMU’s which necessitated the approach taken here (Figures pH). This worked well for guided anglers because of the logbook data but was challenging to deal with for unguided anglers.</w:t>
+      </w:r>
+    </w:p>
+    <w:p>
+      <w:pPr>
+        <w:pStyle w:val="BodyText"/>
+      </w:pPr>
+      <w:r>
+        <w:t xml:space="preserve">To estimate unguided releases thus required an assumption that retention probabilities for unguided anglers followed similar trends to that of unguided anglers. This seemed reasonable given that yelloweye are prized by anglers and one would expect unguided anglers to also retain most of their catch. Similarly, black rockfish were not targeted by anglers until halibut and salmon restrictions resulted in the charter fleet targeting them as part of their business model and it did not seem reasonable that angler tendencies would be similar to some degree as the public developed an appreciation for the fish. To estimate unguided retention probabilities the Bayesian model assumes the</w:t>
+      </w:r>
+      <w:r>
+        <w:t xml:space="preserve"> </w:t>
+      </w:r>
+      <w:r>
+        <w:rPr>
+          <w:i/>
+          <w:iCs/>
+        </w:rPr>
+        <w:t xml:space="preserve">pH</w:t>
+      </w:r>
+      <w:r>
+        <w:t xml:space="preserve"> </w:t>
+      </w:r>
+      <w:r>
+        <w:t xml:space="preserve">trend is similar to that of guided anglers and adjusts that assumption based on how the estimated unguided releases by species sum to the total rockfish release estimate from the bias corrected SWHS estimate of total rockfish releases. This results in</w:t>
+      </w:r>
+      <w:r>
+        <w:t xml:space="preserve"> </w:t>
+      </w:r>
+      <w:r>
+        <w:rPr>
+          <w:i/>
+          <w:iCs/>
+        </w:rPr>
+        <w:t xml:space="preserve">pH</w:t>
+      </w:r>
+      <w:r>
+        <w:t xml:space="preserve"> </w:t>
+      </w:r>
+      <w:r>
+        <w:t xml:space="preserve">estimates with much larger credibility intervals for unguided anglers when compared to guided anglers which was deemed appropriate given the lack of information. However, some of the flaws in this assumption were apparent in some CFMUs where yelloweye harvests and releases occur in low numbers such as Cook Inlet (CI) and Northeast Kodiak. In these areas the models attempt to balance release estimates of the different species results in</w:t>
+      </w:r>
+      <w:r>
+        <w:t xml:space="preserve"> </w:t>
+      </w:r>
+      <w:r>
+        <w:rPr>
+          <w:i/>
+          <w:iCs/>
+        </w:rPr>
+        <w:t xml:space="preserve">pH</w:t>
+      </w:r>
+      <w:r>
+        <w:t xml:space="preserve"> </w:t>
+      </w:r>
+      <w:r>
+        <w:t xml:space="preserve">estimates for yelloweye that seem suspiciously low given the value anglers typically place on this species (Figure YE_pH). OVerall yelloweye harvests and releases are low in those areas and thus the estimates are not likely to have serious implications, but they do highlight a potential weekness in the new approach.</w:t>
+      </w:r>
+    </w:p>
+    <w:p>
+      <w:pPr>
+        <w:pStyle w:val="BodyText"/>
+      </w:pPr>
+      <w:r>
+        <w:t xml:space="preserve">Release estimates were also restricted to the three categories collected in logbook data; pelagic, yelloweye and</w:t>
+      </w:r>
+      <w:r>
+        <w:t xml:space="preserve"> </w:t>
+      </w:r>
+      <w:r>
+        <w:t xml:space="preserve">“</w:t>
+      </w:r>
+      <w:r>
+        <w:t xml:space="preserve">other</w:t>
+      </w:r>
+      <w:r>
+        <w:t xml:space="preserve">”</w:t>
+      </w:r>
+      <w:r>
+        <w:t xml:space="preserve"> </w:t>
+      </w:r>
+      <w:r>
+        <w:t xml:space="preserve">(non-pelagic, no-yelloweye). Estimating black rockfish releases by assuming that the species composition of pelagics was equal to that of the harvest seemed reasonable given that management treats all pelagics the same and there is no information that would suggest that anglers targetted one pelagic species over another. In southeast Alaska, it also meant applying the species composition of the harvest to the release of</w:t>
+      </w:r>
+      <w:r>
+        <w:t xml:space="preserve"> </w:t>
+      </w:r>
+      <w:r>
+        <w:t xml:space="preserve">“</w:t>
+      </w:r>
+      <w:r>
+        <w:t xml:space="preserve">other</w:t>
+      </w:r>
+      <w:r>
+        <w:t xml:space="preserve">”</w:t>
+      </w:r>
+      <w:r>
+        <w:t xml:space="preserve"> </w:t>
+      </w:r>
+      <w:r>
+        <w:t xml:space="preserve">rockfish to estimate the number of non-yelloweye DSR and slope rockfish released. This seemed a reasonable assumption given that these species would be encountered during similar fishing practices (jigging on the bottom) and that anglers would value these species to a similar extent.</w:t>
+      </w:r>
+    </w:p>
+    <w:p>
+      <w:pPr>
+        <w:pStyle w:val="BodyText"/>
+      </w:pPr>
+      <w:r>
+        <w:t xml:space="preserve">One key parameter in the model that is poorly informed in the proportion guided,</w:t>
+      </w:r>
+      <w:r>
+        <w:t xml:space="preserve"> </w:t>
+      </w:r>
+      <w:r>
+        <w:rPr>
+          <w:i/>
+          <w:iCs/>
+        </w:rPr>
+        <w:t xml:space="preserve">pG</w:t>
+      </w:r>
+      <w:r>
+        <w:t xml:space="preserve">. There is limited data on this parameter and was thus modeled as long term average using a beta distribution when data was absent (Figure pG). Ideally, this would be estimated as a trend similar to how retention probability and species proportions were handled in the model, however the available data did not suggest obvious trends that would support that approach. If</w:t>
+      </w:r>
+      <w:r>
+        <w:t xml:space="preserve"> </w:t>
+      </w:r>
+      <w:r>
+        <w:rPr>
+          <w:i/>
+          <w:iCs/>
+        </w:rPr>
+        <w:t xml:space="preserve">pG</w:t>
+      </w:r>
+      <w:r>
+        <w:t xml:space="preserve"> </w:t>
+      </w:r>
+      <w:r>
+        <w:t xml:space="preserve">has changed significantly it would affect the estimates in the model and thus remains a question mark in the approach. If data were to become available the model could be updated to accommodate it to produce more accurate estimates, but in the absence of that data it is hoped that credibility intervals capture the true values.</w:t>
+      </w:r>
+    </w:p>
+    <w:bookmarkStart w:id="42" w:name="conclusions-and-recomendations"/>
+    <w:p>
+      <w:pPr>
+        <w:pStyle w:val="Heading2"/>
+      </w:pPr>
+      <w:r>
+        <w:t xml:space="preserve">Conclusions and Recomendations</w:t>
+      </w:r>
+    </w:p>
+    <w:p>
+      <w:pPr>
+        <w:pStyle w:val="FirstParagraph"/>
+      </w:pPr>
+      <w:r>
+        <w:t xml:space="preserve">Managers prefer harvests to remain static once estimated but harvests, releases and removals are all estimated quantities that can change with improved science that reflects our understanding of the system. As the data is updated annually estimates are likely to shift to some degree. The retrospective exam showed that estimates from the pre-1998 period can change substantially as the shape of the species composition and retention probability curves change with the addition of data. The priors used to develop those curves are based on the data through 2023 and pre-1998 values should remain fixed to the estimates provided in this report.</w:t>
+      </w:r>
+    </w:p>
+    <w:p>
+      <w:pPr>
+        <w:pStyle w:val="BodyText"/>
+      </w:pPr>
+      <w:r>
+        <w:t xml:space="preserve">With regard to contemporary estimates, the retrospective exam showed that harvest estimates are very stable and as harvest mortalities constitute the bulk of total removals those estimates will also remain mostly stable. Similarly, guided release estimates are extremely stable given the logbook data acting as a census. The one quantity that is least stable are the unguided release estimates which are ultimately reliant on the</w:t>
+      </w:r>
+      <w:r>
+        <w:t xml:space="preserve"> </w:t>
+      </w:r>
+      <w:r>
+        <w:rPr>
+          <w:i/>
+          <w:iCs/>
+        </w:rPr>
+        <w:t xml:space="preserve">pH</w:t>
+      </w:r>
+      <w:r>
+        <w:t xml:space="preserve"> </w:t>
+      </w:r>
+      <w:r>
+        <w:t xml:space="preserve">parameter. Although unguided removal estimates are likely to change to</w:t>
+      </w:r>
+      <w:r>
+        <w:t xml:space="preserve"> </w:t>
+      </w:r>
+      <w:r>
+        <w:rPr>
+          <w:b/>
+          <w:bCs/>
+        </w:rPr>
+        <w:t xml:space="preserve">retro results degree</w:t>
+      </w:r>
+      <w:r>
+        <w:t xml:space="preserve"> </w:t>
+      </w:r>
+      <w:r>
+        <w:t xml:space="preserve">the overall removal estimates should be fairly stable given that total release mortality is a minor component of overall removals. Given these results,</w:t>
+      </w:r>
+      <w:r>
+        <w:t xml:space="preserve"> </w:t>
+      </w:r>
+      <w:r>
+        <w:rPr>
+          <w:b/>
+          <w:bCs/>
+        </w:rPr>
+        <w:t xml:space="preserve">it is recommended that estimates be updated for a period of 5 years after which they should remain fixed</w:t>
+      </w:r>
+      <w:r>
+        <w:t xml:space="preserve"> </w:t>
+      </w:r>
+      <w:r>
+        <w:t xml:space="preserve">barring new science that requires recalculating removals.</w:t>
+      </w:r>
+    </w:p>
+    <w:p>
+      <w:pPr>
+        <w:pStyle w:val="BodyText"/>
+      </w:pPr>
+      <w:r>
+        <w:t xml:space="preserve">In conclusion, these new estimates of rockfish harvest, release and removals offer an improved and more repeatable approach to catch accounting for this highly targeted and vulnerable group of fish. These methods build on the location accounting system built by Howard et al. (2020) as well as the validation of the validation of the port sampling representativeness. In addition to extending the time series, the new methods are more reflective of the angling process, better capture the uncertainty in the data, more appropriately share information within regions, and provide a unified and centralized approach to calculating, reporting and archiving rockfish harvests, releases and removals in Alaska waters.</w:t>
       </w:r>
     </w:p>
     <w:bookmarkEnd w:id="42"/>
-    <w:bookmarkStart w:id="45" w:name="literature-cited"/>
+    <w:bookmarkEnd w:id="43"/>
+    <w:bookmarkStart w:id="44" w:name="acknowledgments"/>
     <w:p>
       <w:pPr>
         <w:pStyle w:val="Heading1"/>
       </w:pPr>
       <w:r>
-        <w:t xml:space="preserve">Literature Cited</w:t>
+        <w:t xml:space="preserve">Acknowledgments</w:t>
       </w:r>
     </w:p>
     <w:p>
@@ -13990,17 +13978,48 @@
         <w:pStyle w:val="FirstParagraph"/>
       </w:pPr>
       <w:r>
-        <w:t xml:space="preserve">A. Gelman. Prior distributions for variance parameters in hierarchical models. Bayesian</w:t>
-      </w:r>
-      <w:r>
-        <w:t xml:space="preserve"> </w:t>
-      </w:r>
-      <w:r>
-        <w:t xml:space="preserve">Analysis, 1:515–533, 2006.</w:t>
+        <w:t xml:space="preserve">Sport harvest reconstructions provided in this document were made possible by the devoted time and effort of many people administering the data collection projects used in these analyses. First and foremost, it needs to be acknowledged that although this report may seem critical of the Howard methods, this effort does not exist without the foundational work undertaken by Katie Howard and her coauthors in developing these methods, establishing and validating the relevancy of the data, and developing a system of accurately assigning data to appropriate CFMUs that are now available annually from the SWHS and logbook programs. Similarly, those overseeing and running those programs deserve special thanks for the high quality work and products produced including Nick Smith and Jacob Bozzini from the SWHS program and Ben Jevons and Kyla Buster from the Saltwater Guide Logbook program. This project also highlight the high value of the port sampling programs with particular thanks going to</w:t>
+      </w:r>
+      <w:r>
+        <w:t xml:space="preserve"> </w:t>
+      </w:r>
+      <w:r>
+        <w:rPr>
+          <w:b/>
+          <w:bCs/>
+        </w:rPr>
+        <w:t xml:space="preserve">LIST from Chris and Clay</w:t>
+      </w:r>
+      <w:r>
+        <w:t xml:space="preserve">. We would also like to thank Tyler Polum and Philip Tschersich for the Kodiak hydroacoustic data and advice. We would like to thank Adam Reimer for developing the initial approach to this model and Hamachan Hamazaki for his review of this work.</w:t>
+      </w:r>
+    </w:p>
+    <w:bookmarkEnd w:id="44"/>
+    <w:bookmarkStart w:id="47" w:name="literature-cited"/>
+    <w:p>
+      <w:pPr>
+        <w:pStyle w:val="Heading1"/>
+      </w:pPr>
+      <w:r>
+        <w:t xml:space="preserve">Literature Cited</w:t>
       </w:r>
     </w:p>
     <w:p>
       <w:pPr>
+        <w:pStyle w:val="FirstParagraph"/>
+      </w:pPr>
+      <w:r>
+        <w:t xml:space="preserve">A. Gelman. Prior distributions for variance parameters in hierarchical models. Bayesian</w:t>
+      </w:r>
+      <w:r>
+        <w:t xml:space="preserve"> </w:t>
+      </w:r>
+      <w:r>
+        <w:t xml:space="preserve">Analysis, 1:515–533, 2006.</w:t>
+      </w:r>
+    </w:p>
+    <w:p>
+      <w:pPr>
         <w:pStyle w:val="BodyText"/>
       </w:pPr>
       <w:r>
@@ -14011,6 +14030,14 @@
       </w:r>
       <w:r>
         <w:t xml:space="preserve">Statistical Science, 7:457–511, 1992.</w:t>
+      </w:r>
+    </w:p>
+    <w:p>
+      <w:pPr>
+        <w:pStyle w:val="BodyText"/>
+      </w:pPr>
+      <w:r>
+        <w:t xml:space="preserve">Howard, K. G., D. Evans, and A. St. Saviour. 2020. Reconstructed sport harvests and releases of black and yelloweye rockfishes in the Gulf of Alaska, 1998–2018. Alaska Department of Fish and Game, Fishery Data Series No. 20-25, Anchorage.</w:t>
       </w:r>
     </w:p>
     <w:p>
@@ -14044,7 +14071,7 @@
       <w:r>
         <w:t xml:space="preserve"> </w:t>
       </w:r>
-      <w:hyperlink r:id="rId43">
+      <w:hyperlink r:id="rId45">
         <w:r>
           <w:rPr>
             <w:rStyle w:val="Hyperlink"/>
@@ -14074,7 +14101,7 @@
       <w:r>
         <w:t xml:space="preserve"> </w:t>
       </w:r>
-      <w:hyperlink r:id="rId44">
+      <w:hyperlink r:id="rId46">
         <w:r>
           <w:rPr>
             <w:rStyle w:val="Hyperlink"/>
@@ -14086,7 +14113,15 @@
         <w:t xml:space="preserve">.</w:t>
       </w:r>
     </w:p>
-    <w:bookmarkEnd w:id="45"/>
+    <w:p>
+      <w:pPr>
+        <w:pStyle w:val="BodyText"/>
+      </w:pPr>
+      <w:r>
+        <w:t xml:space="preserve">Tschersich, P., J. Dissen, and W. Gaeuman. 2023. Westward Region hydroacoustic survey for black rockfish Sebastes melanops abundance, 2007–2022. Alaska Department of Fish and Game, Fishery Data Series No. 23-31, Anchorage.</w:t>
+      </w:r>
+    </w:p>
+    <w:bookmarkEnd w:id="47"/>
     <w:sectPr>
       <w:footerReference r:id="rId9" w:type="default"/>
       <w:pgSz w:code="1" w:h="15840" w:w="12240"/>
@@ -17034,91 +17069,6 @@
     <w:lvl w:ilvl="8">
       <w:start w:val="1"/>
       <w:numFmt w:val="decimal"/>
-      <w:lvlText w:val="%9)"/>
-      <w:lvlJc w:val="left"/>
-      <w:pPr>
-        <w:ind w:left="6480" w:hanging="360"/>
-      </w:pPr>
-    </w:lvl>
-  </w:abstractNum>
-  <w:abstractNum w:abstractNumId="99721">
-    <w:nsid w:val="00A99721"/>
-    <w:multiLevelType w:val="multilevel"/>
-    <w:lvl w:ilvl="0">
-      <w:start w:val="1"/>
-      <w:numFmt w:val="lowerLetter"/>
-      <w:lvlText w:val="%1)"/>
-      <w:lvlJc w:val="left"/>
-      <w:pPr>
-        <w:ind w:left="720" w:hanging="360"/>
-      </w:pPr>
-    </w:lvl>
-    <w:lvl w:ilvl="1">
-      <w:start w:val="1"/>
-      <w:numFmt w:val="lowerLetter"/>
-      <w:lvlText w:val="%2)"/>
-      <w:lvlJc w:val="left"/>
-      <w:pPr>
-        <w:ind w:left="1440" w:hanging="360"/>
-      </w:pPr>
-    </w:lvl>
-    <w:lvl w:ilvl="2">
-      <w:start w:val="1"/>
-      <w:numFmt w:val="lowerLetter"/>
-      <w:lvlText w:val="%3)"/>
-      <w:lvlJc w:val="left"/>
-      <w:pPr>
-        <w:ind w:left="2160" w:hanging="360"/>
-      </w:pPr>
-    </w:lvl>
-    <w:lvl w:ilvl="3">
-      <w:start w:val="1"/>
-      <w:numFmt w:val="lowerLetter"/>
-      <w:lvlText w:val="%4)"/>
-      <w:lvlJc w:val="left"/>
-      <w:pPr>
-        <w:ind w:left="2880" w:hanging="360"/>
-      </w:pPr>
-    </w:lvl>
-    <w:lvl w:ilvl="4">
-      <w:start w:val="1"/>
-      <w:numFmt w:val="lowerLetter"/>
-      <w:lvlText w:val="%5)"/>
-      <w:lvlJc w:val="left"/>
-      <w:pPr>
-        <w:ind w:left="3600" w:hanging="360"/>
-      </w:pPr>
-    </w:lvl>
-    <w:lvl w:ilvl="5">
-      <w:start w:val="1"/>
-      <w:numFmt w:val="lowerLetter"/>
-      <w:lvlText w:val="%6)"/>
-      <w:lvlJc w:val="left"/>
-      <w:pPr>
-        <w:ind w:left="4320" w:hanging="360"/>
-      </w:pPr>
-    </w:lvl>
-    <w:lvl w:ilvl="6">
-      <w:start w:val="1"/>
-      <w:numFmt w:val="lowerLetter"/>
-      <w:lvlText w:val="%7)"/>
-      <w:lvlJc w:val="left"/>
-      <w:pPr>
-        <w:ind w:left="5040" w:hanging="360"/>
-      </w:pPr>
-    </w:lvl>
-    <w:lvl w:ilvl="7">
-      <w:start w:val="1"/>
-      <w:numFmt w:val="lowerLetter"/>
-      <w:lvlText w:val="%8)"/>
-      <w:lvlJc w:val="left"/>
-      <w:pPr>
-        <w:ind w:left="5760" w:hanging="360"/>
-      </w:pPr>
-    </w:lvl>
-    <w:lvl w:ilvl="8">
-      <w:start w:val="1"/>
-      <w:numFmt w:val="lowerLetter"/>
       <w:lvlText w:val="%9)"/>
       <w:lvlJc w:val="left"/>
       <w:pPr>
@@ -17239,126 +17189,6 @@
   </w:num>
   <w:num w:numId="1002">
     <w:abstractNumId w:val="99421"/>
-    <w:lvlOverride w:ilvl="0">
-      <w:startOverride w:val="1"/>
-    </w:lvlOverride>
-    <w:lvlOverride w:ilvl="1">
-      <w:startOverride w:val="1"/>
-    </w:lvlOverride>
-    <w:lvlOverride w:ilvl="2">
-      <w:startOverride w:val="1"/>
-    </w:lvlOverride>
-    <w:lvlOverride w:ilvl="3">
-      <w:startOverride w:val="1"/>
-    </w:lvlOverride>
-    <w:lvlOverride w:ilvl="4">
-      <w:startOverride w:val="1"/>
-    </w:lvlOverride>
-    <w:lvlOverride w:ilvl="5">
-      <w:startOverride w:val="1"/>
-    </w:lvlOverride>
-    <w:lvlOverride w:ilvl="6">
-      <w:startOverride w:val="1"/>
-    </w:lvlOverride>
-    <w:lvlOverride w:ilvl="7">
-      <w:startOverride w:val="1"/>
-    </w:lvlOverride>
-    <w:lvlOverride w:ilvl="8">
-      <w:startOverride w:val="1"/>
-    </w:lvlOverride>
-  </w:num>
-  <w:num w:numId="1003">
-    <w:abstractNumId w:val="99721"/>
-    <w:lvlOverride w:ilvl="0">
-      <w:startOverride w:val="1"/>
-    </w:lvlOverride>
-    <w:lvlOverride w:ilvl="1">
-      <w:startOverride w:val="1"/>
-    </w:lvlOverride>
-    <w:lvlOverride w:ilvl="2">
-      <w:startOverride w:val="1"/>
-    </w:lvlOverride>
-    <w:lvlOverride w:ilvl="3">
-      <w:startOverride w:val="1"/>
-    </w:lvlOverride>
-    <w:lvlOverride w:ilvl="4">
-      <w:startOverride w:val="1"/>
-    </w:lvlOverride>
-    <w:lvlOverride w:ilvl="5">
-      <w:startOverride w:val="1"/>
-    </w:lvlOverride>
-    <w:lvlOverride w:ilvl="6">
-      <w:startOverride w:val="1"/>
-    </w:lvlOverride>
-    <w:lvlOverride w:ilvl="7">
-      <w:startOverride w:val="1"/>
-    </w:lvlOverride>
-    <w:lvlOverride w:ilvl="8">
-      <w:startOverride w:val="1"/>
-    </w:lvlOverride>
-  </w:num>
-  <w:num w:numId="1004">
-    <w:abstractNumId w:val="99721"/>
-    <w:lvlOverride w:ilvl="0">
-      <w:startOverride w:val="1"/>
-    </w:lvlOverride>
-    <w:lvlOverride w:ilvl="1">
-      <w:startOverride w:val="1"/>
-    </w:lvlOverride>
-    <w:lvlOverride w:ilvl="2">
-      <w:startOverride w:val="1"/>
-    </w:lvlOverride>
-    <w:lvlOverride w:ilvl="3">
-      <w:startOverride w:val="1"/>
-    </w:lvlOverride>
-    <w:lvlOverride w:ilvl="4">
-      <w:startOverride w:val="1"/>
-    </w:lvlOverride>
-    <w:lvlOverride w:ilvl="5">
-      <w:startOverride w:val="1"/>
-    </w:lvlOverride>
-    <w:lvlOverride w:ilvl="6">
-      <w:startOverride w:val="1"/>
-    </w:lvlOverride>
-    <w:lvlOverride w:ilvl="7">
-      <w:startOverride w:val="1"/>
-    </w:lvlOverride>
-    <w:lvlOverride w:ilvl="8">
-      <w:startOverride w:val="1"/>
-    </w:lvlOverride>
-  </w:num>
-  <w:num w:numId="1005">
-    <w:abstractNumId w:val="99421"/>
-    <w:lvlOverride w:ilvl="0">
-      <w:startOverride w:val="1"/>
-    </w:lvlOverride>
-    <w:lvlOverride w:ilvl="1">
-      <w:startOverride w:val="1"/>
-    </w:lvlOverride>
-    <w:lvlOverride w:ilvl="2">
-      <w:startOverride w:val="1"/>
-    </w:lvlOverride>
-    <w:lvlOverride w:ilvl="3">
-      <w:startOverride w:val="1"/>
-    </w:lvlOverride>
-    <w:lvlOverride w:ilvl="4">
-      <w:startOverride w:val="1"/>
-    </w:lvlOverride>
-    <w:lvlOverride w:ilvl="5">
-      <w:startOverride w:val="1"/>
-    </w:lvlOverride>
-    <w:lvlOverride w:ilvl="6">
-      <w:startOverride w:val="1"/>
-    </w:lvlOverride>
-    <w:lvlOverride w:ilvl="7">
-      <w:startOverride w:val="1"/>
-    </w:lvlOverride>
-    <w:lvlOverride w:ilvl="8">
-      <w:startOverride w:val="1"/>
-    </w:lvlOverride>
-  </w:num>
-  <w:num w:numId="1006">
-    <w:abstractNumId w:val="99721"/>
     <w:lvlOverride w:ilvl="0">
       <w:startOverride w:val="1"/>
     </w:lvlOverride>

</xml_diff>

<commit_message>
model development and code organization
</commit_message>
<xml_diff>
--- a/markdown/RFsportmort_Report.docx
+++ b/markdown/RFsportmort_Report.docx
@@ -26,7 +26,7 @@
           <w:sz w:val="24"/>
           <w:szCs w:val="24"/>
         </w:rPr>
-        <w:id w:val="-599728818"/>
+        <w:id w:val="1718544958"/>
         <w:docPartObj>
           <w:docPartGallery w:val="Table of Contents"/>
           <w:docPartUnique/>
@@ -63,7 +63,7 @@
           <w:r>
             <w:fldChar w:fldCharType="separate"/>
           </w:r>
-          <w:hyperlink w:anchor="_Toc209081412" w:history="1">
+          <w:hyperlink w:anchor="_Toc209678021" w:history="1">
             <w:r>
               <w:rPr>
                 <w:rStyle w:val="Hyperlink"/>
@@ -90,7 +90,7 @@
                 <w:noProof/>
                 <w:webHidden/>
               </w:rPr>
-              <w:instrText xml:space="preserve"> PAGEREF _Toc209081412 \h </w:instrText>
+              <w:instrText xml:space="preserve"> PAGEREF _Toc209678021 \h </w:instrText>
             </w:r>
             <w:r>
               <w:rPr>
@@ -134,7 +134,7 @@
               <w14:ligatures w14:val="standardContextual"/>
             </w:rPr>
           </w:pPr>
-          <w:hyperlink w:anchor="_Toc209081413" w:history="1">
+          <w:hyperlink w:anchor="_Toc209678022" w:history="1">
             <w:r>
               <w:rPr>
                 <w:rStyle w:val="Hyperlink"/>
@@ -161,7 +161,7 @@
                 <w:noProof/>
                 <w:webHidden/>
               </w:rPr>
-              <w:instrText xml:space="preserve"> PAGEREF _Toc209081413 \h </w:instrText>
+              <w:instrText xml:space="preserve"> PAGEREF _Toc209678022 \h </w:instrText>
             </w:r>
             <w:r>
               <w:rPr>
@@ -205,7 +205,7 @@
               <w14:ligatures w14:val="standardContextual"/>
             </w:rPr>
           </w:pPr>
-          <w:hyperlink w:anchor="_Toc209081414" w:history="1">
+          <w:hyperlink w:anchor="_Toc209678023" w:history="1">
             <w:r>
               <w:rPr>
                 <w:rStyle w:val="Hyperlink"/>
@@ -232,7 +232,7 @@
                 <w:noProof/>
                 <w:webHidden/>
               </w:rPr>
-              <w:instrText xml:space="preserve"> PAGEREF _Toc209081414 \h </w:instrText>
+              <w:instrText xml:space="preserve"> PAGEREF _Toc209678023 \h </w:instrText>
             </w:r>
             <w:r>
               <w:rPr>
@@ -276,7 +276,7 @@
               <w14:ligatures w14:val="standardContextual"/>
             </w:rPr>
           </w:pPr>
-          <w:hyperlink w:anchor="_Toc209081415" w:history="1">
+          <w:hyperlink w:anchor="_Toc209678024" w:history="1">
             <w:r>
               <w:rPr>
                 <w:rStyle w:val="Hyperlink"/>
@@ -303,7 +303,7 @@
                 <w:noProof/>
                 <w:webHidden/>
               </w:rPr>
-              <w:instrText xml:space="preserve"> PAGEREF _Toc209081415 \h </w:instrText>
+              <w:instrText xml:space="preserve"> PAGEREF _Toc209678024 \h </w:instrText>
             </w:r>
             <w:r>
               <w:rPr>
@@ -347,7 +347,7 @@
               <w14:ligatures w14:val="standardContextual"/>
             </w:rPr>
           </w:pPr>
-          <w:hyperlink w:anchor="_Toc209081416" w:history="1">
+          <w:hyperlink w:anchor="_Toc209678025" w:history="1">
             <w:r>
               <w:rPr>
                 <w:rStyle w:val="Hyperlink"/>
@@ -374,7 +374,7 @@
                 <w:noProof/>
                 <w:webHidden/>
               </w:rPr>
-              <w:instrText xml:space="preserve"> PAGEREF _Toc209081416 \h </w:instrText>
+              <w:instrText xml:space="preserve"> PAGEREF _Toc209678025 \h </w:instrText>
             </w:r>
             <w:r>
               <w:rPr>
@@ -417,7 +417,7 @@
               <w14:ligatures w14:val="standardContextual"/>
             </w:rPr>
           </w:pPr>
-          <w:hyperlink w:anchor="_Toc209081417" w:history="1">
+          <w:hyperlink w:anchor="_Toc209678026" w:history="1">
             <w:r>
               <w:rPr>
                 <w:rStyle w:val="Hyperlink"/>
@@ -444,7 +444,7 @@
                 <w:noProof/>
                 <w:webHidden/>
               </w:rPr>
-              <w:instrText xml:space="preserve"> PAGEREF _Toc209081417 \h </w:instrText>
+              <w:instrText xml:space="preserve"> PAGEREF _Toc209678026 \h </w:instrText>
             </w:r>
             <w:r>
               <w:rPr>
@@ -487,7 +487,7 @@
               <w14:ligatures w14:val="standardContextual"/>
             </w:rPr>
           </w:pPr>
-          <w:hyperlink w:anchor="_Toc209081418" w:history="1">
+          <w:hyperlink w:anchor="_Toc209678027" w:history="1">
             <w:r>
               <w:rPr>
                 <w:rStyle w:val="Hyperlink"/>
@@ -514,7 +514,7 @@
                 <w:noProof/>
                 <w:webHidden/>
               </w:rPr>
-              <w:instrText xml:space="preserve"> PAGEREF _Toc209081418 \h </w:instrText>
+              <w:instrText xml:space="preserve"> PAGEREF _Toc209678027 \h </w:instrText>
             </w:r>
             <w:r>
               <w:rPr>
@@ -557,7 +557,7 @@
               <w14:ligatures w14:val="standardContextual"/>
             </w:rPr>
           </w:pPr>
-          <w:hyperlink w:anchor="_Toc209081419" w:history="1">
+          <w:hyperlink w:anchor="_Toc209678028" w:history="1">
             <w:r>
               <w:rPr>
                 <w:rStyle w:val="Hyperlink"/>
@@ -584,7 +584,7 @@
                 <w:noProof/>
                 <w:webHidden/>
               </w:rPr>
-              <w:instrText xml:space="preserve"> PAGEREF _Toc209081419 \h </w:instrText>
+              <w:instrText xml:space="preserve"> PAGEREF _Toc209678028 \h </w:instrText>
             </w:r>
             <w:r>
               <w:rPr>
@@ -627,7 +627,7 @@
               <w14:ligatures w14:val="standardContextual"/>
             </w:rPr>
           </w:pPr>
-          <w:hyperlink w:anchor="_Toc209081420" w:history="1">
+          <w:hyperlink w:anchor="_Toc209678029" w:history="1">
             <w:r>
               <w:rPr>
                 <w:rStyle w:val="Hyperlink"/>
@@ -654,7 +654,7 @@
                 <w:noProof/>
                 <w:webHidden/>
               </w:rPr>
-              <w:instrText xml:space="preserve"> PAGEREF _Toc209081420 \h </w:instrText>
+              <w:instrText xml:space="preserve"> PAGEREF _Toc209678029 \h </w:instrText>
             </w:r>
             <w:r>
               <w:rPr>
@@ -698,7 +698,7 @@
               <w14:ligatures w14:val="standardContextual"/>
             </w:rPr>
           </w:pPr>
-          <w:hyperlink w:anchor="_Toc209081421" w:history="1">
+          <w:hyperlink w:anchor="_Toc209678030" w:history="1">
             <w:r>
               <w:rPr>
                 <w:rStyle w:val="Hyperlink"/>
@@ -725,7 +725,7 @@
                 <w:noProof/>
                 <w:webHidden/>
               </w:rPr>
-              <w:instrText xml:space="preserve"> PAGEREF _Toc209081421 \h </w:instrText>
+              <w:instrText xml:space="preserve"> PAGEREF _Toc209678030 \h </w:instrText>
             </w:r>
             <w:r>
               <w:rPr>
@@ -768,7 +768,7 @@
               <w14:ligatures w14:val="standardContextual"/>
             </w:rPr>
           </w:pPr>
-          <w:hyperlink w:anchor="_Toc209081422" w:history="1">
+          <w:hyperlink w:anchor="_Toc209678031" w:history="1">
             <w:r>
               <w:rPr>
                 <w:rStyle w:val="Hyperlink"/>
@@ -795,7 +795,7 @@
                 <w:noProof/>
                 <w:webHidden/>
               </w:rPr>
-              <w:instrText xml:space="preserve"> PAGEREF _Toc209081422 \h </w:instrText>
+              <w:instrText xml:space="preserve"> PAGEREF _Toc209678031 \h </w:instrText>
             </w:r>
             <w:r>
               <w:rPr>
@@ -838,7 +838,7 @@
               <w14:ligatures w14:val="standardContextual"/>
             </w:rPr>
           </w:pPr>
-          <w:hyperlink w:anchor="_Toc209081423" w:history="1">
+          <w:hyperlink w:anchor="_Toc209678032" w:history="1">
             <w:r>
               <w:rPr>
                 <w:rStyle w:val="Hyperlink"/>
@@ -865,7 +865,7 @@
                 <w:noProof/>
                 <w:webHidden/>
               </w:rPr>
-              <w:instrText xml:space="preserve"> PAGEREF _Toc209081423 \h </w:instrText>
+              <w:instrText xml:space="preserve"> PAGEREF _Toc209678032 \h </w:instrText>
             </w:r>
             <w:r>
               <w:rPr>
@@ -908,7 +908,7 @@
               <w14:ligatures w14:val="standardContextual"/>
             </w:rPr>
           </w:pPr>
-          <w:hyperlink w:anchor="_Toc209081424" w:history="1">
+          <w:hyperlink w:anchor="_Toc209678033" w:history="1">
             <w:r>
               <w:rPr>
                 <w:rStyle w:val="Hyperlink"/>
@@ -935,7 +935,7 @@
                 <w:noProof/>
                 <w:webHidden/>
               </w:rPr>
-              <w:instrText xml:space="preserve"> PAGEREF _Toc209081424 \h </w:instrText>
+              <w:instrText xml:space="preserve"> PAGEREF _Toc209678033 \h </w:instrText>
             </w:r>
             <w:r>
               <w:rPr>
@@ -978,7 +978,7 @@
               <w14:ligatures w14:val="standardContextual"/>
             </w:rPr>
           </w:pPr>
-          <w:hyperlink w:anchor="_Toc209081425" w:history="1">
+          <w:hyperlink w:anchor="_Toc209678034" w:history="1">
             <w:r>
               <w:rPr>
                 <w:rStyle w:val="Hyperlink"/>
@@ -1005,7 +1005,7 @@
                 <w:noProof/>
                 <w:webHidden/>
               </w:rPr>
-              <w:instrText xml:space="preserve"> PAGEREF _Toc209081425 \h </w:instrText>
+              <w:instrText xml:space="preserve"> PAGEREF _Toc209678034 \h </w:instrText>
             </w:r>
             <w:r>
               <w:rPr>
@@ -1048,7 +1048,7 @@
               <w14:ligatures w14:val="standardContextual"/>
             </w:rPr>
           </w:pPr>
-          <w:hyperlink w:anchor="_Toc209081426" w:history="1">
+          <w:hyperlink w:anchor="_Toc209678035" w:history="1">
             <w:r>
               <w:rPr>
                 <w:rStyle w:val="Hyperlink"/>
@@ -1075,7 +1075,7 @@
                 <w:noProof/>
                 <w:webHidden/>
               </w:rPr>
-              <w:instrText xml:space="preserve"> PAGEREF _Toc209081426 \h </w:instrText>
+              <w:instrText xml:space="preserve"> PAGEREF _Toc209678035 \h </w:instrText>
             </w:r>
             <w:r>
               <w:rPr>
@@ -1118,7 +1118,7 @@
               <w14:ligatures w14:val="standardContextual"/>
             </w:rPr>
           </w:pPr>
-          <w:hyperlink w:anchor="_Toc209081427" w:history="1">
+          <w:hyperlink w:anchor="_Toc209678036" w:history="1">
             <w:r>
               <w:rPr>
                 <w:rStyle w:val="Hyperlink"/>
@@ -1145,7 +1145,7 @@
                 <w:noProof/>
                 <w:webHidden/>
               </w:rPr>
-              <w:instrText xml:space="preserve"> PAGEREF _Toc209081427 \h </w:instrText>
+              <w:instrText xml:space="preserve"> PAGEREF _Toc209678036 \h </w:instrText>
             </w:r>
             <w:r>
               <w:rPr>
@@ -1188,7 +1188,7 @@
               <w14:ligatures w14:val="standardContextual"/>
             </w:rPr>
           </w:pPr>
-          <w:hyperlink w:anchor="_Toc209081428" w:history="1">
+          <w:hyperlink w:anchor="_Toc209678037" w:history="1">
             <w:r>
               <w:rPr>
                 <w:rStyle w:val="Hyperlink"/>
@@ -1215,7 +1215,7 @@
                 <w:noProof/>
                 <w:webHidden/>
               </w:rPr>
-              <w:instrText xml:space="preserve"> PAGEREF _Toc209081428 \h </w:instrText>
+              <w:instrText xml:space="preserve"> PAGEREF _Toc209678037 \h </w:instrText>
             </w:r>
             <w:r>
               <w:rPr>
@@ -1258,7 +1258,7 @@
               <w14:ligatures w14:val="standardContextual"/>
             </w:rPr>
           </w:pPr>
-          <w:hyperlink w:anchor="_Toc209081429" w:history="1">
+          <w:hyperlink w:anchor="_Toc209678038" w:history="1">
             <w:r>
               <w:rPr>
                 <w:rStyle w:val="Hyperlink"/>
@@ -1285,7 +1285,7 @@
                 <w:noProof/>
                 <w:webHidden/>
               </w:rPr>
-              <w:instrText xml:space="preserve"> PAGEREF _Toc209081429 \h </w:instrText>
+              <w:instrText xml:space="preserve"> PAGEREF _Toc209678038 \h </w:instrText>
             </w:r>
             <w:r>
               <w:rPr>
@@ -1329,7 +1329,7 @@
               <w14:ligatures w14:val="standardContextual"/>
             </w:rPr>
           </w:pPr>
-          <w:hyperlink w:anchor="_Toc209081430" w:history="1">
+          <w:hyperlink w:anchor="_Toc209678039" w:history="1">
             <w:r>
               <w:rPr>
                 <w:rStyle w:val="Hyperlink"/>
@@ -1356,7 +1356,7 @@
                 <w:noProof/>
                 <w:webHidden/>
               </w:rPr>
-              <w:instrText xml:space="preserve"> PAGEREF _Toc209081430 \h </w:instrText>
+              <w:instrText xml:space="preserve"> PAGEREF _Toc209678039 \h </w:instrText>
             </w:r>
             <w:r>
               <w:rPr>
@@ -1399,7 +1399,7 @@
               <w14:ligatures w14:val="standardContextual"/>
             </w:rPr>
           </w:pPr>
-          <w:hyperlink w:anchor="_Toc209081431" w:history="1">
+          <w:hyperlink w:anchor="_Toc209678040" w:history="1">
             <w:r>
               <w:rPr>
                 <w:rStyle w:val="Hyperlink"/>
@@ -1426,7 +1426,7 @@
                 <w:noProof/>
                 <w:webHidden/>
               </w:rPr>
-              <w:instrText xml:space="preserve"> PAGEREF _Toc209081431 \h </w:instrText>
+              <w:instrText xml:space="preserve"> PAGEREF _Toc209678040 \h </w:instrText>
             </w:r>
             <w:r>
               <w:rPr>
@@ -1470,7 +1470,7 @@
               <w14:ligatures w14:val="standardContextual"/>
             </w:rPr>
           </w:pPr>
-          <w:hyperlink w:anchor="_Toc209081432" w:history="1">
+          <w:hyperlink w:anchor="_Toc209678041" w:history="1">
             <w:r>
               <w:rPr>
                 <w:rStyle w:val="Hyperlink"/>
@@ -1497,7 +1497,7 @@
                 <w:noProof/>
                 <w:webHidden/>
               </w:rPr>
-              <w:instrText xml:space="preserve"> PAGEREF _Toc209081432 \h </w:instrText>
+              <w:instrText xml:space="preserve"> PAGEREF _Toc209678041 \h </w:instrText>
             </w:r>
             <w:r>
               <w:rPr>
@@ -1541,7 +1541,7 @@
               <w14:ligatures w14:val="standardContextual"/>
             </w:rPr>
           </w:pPr>
-          <w:hyperlink w:anchor="_Toc209081433" w:history="1">
+          <w:hyperlink w:anchor="_Toc209678042" w:history="1">
             <w:r>
               <w:rPr>
                 <w:rStyle w:val="Hyperlink"/>
@@ -1568,7 +1568,7 @@
                 <w:noProof/>
                 <w:webHidden/>
               </w:rPr>
-              <w:instrText xml:space="preserve"> PAGEREF _Toc209081433 \h </w:instrText>
+              <w:instrText xml:space="preserve"> PAGEREF _Toc209678042 \h </w:instrText>
             </w:r>
             <w:r>
               <w:rPr>
@@ -1611,7 +1611,7 @@
         <w:pStyle w:val="Heading1"/>
       </w:pPr>
       <w:bookmarkStart w:id="0" w:name="abstract"/>
-      <w:bookmarkStart w:id="1" w:name="_Toc209081412"/>
+      <w:bookmarkStart w:id="1" w:name="_Toc209678021"/>
       <w:r>
         <w:t>Abstract</w:t>
       </w:r>
@@ -1672,7 +1672,7 @@
         <w:pStyle w:val="Heading1"/>
       </w:pPr>
       <w:bookmarkStart w:id="2" w:name="introduction"/>
-      <w:bookmarkStart w:id="3" w:name="_Toc209081413"/>
+      <w:bookmarkStart w:id="3" w:name="_Toc209678022"/>
       <w:bookmarkEnd w:id="0"/>
       <w:r>
         <w:t>Introduction</w:t>
@@ -1786,7 +1786,7 @@
         <w:pStyle w:val="Heading1"/>
       </w:pPr>
       <w:bookmarkStart w:id="4" w:name="objective"/>
-      <w:bookmarkStart w:id="5" w:name="_Toc209081414"/>
+      <w:bookmarkStart w:id="5" w:name="_Toc209678023"/>
       <w:bookmarkEnd w:id="2"/>
       <w:r>
         <w:t>Objective</w:t>
@@ -2029,7 +2029,7 @@
         <w:pStyle w:val="Heading1"/>
       </w:pPr>
       <w:bookmarkStart w:id="6" w:name="study-area"/>
-      <w:bookmarkStart w:id="7" w:name="_Toc209081415"/>
+      <w:bookmarkStart w:id="7" w:name="_Toc209678024"/>
       <w:bookmarkEnd w:id="4"/>
       <w:r>
         <w:t>Study Area</w:t>
@@ -2057,7 +2057,7 @@
         <w:pStyle w:val="Heading1"/>
       </w:pPr>
       <w:bookmarkStart w:id="8" w:name="methods"/>
-      <w:bookmarkStart w:id="9" w:name="_Toc209081416"/>
+      <w:bookmarkStart w:id="9" w:name="_Toc209678025"/>
       <w:bookmarkEnd w:id="6"/>
       <w:r>
         <w:t>Methods</w:t>
@@ -2069,7 +2069,7 @@
         <w:pStyle w:val="Heading2"/>
       </w:pPr>
       <w:bookmarkStart w:id="10" w:name="data"/>
-      <w:bookmarkStart w:id="11" w:name="_Toc209081417"/>
+      <w:bookmarkStart w:id="11" w:name="_Toc209678026"/>
       <w:r>
         <w:t>Data</w:t>
       </w:r>
@@ -2411,42 +2411,28 @@
           <m:sSub>
             <m:sSubPr>
               <m:ctrlPr>
-                <w:del w:id="12" w:author="Joy, Philip J (DFG)" w:date="2025-09-18T13:09:00Z" w16du:dateUtc="2025-09-18T21:09:00Z">
-                  <w:rPr>
-                    <w:rFonts w:ascii="Cambria Math" w:hAnsi="Cambria Math"/>
-                  </w:rPr>
-                </w:del>
+                <w:rPr>
+                  <w:rFonts w:ascii="Cambria Math" w:hAnsi="Cambria Math"/>
+                </w:rPr>
               </m:ctrlPr>
             </m:sSubPr>
             <m:e>
               <m:r>
-                <w:del w:id="13" w:author="Joy, Philip J (DFG)" w:date="2025-09-18T13:09:00Z" w16du:dateUtc="2025-09-18T21:09:00Z">
-                  <w:rPr>
-                    <w:rFonts w:ascii="Cambria Math" w:hAnsi="Cambria Math"/>
-                  </w:rPr>
-                  <m:t>W</m:t>
-                </w:del>
+                <w:rPr>
+                  <w:rFonts w:ascii="Cambria Math" w:hAnsi="Cambria Math"/>
+                </w:rPr>
+                <m:t>W</m:t>
               </m:r>
             </m:e>
             <m:sub>
               <m:r>
-                <w:del w:id="14" w:author="Joy, Philip J (DFG)" w:date="2025-09-18T13:09:00Z" w16du:dateUtc="2025-09-18T21:09:00Z">
-                  <w:rPr>
-                    <w:rFonts w:ascii="Cambria Math" w:hAnsi="Cambria Math"/>
-                  </w:rPr>
-                  <m:t>pred</m:t>
-                </w:del>
+                <w:rPr>
+                  <w:rFonts w:ascii="Cambria Math" w:hAnsi="Cambria Math"/>
+                </w:rPr>
+                <m:t>pred</m:t>
               </m:r>
             </m:sub>
           </m:sSub>
-          <m:r>
-            <w:ins w:id="15" w:author="Joy, Philip J (DFG)" w:date="2025-09-18T13:09:00Z" w16du:dateUtc="2025-09-18T21:09:00Z">
-              <w:rPr>
-                <w:rFonts w:ascii="Cambria Math" w:hAnsi="Cambria Math"/>
-              </w:rPr>
-              <m:t>What</m:t>
-            </w:ins>
-          </m:r>
           <m:r>
             <m:rPr>
               <m:sty m:val="p"/>
@@ -2547,13 +2533,13 @@
       <w:pPr>
         <w:pStyle w:val="Heading2"/>
       </w:pPr>
-      <w:bookmarkStart w:id="16" w:name="process-equations"/>
-      <w:bookmarkStart w:id="17" w:name="_Toc209081418"/>
+      <w:bookmarkStart w:id="12" w:name="process-equations"/>
+      <w:bookmarkStart w:id="13" w:name="_Toc209678027"/>
       <w:bookmarkEnd w:id="10"/>
       <w:r>
         <w:t>Process equations</w:t>
       </w:r>
-      <w:bookmarkEnd w:id="17"/>
+      <w:bookmarkEnd w:id="13"/>
     </w:p>
     <w:p>
       <w:pPr>
@@ -2637,7 +2623,7 @@
       <w:pPr>
         <w:pStyle w:val="Heading3"/>
       </w:pPr>
-      <w:bookmarkStart w:id="18" w:name="harvests"/>
+      <w:bookmarkStart w:id="14" w:name="harvests"/>
       <w:r>
         <w:t>Harvests</w:t>
       </w:r>
@@ -3550,8 +3536,8 @@
       <w:pPr>
         <w:pStyle w:val="Heading3"/>
       </w:pPr>
-      <w:bookmarkStart w:id="19" w:name="species-apportionment"/>
-      <w:bookmarkEnd w:id="18"/>
+      <w:bookmarkStart w:id="15" w:name="species-apportionment"/>
+      <w:bookmarkEnd w:id="14"/>
       <w:r>
         <w:t>Species Apportionment</w:t>
       </w:r>
@@ -6577,8 +6563,8 @@
       <w:pPr>
         <w:pStyle w:val="Heading3"/>
       </w:pPr>
-      <w:bookmarkStart w:id="20" w:name="releases"/>
-      <w:bookmarkEnd w:id="19"/>
+      <w:bookmarkStart w:id="16" w:name="releases"/>
+      <w:bookmarkEnd w:id="15"/>
       <w:r>
         <w:t>Releases</w:t>
       </w:r>
@@ -7276,26 +7262,10 @@
                 </m:e>
                 <m:sub>
                   <m:r>
-                    <w:ins w:id="21" w:author="Joy, Philip J (DFG)" w:date="2025-09-18T10:48:00Z" w16du:dateUtc="2025-09-18T18:48:00Z">
-                      <w:rPr>
-                        <w:rFonts w:ascii="Cambria Math" w:hAnsi="Cambria Math"/>
-                      </w:rPr>
-                      <m:t>(comp)</m:t>
-                    </w:ins>
-                  </m:r>
-                  <m:r>
-                    <w:rPr>
-                      <w:rFonts w:ascii="Cambria Math" w:hAnsi="Cambria Math"/>
-                    </w:rPr>
-                    <m:t>ayu</m:t>
-                  </m:r>
-                  <m:r>
-                    <w:del w:id="22" w:author="Joy, Philip J (DFG)" w:date="2025-09-18T10:48:00Z" w16du:dateUtc="2025-09-18T18:48:00Z">
-                      <w:rPr>
-                        <w:rFonts w:ascii="Cambria Math" w:hAnsi="Cambria Math"/>
-                      </w:rPr>
-                      <m:t>c</m:t>
-                    </w:del>
+                    <w:rPr>
+                      <w:rFonts w:ascii="Cambria Math" w:hAnsi="Cambria Math"/>
+                    </w:rPr>
+                    <m:t>ayuc</m:t>
                   </m:r>
                 </m:sub>
               </m:sSub>
@@ -7438,26 +7408,10 @@
                         </m:e>
                       </m:d>
                       <m:r>
-                        <w:ins w:id="23" w:author="Joy, Philip J (DFG)" w:date="2025-09-18T10:49:00Z" w16du:dateUtc="2025-09-18T18:49:00Z">
-                          <w:rPr>
-                            <w:rFonts w:ascii="Cambria Math" w:hAnsi="Cambria Math"/>
-                          </w:rPr>
-                          <m:t>(comp)</m:t>
-                        </w:ins>
-                      </m:r>
-                      <m:r>
                         <w:rPr>
                           <w:rFonts w:ascii="Cambria Math" w:hAnsi="Cambria Math"/>
                         </w:rPr>
-                        <m:t>a</m:t>
-                      </m:r>
-                      <m:r>
-                        <w:del w:id="24" w:author="Joy, Philip J (DFG)" w:date="2025-09-18T10:49:00Z" w16du:dateUtc="2025-09-18T18:49:00Z">
-                          <w:rPr>
-                            <w:rFonts w:ascii="Cambria Math" w:hAnsi="Cambria Math"/>
-                          </w:rPr>
-                          <m:t>c</m:t>
-                        </w:del>
+                        <m:t>ac</m:t>
                       </m:r>
                     </m:sub>
                   </m:sSub>
@@ -7543,26 +7497,10 @@
                                 </m:e>
                               </m:d>
                               <m:r>
-                                <w:ins w:id="25" w:author="Joy, Philip J (DFG)" w:date="2025-09-18T10:49:00Z" w16du:dateUtc="2025-09-18T18:49:00Z">
-                                  <w:rPr>
-                                    <w:rFonts w:ascii="Cambria Math" w:hAnsi="Cambria Math"/>
-                                  </w:rPr>
-                                  <m:t>(comp)</m:t>
-                                </w:ins>
-                              </m:r>
-                              <m:r>
                                 <w:rPr>
                                   <w:rFonts w:ascii="Cambria Math" w:hAnsi="Cambria Math"/>
                                 </w:rPr>
-                                <m:t>a</m:t>
-                              </m:r>
-                              <m:r>
-                                <w:del w:id="26" w:author="Joy, Philip J (DFG)" w:date="2025-09-18T10:49:00Z" w16du:dateUtc="2025-09-18T18:49:00Z">
-                                  <w:rPr>
-                                    <w:rFonts w:ascii="Cambria Math" w:hAnsi="Cambria Math"/>
-                                  </w:rPr>
-                                  <m:t>c</m:t>
-                                </w:del>
+                                <m:t>ac</m:t>
                               </m:r>
                             </m:sub>
                           </m:sSub>
@@ -7640,26 +7578,10 @@
                                     </m:e>
                                   </m:d>
                                   <m:r>
-                                    <w:ins w:id="27" w:author="Joy, Philip J (DFG)" w:date="2025-09-18T10:49:00Z" w16du:dateUtc="2025-09-18T18:49:00Z">
-                                      <w:rPr>
-                                        <w:rFonts w:ascii="Cambria Math" w:hAnsi="Cambria Math"/>
-                                      </w:rPr>
-                                      <m:t>(comp)</m:t>
-                                    </w:ins>
-                                  </m:r>
-                                  <m:r>
                                     <w:rPr>
                                       <w:rFonts w:ascii="Cambria Math" w:hAnsi="Cambria Math"/>
                                     </w:rPr>
-                                    <m:t>a</m:t>
-                                  </m:r>
-                                  <m:r>
-                                    <w:del w:id="28" w:author="Joy, Philip J (DFG)" w:date="2025-09-18T10:49:00Z" w16du:dateUtc="2025-09-18T18:49:00Z">
-                                      <w:rPr>
-                                        <w:rFonts w:ascii="Cambria Math" w:hAnsi="Cambria Math"/>
-                                      </w:rPr>
-                                      <m:t>c</m:t>
-                                    </w:del>
+                                    <m:t>ac</m:t>
                                   </m:r>
                                 </m:sub>
                               </m:sSub>
@@ -7811,13 +7733,11 @@
                       </m:r>
                     </m:e>
                     <m:sub>
-                      <w:commentRangeStart w:id="29"/>
                       <m:d>
                         <m:dPr>
                           <m:ctrlPr>
                             <w:rPr>
                               <w:rFonts w:ascii="Cambria Math" w:hAnsi="Cambria Math"/>
-                              <w:color w:val="EE0000"/>
                             </w:rPr>
                           </m:ctrlPr>
                         </m:dPr>
@@ -7825,37 +7745,16 @@
                           <m:r>
                             <w:rPr>
                               <w:rFonts w:ascii="Cambria Math" w:hAnsi="Cambria Math"/>
-                              <w:color w:val="EE0000"/>
                             </w:rPr>
                             <m:t>pH</m:t>
                           </m:r>
                         </m:e>
                       </m:d>
                       <m:r>
-                        <w:ins w:id="30" w:author="Joy, Philip J (DFG)" w:date="2025-09-18T10:47:00Z" w16du:dateUtc="2025-09-18T18:47:00Z">
-                          <w:rPr>
-                            <w:rFonts w:ascii="Cambria Math" w:hAnsi="Cambria Math"/>
-                            <w:color w:val="EE0000"/>
-                          </w:rPr>
-                          <m:t>(comp)</m:t>
-                        </w:ins>
-                      </m:r>
-                      <m:r>
                         <w:rPr>
                           <w:rFonts w:ascii="Cambria Math" w:hAnsi="Cambria Math"/>
-                          <w:color w:val="EE0000"/>
                         </w:rPr>
                         <m:t>ay</m:t>
-                      </m:r>
-                      <w:commentRangeEnd w:id="29"/>
-                      <m:r>
-                        <m:rPr>
-                          <m:sty m:val="p"/>
-                        </m:rPr>
-                        <w:rPr>
-                          <w:rStyle w:val="CommentReference"/>
-                        </w:rPr>
-                        <w:commentReference w:id="29"/>
                       </m:r>
                     </m:sub>
                   </m:sSub>
@@ -7928,26 +7827,10 @@
                 </m:e>
               </m:d>
               <m:r>
-                <w:ins w:id="31" w:author="Joy, Philip J (DFG)" w:date="2025-09-18T10:49:00Z" w16du:dateUtc="2025-09-18T18:49:00Z">
-                  <w:rPr>
-                    <w:rFonts w:ascii="Cambria Math" w:hAnsi="Cambria Math"/>
-                  </w:rPr>
-                  <m:t>(comp)</m:t>
-                </w:ins>
-              </m:r>
-              <m:r>
-                <w:rPr>
-                  <w:rFonts w:ascii="Cambria Math" w:hAnsi="Cambria Math"/>
-                </w:rPr>
-                <m:t>ayu</m:t>
-              </m:r>
-              <m:r>
-                <w:del w:id="32" w:author="Joy, Philip J (DFG)" w:date="2025-09-18T10:49:00Z" w16du:dateUtc="2025-09-18T18:49:00Z">
-                  <w:rPr>
-                    <w:rFonts w:ascii="Cambria Math" w:hAnsi="Cambria Math"/>
-                  </w:rPr>
-                  <m:t>c</m:t>
-                </w:del>
+                <w:rPr>
+                  <w:rFonts w:ascii="Cambria Math" w:hAnsi="Cambria Math"/>
+                </w:rPr>
+                <m:t>ayuc</m:t>
               </m:r>
             </m:sub>
           </m:sSub>
@@ -8392,47 +8275,11 @@
                 </m:r>
               </m:e>
             </m:d>
-            <m:d>
-              <m:dPr>
-                <m:ctrlPr>
-                  <w:ins w:id="33" w:author="Joy, Philip J (DFG)" w:date="2025-09-18T10:49:00Z" w16du:dateUtc="2025-09-18T18:49:00Z">
-                    <w:rPr>
-                      <w:rFonts w:ascii="Cambria Math" w:hAnsi="Cambria Math"/>
-                      <w:i/>
-                    </w:rPr>
-                  </w:ins>
-                </m:ctrlPr>
-              </m:dPr>
-              <m:e>
-                <m:r>
-                  <w:ins w:id="34" w:author="Joy, Philip J (DFG)" w:date="2025-09-18T10:49:00Z" w16du:dateUtc="2025-09-18T18:49:00Z">
-                    <w:rPr>
-                      <w:rFonts w:ascii="Cambria Math" w:hAnsi="Cambria Math"/>
-                    </w:rPr>
-                    <m:t>comp</m:t>
-                  </w:ins>
-                </m:r>
-              </m:e>
-            </m:d>
             <m:r>
               <w:rPr>
                 <w:rFonts w:ascii="Cambria Math" w:hAnsi="Cambria Math"/>
               </w:rPr>
-              <m:t>ay</m:t>
-            </m:r>
-            <m:r>
-              <w:del w:id="35" w:author="Joy, Philip J (DFG)" w:date="2025-09-18T10:47:00Z" w16du:dateUtc="2025-09-18T18:47:00Z">
-                <w:rPr>
-                  <w:rFonts w:ascii="Cambria Math" w:hAnsi="Cambria Math"/>
-                </w:rPr>
-                <m:t>u</m:t>
-              </w:del>
-            </m:r>
-            <m:r>
-              <w:rPr>
-                <w:rFonts w:ascii="Cambria Math" w:hAnsi="Cambria Math"/>
-              </w:rPr>
-              <m:t>c</m:t>
+              <m:t>ayuc</m:t>
             </m:r>
           </m:sub>
         </m:sSub>
@@ -8492,26 +8339,10 @@
               </m:e>
             </m:d>
             <m:r>
-              <w:ins w:id="36" w:author="Joy, Philip J (DFG)" w:date="2025-09-18T10:50:00Z" w16du:dateUtc="2025-09-18T18:50:00Z">
-                <w:rPr>
-                  <w:rFonts w:ascii="Cambria Math" w:hAnsi="Cambria Math"/>
-                </w:rPr>
-                <m:t>(comp)</m:t>
-              </w:ins>
-            </m:r>
-            <m:r>
-              <w:rPr>
-                <w:rFonts w:ascii="Cambria Math" w:hAnsi="Cambria Math"/>
-              </w:rPr>
-              <m:t>ayu</m:t>
-            </m:r>
-            <m:r>
-              <w:del w:id="37" w:author="Joy, Philip J (DFG)" w:date="2025-09-18T10:50:00Z" w16du:dateUtc="2025-09-18T18:50:00Z">
-                <w:rPr>
-                  <w:rFonts w:ascii="Cambria Math" w:hAnsi="Cambria Math"/>
-                </w:rPr>
-                <m:t>c</m:t>
-              </w:del>
+              <w:rPr>
+                <w:rFonts w:ascii="Cambria Math" w:hAnsi="Cambria Math"/>
+              </w:rPr>
+              <m:t>ayuc</m:t>
             </m:r>
           </m:sub>
         </m:sSub>
@@ -9969,30 +9800,6 @@
                   </m:r>
                 </m:e>
               </m:d>
-              <m:r>
-                <w:ins w:id="38" w:author="Joy, Philip J (DFG)" w:date="2025-09-18T10:46:00Z" w16du:dateUtc="2025-09-18T18:46:00Z">
-                  <w:rPr>
-                    <w:rFonts w:ascii="Cambria Math" w:hAnsi="Cambria Math"/>
-                  </w:rPr>
-                  <m:t>(c</m:t>
-                </w:ins>
-              </m:r>
-              <m:r>
-                <w:ins w:id="39" w:author="Joy, Philip J (DFG)" w:date="2025-09-18T10:47:00Z" w16du:dateUtc="2025-09-18T18:47:00Z">
-                  <w:rPr>
-                    <w:rFonts w:ascii="Cambria Math" w:hAnsi="Cambria Math"/>
-                  </w:rPr>
-                  <m:t>omp</m:t>
-                </w:ins>
-              </m:r>
-              <m:r>
-                <w:ins w:id="40" w:author="Joy, Philip J (DFG)" w:date="2025-09-18T10:46:00Z" w16du:dateUtc="2025-09-18T18:46:00Z">
-                  <w:rPr>
-                    <w:rFonts w:ascii="Cambria Math" w:hAnsi="Cambria Math"/>
-                  </w:rPr>
-                  <m:t>)</m:t>
-                </w:ins>
-              </m:r>
               <m:r>
                 <w:rPr>
                   <w:rFonts w:ascii="Cambria Math" w:hAnsi="Cambria Math"/>
@@ -11086,28 +10893,6 @@
                       <w:rFonts w:ascii="Cambria Math" w:hAnsi="Cambria Math"/>
                     </w:rPr>
                     <m:t>pH</m:t>
-                  </m:r>
-                </m:e>
-              </m:d>
-              <m:d>
-                <m:dPr>
-                  <m:ctrlPr>
-                    <w:ins w:id="41" w:author="Joy, Philip J (DFG)" w:date="2025-09-18T10:47:00Z" w16du:dateUtc="2025-09-18T18:47:00Z">
-                      <w:rPr>
-                        <w:rFonts w:ascii="Cambria Math" w:hAnsi="Cambria Math"/>
-                        <w:i/>
-                      </w:rPr>
-                    </w:ins>
-                  </m:ctrlPr>
-                </m:dPr>
-                <m:e>
-                  <m:r>
-                    <w:ins w:id="42" w:author="Joy, Philip J (DFG)" w:date="2025-09-18T10:47:00Z" w16du:dateUtc="2025-09-18T18:47:00Z">
-                      <w:rPr>
-                        <w:rFonts w:ascii="Cambria Math" w:hAnsi="Cambria Math"/>
-                      </w:rPr>
-                      <m:t>comp</m:t>
-                    </w:ins>
                   </m:r>
                 </m:e>
               </m:d>
@@ -11450,34 +11235,10 @@
               </m:e>
             </m:d>
             <m:r>
-              <w:ins w:id="43" w:author="Joy, Philip J (DFG)" w:date="2025-09-18T10:50:00Z" w16du:dateUtc="2025-09-18T18:50:00Z">
-                <w:rPr>
-                  <w:rFonts w:ascii="Cambria Math" w:hAnsi="Cambria Math"/>
-                </w:rPr>
-                <m:t>(comp)</m:t>
-              </w:ins>
-            </m:r>
-            <m:r>
-              <w:rPr>
-                <w:rFonts w:ascii="Cambria Math" w:hAnsi="Cambria Math"/>
-              </w:rPr>
-              <m:t>ay</m:t>
-            </m:r>
-            <m:r>
-              <w:del w:id="44" w:author="Joy, Philip J (DFG)" w:date="2025-09-18T10:46:00Z" w16du:dateUtc="2025-09-18T18:46:00Z">
-                <w:rPr>
-                  <w:rFonts w:ascii="Cambria Math" w:hAnsi="Cambria Math"/>
-                </w:rPr>
-                <m:t>u</m:t>
-              </w:del>
-            </m:r>
-            <m:r>
-              <w:del w:id="45" w:author="Joy, Philip J (DFG)" w:date="2025-09-18T10:50:00Z" w16du:dateUtc="2025-09-18T18:50:00Z">
-                <w:rPr>
-                  <w:rFonts w:ascii="Cambria Math" w:hAnsi="Cambria Math"/>
-                </w:rPr>
-                <m:t>c</m:t>
-              </w:del>
+              <w:rPr>
+                <w:rFonts w:ascii="Cambria Math" w:hAnsi="Cambria Math"/>
+              </w:rPr>
+              <m:t>ayuc</m:t>
             </m:r>
           </m:sub>
         </m:sSub>
@@ -12637,8 +12398,8 @@
       <w:pPr>
         <w:pStyle w:val="Heading3"/>
       </w:pPr>
-      <w:bookmarkStart w:id="46" w:name="biomass-conversions"/>
-      <w:bookmarkEnd w:id="20"/>
+      <w:bookmarkStart w:id="17" w:name="biomass-conversions"/>
+      <w:bookmarkEnd w:id="16"/>
       <w:r>
         <w:t>Biomass conversions</w:t>
       </w:r>
@@ -12919,21 +12680,21 @@
       <w:pPr>
         <w:pStyle w:val="Heading2"/>
       </w:pPr>
-      <w:bookmarkStart w:id="47" w:name="observation-equations"/>
-      <w:bookmarkStart w:id="48" w:name="_Toc209081419"/>
-      <w:bookmarkEnd w:id="16"/>
-      <w:bookmarkEnd w:id="46"/>
+      <w:bookmarkStart w:id="18" w:name="observation-equations"/>
+      <w:bookmarkStart w:id="19" w:name="_Toc209678028"/>
+      <w:bookmarkEnd w:id="12"/>
+      <w:bookmarkEnd w:id="17"/>
       <w:r>
         <w:lastRenderedPageBreak/>
         <w:t>Observation equations</w:t>
       </w:r>
-      <w:bookmarkEnd w:id="48"/>
+      <w:bookmarkEnd w:id="19"/>
     </w:p>
     <w:p>
       <w:pPr>
         <w:pStyle w:val="Heading3"/>
       </w:pPr>
-      <w:bookmarkStart w:id="49" w:name="harvest-data"/>
+      <w:bookmarkStart w:id="20" w:name="harvest-data"/>
       <w:r>
         <w:t>Harvest Data</w:t>
       </w:r>
@@ -14648,8 +14409,8 @@
       <w:pPr>
         <w:pStyle w:val="Heading3"/>
       </w:pPr>
-      <w:bookmarkStart w:id="50" w:name="release-data"/>
-      <w:bookmarkEnd w:id="49"/>
+      <w:bookmarkStart w:id="21" w:name="release-data"/>
+      <w:bookmarkEnd w:id="20"/>
       <w:r>
         <w:t>Release Data</w:t>
       </w:r>
@@ -16462,8 +16223,8 @@
       <w:pPr>
         <w:pStyle w:val="Heading3"/>
       </w:pPr>
-      <w:bookmarkStart w:id="51" w:name="species-composition-data-port-sampling"/>
-      <w:bookmarkEnd w:id="50"/>
+      <w:bookmarkStart w:id="22" w:name="species-composition-data-port-sampling"/>
+      <w:bookmarkEnd w:id="21"/>
       <w:r>
         <w:t>Species Composition Data (Port Sampling)</w:t>
       </w:r>
@@ -17808,8 +17569,8 @@
       <w:pPr>
         <w:pStyle w:val="Heading3"/>
       </w:pPr>
-      <w:bookmarkStart w:id="52" w:name="weight-data"/>
-      <w:bookmarkEnd w:id="51"/>
+      <w:bookmarkStart w:id="23" w:name="weight-data"/>
+      <w:bookmarkEnd w:id="22"/>
       <w:r>
         <w:t>Weight Data</w:t>
       </w:r>
@@ -18585,8 +18346,8 @@
       <w:pPr>
         <w:pStyle w:val="Heading3"/>
       </w:pPr>
-      <w:bookmarkStart w:id="53" w:name="kodiak-hydroacoustic-data"/>
-      <w:bookmarkEnd w:id="52"/>
+      <w:bookmarkStart w:id="24" w:name="kodiak-hydroacoustic-data"/>
+      <w:bookmarkEnd w:id="23"/>
       <w:r>
         <w:t>Kodiak Hydroacoustic Data</w:t>
       </w:r>
@@ -20936,21 +20697,21 @@
       <w:pPr>
         <w:pStyle w:val="Heading2"/>
       </w:pPr>
-      <w:bookmarkStart w:id="54" w:name="model-platform-and-diagnostics"/>
-      <w:bookmarkStart w:id="55" w:name="_Toc209081420"/>
-      <w:bookmarkEnd w:id="47"/>
-      <w:bookmarkEnd w:id="53"/>
+      <w:bookmarkStart w:id="25" w:name="model-platform-and-diagnostics"/>
+      <w:bookmarkStart w:id="26" w:name="_Toc209678029"/>
+      <w:bookmarkEnd w:id="18"/>
+      <w:bookmarkEnd w:id="24"/>
       <w:r>
         <w:t>Model platform and diagnostics</w:t>
       </w:r>
-      <w:bookmarkEnd w:id="55"/>
+      <w:bookmarkEnd w:id="26"/>
     </w:p>
     <w:p>
       <w:pPr>
         <w:pStyle w:val="FirstParagraph"/>
       </w:pPr>
       <w:r>
-        <w:t xml:space="preserve">The model was run using JAGS version 4.3.1 using the jagsUI and rjags packages (Plummer et al. 2006, Lunn et al. 2009, Plummer 2024) on the statistical R Statistical Software (v4.4.3;R Core Team 2021). The model was run with 3 MCMC chains for 1,000,000 iterations with a burn-in of 250,000 iterations and a thinning rate of 750 iterations. Model convergence was judged by examining traceplots and ensuring that </w:t>
+        <w:t xml:space="preserve">The model was run using JAGS version 4.3.1 using the jagsUI and rjags packages (Plummer et al. 2006, Lunn et al. 2009, Plummer 2024) on the statistical R Statistical Software (v4.4.3;R Core Team 2021). The model was run with 3 MCMC chains for NA iterations with a burn-in of NA iterations and a thinning rate of NA iterations. Model convergence was judged by examining traceplots and ensuring that </w:t>
       </w:r>
       <m:oMath>
         <m:acc>
@@ -20987,14 +20748,14 @@
       <w:pPr>
         <w:pStyle w:val="Heading1"/>
       </w:pPr>
-      <w:bookmarkStart w:id="56" w:name="results"/>
-      <w:bookmarkStart w:id="57" w:name="_Toc209081421"/>
+      <w:bookmarkStart w:id="27" w:name="results"/>
+      <w:bookmarkStart w:id="28" w:name="_Toc209678030"/>
       <w:bookmarkEnd w:id="8"/>
-      <w:bookmarkEnd w:id="54"/>
+      <w:bookmarkEnd w:id="25"/>
       <w:r>
         <w:t>Results</w:t>
       </w:r>
-      <w:bookmarkEnd w:id="57"/>
+      <w:bookmarkEnd w:id="28"/>
     </w:p>
     <w:p>
       <w:pPr>
@@ -21009,7 +20770,7 @@
         <w:pStyle w:val="BodyText"/>
       </w:pPr>
       <w:r>
-        <w:t xml:space="preserve">The model was 99.48% converged based on </w:t>
+        <w:t xml:space="preserve">The model was 99.57% converged based on </w:t>
       </w:r>
       <m:oMath>
         <m:acc>
@@ -21031,7 +20792,7 @@
         </m:acc>
       </m:oMath>
       <w:r>
-        <w:t xml:space="preserve"> values below 1.1 and 92.8% converged based on </w:t>
+        <w:t xml:space="preserve"> values below 1.1 and 94.62% converged based on </w:t>
       </w:r>
       <m:oMath>
         <m:acc>
@@ -21075,7 +20836,7 @@
         </m:acc>
       </m:oMath>
       <w:r>
-        <w:t xml:space="preserve"> was 1.41 and 68.2% of unconverged parameters were associated with the BASI and SOKO2SAP Kodiak CFMU’s that had the least amount of data to inform them, as well as very high and variable bias estimates in the SWHS data. 66.7% of the unconverged parameters not associated with those two Kodiak areas were below an </w:t>
+        <w:t xml:space="preserve"> was 1.29 and 64.8% of unconverged parameters were associated with the BASI and SOKO2SAP Kodiak CFMU’s that had the least amount of data to inform them, as well as very high and variable bias estimates in the SWHS data. 82.9% of the unconverged parameters not associated with those two Kodiak areas were below an </w:t>
       </w:r>
       <m:oMath>
         <m:acc>
@@ -21097,7 +20858,7 @@
         </m:acc>
       </m:oMath>
       <w:r>
-        <w:t xml:space="preserve"> of 1.2 and 50% were below 1.15. Of the non-BSAI and SOKO2SAP unconverged parameters, 43.3% were associated with unguided release estimates. Several other parameters were </w:t>
+        <w:t xml:space="preserve"> of 1.2 and 50% were below 1.15. Of the non-BSAI and SOKO2SAP unconverged parameters, 49.2% were associated with unguided release estimates. Several other parameters were </w:t>
       </w:r>
       <w:r>
         <w:lastRenderedPageBreak/>
@@ -21108,12 +20869,12 @@
       <w:pPr>
         <w:pStyle w:val="Heading2"/>
       </w:pPr>
-      <w:bookmarkStart w:id="58" w:name="residual-patterns"/>
-      <w:bookmarkStart w:id="59" w:name="_Toc209081422"/>
+      <w:bookmarkStart w:id="29" w:name="residual-patterns"/>
+      <w:bookmarkStart w:id="30" w:name="_Toc209678031"/>
       <w:r>
         <w:t>Residual Patterns</w:t>
       </w:r>
-      <w:bookmarkEnd w:id="59"/>
+      <w:bookmarkEnd w:id="30"/>
     </w:p>
     <w:p>
       <w:pPr>
@@ -21143,13 +20904,13 @@
       <w:pPr>
         <w:pStyle w:val="Heading2"/>
       </w:pPr>
-      <w:bookmarkStart w:id="60" w:name="bias-estimation"/>
-      <w:bookmarkStart w:id="61" w:name="_Toc209081423"/>
-      <w:bookmarkEnd w:id="58"/>
+      <w:bookmarkStart w:id="31" w:name="bias-estimation"/>
+      <w:bookmarkStart w:id="32" w:name="_Toc209678032"/>
+      <w:bookmarkEnd w:id="29"/>
       <w:r>
         <w:t>Bias Estimation</w:t>
       </w:r>
-      <w:bookmarkEnd w:id="61"/>
+      <w:bookmarkEnd w:id="32"/>
     </w:p>
     <w:p>
       <w:pPr>
@@ -21163,13 +20924,13 @@
       <w:pPr>
         <w:pStyle w:val="Heading2"/>
       </w:pPr>
-      <w:bookmarkStart w:id="62" w:name="proportion-harvested"/>
-      <w:bookmarkStart w:id="63" w:name="_Toc209081424"/>
-      <w:bookmarkEnd w:id="60"/>
+      <w:bookmarkStart w:id="33" w:name="proportion-harvested"/>
+      <w:bookmarkStart w:id="34" w:name="_Toc209678033"/>
+      <w:bookmarkEnd w:id="31"/>
       <w:r>
         <w:t>Proportion Harvested</w:t>
       </w:r>
-      <w:bookmarkEnd w:id="63"/>
+      <w:bookmarkEnd w:id="34"/>
     </w:p>
     <w:p>
       <w:pPr>
@@ -21450,14 +21211,14 @@
       <w:pPr>
         <w:pStyle w:val="Heading2"/>
       </w:pPr>
-      <w:bookmarkStart w:id="64" w:name="species-composition"/>
-      <w:bookmarkStart w:id="65" w:name="_Toc209081425"/>
-      <w:bookmarkEnd w:id="62"/>
+      <w:bookmarkStart w:id="35" w:name="species-composition"/>
+      <w:bookmarkStart w:id="36" w:name="_Toc209678034"/>
+      <w:bookmarkEnd w:id="33"/>
       <w:r>
         <w:lastRenderedPageBreak/>
         <w:t>Species Composition</w:t>
       </w:r>
-      <w:bookmarkEnd w:id="65"/>
+      <w:bookmarkEnd w:id="36"/>
     </w:p>
     <w:p>
       <w:pPr>
@@ -21509,12 +21270,10 @@
                   </m:sSubPr>
                   <m:e>
                     <m:r>
-                      <w:del w:id="66" w:author="Joy, Philip J (DFG)" w:date="2025-09-18T13:16:00Z" w16du:dateUtc="2025-09-18T21:16:00Z">
-                        <w:rPr>
-                          <w:rFonts w:ascii="Cambria Math" w:hAnsi="Cambria Math"/>
-                        </w:rPr>
-                        <m:t>P</m:t>
-                      </w:del>
+                      <w:rPr>
+                        <w:rFonts w:ascii="Cambria Math" w:hAnsi="Cambria Math"/>
+                      </w:rPr>
+                      <m:t>P</m:t>
                     </m:r>
                   </m:e>
                   <m:sub>
@@ -21582,26 +21341,10 @@
               </m:e>
             </m:d>
             <m:r>
-              <w:ins w:id="67" w:author="Joy, Philip J (DFG)" w:date="2025-09-18T13:16:00Z" w16du:dateUtc="2025-09-18T21:16:00Z">
-                <w:rPr>
-                  <w:rFonts w:ascii="Cambria Math" w:hAnsi="Cambria Math"/>
-                </w:rPr>
-                <m:t>(comp)</m:t>
-              </w:ins>
-            </m:r>
-            <m:r>
-              <w:rPr>
-                <w:rFonts w:ascii="Cambria Math" w:hAnsi="Cambria Math"/>
-              </w:rPr>
-              <m:t>ay</m:t>
-            </m:r>
-            <m:r>
-              <w:del w:id="68" w:author="Joy, Philip J (DFG)" w:date="2025-09-18T13:16:00Z" w16du:dateUtc="2025-09-18T21:16:00Z">
-                <w:rPr>
-                  <w:rFonts w:ascii="Cambria Math" w:hAnsi="Cambria Math"/>
-                </w:rPr>
-                <m:t>uc</m:t>
-              </w:del>
+              <w:rPr>
+                <w:rFonts w:ascii="Cambria Math" w:hAnsi="Cambria Math"/>
+              </w:rPr>
+              <m:t>ayuc</m:t>
             </m:r>
           </m:sub>
         </m:sSub>
@@ -21764,14 +21507,14 @@
       <w:pPr>
         <w:pStyle w:val="Heading2"/>
       </w:pPr>
-      <w:bookmarkStart w:id="69" w:name="proportion-guided"/>
-      <w:bookmarkStart w:id="70" w:name="_Toc209081426"/>
-      <w:bookmarkEnd w:id="64"/>
+      <w:bookmarkStart w:id="37" w:name="proportion-guided"/>
+      <w:bookmarkStart w:id="38" w:name="_Toc209678035"/>
+      <w:bookmarkEnd w:id="35"/>
       <w:r>
         <w:lastRenderedPageBreak/>
         <w:t>Proportion Guided</w:t>
       </w:r>
-      <w:bookmarkEnd w:id="70"/>
+      <w:bookmarkEnd w:id="38"/>
     </w:p>
     <w:p>
       <w:pPr>
@@ -21785,13 +21528,13 @@
       <w:pPr>
         <w:pStyle w:val="Heading2"/>
       </w:pPr>
-      <w:bookmarkStart w:id="71" w:name="weight"/>
-      <w:bookmarkStart w:id="72" w:name="_Toc209081427"/>
-      <w:bookmarkEnd w:id="69"/>
+      <w:bookmarkStart w:id="39" w:name="weight"/>
+      <w:bookmarkStart w:id="40" w:name="_Toc209678036"/>
+      <w:bookmarkEnd w:id="37"/>
       <w:r>
         <w:t>Weight</w:t>
       </w:r>
-      <w:bookmarkEnd w:id="72"/>
+      <w:bookmarkEnd w:id="40"/>
     </w:p>
     <w:p>
       <w:pPr>
@@ -21805,19 +21548,19 @@
       <w:pPr>
         <w:pStyle w:val="Heading2"/>
       </w:pPr>
-      <w:bookmarkStart w:id="73" w:name="X9d99479f46dec730a7a401f5db2083d62218015"/>
-      <w:bookmarkStart w:id="74" w:name="_Toc209081428"/>
-      <w:bookmarkEnd w:id="71"/>
+      <w:bookmarkStart w:id="41" w:name="X9d99479f46dec730a7a401f5db2083d62218015"/>
+      <w:bookmarkStart w:id="42" w:name="_Toc209678037"/>
+      <w:bookmarkEnd w:id="39"/>
       <w:r>
         <w:t>Harvest, Release and Total Removal Estimates</w:t>
       </w:r>
-      <w:bookmarkEnd w:id="74"/>
+      <w:bookmarkEnd w:id="42"/>
     </w:p>
     <w:p>
       <w:pPr>
         <w:pStyle w:val="Heading3"/>
       </w:pPr>
-      <w:bookmarkStart w:id="75" w:name="harvests-1"/>
+      <w:bookmarkStart w:id="43" w:name="harvests-1"/>
       <w:r>
         <w:t>Harvests</w:t>
       </w:r>
@@ -21872,8 +21615,8 @@
       <w:pPr>
         <w:pStyle w:val="Heading3"/>
       </w:pPr>
-      <w:bookmarkStart w:id="76" w:name="releases-1"/>
-      <w:bookmarkEnd w:id="75"/>
+      <w:bookmarkStart w:id="44" w:name="releases-1"/>
+      <w:bookmarkEnd w:id="43"/>
       <w:r>
         <w:t>Releases</w:t>
       </w:r>
@@ -21924,8 +21667,8 @@
       <w:pPr>
         <w:pStyle w:val="Heading3"/>
       </w:pPr>
-      <w:bookmarkStart w:id="77" w:name="total-removals-in-biomass"/>
-      <w:bookmarkEnd w:id="76"/>
+      <w:bookmarkStart w:id="45" w:name="total-removals-in-biomass"/>
+      <w:bookmarkEnd w:id="44"/>
       <w:r>
         <w:lastRenderedPageBreak/>
         <w:t>Total Removals in Biomass</w:t>
@@ -21943,14 +21686,14 @@
       <w:pPr>
         <w:pStyle w:val="Heading2"/>
       </w:pPr>
-      <w:bookmarkStart w:id="78" w:name="retrospective-patterns"/>
-      <w:bookmarkStart w:id="79" w:name="_Toc209081429"/>
-      <w:bookmarkEnd w:id="73"/>
-      <w:bookmarkEnd w:id="77"/>
+      <w:bookmarkStart w:id="46" w:name="retrospective-patterns"/>
+      <w:bookmarkStart w:id="47" w:name="_Toc209678038"/>
+      <w:bookmarkEnd w:id="41"/>
+      <w:bookmarkEnd w:id="45"/>
       <w:r>
         <w:t>Retrospective Patterns</w:t>
       </w:r>
-      <w:bookmarkEnd w:id="79"/>
+      <w:bookmarkEnd w:id="47"/>
     </w:p>
     <w:p>
       <w:pPr>
@@ -21988,15 +21731,15 @@
       <w:pPr>
         <w:pStyle w:val="Heading1"/>
       </w:pPr>
-      <w:bookmarkStart w:id="80" w:name="discussion"/>
-      <w:bookmarkStart w:id="81" w:name="_Toc209081430"/>
-      <w:bookmarkEnd w:id="56"/>
-      <w:bookmarkEnd w:id="78"/>
+      <w:bookmarkStart w:id="48" w:name="discussion"/>
+      <w:bookmarkStart w:id="49" w:name="_Toc209678039"/>
+      <w:bookmarkEnd w:id="27"/>
+      <w:bookmarkEnd w:id="46"/>
       <w:r>
         <w:lastRenderedPageBreak/>
         <w:t>Discussion</w:t>
       </w:r>
-      <w:bookmarkEnd w:id="81"/>
+      <w:bookmarkEnd w:id="49"/>
     </w:p>
     <w:p>
       <w:pPr>
@@ -22216,13 +21959,13 @@
       <w:pPr>
         <w:pStyle w:val="Heading2"/>
       </w:pPr>
-      <w:bookmarkStart w:id="82" w:name="conclusions-and-recommendations"/>
-      <w:bookmarkStart w:id="83" w:name="_Toc209081431"/>
+      <w:bookmarkStart w:id="50" w:name="conclusions-and-recommendations"/>
+      <w:bookmarkStart w:id="51" w:name="_Toc209678040"/>
       <w:r>
         <w:lastRenderedPageBreak/>
         <w:t>Conclusions and Recommendations</w:t>
       </w:r>
-      <w:bookmarkEnd w:id="83"/>
+      <w:bookmarkEnd w:id="51"/>
     </w:p>
     <w:p>
       <w:pPr>
@@ -22282,14 +22025,14 @@
       <w:pPr>
         <w:pStyle w:val="Heading1"/>
       </w:pPr>
-      <w:bookmarkStart w:id="84" w:name="acknowledgments"/>
-      <w:bookmarkStart w:id="85" w:name="_Toc209081432"/>
-      <w:bookmarkEnd w:id="80"/>
-      <w:bookmarkEnd w:id="82"/>
+      <w:bookmarkStart w:id="52" w:name="acknowledgments"/>
+      <w:bookmarkStart w:id="53" w:name="_Toc209678041"/>
+      <w:bookmarkEnd w:id="48"/>
+      <w:bookmarkEnd w:id="50"/>
       <w:r>
         <w:t>Acknowledgments</w:t>
       </w:r>
-      <w:bookmarkEnd w:id="85"/>
+      <w:bookmarkEnd w:id="53"/>
     </w:p>
     <w:p>
       <w:pPr>
@@ -22313,14 +22056,14 @@
       <w:pPr>
         <w:pStyle w:val="Heading1"/>
       </w:pPr>
-      <w:bookmarkStart w:id="86" w:name="literature-cited"/>
-      <w:bookmarkStart w:id="87" w:name="_Toc209081433"/>
-      <w:bookmarkEnd w:id="84"/>
+      <w:bookmarkStart w:id="54" w:name="literature-cited"/>
+      <w:bookmarkStart w:id="55" w:name="_Toc209678042"/>
+      <w:bookmarkEnd w:id="52"/>
       <w:r>
         <w:lastRenderedPageBreak/>
         <w:t>Literature Cited</w:t>
       </w:r>
-      <w:bookmarkEnd w:id="87"/>
+      <w:bookmarkEnd w:id="55"/>
     </w:p>
     <w:p>
       <w:pPr>
@@ -22486,7 +22229,7 @@
       <w:r>
         <w:t xml:space="preserve">. R package version 4-16, </w:t>
       </w:r>
-      <w:hyperlink r:id="rId11">
+      <w:hyperlink r:id="rId7">
         <w:r>
           <w:rPr>
             <w:rStyle w:val="Hyperlink"/>
@@ -22521,7 +22264,7 @@
       <w:r>
         <w:t xml:space="preserve">R Core Team (2021). R: A language and environment for statistical computing. R Foundation for Statistical Computing, Vienna, Austria. URL </w:t>
       </w:r>
-      <w:hyperlink r:id="rId12">
+      <w:hyperlink r:id="rId8">
         <w:r>
           <w:rPr>
             <w:rStyle w:val="Hyperlink"/>
@@ -22556,10 +22299,10 @@
       <w:r>
         <w:t>Tschersich, P., J. Dissen, and W. Gaeuman. 2023. Westward Region hydroacoustic survey for black rockfish Sebastes melanops abundance, 2007–2022. Alaska Department of Fish and Game, Fishery Data Series No. 23-31, Anchorage.</w:t>
       </w:r>
-      <w:bookmarkEnd w:id="86"/>
+      <w:bookmarkEnd w:id="54"/>
     </w:p>
     <w:sectPr>
-      <w:footerReference w:type="default" r:id="rId13"/>
+      <w:footerReference w:type="default" r:id="rId9"/>
       <w:pgSz w:w="12240" w:h="15840" w:code="1"/>
       <w:pgMar w:top="1440" w:right="1440" w:bottom="1440" w:left="1440" w:header="720" w:footer="547" w:gutter="0"/>
       <w:cols w:space="432"/>
@@ -22567,45 +22310,6 @@
     </w:sectPr>
   </w:body>
 </w:document>
-</file>
-
-<file path=word/comments.xml><?xml version="1.0" encoding="utf-8"?>
-<w:comments xmlns:wpc="http://schemas.microsoft.com/office/word/2010/wordprocessingCanvas" xmlns:cx="http://schemas.microsoft.com/office/drawing/2014/chartex" xmlns:cx1="http://schemas.microsoft.com/office/drawing/2015/9/8/chartex" xmlns:cx2="http://schemas.microsoft.com/office/drawing/2015/10/21/chartex" xmlns:cx3="http://schemas.microsoft.com/office/drawing/2016/5/9/chartex" xmlns:cx4="http://schemas.microsoft.com/office/drawing/2016/5/10/chartex" xmlns:cx5="http://schemas.microsoft.com/office/drawing/2016/5/11/chartex" xmlns:cx6="http://schemas.microsoft.com/office/drawing/2016/5/12/chartex" xmlns:cx7="http://schemas.microsoft.com/office/drawing/2016/5/13/chartex" xmlns:cx8="http://schemas.microsoft.com/office/drawing/2016/5/14/chartex" xmlns:mc="http://schemas.openxmlformats.org/markup-compatibility/2006" xmlns:aink="http://schemas.microsoft.com/office/drawing/2016/ink" xmlns:am3d="http://schemas.microsoft.com/office/drawing/2017/model3d" xmlns:o="urn:schemas-microsoft-com:office:office" xmlns:oel="http://schemas.microsoft.com/office/2019/extlst" xmlns:r="http://schemas.openxmlformats.org/officeDocument/2006/relationships" xmlns:m="http://schemas.openxmlformats.org/officeDocument/2006/math" xmlns:v="urn:schemas-microsoft-com:vml" xmlns:wp14="http://schemas.microsoft.com/office/word/2010/wordprocessingDrawing" xmlns:wp="http://schemas.openxmlformats.org/drawingml/2006/wordprocessingDrawing" xmlns:w10="urn:schemas-microsoft-com:office:word" xmlns:w="http://schemas.openxmlformats.org/wordprocessingml/2006/main" xmlns:w14="http://schemas.microsoft.com/office/word/2010/wordml" xmlns:w15="http://schemas.microsoft.com/office/word/2012/wordml" xmlns:w16cex="http://schemas.microsoft.com/office/word/2018/wordml/cex" xmlns:w16cid="http://schemas.microsoft.com/office/word/2016/wordml/cid" xmlns:w16="http://schemas.microsoft.com/office/word/2018/wordml" xmlns:w16du="http://schemas.microsoft.com/office/word/2023/wordml/word16du" xmlns:w16sdtdh="http://schemas.microsoft.com/office/word/2020/wordml/sdtdatahash" xmlns:w16sdtfl="http://schemas.microsoft.com/office/word/2024/wordml/sdtformatlock" xmlns:w16se="http://schemas.microsoft.com/office/word/2015/wordml/symex" xmlns:wpg="http://schemas.microsoft.com/office/word/2010/wordprocessingGroup" xmlns:wpi="http://schemas.microsoft.com/office/word/2010/wordprocessingInk" xmlns:wne="http://schemas.microsoft.com/office/word/2006/wordml" xmlns:wps="http://schemas.microsoft.com/office/word/2010/wordprocessingShape" mc:Ignorable="w14 w15 w16se w16cid w16 w16cex w16sdtdh w16sdtfl w16du wp14">
-  <w:comment w:id="29" w:author="Joy, Philip J (DFG)" w:date="2025-09-18T09:52:00Z" w:initials="PJ">
-    <w:p>
-      <w:pPr>
-        <w:pStyle w:val="CommentText"/>
-      </w:pPr>
-      <w:r>
-        <w:rPr>
-          <w:rStyle w:val="CommentReference"/>
-        </w:rPr>
-        <w:annotationRef/>
-      </w:r>
-      <w:r>
-        <w:t>ghghg</w:t>
-      </w:r>
-    </w:p>
-  </w:comment>
-</w:comments>
-</file>
-
-<file path=word/commentsExtended.xml><?xml version="1.0" encoding="utf-8"?>
-<w15:commentsEx xmlns:wpc="http://schemas.microsoft.com/office/word/2010/wordprocessingCanvas" xmlns:cx="http://schemas.microsoft.com/office/drawing/2014/chartex" xmlns:cx1="http://schemas.microsoft.com/office/drawing/2015/9/8/chartex" xmlns:cx2="http://schemas.microsoft.com/office/drawing/2015/10/21/chartex" xmlns:cx3="http://schemas.microsoft.com/office/drawing/2016/5/9/chartex" xmlns:cx4="http://schemas.microsoft.com/office/drawing/2016/5/10/chartex" xmlns:cx5="http://schemas.microsoft.com/office/drawing/2016/5/11/chartex" xmlns:cx6="http://schemas.microsoft.com/office/drawing/2016/5/12/chartex" xmlns:cx7="http://schemas.microsoft.com/office/drawing/2016/5/13/chartex" xmlns:cx8="http://schemas.microsoft.com/office/drawing/2016/5/14/chartex" xmlns:mc="http://schemas.openxmlformats.org/markup-compatibility/2006" xmlns:aink="http://schemas.microsoft.com/office/drawing/2016/ink" xmlns:am3d="http://schemas.microsoft.com/office/drawing/2017/model3d" xmlns:o="urn:schemas-microsoft-com:office:office" xmlns:oel="http://schemas.microsoft.com/office/2019/extlst" xmlns:r="http://schemas.openxmlformats.org/officeDocument/2006/relationships" xmlns:m="http://schemas.openxmlformats.org/officeDocument/2006/math" xmlns:v="urn:schemas-microsoft-com:vml" xmlns:wp14="http://schemas.microsoft.com/office/word/2010/wordprocessingDrawing" xmlns:wp="http://schemas.openxmlformats.org/drawingml/2006/wordprocessingDrawing" xmlns:w10="urn:schemas-microsoft-com:office:word" xmlns:w="http://schemas.openxmlformats.org/wordprocessingml/2006/main" xmlns:w14="http://schemas.microsoft.com/office/word/2010/wordml" xmlns:w15="http://schemas.microsoft.com/office/word/2012/wordml" xmlns:w16cex="http://schemas.microsoft.com/office/word/2018/wordml/cex" xmlns:w16cid="http://schemas.microsoft.com/office/word/2016/wordml/cid" xmlns:w16="http://schemas.microsoft.com/office/word/2018/wordml" xmlns:w16du="http://schemas.microsoft.com/office/word/2023/wordml/word16du" xmlns:w16sdtdh="http://schemas.microsoft.com/office/word/2020/wordml/sdtdatahash" xmlns:w16sdtfl="http://schemas.microsoft.com/office/word/2024/wordml/sdtformatlock" xmlns:w16se="http://schemas.microsoft.com/office/word/2015/wordml/symex" xmlns:wpg="http://schemas.microsoft.com/office/word/2010/wordprocessingGroup" xmlns:wpi="http://schemas.microsoft.com/office/word/2010/wordprocessingInk" xmlns:wne="http://schemas.microsoft.com/office/word/2006/wordml" xmlns:wps="http://schemas.microsoft.com/office/word/2010/wordprocessingShape" mc:Ignorable="w14 w15 w16se w16cid w16 w16cex w16sdtdh w16sdtfl w16du wp14">
-  <w15:commentEx w15:paraId="4C496577" w15:done="0"/>
-</w15:commentsEx>
-</file>
-
-<file path=word/commentsExtensible.xml><?xml version="1.0" encoding="utf-8"?>
-<w16cex:commentsExtensible xmlns:wpc="http://schemas.microsoft.com/office/word/2010/wordprocessingCanvas" xmlns:cx="http://schemas.microsoft.com/office/drawing/2014/chartex" xmlns:cx1="http://schemas.microsoft.com/office/drawing/2015/9/8/chartex" xmlns:cx2="http://schemas.microsoft.com/office/drawing/2015/10/21/chartex" xmlns:cx3="http://schemas.microsoft.com/office/drawing/2016/5/9/chartex" xmlns:cx4="http://schemas.microsoft.com/office/drawing/2016/5/10/chartex" xmlns:cx5="http://schemas.microsoft.com/office/drawing/2016/5/11/chartex" xmlns:cx6="http://schemas.microsoft.com/office/drawing/2016/5/12/chartex" xmlns:cx7="http://schemas.microsoft.com/office/drawing/2016/5/13/chartex" xmlns:cx8="http://schemas.microsoft.com/office/drawing/2016/5/14/chartex" xmlns:cr="http://schemas.microsoft.com/office/comments/2020/reactions" xmlns:mc="http://schemas.openxmlformats.org/markup-compatibility/2006" xmlns:aink="http://schemas.microsoft.com/office/drawing/2016/ink" xmlns:am3d="http://schemas.microsoft.com/office/drawing/2017/model3d" xmlns:o="urn:schemas-microsoft-com:office:office" xmlns:oel="http://schemas.microsoft.com/office/2019/extlst" xmlns:r="http://schemas.openxmlformats.org/officeDocument/2006/relationships" xmlns:m="http://schemas.openxmlformats.org/officeDocument/2006/math" xmlns:v="urn:schemas-microsoft-com:vml" xmlns:wp14="http://schemas.microsoft.com/office/word/2010/wordprocessingDrawing" xmlns:wp="http://schemas.openxmlformats.org/drawingml/2006/wordprocessingDrawing" xmlns:w10="urn:schemas-microsoft-com:office:word" xmlns:w="http://schemas.openxmlformats.org/wordprocessingml/2006/main" xmlns:w14="http://schemas.microsoft.com/office/word/2010/wordml" xmlns:w15="http://schemas.microsoft.com/office/word/2012/wordml" xmlns:w16cex="http://schemas.microsoft.com/office/word/2018/wordml/cex" xmlns:w16cid="http://schemas.microsoft.com/office/word/2016/wordml/cid" xmlns:w16="http://schemas.microsoft.com/office/word/2018/wordml" xmlns:w16du="http://schemas.microsoft.com/office/word/2023/wordml/word16du" xmlns:w16sdtdh="http://schemas.microsoft.com/office/word/2020/wordml/sdtdatahash" xmlns:w16sdtfl="http://schemas.microsoft.com/office/word/2024/wordml/sdtformatlock" xmlns:w16se="http://schemas.microsoft.com/office/word/2015/wordml/symex" xmlns:wpg="http://schemas.microsoft.com/office/word/2010/wordprocessingGroup" xmlns:wpi="http://schemas.microsoft.com/office/word/2010/wordprocessingInk" xmlns:wne="http://schemas.microsoft.com/office/word/2006/wordml" xmlns:wps="http://schemas.microsoft.com/office/word/2010/wordprocessingShape" mc:Ignorable="w14 w15 w16se w16cid w16 w16cex w16sdtdh w16sdtfl cr w16du wp14">
-  <w16cex:commentExtensible w16cex:durableId="0718C500" w16cex:dateUtc="2025-09-18T17:52:00Z"/>
-</w16cex:commentsExtensible>
-</file>
-
-<file path=word/commentsIds.xml><?xml version="1.0" encoding="utf-8"?>
-<w16cid:commentsIds xmlns:wpc="http://schemas.microsoft.com/office/word/2010/wordprocessingCanvas" xmlns:cx="http://schemas.microsoft.com/office/drawing/2014/chartex" xmlns:cx1="http://schemas.microsoft.com/office/drawing/2015/9/8/chartex" xmlns:cx2="http://schemas.microsoft.com/office/drawing/2015/10/21/chartex" xmlns:cx3="http://schemas.microsoft.com/office/drawing/2016/5/9/chartex" xmlns:cx4="http://schemas.microsoft.com/office/drawing/2016/5/10/chartex" xmlns:cx5="http://schemas.microsoft.com/office/drawing/2016/5/11/chartex" xmlns:cx6="http://schemas.microsoft.com/office/drawing/2016/5/12/chartex" xmlns:cx7="http://schemas.microsoft.com/office/drawing/2016/5/13/chartex" xmlns:cx8="http://schemas.microsoft.com/office/drawing/2016/5/14/chartex" xmlns:mc="http://schemas.openxmlformats.org/markup-compatibility/2006" xmlns:aink="http://schemas.microsoft.com/office/drawing/2016/ink" xmlns:am3d="http://schemas.microsoft.com/office/drawing/2017/model3d" xmlns:o="urn:schemas-microsoft-com:office:office" xmlns:oel="http://schemas.microsoft.com/office/2019/extlst" xmlns:r="http://schemas.openxmlformats.org/officeDocument/2006/relationships" xmlns:m="http://schemas.openxmlformats.org/officeDocument/2006/math" xmlns:v="urn:schemas-microsoft-com:vml" xmlns:wp14="http://schemas.microsoft.com/office/word/2010/wordprocessingDrawing" xmlns:wp="http://schemas.openxmlformats.org/drawingml/2006/wordprocessingDrawing" xmlns:w10="urn:schemas-microsoft-com:office:word" xmlns:w="http://schemas.openxmlformats.org/wordprocessingml/2006/main" xmlns:w14="http://schemas.microsoft.com/office/word/2010/wordml" xmlns:w15="http://schemas.microsoft.com/office/word/2012/wordml" xmlns:w16cex="http://schemas.microsoft.com/office/word/2018/wordml/cex" xmlns:w16cid="http://schemas.microsoft.com/office/word/2016/wordml/cid" xmlns:w16="http://schemas.microsoft.com/office/word/2018/wordml" xmlns:w16du="http://schemas.microsoft.com/office/word/2023/wordml/word16du" xmlns:w16sdtdh="http://schemas.microsoft.com/office/word/2020/wordml/sdtdatahash" xmlns:w16sdtfl="http://schemas.microsoft.com/office/word/2024/wordml/sdtformatlock" xmlns:w16se="http://schemas.microsoft.com/office/word/2015/wordml/symex" xmlns:wpg="http://schemas.microsoft.com/office/word/2010/wordprocessingGroup" xmlns:wpi="http://schemas.microsoft.com/office/word/2010/wordprocessingInk" xmlns:wne="http://schemas.microsoft.com/office/word/2006/wordml" xmlns:wps="http://schemas.microsoft.com/office/word/2010/wordprocessingShape" mc:Ignorable="w14 w15 w16se w16cid w16 w16cex w16sdtdh w16sdtfl w16du wp14">
-  <w16cid:commentId w16cid:paraId="4C496577" w16cid:durableId="0718C500"/>
-</w16cid:commentsIds>
 </file>
 
 <file path=word/endnotes.xml><?xml version="1.0" encoding="utf-8"?>
@@ -22709,7 +22413,7 @@
   <w:abstractNum w:abstractNumId="0" w15:restartNumberingAfterBreak="0">
     <w:nsid w:val="0000A990"/>
     <w:multiLevelType w:val="multilevel"/>
-    <w:tmpl w:val="276CDD80"/>
+    <w:tmpl w:val="8E1AF876"/>
     <w:lvl w:ilvl="0">
       <w:numFmt w:val="bullet"/>
       <w:lvlText w:val=" "/>
@@ -22786,7 +22490,7 @@
   <w:abstractNum w:abstractNumId="1" w15:restartNumberingAfterBreak="0">
     <w:nsid w:val="00A99421"/>
     <w:multiLevelType w:val="multilevel"/>
-    <w:tmpl w:val="EBE43576"/>
+    <w:tmpl w:val="1D06F76E"/>
     <w:lvl w:ilvl="0">
       <w:start w:val="1"/>
       <w:numFmt w:val="decimal"/>
@@ -22872,7 +22576,7 @@
   <w:abstractNum w:abstractNumId="2" w15:restartNumberingAfterBreak="0">
     <w:nsid w:val="00A99721"/>
     <w:multiLevelType w:val="multilevel"/>
-    <w:tmpl w:val="7FB48AA0"/>
+    <w:tmpl w:val="FB86D680"/>
     <w:lvl w:ilvl="0">
       <w:start w:val="1"/>
       <w:numFmt w:val="lowerLetter"/>
@@ -25744,10 +25448,10 @@
   <w:num w:numId="26" w16cid:durableId="1979919492">
     <w:abstractNumId w:val="10"/>
   </w:num>
-  <w:num w:numId="27" w16cid:durableId="333384452">
+  <w:num w:numId="27" w16cid:durableId="1754350975">
     <w:abstractNumId w:val="0"/>
   </w:num>
-  <w:num w:numId="28" w16cid:durableId="1798793992">
+  <w:num w:numId="28" w16cid:durableId="2058433491">
     <w:abstractNumId w:val="1"/>
     <w:lvlOverride w:ilvl="0">
       <w:startOverride w:val="1"/>
@@ -25777,7 +25481,7 @@
       <w:startOverride w:val="1"/>
     </w:lvlOverride>
   </w:num>
-  <w:num w:numId="29" w16cid:durableId="469834058">
+  <w:num w:numId="29" w16cid:durableId="311518921">
     <w:abstractNumId w:val="2"/>
     <w:lvlOverride w:ilvl="0">
       <w:startOverride w:val="1"/>
@@ -25808,14 +25512,6 @@
     </w:lvlOverride>
   </w:num>
 </w:numbering>
-</file>
-
-<file path=word/people.xml><?xml version="1.0" encoding="utf-8"?>
-<w15:people xmlns:wpc="http://schemas.microsoft.com/office/word/2010/wordprocessingCanvas" xmlns:cx="http://schemas.microsoft.com/office/drawing/2014/chartex" xmlns:cx1="http://schemas.microsoft.com/office/drawing/2015/9/8/chartex" xmlns:cx2="http://schemas.microsoft.com/office/drawing/2015/10/21/chartex" xmlns:cx3="http://schemas.microsoft.com/office/drawing/2016/5/9/chartex" xmlns:cx4="http://schemas.microsoft.com/office/drawing/2016/5/10/chartex" xmlns:cx5="http://schemas.microsoft.com/office/drawing/2016/5/11/chartex" xmlns:cx6="http://schemas.microsoft.com/office/drawing/2016/5/12/chartex" xmlns:cx7="http://schemas.microsoft.com/office/drawing/2016/5/13/chartex" xmlns:cx8="http://schemas.microsoft.com/office/drawing/2016/5/14/chartex" xmlns:mc="http://schemas.openxmlformats.org/markup-compatibility/2006" xmlns:aink="http://schemas.microsoft.com/office/drawing/2016/ink" xmlns:am3d="http://schemas.microsoft.com/office/drawing/2017/model3d" xmlns:o="urn:schemas-microsoft-com:office:office" xmlns:oel="http://schemas.microsoft.com/office/2019/extlst" xmlns:r="http://schemas.openxmlformats.org/officeDocument/2006/relationships" xmlns:m="http://schemas.openxmlformats.org/officeDocument/2006/math" xmlns:v="urn:schemas-microsoft-com:vml" xmlns:wp14="http://schemas.microsoft.com/office/word/2010/wordprocessingDrawing" xmlns:wp="http://schemas.openxmlformats.org/drawingml/2006/wordprocessingDrawing" xmlns:w10="urn:schemas-microsoft-com:office:word" xmlns:w="http://schemas.openxmlformats.org/wordprocessingml/2006/main" xmlns:w14="http://schemas.microsoft.com/office/word/2010/wordml" xmlns:w15="http://schemas.microsoft.com/office/word/2012/wordml" xmlns:w16cex="http://schemas.microsoft.com/office/word/2018/wordml/cex" xmlns:w16cid="http://schemas.microsoft.com/office/word/2016/wordml/cid" xmlns:w16="http://schemas.microsoft.com/office/word/2018/wordml" xmlns:w16du="http://schemas.microsoft.com/office/word/2023/wordml/word16du" xmlns:w16sdtdh="http://schemas.microsoft.com/office/word/2020/wordml/sdtdatahash" xmlns:w16sdtfl="http://schemas.microsoft.com/office/word/2024/wordml/sdtformatlock" xmlns:w16se="http://schemas.microsoft.com/office/word/2015/wordml/symex" xmlns:wpg="http://schemas.microsoft.com/office/word/2010/wordprocessingGroup" xmlns:wpi="http://schemas.microsoft.com/office/word/2010/wordprocessingInk" xmlns:wne="http://schemas.microsoft.com/office/word/2006/wordml" xmlns:wps="http://schemas.microsoft.com/office/word/2010/wordprocessingShape" mc:Ignorable="w14 w15 w16se w16cid w16 w16cex w16sdtdh w16sdtfl w16du wp14">
-  <w15:person w15:author="Joy, Philip J (DFG)">
-    <w15:presenceInfo w15:providerId="AD" w15:userId="S::philip.joy@alaska.gov::07bb4402-e822-4d82-9684-e0a3bfb665f9"/>
-  </w15:person>
-</w15:people>
 </file>
 
 <file path=word/styles.xml><?xml version="1.0" encoding="utf-8"?>

</xml_diff>

<commit_message>
Report writing and work on the model that incorporates interview data on releases.
</commit_message>
<xml_diff>
--- a/markdown/RFsportmort_Report.docx
+++ b/markdown/RFsportmort_Report.docx
@@ -6068,6 +6068,28 @@
                 </m:r>
               </m:e>
               <m:sub>
+                <m:d>
+                  <m:dPr>
+                    <m:begChr m:val="("/>
+                    <m:endChr m:val=")"/>
+                    <m:sepChr m:val=""/>
+                    <m:grow/>
+                  </m:dPr>
+                  <m:e>
+                    <m:r>
+                      <m:t>c</m:t>
+                    </m:r>
+                    <m:r>
+                      <m:t>o</m:t>
+                    </m:r>
+                    <m:r>
+                      <m:t>m</m:t>
+                    </m:r>
+                    <m:r>
+                      <m:t>p</m:t>
+                    </m:r>
+                  </m:e>
+                </m:d>
                 <m:r>
                   <m:t>a</m:t>
                 </m:r>
@@ -6076,9 +6098,6 @@
                 </m:r>
                 <m:r>
                   <m:t>u</m:t>
-                </m:r>
-                <m:r>
-                  <m:t>c</m:t>
                 </m:r>
               </m:sub>
             </m:sSub>
@@ -6130,11 +6149,30 @@
                     </m:r>
                   </m:e>
                 </m:d>
+                <m:d>
+                  <m:dPr>
+                    <m:begChr m:val="("/>
+                    <m:endChr m:val=")"/>
+                    <m:sepChr m:val=""/>
+                    <m:grow/>
+                  </m:dPr>
+                  <m:e>
+                    <m:r>
+                      <m:t>c</m:t>
+                    </m:r>
+                    <m:r>
+                      <m:t>o</m:t>
+                    </m:r>
+                    <m:r>
+                      <m:t>m</m:t>
+                    </m:r>
+                    <m:r>
+                      <m:t>p</m:t>
+                    </m:r>
+                  </m:e>
+                </m:d>
                 <m:r>
                   <m:t>a</m:t>
-                </m:r>
-                <m:r>
-                  <m:t>c</m:t>
                 </m:r>
               </m:sub>
             </m:sSub>
@@ -6175,11 +6213,30 @@
                         </m:r>
                       </m:e>
                     </m:d>
+                    <m:d>
+                      <m:dPr>
+                        <m:begChr m:val="("/>
+                        <m:endChr m:val=")"/>
+                        <m:sepChr m:val=""/>
+                        <m:grow/>
+                      </m:dPr>
+                      <m:e>
+                        <m:r>
+                          <m:t>c</m:t>
+                        </m:r>
+                        <m:r>
+                          <m:t>o</m:t>
+                        </m:r>
+                        <m:r>
+                          <m:t>m</m:t>
+                        </m:r>
+                        <m:r>
+                          <m:t>p</m:t>
+                        </m:r>
+                      </m:e>
+                    </m:d>
                     <m:r>
                       <m:t>a</m:t>
-                    </m:r>
-                    <m:r>
-                      <m:t>c</m:t>
                     </m:r>
                   </m:sub>
                 </m:sSub>
@@ -6245,11 +6302,30 @@
                                 </m:r>
                               </m:e>
                             </m:d>
+                            <m:d>
+                              <m:dPr>
+                                <m:begChr m:val="("/>
+                                <m:endChr m:val=")"/>
+                                <m:sepChr m:val=""/>
+                                <m:grow/>
+                              </m:dPr>
+                              <m:e>
+                                <m:r>
+                                  <m:t>c</m:t>
+                                </m:r>
+                                <m:r>
+                                  <m:t>o</m:t>
+                                </m:r>
+                                <m:r>
+                                  <m:t>m</m:t>
+                                </m:r>
+                                <m:r>
+                                  <m:t>p</m:t>
+                                </m:r>
+                              </m:e>
+                            </m:d>
                             <m:r>
                               <m:t>a</m:t>
-                            </m:r>
-                            <m:r>
-                              <m:t>c</m:t>
                             </m:r>
                           </m:sub>
                         </m:sSub>
@@ -6302,11 +6378,30 @@
                                     </m:r>
                                   </m:e>
                                 </m:d>
+                                <m:d>
+                                  <m:dPr>
+                                    <m:begChr m:val="("/>
+                                    <m:endChr m:val=")"/>
+                                    <m:sepChr m:val=""/>
+                                    <m:grow/>
+                                  </m:dPr>
+                                  <m:e>
+                                    <m:r>
+                                      <m:t>c</m:t>
+                                    </m:r>
+                                    <m:r>
+                                      <m:t>o</m:t>
+                                    </m:r>
+                                    <m:r>
+                                      <m:t>m</m:t>
+                                    </m:r>
+                                    <m:r>
+                                      <m:t>p</m:t>
+                                    </m:r>
+                                  </m:e>
+                                </m:d>
                                 <m:r>
                                   <m:t>a</m:t>
-                                </m:r>
-                                <m:r>
-                                  <m:t>c</m:t>
                                 </m:r>
                               </m:sub>
                             </m:sSub>
@@ -6445,6 +6540,28 @@
                         </m:r>
                       </m:e>
                     </m:d>
+                    <m:d>
+                      <m:dPr>
+                        <m:begChr m:val="("/>
+                        <m:endChr m:val=")"/>
+                        <m:sepChr m:val=""/>
+                        <m:grow/>
+                      </m:dPr>
+                      <m:e>
+                        <m:r>
+                          <m:t>c</m:t>
+                        </m:r>
+                        <m:r>
+                          <m:t>o</m:t>
+                        </m:r>
+                        <m:r>
+                          <m:t>m</m:t>
+                        </m:r>
+                        <m:r>
+                          <m:t>p</m:t>
+                        </m:r>
+                      </m:e>
+                    </m:d>
                     <m:r>
                       <m:t>a</m:t>
                     </m:r>
@@ -6498,6 +6615,28 @@
                 </m:r>
               </m:e>
             </m:d>
+            <m:d>
+              <m:dPr>
+                <m:begChr m:val="("/>
+                <m:endChr m:val=")"/>
+                <m:sepChr m:val=""/>
+                <m:grow/>
+              </m:dPr>
+              <m:e>
+                <m:r>
+                  <m:t>c</m:t>
+                </m:r>
+                <m:r>
+                  <m:t>o</m:t>
+                </m:r>
+                <m:r>
+                  <m:t>m</m:t>
+                </m:r>
+                <m:r>
+                  <m:t>p</m:t>
+                </m:r>
+              </m:e>
+            </m:d>
             <m:r>
               <m:t>a</m:t>
             </m:r>
@@ -6506,9 +6645,6 @@
             </m:r>
             <m:r>
               <m:t>u</m:t>
-            </m:r>
-            <m:r>
-              <m:t>c</m:t>
             </m:r>
           </m:sub>
         </m:sSub>
@@ -6961,6 +7097,28 @@
                 </m:r>
               </m:e>
             </m:d>
+            <m:d>
+              <m:dPr>
+                <m:begChr m:val="("/>
+                <m:endChr m:val=")"/>
+                <m:sepChr m:val=""/>
+                <m:grow/>
+              </m:dPr>
+              <m:e>
+                <m:r>
+                  <m:t>c</m:t>
+                </m:r>
+                <m:r>
+                  <m:t>o</m:t>
+                </m:r>
+                <m:r>
+                  <m:t>m</m:t>
+                </m:r>
+                <m:r>
+                  <m:t>p</m:t>
+                </m:r>
+              </m:e>
+            </m:d>
             <m:r>
               <m:t>a</m:t>
             </m:r>
@@ -6969,9 +7127,6 @@
             </m:r>
             <m:r>
               <m:t>u</m:t>
-            </m:r>
-            <m:r>
-              <m:t>c</m:t>
             </m:r>
           </m:sub>
         </m:sSub>
@@ -7028,6 +7183,28 @@
                 </m:r>
               </m:e>
             </m:d>
+            <m:d>
+              <m:dPr>
+                <m:begChr m:val="("/>
+                <m:endChr m:val=")"/>
+                <m:sepChr m:val=""/>
+                <m:grow/>
+              </m:dPr>
+              <m:e>
+                <m:r>
+                  <m:t>c</m:t>
+                </m:r>
+                <m:r>
+                  <m:t>o</m:t>
+                </m:r>
+                <m:r>
+                  <m:t>m</m:t>
+                </m:r>
+                <m:r>
+                  <m:t>p</m:t>
+                </m:r>
+              </m:e>
+            </m:d>
             <m:r>
               <m:t>a</m:t>
             </m:r>
@@ -7036,9 +7213,6 @@
             </m:r>
             <m:r>
               <m:t>u</m:t>
-            </m:r>
-            <m:r>
-              <m:t>c</m:t>
             </m:r>
           </m:sub>
         </m:sSub>
@@ -8178,6 +8352,28 @@
                 </m:r>
               </m:e>
             </m:d>
+            <m:d>
+              <m:dPr>
+                <m:begChr m:val="("/>
+                <m:endChr m:val=")"/>
+                <m:sepChr m:val=""/>
+                <m:grow/>
+              </m:dPr>
+              <m:e>
+                <m:r>
+                  <m:t>c</m:t>
+                </m:r>
+                <m:r>
+                  <m:t>o</m:t>
+                </m:r>
+                <m:r>
+                  <m:t>m</m:t>
+                </m:r>
+                <m:r>
+                  <m:t>p</m:t>
+                </m:r>
+              </m:e>
+            </m:d>
             <m:r>
               <m:t>a</m:t>
             </m:r>
@@ -8186,9 +8382,6 @@
             </m:r>
             <m:r>
               <m:t>u</m:t>
-            </m:r>
-            <m:r>
-              <m:t>c</m:t>
             </m:r>
           </m:sub>
         </m:sSub>
@@ -8283,6 +8476,28 @@
                 </m:r>
                 <m:r>
                   <m:t>H</m:t>
+                </m:r>
+              </m:e>
+            </m:d>
+            <m:d>
+              <m:dPr>
+                <m:begChr m:val="("/>
+                <m:endChr m:val=")"/>
+                <m:sepChr m:val=""/>
+                <m:grow/>
+              </m:dPr>
+              <m:e>
+                <m:r>
+                  <m:t>c</m:t>
+                </m:r>
+                <m:r>
+                  <m:t>o</m:t>
+                </m:r>
+                <m:r>
+                  <m:t>m</m:t>
+                </m:r>
+                <m:r>
+                  <m:t>p</m:t>
                 </m:r>
               </m:e>
             </m:d>
@@ -9091,68 +9306,11 @@
         <w:pStyle w:val="BodyText"/>
       </w:pPr>
       <w:r>
-        <w:t xml:space="preserve">For years prior to 2011, each CFMU uses a prior centered around the mean of the area specific</w:t>
-      </w:r>
-      <w:r>
-        <w:t xml:space="preserve"> </w:t>
-      </w:r>
-      <m:oMath>
-        <m:r>
-          <m:t>p</m:t>
-        </m:r>
-        <m:sSubSup>
-          <m:e>
-            <m:r>
-              <m:t>H</m:t>
-            </m:r>
-          </m:e>
-          <m:sub>
-            <m:r>
-              <m:t>a</m:t>
-            </m:r>
-            <m:r>
-              <m:t>y</m:t>
-            </m:r>
-          </m:sub>
-          <m:sup>
-            <m:r>
-              <m:t>u</m:t>
-            </m:r>
-            <m:r>
-              <m:t>n</m:t>
-            </m:r>
-            <m:r>
-              <m:t>g</m:t>
-            </m:r>
-            <m:r>
-              <m:rPr>
-                <m:sty m:val="p"/>
-              </m:rPr>
-              <m:t>:</m:t>
-            </m:r>
-            <m:r>
-              <m:t>g</m:t>
-            </m:r>
-            <m:r>
-              <m:t>u</m:t>
-            </m:r>
-            <m:r>
-              <m:t>i</m:t>
-            </m:r>
-          </m:sup>
-        </m:sSubSup>
-      </m:oMath>
-      <w:r>
-        <w:t xml:space="preserve"> </w:t>
-      </w:r>
-      <w:r>
-        <w:t xml:space="preserve">ratios, excluding years beyond 2019 when management actions altered angler retention probabilities, such that</w:t>
-      </w:r>
-    </w:p>
-    <w:p>
-      <w:pPr>
-        <w:pStyle w:val="BodyText"/>
-      </w:pPr>
+        <w:t xml:space="preserve">For years between 1977 and 2010, the prior for each CFMU uses a prior centered around the mean of the area specific</w:t>
+      </w:r>
+      <w:r>
+        <w:t xml:space="preserve"> </w:t>
+      </w:r>
       <m:oMath>
         <m:r>
           <m:t>β</m:t>
@@ -9180,6 +9338,100 @@
                 </m:r>
               </m:e>
             </m:d>
+            <m:d>
+              <m:dPr>
+                <m:begChr m:val="("/>
+                <m:endChr m:val=")"/>
+                <m:sepChr m:val=""/>
+                <m:grow/>
+              </m:dPr>
+              <m:e>
+                <m:r>
+                  <m:t>c</m:t>
+                </m:r>
+                <m:r>
+                  <m:t>o</m:t>
+                </m:r>
+                <m:r>
+                  <m:t>m</m:t>
+                </m:r>
+                <m:r>
+                  <m:t>p</m:t>
+                </m:r>
+              </m:e>
+            </m:d>
+            <m:r>
+              <m:t>a</m:t>
+            </m:r>
+            <m:r>
+              <m:t>y</m:t>
+            </m:r>
+            <m:r>
+              <m:t>u</m:t>
+            </m:r>
+          </m:sub>
+        </m:sSub>
+      </m:oMath>
+      <w:r>
+        <w:t xml:space="preserve"> </w:t>
+      </w:r>
+      <w:r>
+        <w:t xml:space="preserve">values between 2011 and 2019 (later years are not used because management changes altered angler behavior after 2019) such that</w:t>
+      </w:r>
+    </w:p>
+    <w:p>
+      <w:pPr>
+        <w:pStyle w:val="BodyText"/>
+      </w:pPr>
+      <m:oMath>
+        <m:r>
+          <m:t>β</m:t>
+        </m:r>
+        <m:sSub>
+          <m:e>
+            <m:r>
+              <m:t>4</m:t>
+            </m:r>
+          </m:e>
+          <m:sub>
+            <m:d>
+              <m:dPr>
+                <m:begChr m:val="("/>
+                <m:endChr m:val=")"/>
+                <m:sepChr m:val=""/>
+                <m:grow/>
+              </m:dPr>
+              <m:e>
+                <m:r>
+                  <m:t>p</m:t>
+                </m:r>
+                <m:r>
+                  <m:t>H</m:t>
+                </m:r>
+              </m:e>
+            </m:d>
+            <m:d>
+              <m:dPr>
+                <m:begChr m:val="("/>
+                <m:endChr m:val=")"/>
+                <m:sepChr m:val=""/>
+                <m:grow/>
+              </m:dPr>
+              <m:e>
+                <m:r>
+                  <m:t>c</m:t>
+                </m:r>
+                <m:r>
+                  <m:t>o</m:t>
+                </m:r>
+                <m:r>
+                  <m:t>m</m:t>
+                </m:r>
+                <m:r>
+                  <m:t>p</m:t>
+                </m:r>
+              </m:e>
+            </m:d>
             <m:r>
               <m:t>a</m:t>
             </m:r>
@@ -9205,7 +9457,7 @@
             <m:nor/>
             <m:sty m:val="p"/>
           </m:rPr>
-          <m:t>LogNormal</m:t>
+          <m:t>Normal</m:t>
         </m:r>
         <m:d>
           <m:dPr>
@@ -9215,13 +9467,6 @@
             <m:grow/>
           </m:dPr>
           <m:e>
-            <m:r>
-              <m:rPr>
-                <m:nor/>
-                <m:sty m:val="p"/>
-              </m:rPr>
-              <m:t>log</m:t>
-            </m:r>
             <m:d>
               <m:dPr>
                 <m:begChr m:val="("/>
@@ -9281,15 +9526,53 @@
                       </m:dPr>
                       <m:e>
                         <m:r>
-                          <m:t>p</m:t>
+                          <m:t>β</m:t>
                         </m:r>
-                        <m:sSubSup>
+                        <m:sSub>
                           <m:e>
                             <m:r>
-                              <m:t>H</m:t>
+                              <m:t>4</m:t>
                             </m:r>
                           </m:e>
                           <m:sub>
+                            <m:d>
+                              <m:dPr>
+                                <m:begChr m:val="("/>
+                                <m:endChr m:val=")"/>
+                                <m:sepChr m:val=""/>
+                                <m:grow/>
+                              </m:dPr>
+                              <m:e>
+                                <m:r>
+                                  <m:t>p</m:t>
+                                </m:r>
+                                <m:r>
+                                  <m:t>H</m:t>
+                                </m:r>
+                              </m:e>
+                            </m:d>
+                            <m:d>
+                              <m:dPr>
+                                <m:begChr m:val="("/>
+                                <m:endChr m:val=")"/>
+                                <m:sepChr m:val=""/>
+                                <m:grow/>
+                              </m:dPr>
+                              <m:e>
+                                <m:r>
+                                  <m:t>c</m:t>
+                                </m:r>
+                                <m:r>
+                                  <m:t>o</m:t>
+                                </m:r>
+                                <m:r>
+                                  <m:t>m</m:t>
+                                </m:r>
+                                <m:r>
+                                  <m:t>p</m:t>
+                                </m:r>
+                              </m:e>
+                            </m:d>
                             <m:r>
                               <m:t>a</m:t>
                             </m:r>
@@ -9297,33 +9580,7 @@
                               <m:t>y</m:t>
                             </m:r>
                           </m:sub>
-                          <m:sup>
-                            <m:r>
-                              <m:t>u</m:t>
-                            </m:r>
-                            <m:r>
-                              <m:t>n</m:t>
-                            </m:r>
-                            <m:r>
-                              <m:t>g</m:t>
-                            </m:r>
-                            <m:r>
-                              <m:rPr>
-                                <m:sty m:val="p"/>
-                              </m:rPr>
-                              <m:t>:</m:t>
-                            </m:r>
-                            <m:r>
-                              <m:t>g</m:t>
-                            </m:r>
-                            <m:r>
-                              <m:t>u</m:t>
-                            </m:r>
-                            <m:r>
-                              <m:t>i</m:t>
-                            </m:r>
-                          </m:sup>
-                        </m:sSubSup>
+                        </m:sSub>
                       </m:e>
                     </m:d>
                   </m:e>
@@ -9344,46 +9601,61 @@
               </m:e>
               <m:sub>
                 <m:r>
-                  <m:t>p</m:t>
-                </m:r>
-                <m:sSubSup>
+                  <m:t>β</m:t>
+                </m:r>
+                <m:sSub>
                   <m:e>
                     <m:r>
-                      <m:t>H</m:t>
+                      <m:t>4</m:t>
                     </m:r>
                   </m:e>
                   <m:sub>
+                    <m:d>
+                      <m:dPr>
+                        <m:begChr m:val="("/>
+                        <m:endChr m:val=")"/>
+                        <m:sepChr m:val=""/>
+                        <m:grow/>
+                      </m:dPr>
+                      <m:e>
+                        <m:r>
+                          <m:t>p</m:t>
+                        </m:r>
+                        <m:r>
+                          <m:t>H</m:t>
+                        </m:r>
+                      </m:e>
+                    </m:d>
+                    <m:d>
+                      <m:dPr>
+                        <m:begChr m:val="("/>
+                        <m:endChr m:val=")"/>
+                        <m:sepChr m:val=""/>
+                        <m:grow/>
+                      </m:dPr>
+                      <m:e>
+                        <m:r>
+                          <m:t>c</m:t>
+                        </m:r>
+                        <m:r>
+                          <m:t>o</m:t>
+                        </m:r>
+                        <m:r>
+                          <m:t>m</m:t>
+                        </m:r>
+                        <m:r>
+                          <m:t>p</m:t>
+                        </m:r>
+                      </m:e>
+                    </m:d>
                     <m:r>
                       <m:t>a</m:t>
                     </m:r>
+                    <m:r>
+                      <m:t>y</m:t>
+                    </m:r>
                   </m:sub>
-                  <m:sup>
-                    <m:r>
-                      <m:t>u</m:t>
-                    </m:r>
-                    <m:r>
-                      <m:t>n</m:t>
-                    </m:r>
-                    <m:r>
-                      <m:t>g</m:t>
-                    </m:r>
-                    <m:r>
-                      <m:rPr>
-                        <m:sty m:val="p"/>
-                      </m:rPr>
-                      <m:t>:</m:t>
-                    </m:r>
-                    <m:r>
-                      <m:t>g</m:t>
-                    </m:r>
-                    <m:r>
-                      <m:t>u</m:t>
-                    </m:r>
-                    <m:r>
-                      <m:t>i</m:t>
-                    </m:r>
-                  </m:sup>
-                </m:sSubSup>
+                </m:sSub>
               </m:sub>
               <m:sup>
                 <m:r>
@@ -9400,7 +9672,7 @@
         <w:pStyle w:val="BodyText"/>
       </w:pPr>
       <w:r>
-        <w:t xml:space="preserve">where the standard deviation in those years was modeled with an area-specific uniform prior between 0.1 and 5 (Table PRIORS) and</w:t>
+        <w:t xml:space="preserve">The</w:t>
       </w:r>
       <w:r>
         <w:t xml:space="preserve"> </w:t>
@@ -9432,6 +9704,28 @@
                 </m:r>
               </m:e>
             </m:d>
+            <m:d>
+              <m:dPr>
+                <m:begChr m:val="("/>
+                <m:endChr m:val=")"/>
+                <m:sepChr m:val=""/>
+                <m:grow/>
+              </m:dPr>
+              <m:e>
+                <m:r>
+                  <m:t>c</m:t>
+                </m:r>
+                <m:r>
+                  <m:t>o</m:t>
+                </m:r>
+                <m:r>
+                  <m:t>m</m:t>
+                </m:r>
+                <m:r>
+                  <m:t>p</m:t>
+                </m:r>
+              </m:e>
+            </m:d>
             <m:r>
               <m:t>a</m:t>
             </m:r>
@@ -9440,9 +9734,6 @@
             </m:r>
             <m:r>
               <m:t>u</m:t>
-            </m:r>
-            <m:r>
-              <m:t>c</m:t>
             </m:r>
           </m:sub>
         </m:sSub>
@@ -9451,7 +9742,7 @@
         <w:t xml:space="preserve"> </w:t>
       </w:r>
       <w:r>
-        <w:t xml:space="preserve">was bounded such that the lower bound was equal to 0.75 times the lowest observed</w:t>
+        <w:t xml:space="preserve">from years 2011 to 2019 are used for the pre-2011 years rather than the</w:t>
       </w:r>
       <w:r>
         <w:t xml:space="preserve"> </w:t>
@@ -9506,7 +9797,94 @@
         <w:t xml:space="preserve"> </w:t>
       </w:r>
       <w:r>
-        <w:t xml:space="preserve">ratio and the upper bound was equal to 1.5 times the maximum observed</w:t>
+        <w:t xml:space="preserve">ratios because the offset</w:t>
+      </w:r>
+      <w:r>
+        <w:t xml:space="preserve"> </w:t>
+      </w:r>
+      <m:oMath>
+        <m:r>
+          <m:t>β</m:t>
+        </m:r>
+        <m:r>
+          <m:t>4</m:t>
+        </m:r>
+      </m:oMath>
+      <w:r>
+        <w:t xml:space="preserve"> </w:t>
+      </w:r>
+      <w:r>
+        <w:t xml:space="preserve">term is also influenced by the interview data that provides estimates of the proportion harvested for both user groups . Structuring the priors for the early years using the recent</w:t>
+      </w:r>
+      <w:r>
+        <w:t xml:space="preserve"> </w:t>
+      </w:r>
+      <m:oMath>
+        <m:r>
+          <m:t>β</m:t>
+        </m:r>
+        <m:sSub>
+          <m:e>
+            <m:r>
+              <m:t>4</m:t>
+            </m:r>
+          </m:e>
+          <m:sub>
+            <m:d>
+              <m:dPr>
+                <m:begChr m:val="("/>
+                <m:endChr m:val=")"/>
+                <m:sepChr m:val=""/>
+                <m:grow/>
+              </m:dPr>
+              <m:e>
+                <m:r>
+                  <m:t>p</m:t>
+                </m:r>
+                <m:r>
+                  <m:t>H</m:t>
+                </m:r>
+              </m:e>
+            </m:d>
+            <m:d>
+              <m:dPr>
+                <m:begChr m:val="("/>
+                <m:endChr m:val=")"/>
+                <m:sepChr m:val=""/>
+                <m:grow/>
+              </m:dPr>
+              <m:e>
+                <m:r>
+                  <m:t>c</m:t>
+                </m:r>
+                <m:r>
+                  <m:t>o</m:t>
+                </m:r>
+                <m:r>
+                  <m:t>m</m:t>
+                </m:r>
+                <m:r>
+                  <m:t>p</m:t>
+                </m:r>
+              </m:e>
+            </m:d>
+            <m:r>
+              <m:t>a</m:t>
+            </m:r>
+            <m:r>
+              <m:t>y</m:t>
+            </m:r>
+            <m:r>
+              <m:t>u</m:t>
+            </m:r>
+          </m:sub>
+        </m:sSub>
+      </m:oMath>
+      <w:r>
+        <w:t xml:space="preserve"> </w:t>
+      </w:r>
+      <w:r>
+        <w:t xml:space="preserve">estimates allows both the</w:t>
       </w:r>
       <w:r>
         <w:t xml:space="preserve"> </w:t>
@@ -9561,7 +9939,7 @@
         <w:t xml:space="preserve"> </w:t>
       </w:r>
       <w:r>
-        <w:t xml:space="preserve">ratio in that area.</w:t>
+        <w:t xml:space="preserve">estimates and the interview data to inform those estimates</w:t>
       </w:r>
     </w:p>
     <w:p>
@@ -13085,6 +13463,61 @@
           </m:rPr>
           <m:t>Binomial</m:t>
         </m:r>
+        <m:r>
+          <m:rPr>
+            <m:sty m:val="p"/>
+          </m:rPr>
+          <m:t>(</m:t>
+        </m:r>
+        <m:r>
+          <m:t>p</m:t>
+        </m:r>
+        <m:sSub>
+          <m:e>
+            <m:r>
+              <m:t>H</m:t>
+            </m:r>
+          </m:e>
+          <m:sub>
+            <m:d>
+              <m:dPr>
+                <m:begChr m:val="("/>
+                <m:endChr m:val=")"/>
+                <m:sepChr m:val=""/>
+                <m:grow/>
+              </m:dPr>
+              <m:e>
+                <m:r>
+                  <m:t>c</m:t>
+                </m:r>
+                <m:r>
+                  <m:t>o</m:t>
+                </m:r>
+                <m:r>
+                  <m:t>m</m:t>
+                </m:r>
+                <m:r>
+                  <m:t>p</m:t>
+                </m:r>
+              </m:e>
+            </m:d>
+            <m:r>
+              <m:t>a</m:t>
+            </m:r>
+            <m:r>
+              <m:t>y</m:t>
+            </m:r>
+            <m:r>
+              <m:t>u</m:t>
+            </m:r>
+          </m:sub>
+        </m:sSub>
+        <m:r>
+          <m:rPr>
+            <m:sty m:val="p"/>
+          </m:rPr>
+          <m:t>,</m:t>
+        </m:r>
         <m:d>
           <m:dPr>
             <m:begChr m:val="("/>
@@ -13093,13 +13526,10 @@
             <m:grow/>
           </m:dPr>
           <m:e>
-            <m:r>
-              <m:t>p</m:t>
-            </m:r>
             <m:sSub>
               <m:e>
                 <m:r>
-                  <m:t>H</m:t>
+                  <m:t>x</m:t>
                 </m:r>
               </m:e>
               <m:sub>
@@ -13140,12 +13570,12 @@
               <m:rPr>
                 <m:sty m:val="p"/>
               </m:rPr>
-              <m:t>,</m:t>
-            </m:r>
-            <m:sSub>
+              <m:t>+</m:t>
+            </m:r>
+            <m:sSubSup>
               <m:e>
                 <m:r>
-                  <m:t>x</m:t>
+                  <m:t>r</m:t>
                 </m:r>
               </m:e>
               <m:sub>
@@ -13181,52 +13611,6 @@
                   <m:t>u</m:t>
                 </m:r>
               </m:sub>
-            </m:sSub>
-            <m:r>
-              <m:rPr>
-                <m:sty m:val="p"/>
-              </m:rPr>
-              <m:t>+</m:t>
-            </m:r>
-            <m:sSubSup>
-              <m:e>
-                <m:r>
-                  <m:t>r</m:t>
-                </m:r>
-              </m:e>
-              <m:sub>
-                <m:d>
-                  <m:dPr>
-                    <m:begChr m:val="("/>
-                    <m:endChr m:val=")"/>
-                    <m:sepChr m:val=""/>
-                    <m:grow/>
-                  </m:dPr>
-                  <m:e>
-                    <m:r>
-                      <m:t>c</m:t>
-                    </m:r>
-                    <m:r>
-                      <m:t>o</m:t>
-                    </m:r>
-                    <m:r>
-                      <m:t>m</m:t>
-                    </m:r>
-                    <m:r>
-                      <m:t>p</m:t>
-                    </m:r>
-                  </m:e>
-                </m:d>
-                <m:r>
-                  <m:t>a</m:t>
-                </m:r>
-                <m:r>
-                  <m:t>y</m:t>
-                </m:r>
-                <m:r>
-                  <m:t>u</m:t>
-                </m:r>
-              </m:sub>
               <m:sup>
                 <m:r>
                   <m:t>i</m:t>
@@ -13310,7 +13694,7 @@
         <w:t xml:space="preserve"> </w:t>
       </w:r>
       <w:r>
-        <w:t xml:space="preserve">is the corresponding number rockfish reported as released in portside angler interviews.</w:t>
+        <w:t xml:space="preserve">is the corresponding number of rockfish reported as released in portside angler interviews.</w:t>
       </w:r>
     </w:p>
     <w:p>
@@ -13455,67 +13839,13 @@
               <m:t>y</m:t>
             </m:r>
             <m:r>
-              <m:t>g</m:t>
+              <m:t>1</m:t>
             </m:r>
           </m:sub>
         </m:sSub>
       </m:oMath>
       <w:r>
         <w:t xml:space="preserve">, 4) portside sampling estimates of</w:t>
-      </w:r>
-      <w:r>
-        <w:t xml:space="preserve"> </w:t>
-      </w:r>
-      <m:oMath>
-        <m:r>
-          <m:t>p</m:t>
-        </m:r>
-        <m:sSub>
-          <m:e>
-            <m:r>
-              <m:t>H</m:t>
-            </m:r>
-          </m:e>
-          <m:sub>
-            <m:d>
-              <m:dPr>
-                <m:begChr m:val="("/>
-                <m:endChr m:val=")"/>
-                <m:sepChr m:val=""/>
-                <m:grow/>
-              </m:dPr>
-              <m:e>
-                <m:r>
-                  <m:t>c</m:t>
-                </m:r>
-                <m:r>
-                  <m:t>o</m:t>
-                </m:r>
-                <m:r>
-                  <m:t>m</m:t>
-                </m:r>
-                <m:r>
-                  <m:t>p</m:t>
-                </m:r>
-              </m:e>
-            </m:d>
-            <m:r>
-              <m:t>a</m:t>
-            </m:r>
-            <m:r>
-              <m:t>y</m:t>
-            </m:r>
-            <m:r>
-              <m:t>g</m:t>
-            </m:r>
-          </m:sub>
-        </m:sSub>
-      </m:oMath>
-      <w:r>
-        <w:t xml:space="preserve"> </w:t>
-      </w:r>
-      <w:r>
-        <w:t xml:space="preserve">and</w:t>
       </w:r>
       <w:r>
         <w:t xml:space="preserve"> </w:t>

</xml_diff>

<commit_message>
Model developent incorporating interview data, adding a new year and report writing.
</commit_message>
<xml_diff>
--- a/markdown/RFsportmort_Report.docx
+++ b/markdown/RFsportmort_Report.docx
@@ -15649,7 +15649,7 @@
         <w:t xml:space="preserve"> </w:t>
       </w:r>
       <w:r>
-        <w:t xml:space="preserve">is related to the average weigh by area and user group</w:t>
+        <w:t xml:space="preserve">is related to the average weight by area and year</w:t>
       </w:r>
       <w:r>
         <w:t xml:space="preserve"> </w:t>
@@ -15691,7 +15691,7 @@
               <m:t>a</m:t>
             </m:r>
             <m:r>
-              <m:t>u</m:t>
+              <m:t>y</m:t>
             </m:r>
           </m:sub>
         </m:sSub>
@@ -15811,13 +15811,11 @@
         <w:t xml:space="preserve"> </w:t>
       </w:r>
       <w:r>
-        <w:t xml:space="preserve">such that</w:t>
-      </w:r>
-    </w:p>
-    <w:p>
-      <w:pPr>
-        <w:pStyle w:val="BodyText"/>
-      </w:pPr>
+        <w:t xml:space="preserve">and by species only</w:t>
+      </w:r>
+      <w:r>
+        <w:t xml:space="preserve"> </w:t>
+      </w:r>
       <m:oMath>
         <m:r>
           <m:t>w</m:t>
@@ -15851,6 +15849,53 @@
                 </m:r>
               </m:e>
             </m:d>
+          </m:sub>
+        </m:sSub>
+      </m:oMath>
+      <w:r>
+        <w:t xml:space="preserve"> </w:t>
+      </w:r>
+      <w:r>
+        <w:t xml:space="preserve">such that</w:t>
+      </w:r>
+    </w:p>
+    <w:p>
+      <w:pPr>
+        <w:pStyle w:val="BodyText"/>
+      </w:pPr>
+      <m:oMath>
+        <m:r>
+          <m:t>w</m:t>
+        </m:r>
+        <m:sSub>
+          <m:e>
+            <m:r>
+              <m:t>t</m:t>
+            </m:r>
+          </m:e>
+          <m:sub>
+            <m:d>
+              <m:dPr>
+                <m:begChr m:val="("/>
+                <m:endChr m:val=")"/>
+                <m:sepChr m:val=""/>
+                <m:grow/>
+              </m:dPr>
+              <m:e>
+                <m:r>
+                  <m:t>c</m:t>
+                </m:r>
+                <m:r>
+                  <m:t>o</m:t>
+                </m:r>
+                <m:r>
+                  <m:t>m</m:t>
+                </m:r>
+                <m:r>
+                  <m:t>p</m:t>
+                </m:r>
+              </m:e>
+            </m:d>
             <m:r>
               <m:t>a</m:t>
             </m:r>
@@ -15875,31 +15920,11 @@
           <m:t> </m:t>
         </m:r>
         <m:r>
-          <m:t>L</m:t>
-        </m:r>
-        <m:r>
-          <m:t>o</m:t>
-        </m:r>
-        <m:r>
-          <m:t>g</m:t>
-        </m:r>
-        <m:r>
-          <m:t>n</m:t>
-        </m:r>
-        <m:r>
-          <m:t>o</m:t>
-        </m:r>
-        <m:r>
-          <m:t>r</m:t>
-        </m:r>
-        <m:r>
-          <m:t>m</m:t>
-        </m:r>
-        <m:r>
-          <m:t>a</m:t>
-        </m:r>
-        <m:r>
-          <m:t>l</m:t>
+          <m:rPr>
+            <m:nor/>
+            <m:sty m:val="p"/>
+          </m:rPr>
+          <m:t>Normal</m:t>
         </m:r>
         <m:d>
           <m:dPr>
@@ -15945,7 +15970,7 @@
                   <m:t>a</m:t>
                 </m:r>
                 <m:r>
-                  <m:t>u</m:t>
+                  <m:t>y</m:t>
                 </m:r>
               </m:sub>
             </m:sSub>
@@ -15998,7 +16023,7 @@
                       <m:t>a</m:t>
                     </m:r>
                     <m:r>
-                      <m:t>u</m:t>
+                      <m:t>y</m:t>
                     </m:r>
                   </m:sub>
                 </m:sSub>
@@ -16019,22 +16044,11 @@
           <m:t> </m:t>
         </m:r>
         <m:r>
-          <m:t>N</m:t>
-        </m:r>
-        <m:r>
-          <m:t>o</m:t>
-        </m:r>
-        <m:r>
-          <m:t>r</m:t>
-        </m:r>
-        <m:r>
-          <m:t>m</m:t>
-        </m:r>
-        <m:r>
-          <m:t>a</m:t>
-        </m:r>
-        <m:r>
-          <m:t>l</m:t>
+          <m:rPr>
+            <m:nor/>
+            <m:sty m:val="p"/>
+          </m:rPr>
+          <m:t>Normal</m:t>
         </m:r>
         <m:d>
           <m:dPr>
@@ -16148,31 +16162,83 @@
           <m:t> </m:t>
         </m:r>
         <m:r>
-          <m:t>N</m:t>
-        </m:r>
-        <m:r>
-          <m:t>o</m:t>
-        </m:r>
-        <m:r>
-          <m:t>r</m:t>
-        </m:r>
-        <m:r>
-          <m:t>m</m:t>
-        </m:r>
-        <m:r>
-          <m:t>a</m:t>
-        </m:r>
-        <m:r>
-          <m:t>l</m:t>
-        </m:r>
-        <m:d>
-          <m:dPr>
-            <m:begChr m:val="("/>
-            <m:endChr m:val=")"/>
-            <m:sepChr m:val=""/>
-            <m:grow/>
-          </m:dPr>
+          <m:rPr>
+            <m:nor/>
+            <m:sty m:val="p"/>
+          </m:rPr>
+          <m:t>Normal</m:t>
+        </m:r>
+        <m:r>
+          <m:rPr>
+            <m:sty m:val="p"/>
+          </m:rPr>
+          <m:t>(</m:t>
+        </m:r>
+        <m:r>
+          <m:t>w</m:t>
+        </m:r>
+        <m:sSub>
           <m:e>
+            <m:r>
+              <m:t>t</m:t>
+            </m:r>
+          </m:e>
+          <m:sub>
+            <m:d>
+              <m:dPr>
+                <m:begChr m:val="("/>
+                <m:endChr m:val=")"/>
+                <m:sepChr m:val=""/>
+                <m:grow/>
+              </m:dPr>
+              <m:e>
+                <m:r>
+                  <m:t>c</m:t>
+                </m:r>
+                <m:r>
+                  <m:t>o</m:t>
+                </m:r>
+                <m:r>
+                  <m:t>m</m:t>
+                </m:r>
+                <m:r>
+                  <m:t>p</m:t>
+                </m:r>
+              </m:e>
+            </m:d>
+            <m:r>
+              <m:t>r</m:t>
+            </m:r>
+            <m:r>
+              <m:t>e</m:t>
+            </m:r>
+            <m:r>
+              <m:t>g</m:t>
+            </m:r>
+            <m:r>
+              <m:t>i</m:t>
+            </m:r>
+            <m:r>
+              <m:t>o</m:t>
+            </m:r>
+            <m:r>
+              <m:t>n</m:t>
+            </m:r>
+          </m:sub>
+        </m:sSub>
+        <m:r>
+          <m:rPr>
+            <m:sty m:val="p"/>
+          </m:rPr>
+          <m:t>,</m:t>
+        </m:r>
+        <m:sSub>
+          <m:e>
+            <m:r>
+              <m:t>σ</m:t>
+            </m:r>
+          </m:e>
+          <m:sub>
             <m:r>
               <m:t>w</m:t>
             </m:r>
@@ -16223,6 +16289,69 @@
                 <m:r>
                   <m:t>n</m:t>
                 </m:r>
+              </m:sub>
+            </m:sSub>
+          </m:sub>
+        </m:sSub>
+        <m:r>
+          <m:t> </m:t>
+        </m:r>
+        <m:r>
+          <m:rPr>
+            <m:sty m:val="p"/>
+          </m:rPr>
+          <m:t>∼</m:t>
+        </m:r>
+        <m:r>
+          <m:t> </m:t>
+        </m:r>
+        <m:r>
+          <m:rPr>
+            <m:nor/>
+            <m:sty m:val="p"/>
+          </m:rPr>
+          <m:t>Normal</m:t>
+        </m:r>
+        <m:d>
+          <m:dPr>
+            <m:begChr m:val="("/>
+            <m:endChr m:val=")"/>
+            <m:sepChr m:val=""/>
+            <m:grow/>
+          </m:dPr>
+          <m:e>
+            <m:r>
+              <m:t>w</m:t>
+            </m:r>
+            <m:sSub>
+              <m:e>
+                <m:r>
+                  <m:t>t</m:t>
+                </m:r>
+              </m:e>
+              <m:sub>
+                <m:d>
+                  <m:dPr>
+                    <m:begChr m:val="("/>
+                    <m:endChr m:val=")"/>
+                    <m:sepChr m:val=""/>
+                    <m:grow/>
+                  </m:dPr>
+                  <m:e>
+                    <m:r>
+                      <m:t>c</m:t>
+                    </m:r>
+                    <m:r>
+                      <m:t>o</m:t>
+                    </m:r>
+                    <m:r>
+                      <m:t>m</m:t>
+                    </m:r>
+                    <m:r>
+                      <m:t>p</m:t>
+                    </m:r>
+                  </m:e>
+                </m:d>
               </m:sub>
             </m:sSub>
             <m:r>
@@ -16299,21 +16428,202 @@
         <w:t xml:space="preserve"> </w:t>
       </w:r>
       <w:r>
-        <w:t xml:space="preserve">refers to Kodiak, Southcentral and Southeast. Mean weights and variance were calculated as</w:t>
-      </w:r>
-      <w:r>
-        <w:t xml:space="preserve"> </w:t>
-      </w:r>
-      <w:r>
-        <w:rPr>
-          <w:b/>
-          <w:bCs/>
-        </w:rPr>
-        <w:t xml:space="preserve">XXX</w:t>
-      </w:r>
-      <w:r>
-        <w:t xml:space="preserve">.</w:t>
-      </w:r>
+        <w:t xml:space="preserve">refers to Kodiak, Southcentral and Southeast. The prior for the species mean weight was centered on the mean of the data and corresponding variance and standard deviation. Observed mean weights assume a normal distribution such that</w:t>
+      </w:r>
+    </w:p>
+    <w:p>
+      <w:pPr>
+        <w:pStyle w:val="BodyText"/>
+      </w:pPr>
+      <m:oMath>
+        <m:sSub>
+          <m:e>
+            <m:bar>
+              <m:barPr>
+                <m:pos m:val="top"/>
+              </m:barPr>
+              <m:e>
+                <m:r>
+                  <m:t>w</m:t>
+                </m:r>
+                <m:r>
+                  <m:t>t</m:t>
+                </m:r>
+              </m:e>
+            </m:bar>
+          </m:e>
+          <m:sub>
+            <m:d>
+              <m:dPr>
+                <m:begChr m:val="("/>
+                <m:endChr m:val=")"/>
+                <m:sepChr m:val=""/>
+                <m:grow/>
+              </m:dPr>
+              <m:e>
+                <m:r>
+                  <m:t>c</m:t>
+                </m:r>
+                <m:r>
+                  <m:t>o</m:t>
+                </m:r>
+                <m:r>
+                  <m:t>m</m:t>
+                </m:r>
+                <m:r>
+                  <m:t>p</m:t>
+                </m:r>
+              </m:e>
+            </m:d>
+            <m:r>
+              <m:t>a</m:t>
+            </m:r>
+            <m:r>
+              <m:t>y</m:t>
+            </m:r>
+            <m:r>
+              <m:t>u</m:t>
+            </m:r>
+          </m:sub>
+        </m:sSub>
+        <m:r>
+          <m:t> </m:t>
+        </m:r>
+        <m:r>
+          <m:rPr>
+            <m:sty m:val="p"/>
+          </m:rPr>
+          <m:t>∼</m:t>
+        </m:r>
+        <m:r>
+          <m:t> </m:t>
+        </m:r>
+        <m:r>
+          <m:rPr>
+            <m:nor/>
+            <m:sty m:val="p"/>
+          </m:rPr>
+          <m:t>Normal</m:t>
+        </m:r>
+        <m:d>
+          <m:dPr>
+            <m:begChr m:val="("/>
+            <m:endChr m:val=")"/>
+            <m:sepChr m:val=""/>
+            <m:grow/>
+          </m:dPr>
+          <m:e>
+            <m:r>
+              <m:t>w</m:t>
+            </m:r>
+            <m:sSub>
+              <m:e>
+                <m:r>
+                  <m:t>t</m:t>
+                </m:r>
+              </m:e>
+              <m:sub>
+                <m:d>
+                  <m:dPr>
+                    <m:begChr m:val="("/>
+                    <m:endChr m:val=")"/>
+                    <m:sepChr m:val=""/>
+                    <m:grow/>
+                  </m:dPr>
+                  <m:e>
+                    <m:r>
+                      <m:t>c</m:t>
+                    </m:r>
+                    <m:r>
+                      <m:t>o</m:t>
+                    </m:r>
+                    <m:r>
+                      <m:t>m</m:t>
+                    </m:r>
+                    <m:r>
+                      <m:t>p</m:t>
+                    </m:r>
+                  </m:e>
+                </m:d>
+                <m:r>
+                  <m:t>a</m:t>
+                </m:r>
+                <m:r>
+                  <m:t>y</m:t>
+                </m:r>
+                <m:r>
+                  <m:t>u</m:t>
+                </m:r>
+              </m:sub>
+            </m:sSub>
+            <m:r>
+              <m:rPr>
+                <m:sty m:val="p"/>
+              </m:rPr>
+              <m:t>,</m:t>
+            </m:r>
+            <m:sSub>
+              <m:e>
+                <m:r>
+                  <m:t>σ</m:t>
+                </m:r>
+              </m:e>
+              <m:sub>
+                <m:sSub>
+                  <m:e>
+                    <m:bar>
+                      <m:barPr>
+                        <m:pos m:val="top"/>
+                      </m:barPr>
+                      <m:e>
+                        <m:r>
+                          <m:t>w</m:t>
+                        </m:r>
+                        <m:r>
+                          <m:t>t</m:t>
+                        </m:r>
+                      </m:e>
+                    </m:bar>
+                  </m:e>
+                  <m:sub>
+                    <m:d>
+                      <m:dPr>
+                        <m:begChr m:val="("/>
+                        <m:endChr m:val=")"/>
+                        <m:sepChr m:val=""/>
+                        <m:grow/>
+                      </m:dPr>
+                      <m:e>
+                        <m:r>
+                          <m:t>c</m:t>
+                        </m:r>
+                        <m:r>
+                          <m:t>o</m:t>
+                        </m:r>
+                        <m:r>
+                          <m:t>m</m:t>
+                        </m:r>
+                        <m:r>
+                          <m:t>p</m:t>
+                        </m:r>
+                      </m:e>
+                    </m:d>
+                    <m:r>
+                      <m:t>a</m:t>
+                    </m:r>
+                    <m:r>
+                      <m:t>y</m:t>
+                    </m:r>
+                    <m:r>
+                      <m:t>u</m:t>
+                    </m:r>
+                  </m:sub>
+                </m:sSub>
+              </m:sub>
+            </m:sSub>
+          </m:e>
+        </m:d>
+      </m:oMath>
     </w:p>
     <w:bookmarkEnd w:id="33"/>
     <w:bookmarkStart w:id="34" w:name="kodiak-hydroacoustic-data"/>

</xml_diff>

<commit_message>
Continued work on random effects and incorporating weigt data.
</commit_message>
<xml_diff>
--- a/markdown/RFsportmort_Report.docx
+++ b/markdown/RFsportmort_Report.docx
@@ -863,7 +863,7 @@
         <w:pStyle w:val="BodyText"/>
       </w:pPr>
       <w:r>
-        <w:t xml:space="preserve">The department’s port sampling program provides data on the species composition of the catch, provides length and otolith samples and provides data on the relative number of fish harvested and released. Port sampling data exists from Southcentral and Kodiak areas since 1996 and from Southeast Alaska areas since 2006 (Jaenicke et al. 2019; Failor 2016). Port sampling data in Southcentral and Kodiak areas is subdivided by user group (private or guided anglers) and the number of total rockfish, pelagic and non-pelagic rockfish, black rockfish and yelloweye rockfish. In Southeast Alaska areas, the data is further subdivided into demersal shelf rockfish (DSR, of which yelloweye are one species) and slope rockfish are also recorded.</w:t>
+        <w:t xml:space="preserve">The department’s port sampling program provides data on the species composition of the catch, length, weight and otolith samples, and interview data on the relative number of fish harvested and released. Port sampling data exists from Southcentral and Kodiak areas since 1996 and from Southeast Alaska areas since 2006 (Jaenicke et al. 2019; Failor 2016). Port sampling data in Southcentral and Kodiak areas is subdivided by user group (private or guided anglers) and the number of total rockfish, pelagic and non-pelagic rockfish, black rockfish and yelloweye rockfish. In Southeast Alaska areas, the data is further subdivided into demersal shelf rockfish (DSR, of which yelloweye are one species) and slope rockfish are also recorded.</w:t>
       </w:r>
     </w:p>
     <w:p>
@@ -871,17 +871,7 @@
         <w:pStyle w:val="BodyText"/>
       </w:pPr>
       <w:r>
-        <w:rPr>
-          <w:i/>
-          <w:iCs/>
-        </w:rPr>
-        <w:t xml:space="preserve">RELEASE MORTALITY DATA FROM WHERE?</w:t>
-      </w:r>
-      <w:r>
-        <w:t xml:space="preserve"> </w:t>
-      </w:r>
-      <w:r>
-        <w:t xml:space="preserve">Chris, Clay. Insert depth methods here.</w:t>
+        <w:t xml:space="preserve">Estimating total removals from the population includes accounting for the number of fish that are expected to die after release. Release mortality estimates prior to 2013, the year DWR devices were mandated, assume that all fish were released on the surface and apply published mortality estimates (Hannah et al. 2008; Hochhalter et al. 2011; Hannah et a. 2012; Hochhalter et al. 2012) for pelagic and non-pelagic species (Figure RELEASE MORT). After 2013, release mortality rates assume the use of DWR devices and mortality rates commensurate with the literature. Southeast mortality rates do not account for the depth of release, but assume a phased in effect of the DWR devices for private users. Southcentral and Kodiak mortality rates factor in the depth-at-release information from port side interviews and calculate mortality rates based on the depth-of-relief data pooled across years. This data is not available in sufficient quantity for annual estimates but pooled across years provides an average depth profile of releases for each species assemblage and area. For each area, user group and species assemblage has pre- and post-DWR release mortality estimates calculated by averaging the mortality estimates from the difference depth strategy weighted by the estimated proportion released at depth (Table CLAYS TABLE).</w:t>
       </w:r>
     </w:p>
     <w:p>
@@ -889,41 +879,7 @@
         <w:pStyle w:val="BodyText"/>
       </w:pPr>
       <w:r>
-        <w:t xml:space="preserve">Estimating total removals from the population includes accounting for the number of fish that are expected to die after release. Release mortality estimates prior to 2013, the year DWR devices were mandated, assume that all fish were released on the surface and apply published mortality estimates (Hannah et al. 2008; Hochhalter et al. 2011; Hannah et a. 2012; Hochhalter et al. 2012) for pelagic and non-pelagic species (Figure RELEASE MORT). After 2013, release mortality rates assume the use of DWR devices and assume rates commensurate with the literature . Southeast samples assume a flat rate whereas southcentral and Kodiak rates assume different rates based on the depth at which the fish was captured (Table CLAYS TABLE). The annual release mortality rates for each species are estimated by averaging the depth based release mortality estimates as weighted by the proportion of that year’s fish captured in each of the four depth categories in Table XX.</w:t>
-      </w:r>
-    </w:p>
-    <w:p>
-      <w:pPr>
-        <w:pStyle w:val="BodyText"/>
-      </w:pPr>
-      <w:r>
-        <w:t xml:space="preserve">Annual release mortality estimates in Southcentral and Kodiak were then calculated by averaging the mortality-at-depth estimates weighted by the estimated proportion released at depth.</w:t>
-      </w:r>
-    </w:p>
-    <w:p>
-      <w:pPr>
-        <w:pStyle w:val="BodyText"/>
-      </w:pPr>
-      <w:r>
-        <w:rPr>
-          <w:i/>
-          <w:iCs/>
-        </w:rPr>
-        <w:t xml:space="preserve">WEIGHT DATA FROM WHERE?</w:t>
-      </w:r>
-      <w:r>
-        <w:t xml:space="preserve"> </w:t>
-      </w:r>
-      <w:r>
-        <w:t xml:space="preserve">chris and Clay</w:t>
-      </w:r>
-    </w:p>
-    <w:p>
-      <w:pPr>
-        <w:pStyle w:val="BodyText"/>
-      </w:pPr>
-      <w:r>
-        <w:t xml:space="preserve">Port sampling programs also provide the data necessary to convert fish numbers to biomass. All rockfish are sampled for length which is converted to weights using a weight length regression. In southcentral and Kodiak regions the weight ~ length relationship for black and yelloweye rockfish is estimated from samples collected between 1996 and 2021 such that the predicted weight is related to the measured length,</w:t>
+        <w:t xml:space="preserve">Port sampling programs also provide the data necessary to convert fish numbers to biomass. All rockfish are sampled for length and in Southcentral Alaska a subsample are measured for weights. All measured fish that were not weighed have weights estimated using a weight length regression. In southcentral and Kodiak regions the weight ~ length relationship for black and yelloweye rockfish is estimated from samples collected between 1996 and 2021 such that the predicted weight is related to the measured length,</w:t>
       </w:r>
       <w:r>
         <w:t xml:space="preserve"> </w:t>
@@ -1036,7 +992,7 @@
         <w:pStyle w:val="BodyText"/>
       </w:pPr>
       <w:r>
-        <w:t xml:space="preserve">Converting the number of fish harvested or released into biomass was done by multiplying the average weight of the species or species complex by the estimated number. For each year and CFMU the average weight of each species or species complex is calculated from the weights as predicted by the lengths of sampled fish. A minimum of 5 fish from 4 unique vessels was used as cutoff to include in the data set used in the model. Although this is a small sample size, the hierarchical nature of the model means that annual estimates would regress towards the long term mean when sample sizes are small or absent in any given year.</w:t>
+        <w:t xml:space="preserve">Converting the number of fish harvested or released into biomass was done by multiplying the average weight of the species or species complex by the estimated number. For each year and CFMU the average weight of each species or species complex is calculated from the weights as predicted by the lengths of sampled fish. A minimum of 10 fish from 4 unique vessels was used as cutoff to include in the data set used in the model. Although this is a small sample size, the hierarchical nature of the model means that annual estimates would regress towards the long term mean when sample sizes are small or absent in any given year.</w:t>
       </w:r>
     </w:p>
     <w:p>
@@ -1044,17 +1000,15 @@
         <w:pStyle w:val="BodyText"/>
       </w:pPr>
       <w:r>
-        <w:rPr>
-          <w:i/>
-          <w:iCs/>
-        </w:rPr>
-        <w:t xml:space="preserve">KODIAK HYDROACOUSTIC HERE</w:t>
-      </w:r>
-      <w:r>
-        <w:t xml:space="preserve"> </w:t>
-      </w:r>
-      <w:r>
-        <w:t xml:space="preserve">Port sampling for outlying areas in Kodiak are unavailable to inform species compositions and thus are largely reliant on the hierarchichal structure of the model to derive estimates from the sampled areas. However, ADF&amp;G commercial fisheries division has a robust hydroacoustic survey around the island to estimate black rockfish abundance and as part of that survey estimates species compositions of the pelagic rockfish communities in this area (Tschersich et al. 2023). This was used as supplemental data to further inform the species composition in the Kodiak CFMUs.</w:t>
+        <w:t xml:space="preserve">The variance of the mean weight used in the model uses the bootstrap estimate of the standard deviation of the mean. Because the model uses the mean weight to convert from numbers to biomass it is the uncertainty in the estimate of the true mean that is relevant and not the spread of the individual fish weights that constitute a yearly sample. As such, the bootstrapped estimate of the mean’s standard deviation is applied rather than the standard deviation of the individual fish weights.</w:t>
+      </w:r>
+    </w:p>
+    <w:p>
+      <w:pPr>
+        <w:pStyle w:val="BodyText"/>
+      </w:pPr>
+      <w:r>
+        <w:t xml:space="preserve">An auxiliary data set was used to further inform the species composition in Kodiak samples. Port sampling for outlying areas in Kodiak are unavailable to inform species compositions and thus are largely reliant on the hierarchichal structure of the model to derive estimates from the sampled areas. However, ADF&amp;G commercial fisheries division has a robust hydroacoustic survey around the island to estimate black rockfish abundance and as part of that survey estimates species compositions of the pelagic rockfish communities in this area (Tschersich et al. 2023). This was used as supplemental data to further inform the species composition in the Kodiak CFMUs.</w:t>
       </w:r>
     </w:p>
     <w:bookmarkEnd w:id="24"/>
@@ -2647,7 +2601,7 @@
         <w:pStyle w:val="BodyText"/>
       </w:pPr>
       <w:r>
-        <w:t xml:space="preserve">In southcentral and Kodiak regions yelloweye rockfish comprise a component of the non-pelagic assemblage such that the harvest of yelloweye</w:t>
+        <w:t xml:space="preserve">Yelloweye rockfish comprise a component of the non-pelagic assemblage such that the harvest of yelloweye</w:t>
       </w:r>
     </w:p>
     <w:p>
@@ -3031,7 +2985,7 @@
         <w:pStyle w:val="BodyText"/>
       </w:pPr>
       <w:r>
-        <w:t xml:space="preserve">The Southeast region tracks two other non-pelagic rockfish assemblages, demersal shelf rockfish (DSR, which includes yelloweye) and slope rockfish. For the Southeast region the harvest of those two assemblages is thus</w:t>
+        <w:t xml:space="preserve">The Southeast region tracks two other non-pelagic rockfish assemblages, demersal shelf rockfish (DSR, which includes yelloweye) and slope rockfish that are also components of the non-pelagic species assemblage such that</w:t>
       </w:r>
     </w:p>
     <w:p>
@@ -3703,195 +3657,8 @@
         <w:t xml:space="preserve"> </w:t>
       </w:r>
       <w:r>
-        <w:t xml:space="preserve">are the fractions of the annual harvest of non-pelagic rockfish for each area and user group that were DSR and slope rockfish, respectively. Yelloweye rockfish belong to the DSR complex so Southeast areas yelloweye harvests are a fraction of the DSR harvests such that</w:t>
-      </w:r>
-    </w:p>
-    <w:p>
-      <w:pPr>
-        <w:pStyle w:val="BodyText"/>
-      </w:pPr>
-      <m:oMath>
-        <m:sSub>
-          <m:e>
-            <m:r>
-              <m:t>H</m:t>
-            </m:r>
-          </m:e>
-          <m:sub>
-            <m:d>
-              <m:dPr>
-                <m:begChr m:val="("/>
-                <m:endChr m:val=")"/>
-                <m:sepChr m:val=""/>
-                <m:grow/>
-              </m:dPr>
-              <m:e>
-                <m:r>
-                  <m:t>y</m:t>
-                </m:r>
-                <m:r>
-                  <m:t>e</m:t>
-                </m:r>
-                <m:r>
-                  <m:t>l</m:t>
-                </m:r>
-                <m:r>
-                  <m:t>l</m:t>
-                </m:r>
-                <m:r>
-                  <m:t>o</m:t>
-                </m:r>
-                <m:r>
-                  <m:t>w</m:t>
-                </m:r>
-                <m:r>
-                  <m:t>e</m:t>
-                </m:r>
-                <m:r>
-                  <m:t>y</m:t>
-                </m:r>
-                <m:r>
-                  <m:t>e</m:t>
-                </m:r>
-              </m:e>
-            </m:d>
-            <m:r>
-              <m:t>a</m:t>
-            </m:r>
-            <m:r>
-              <m:t>y</m:t>
-            </m:r>
-            <m:r>
-              <m:t>u</m:t>
-            </m:r>
-          </m:sub>
-        </m:sSub>
-        <m:r>
-          <m:t> </m:t>
-        </m:r>
-        <m:r>
-          <m:rPr>
-            <m:sty m:val="p"/>
-          </m:rPr>
-          <m:t>=</m:t>
-        </m:r>
-        <m:r>
-          <m:t> </m:t>
-        </m:r>
-        <m:sSub>
-          <m:e>
-            <m:r>
-              <m:t>H</m:t>
-            </m:r>
-          </m:e>
-          <m:sub>
-            <m:d>
-              <m:dPr>
-                <m:begChr m:val="("/>
-                <m:endChr m:val=")"/>
-                <m:sepChr m:val=""/>
-                <m:grow/>
-              </m:dPr>
-              <m:e>
-                <m:r>
-                  <m:t>D</m:t>
-                </m:r>
-                <m:r>
-                  <m:t>S</m:t>
-                </m:r>
-                <m:r>
-                  <m:t>R</m:t>
-                </m:r>
-              </m:e>
-            </m:d>
-            <m:r>
-              <m:t>a</m:t>
-            </m:r>
-            <m:r>
-              <m:t>y</m:t>
-            </m:r>
-            <m:r>
-              <m:t>u</m:t>
-            </m:r>
-          </m:sub>
-        </m:sSub>
-        <m:r>
-          <m:rPr>
-            <m:sty m:val="p"/>
-          </m:rPr>
-          <m:t>*</m:t>
-        </m:r>
-        <m:sSub>
-          <m:e>
-            <m:r>
-              <m:t>P</m:t>
-            </m:r>
-          </m:e>
-          <m:sub>
-            <m:d>
-              <m:dPr>
-                <m:begChr m:val="("/>
-                <m:endChr m:val=")"/>
-                <m:sepChr m:val=""/>
-                <m:grow/>
-              </m:dPr>
-              <m:e>
-                <m:r>
-                  <m:t>y</m:t>
-                </m:r>
-                <m:r>
-                  <m:t>e</m:t>
-                </m:r>
-                <m:r>
-                  <m:t>l</m:t>
-                </m:r>
-                <m:r>
-                  <m:t>l</m:t>
-                </m:r>
-                <m:r>
-                  <m:t>o</m:t>
-                </m:r>
-                <m:r>
-                  <m:t>w</m:t>
-                </m:r>
-                <m:r>
-                  <m:t>e</m:t>
-                </m:r>
-                <m:r>
-                  <m:t>y</m:t>
-                </m:r>
-                <m:r>
-                  <m:t>e</m:t>
-                </m:r>
-                <m:r>
-                  <m:rPr>
-                    <m:sty m:val="p"/>
-                  </m:rPr>
-                  <m:t>|</m:t>
-                </m:r>
-                <m:r>
-                  <m:t>D</m:t>
-                </m:r>
-                <m:r>
-                  <m:t>S</m:t>
-                </m:r>
-                <m:r>
-                  <m:t>R</m:t>
-                </m:r>
-              </m:e>
-            </m:d>
-            <m:r>
-              <m:t>a</m:t>
-            </m:r>
-            <m:r>
-              <m:t>y</m:t>
-            </m:r>
-            <m:r>
-              <m:t>u</m:t>
-            </m:r>
-          </m:sub>
-        </m:sSub>
-      </m:oMath>
+        <w:t xml:space="preserve">are the fractions of the annual harvest of non-pelagic rockfish for each area and user group that were DSR and slope rockfish, respectively. Yelloweye rockfish are technically part of the DSR assemblage, but in this analysis DSR do not include yelloweye rockfish.</w:t>
+      </w:r>
     </w:p>
     <w:p>
       <w:pPr>
@@ -4588,7 +4355,53 @@
         <w:t xml:space="preserve"> </w:t>
       </w:r>
       <w:r>
-        <w:t xml:space="preserve">term is a random effect with a non-informative prior that estimates deviation from the fit line and sum to zero for each area, user group and species such that</w:t>
+        <w:t xml:space="preserve">term is a random effect describing the deviation from the fitted line. The random effect terms were forced to sum to zero for discrete periods that align with the available data and the period used to inform the hindcasting portion of the model. Thus, for each time period between year</w:t>
+      </w:r>
+      <w:r>
+        <w:t xml:space="preserve"> </w:t>
+      </w:r>
+      <m:oMath>
+        <m:sSub>
+          <m:e>
+            <m:r>
+              <m:t>y</m:t>
+            </m:r>
+          </m:e>
+          <m:sub>
+            <m:r>
+              <m:t>1</m:t>
+            </m:r>
+          </m:sub>
+        </m:sSub>
+      </m:oMath>
+      <w:r>
+        <w:t xml:space="preserve"> </w:t>
+      </w:r>
+      <w:r>
+        <w:t xml:space="preserve">and</w:t>
+      </w:r>
+      <w:r>
+        <w:t xml:space="preserve"> </w:t>
+      </w:r>
+      <m:oMath>
+        <m:sSub>
+          <m:e>
+            <m:r>
+              <m:t>y</m:t>
+            </m:r>
+          </m:e>
+          <m:sub>
+            <m:r>
+              <m:t>2</m:t>
+            </m:r>
+          </m:sub>
+        </m:sSub>
+      </m:oMath>
+      <w:r>
+        <w:t xml:space="preserve"> </w:t>
+      </w:r>
+      <w:r>
+        <w:t xml:space="preserve">the random effect term for each area, user group and species was</w:t>
       </w:r>
     </w:p>
     <w:p>
@@ -4698,9 +4511,36 @@
             </m:r>
           </m:num>
           <m:den>
-            <m:r>
-              <m:t>Y</m:t>
-            </m:r>
+            <m:sSub>
+              <m:e>
+                <m:r>
+                  <m:t>y</m:t>
+                </m:r>
+              </m:e>
+              <m:sub>
+                <m:r>
+                  <m:t>2</m:t>
+                </m:r>
+              </m:sub>
+            </m:sSub>
+            <m:r>
+              <m:rPr>
+                <m:sty m:val="p"/>
+              </m:rPr>
+              <m:t>−</m:t>
+            </m:r>
+            <m:sSub>
+              <m:e>
+                <m:r>
+                  <m:t>y</m:t>
+                </m:r>
+              </m:e>
+              <m:sub>
+                <m:r>
+                  <m:t>1</m:t>
+                </m:r>
+              </m:sub>
+            </m:sSub>
           </m:den>
         </m:f>
         <m:nary>
@@ -4720,14 +4560,32 @@
               </m:rPr>
               <m:t>=</m:t>
             </m:r>
-            <m:r>
-              <m:t>1</m:t>
-            </m:r>
+            <m:sSub>
+              <m:e>
+                <m:r>
+                  <m:t>y</m:t>
+                </m:r>
+              </m:e>
+              <m:sub>
+                <m:r>
+                  <m:t>1</m:t>
+                </m:r>
+              </m:sub>
+            </m:sSub>
           </m:sub>
           <m:sup>
-            <m:r>
-              <m:t>Y</m:t>
-            </m:r>
+            <m:sSub>
+              <m:e>
+                <m:r>
+                  <m:t>y</m:t>
+                </m:r>
+              </m:e>
+              <m:sub>
+                <m:r>
+                  <m:t>2</m:t>
+                </m:r>
+              </m:sub>
+            </m:sSub>
           </m:sup>
           <m:e>
             <m:sSub>
@@ -4875,7 +4733,7 @@
         <w:pStyle w:val="BodyText"/>
       </w:pPr>
       <w:r>
-        <w:t xml:space="preserve">As with the logistic curves, the random effect terms summed to zero for two separate time periods; pre-2020 before management actions changed angler behavior, and from 2020 through the current year.</w:t>
+        <w:t xml:space="preserve">It was necessary to describe three time periods around which the random effects were divided. The first period started in 1977 and went through the period that lacked species composition data, which varied by region (Figure DATA). The second period consisted of the data informed time series through 2019. The third period consisted of 2020 through the present. It was necessary to divide the time series in this manner to ensure that the fit curves were forced through the data. The recent time period was separated to stay consistent with the rest of the model and ensure that the recent period that included management measures did not affect the hindcasting. The pre-2020 period necessitated separating the random effects between the periods with and without data to prevent the model from fitting a line that resulted in all of the random effects in the data period being positive or negative and balanced out by the reverse estimates in the pre-data period.</w:t>
       </w:r>
     </w:p>
     <w:p>
@@ -5320,7 +5178,7 @@
         <w:pStyle w:val="FirstParagraph"/>
       </w:pPr>
       <w:r>
-        <w:t xml:space="preserve">The procedure for estimating releases differs from the Howard methods in that it relies on a process driven approach in contrast to the estimation methods employed in Howard et al. (2020; Figure 7 REL_SCHEMATICS) and further incorporates all sources of data, including SWHS estimates and port sampling interview data. Rather than making the assumption that the guided:unguided ratio of total rockfish releases in the SWHS data is an appropriate way to derive unguided releases of each species complex from the logbook record of releases, this approach models releases based on the harvests and the probability that a landed fish is retained separately for each of the regional species divisions while estimating and accounting for the bias in SWHS release estimates. Thus, the true number of released rockfish</w:t>
+        <w:t xml:space="preserve">The procedure for estimating releases differs from the Howard methods in that it relies on a process driven approach in contrast to the estimation methods employed in Howard et al. (2020; Figure 7 REL_SCHEMATICS) and further incorporates all sources of data, including SWHS estimates and port sampling interview data. Rather than making the assumption that the guided:unguided ratio of total rockfish releases in the SWHS data is an appropriate way to derive unguided releases of each species complex from the logbook record of releases, this approach models releases based on the harvests and the probability that a landed fish is retained separately for each of the regional species assemblages while estimating and accounting for the bias in SWHS release estimates. Thus, the true number of released rockfish</w:t>
       </w:r>
       <w:r>
         <w:t xml:space="preserve"> </w:t>
@@ -5408,7 +5266,7 @@
         <w:pStyle w:val="BodyText"/>
       </w:pPr>
       <w:r>
-        <w:t xml:space="preserve">Release data from the SWHS is for all rockfish and the release data from logbooks is only subdivided into pelagics, yelloweye and</w:t>
+        <w:t xml:space="preserve">Release data from the SWHS is for all rockfish combined and the release data from logbooks is subdivided into pelagics, yelloweye and</w:t>
       </w:r>
       <w:r>
         <w:t xml:space="preserve"> </w:t>
@@ -5426,61 +5284,7 @@
         <w:t xml:space="preserve"> </w:t>
       </w:r>
       <w:r>
-        <w:t xml:space="preserve">(non-pelagic, non-yelloweye),</w:t>
-      </w:r>
-      <w:r>
-        <w:t xml:space="preserve"> </w:t>
-      </w:r>
-      <m:oMath>
-        <m:r>
-          <m:t>p</m:t>
-        </m:r>
-        <m:sSub>
-          <m:e>
-            <m:r>
-              <m:t>H</m:t>
-            </m:r>
-          </m:e>
-          <m:sub>
-            <m:d>
-              <m:dPr>
-                <m:begChr m:val="("/>
-                <m:endChr m:val=")"/>
-                <m:sepChr m:val=""/>
-                <m:grow/>
-              </m:dPr>
-              <m:e>
-                <m:r>
-                  <m:t>c</m:t>
-                </m:r>
-                <m:r>
-                  <m:t>o</m:t>
-                </m:r>
-                <m:r>
-                  <m:t>m</m:t>
-                </m:r>
-                <m:r>
-                  <m:t>p</m:t>
-                </m:r>
-              </m:e>
-            </m:d>
-            <m:r>
-              <m:t>a</m:t>
-            </m:r>
-            <m:r>
-              <m:t>y</m:t>
-            </m:r>
-            <m:r>
-              <m:t>u</m:t>
-            </m:r>
-          </m:sub>
-        </m:sSub>
-      </m:oMath>
-      <w:r>
-        <w:t xml:space="preserve"> </w:t>
-      </w:r>
-      <w:r>
-        <w:t xml:space="preserve">was only estimated for those categories. Port sampling data in southcentral and Kodiak is available for the same categories as the logbook data, and as such</w:t>
+        <w:t xml:space="preserve">(non-pelagic, non-yelloweye). Port sampling data in southcentral and Kodiak is available for the same categories as the logbook data, and as such</w:t>
       </w:r>
       <w:r>
         <w:t xml:space="preserve"> </w:t>
@@ -7762,7 +7566,7 @@
         <w:t xml:space="preserve"> </w:t>
       </w:r>
       <w:r>
-        <w:t xml:space="preserve">is a random effect with a non-informative prior that estimates deviation from the fit line. The random effect term allowed estimation during the historical period when data is available, but the curve defined by the above equation determined release estimates between 1977 and 1990. Similar to the species composition logistic curve, it was only fit to data through 2019 to avoid changes in harvest proportions that resulted from regulatory changes that began to take place in 2020. Random effect terms were also forced to sum to one for eahc area, user group and species in an identical manner to that described in equation</w:t>
+        <w:t xml:space="preserve">is a random effect with a non-informative prior that estimates deviation from the fit line. The random effect term allowed estimation during the historical period when data is available, but the curve defined by the above equation determined release estimates between 1977 and whenever data became availabe (Figure DATA). Similar to the species composition logistic curve, it was only fit to data through 2019 to avoid changes in harvest proportions that resulted from regulatory changes that began to take place in 2020. Random effect terms were also forced to sum to zero for each area, user group, species and time period in an identical manner to that described in equation</w:t>
       </w:r>
       <w:r>
         <w:t xml:space="preserve"> </w:t>
@@ -9259,18 +9063,16 @@
       </w:pPr>
       <w:r>
         <w:rPr>
-          <w:b/>
-          <w:bCs/>
+          <w:i/>
+          <w:iCs/>
         </w:rPr>
-        <w:t xml:space="preserve">Complex B4 construction:</w:t>
-      </w:r>
-      <w:r>
-        <w:t xml:space="preserve"> </w:t>
-      </w:r>
-      <w:r>
-        <w:t xml:space="preserve">Thus for years 2011 onward</w:t>
-      </w:r>
-      <w:r>
+        <w:t xml:space="preserve">Complex B4 construction: Thus for years 2011 onward</w:t>
+      </w:r>
+      <w:r>
+        <w:rPr>
+          <w:i/>
+          <w:iCs/>
+        </w:rPr>
         <w:t xml:space="preserve"> </w:t>
       </w:r>
       <m:oMath>
@@ -9335,12 +9137,24 @@
         </m:sSub>
       </m:oMath>
       <w:r>
-        <w:t xml:space="preserve"> </w:t>
-      </w:r>
-      <w:r>
+        <w:rPr>
+          <w:i/>
+          <w:iCs/>
+        </w:rPr>
+        <w:t xml:space="preserve"> </w:t>
+      </w:r>
+      <w:r>
+        <w:rPr>
+          <w:i/>
+          <w:iCs/>
+        </w:rPr>
         <w:t xml:space="preserve">is modeled with a log normal prior to ensure positive values and centered on the</w:t>
       </w:r>
       <w:r>
+        <w:rPr>
+          <w:i/>
+          <w:iCs/>
+        </w:rPr>
         <w:t xml:space="preserve"> </w:t>
       </w:r>
       <m:oMath>
@@ -9390,9 +9204,17 @@
         </m:sSubSup>
       </m:oMath>
       <w:r>
-        <w:t xml:space="preserve"> </w:t>
-      </w:r>
-      <w:r>
+        <w:rPr>
+          <w:i/>
+          <w:iCs/>
+        </w:rPr>
+        <w:t xml:space="preserve"> </w:t>
+      </w:r>
+      <w:r>
+        <w:rPr>
+          <w:i/>
+          <w:iCs/>
+        </w:rPr>
         <w:t xml:space="preserve">ratio such that</w:t>
       </w:r>
     </w:p>
@@ -9618,6 +9440,10 @@
         <w:pStyle w:val="BodyText"/>
       </w:pPr>
       <w:r>
+        <w:rPr>
+          <w:i/>
+          <w:iCs/>
+        </w:rPr>
         <w:t xml:space="preserve">where</w:t>
       </w:r>
     </w:p>
@@ -10117,25 +9943,17 @@
         <w:pStyle w:val="BodyText"/>
       </w:pPr>
       <w:r>
-        <w:t xml:space="preserve">and</w:t>
-      </w:r>
-      <w:r>
-        <w:t xml:space="preserve"> </w:t>
-      </w:r>
-      <w:r>
         <w:rPr>
           <w:i/>
           <w:iCs/>
         </w:rPr>
-        <w:t xml:space="preserve">cov</w:t>
-      </w:r>
-      <w:r>
-        <w:t xml:space="preserve"> </w:t>
-      </w:r>
-      <w:r>
-        <w:t xml:space="preserve">refers to the covariance of</w:t>
-      </w:r>
-      <w:r>
+        <w:t xml:space="preserve">and cov refers to the covariance of</w:t>
+      </w:r>
+      <w:r>
+        <w:rPr>
+          <w:i/>
+          <w:iCs/>
+        </w:rPr>
         <w:t xml:space="preserve"> </w:t>
       </w:r>
       <m:oMath>
@@ -10185,12 +10003,24 @@
         </m:sSubSup>
       </m:oMath>
       <w:r>
-        <w:t xml:space="preserve"> </w:t>
-      </w:r>
-      <w:r>
+        <w:rPr>
+          <w:i/>
+          <w:iCs/>
+        </w:rPr>
+        <w:t xml:space="preserve"> </w:t>
+      </w:r>
+      <w:r>
+        <w:rPr>
+          <w:i/>
+          <w:iCs/>
+        </w:rPr>
         <w:t xml:space="preserve">and</w:t>
       </w:r>
       <w:r>
+        <w:rPr>
+          <w:i/>
+          <w:iCs/>
+        </w:rPr>
         <w:t xml:space="preserve"> </w:t>
       </w:r>
       <m:oMath>
@@ -10246,6 +10076,10 @@
         </m:sSubSup>
       </m:oMath>
       <w:r>
+        <w:rPr>
+          <w:i/>
+          <w:iCs/>
+        </w:rPr>
         <w:t xml:space="preserve">.</w:t>
       </w:r>
     </w:p>
@@ -10254,9 +10088,17 @@
         <w:pStyle w:val="BodyText"/>
       </w:pPr>
       <w:r>
+        <w:rPr>
+          <w:i/>
+          <w:iCs/>
+        </w:rPr>
         <w:t xml:space="preserve">For years between 1977 and 2010, the prior for each CFMU uses a prior centered around the mean of the area specific</w:t>
       </w:r>
       <w:r>
+        <w:rPr>
+          <w:i/>
+          <w:iCs/>
+        </w:rPr>
         <w:t xml:space="preserve"> </w:t>
       </w:r>
       <m:oMath>
@@ -10321,9 +10163,17 @@
         </m:sSub>
       </m:oMath>
       <w:r>
-        <w:t xml:space="preserve"> </w:t>
-      </w:r>
-      <w:r>
+        <w:rPr>
+          <w:i/>
+          <w:iCs/>
+        </w:rPr>
+        <w:t xml:space="preserve"> </w:t>
+      </w:r>
+      <w:r>
+        <w:rPr>
+          <w:i/>
+          <w:iCs/>
+        </w:rPr>
         <w:t xml:space="preserve">values between 2011 and 2019 (later years are not used because management changes altered angler behavior after 2019) such that</w:t>
       </w:r>
     </w:p>
@@ -10620,9 +10470,17 @@
         <w:pStyle w:val="BodyText"/>
       </w:pPr>
       <w:r>
+        <w:rPr>
+          <w:i/>
+          <w:iCs/>
+        </w:rPr>
         <w:t xml:space="preserve">The</w:t>
       </w:r>
       <w:r>
+        <w:rPr>
+          <w:i/>
+          <w:iCs/>
+        </w:rPr>
         <w:t xml:space="preserve"> </w:t>
       </w:r>
       <m:oMath>
@@ -10687,12 +10545,24 @@
         </m:sSub>
       </m:oMath>
       <w:r>
-        <w:t xml:space="preserve"> </w:t>
-      </w:r>
-      <w:r>
+        <w:rPr>
+          <w:i/>
+          <w:iCs/>
+        </w:rPr>
+        <w:t xml:space="preserve"> </w:t>
+      </w:r>
+      <w:r>
+        <w:rPr>
+          <w:i/>
+          <w:iCs/>
+        </w:rPr>
         <w:t xml:space="preserve">from years 2011 to 2019 are used for the pre-2011 years rather than the</w:t>
       </w:r>
       <w:r>
+        <w:rPr>
+          <w:i/>
+          <w:iCs/>
+        </w:rPr>
         <w:t xml:space="preserve"> </w:t>
       </w:r>
       <m:oMath>
@@ -10742,12 +10612,24 @@
         </m:sSubSup>
       </m:oMath>
       <w:r>
-        <w:t xml:space="preserve"> </w:t>
-      </w:r>
-      <w:r>
+        <w:rPr>
+          <w:i/>
+          <w:iCs/>
+        </w:rPr>
+        <w:t xml:space="preserve"> </w:t>
+      </w:r>
+      <w:r>
+        <w:rPr>
+          <w:i/>
+          <w:iCs/>
+        </w:rPr>
         <w:t xml:space="preserve">ratios because the offset</w:t>
       </w:r>
       <w:r>
+        <w:rPr>
+          <w:i/>
+          <w:iCs/>
+        </w:rPr>
         <w:t xml:space="preserve"> </w:t>
       </w:r>
       <m:oMath>
@@ -10759,12 +10641,24 @@
         </m:r>
       </m:oMath>
       <w:r>
-        <w:t xml:space="preserve"> </w:t>
-      </w:r>
-      <w:r>
+        <w:rPr>
+          <w:i/>
+          <w:iCs/>
+        </w:rPr>
+        <w:t xml:space="preserve"> </w:t>
+      </w:r>
+      <w:r>
+        <w:rPr>
+          <w:i/>
+          <w:iCs/>
+        </w:rPr>
         <w:t xml:space="preserve">term is also influenced by the interview data that provides estimates of the proportion harvested for both user groups . Structuring the priors for the early years using the recent</w:t>
       </w:r>
       <w:r>
+        <w:rPr>
+          <w:i/>
+          <w:iCs/>
+        </w:rPr>
         <w:t xml:space="preserve"> </w:t>
       </w:r>
       <m:oMath>
@@ -10829,12 +10723,24 @@
         </m:sSub>
       </m:oMath>
       <w:r>
-        <w:t xml:space="preserve"> </w:t>
-      </w:r>
-      <w:r>
+        <w:rPr>
+          <w:i/>
+          <w:iCs/>
+        </w:rPr>
+        <w:t xml:space="preserve"> </w:t>
+      </w:r>
+      <w:r>
+        <w:rPr>
+          <w:i/>
+          <w:iCs/>
+        </w:rPr>
         <w:t xml:space="preserve">estimates allows both the</w:t>
       </w:r>
       <w:r>
+        <w:rPr>
+          <w:i/>
+          <w:iCs/>
+        </w:rPr>
         <w:t xml:space="preserve"> </w:t>
       </w:r>
       <m:oMath>
@@ -10884,9 +10790,17 @@
         </m:sSubSup>
       </m:oMath>
       <w:r>
-        <w:t xml:space="preserve"> </w:t>
-      </w:r>
-      <w:r>
+        <w:rPr>
+          <w:i/>
+          <w:iCs/>
+        </w:rPr>
+        <w:t xml:space="preserve"> </w:t>
+      </w:r>
+      <w:r>
+        <w:rPr>
+          <w:i/>
+          <w:iCs/>
+        </w:rPr>
         <w:t xml:space="preserve">estimates and the interview data to inform those estimates</w:t>
       </w:r>
     </w:p>
@@ -12217,36 +12131,7 @@
         <w:pStyle w:val="FirstParagraph"/>
       </w:pPr>
       <w:r>
-        <w:t xml:space="preserve">Total removals in numbers of fish were converted to biomass in pounds using the average weight of fish</w:t>
-      </w:r>
-      <w:r>
-        <w:t xml:space="preserve"> </w:t>
-      </w:r>
-      <w:r>
-        <w:rPr>
-          <w:b/>
-          <w:bCs/>
-        </w:rPr>
-        <w:t xml:space="preserve">from port sampling?</w:t>
-      </w:r>
-      <w:r>
-        <w:t xml:space="preserve">. A minimum sample size per year of</w:t>
-      </w:r>
-      <w:r>
-        <w:t xml:space="preserve"> </w:t>
-      </w:r>
-      <w:r>
-        <w:rPr>
-          <w:b/>
-          <w:bCs/>
-        </w:rPr>
-        <w:t xml:space="preserve">X</w:t>
-      </w:r>
-      <w:r>
-        <w:t xml:space="preserve"> </w:t>
-      </w:r>
-      <w:r>
-        <w:t xml:space="preserve">fish was used as the cutoff for including in the data set. Weights were modeled hierarchically to estimate weights in years when data was missing. The total biomass of removals by year, area, user and species was thus</w:t>
+        <w:t xml:space="preserve">Total removals in numbers of fish were converted to biomass in pounds using the average weight of fish as estimated from port sampling. A minimum sample size per year of 10 fish from a minimum of 4 boats was used as the cutoff for including in the data set. Weights were modeled hierarchically to estimate weights in years when data was missing. The total biomass of removals by year, area, user and species was thus</w:t>
       </w:r>
     </w:p>
     <w:p>
@@ -15125,7 +15010,7 @@
         <w:t xml:space="preserve"> </w:t>
       </w:r>
       <w:r>
-        <w:t xml:space="preserve">is the number of rockfish of species</w:t>
+        <w:t xml:space="preserve">is the number of harvested rockfish of species</w:t>
       </w:r>
       <w:r>
         <w:t xml:space="preserve"> </w:t>
@@ -16334,59 +16219,6 @@
         </m:sSub>
       </m:oMath>
     </w:p>
-    <w:p>
-      <w:pPr>
-        <w:pStyle w:val="BodyText"/>
-      </w:pPr>
-      <w:r>
-        <w:rPr>
-          <w:i/>
-          <w:iCs/>
-        </w:rPr>
-        <w:t xml:space="preserve">~This results in imprecise estimates of unguided releases as the mcmc algorithm explores the species-specific components of</w:t>
-      </w:r>
-      <w:r>
-        <w:rPr>
-          <w:i/>
-          <w:iCs/>
-        </w:rPr>
-        <w:t xml:space="preserve"> </w:t>
-      </w:r>
-      <m:oMath>
-        <m:sSub>
-          <m:e>
-            <m:r>
-              <m:t>R</m:t>
-            </m:r>
-          </m:e>
-          <m:sub>
-            <m:r>
-              <m:t>a</m:t>
-            </m:r>
-            <m:r>
-              <m:t>y</m:t>
-            </m:r>
-            <m:r>
-              <m:t>2</m:t>
-            </m:r>
-          </m:sub>
-        </m:sSub>
-      </m:oMath>
-      <w:r>
-        <w:rPr>
-          <w:i/>
-          <w:iCs/>
-        </w:rPr>
-        <w:t xml:space="preserve"> </w:t>
-      </w:r>
-      <w:r>
-        <w:rPr>
-          <w:i/>
-          <w:iCs/>
-        </w:rPr>
-        <w:t xml:space="preserve">that satisfy the retention probability and harvest estimates. The lack of precision was regarded as appropriate given the lack of species specific release data for unguided anglers.~</w:t>
-      </w:r>
-    </w:p>
     <w:bookmarkEnd w:id="31"/>
     <w:bookmarkStart w:id="32" w:name="species-composition-data-port-sampling"/>
     <w:p>
@@ -17493,7 +17325,7 @@
         <w:t xml:space="preserve"> </w:t>
       </w:r>
       <w:r>
-        <w:t xml:space="preserve">is related to the average weight by area and year</w:t>
+        <w:t xml:space="preserve">is related to the average weight by area</w:t>
       </w:r>
       <w:r>
         <w:t xml:space="preserve"> </w:t>
@@ -17534,17 +17366,11 @@
             <m:r>
               <m:t>a</m:t>
             </m:r>
-            <m:r>
-              <m:t>y</m:t>
-            </m:r>
           </m:sub>
         </m:sSub>
       </m:oMath>
       <w:r>
-        <w:t xml:space="preserve"> </w:t>
-      </w:r>
-      <w:r>
-        <w:t xml:space="preserve">which is related to the average weight by area</w:t>
+        <w:t xml:space="preserve">, which is related to the average weight by region</w:t>
       </w:r>
       <w:r>
         <w:t xml:space="preserve"> </w:t>
@@ -17583,16 +17409,28 @@
               </m:e>
             </m:d>
             <m:r>
-              <m:t>a</m:t>
+              <m:t>r</m:t>
+            </m:r>
+            <m:r>
+              <m:t>e</m:t>
+            </m:r>
+            <m:r>
+              <m:t>g</m:t>
+            </m:r>
+            <m:r>
+              <m:t>i</m:t>
+            </m:r>
+            <m:r>
+              <m:t>o</m:t>
+            </m:r>
+            <m:r>
+              <m:t>n</m:t>
             </m:r>
           </m:sub>
         </m:sSub>
       </m:oMath>
       <w:r>
-        <w:t xml:space="preserve"> </w:t>
-      </w:r>
-      <w:r>
-        <w:t xml:space="preserve">which is related to the average weight by region</w:t>
+        <w:t xml:space="preserve">, which is related to the average weight by species assemblage</w:t>
       </w:r>
       <w:r>
         <w:t xml:space="preserve"> </w:t>
@@ -17630,24 +17468,6 @@
                 </m:r>
               </m:e>
             </m:d>
-            <m:r>
-              <m:t>r</m:t>
-            </m:r>
-            <m:r>
-              <m:t>e</m:t>
-            </m:r>
-            <m:r>
-              <m:t>g</m:t>
-            </m:r>
-            <m:r>
-              <m:t>i</m:t>
-            </m:r>
-            <m:r>
-              <m:t>o</m:t>
-            </m:r>
-            <m:r>
-              <m:t>n</m:t>
-            </m:r>
           </m:sub>
         </m:sSub>
       </m:oMath>
@@ -17655,11 +17475,13 @@
         <w:t xml:space="preserve"> </w:t>
       </w:r>
       <w:r>
-        <w:t xml:space="preserve">and by species only</w:t>
-      </w:r>
-      <w:r>
-        <w:t xml:space="preserve"> </w:t>
-      </w:r>
+        <w:t xml:space="preserve">such that</w:t>
+      </w:r>
+    </w:p>
+    <w:p>
+      <w:pPr>
+        <w:pStyle w:val="BodyText"/>
+      </w:pPr>
       <m:oMath>
         <m:r>
           <m:t>w</m:t>
@@ -17693,53 +17515,6 @@
                 </m:r>
               </m:e>
             </m:d>
-          </m:sub>
-        </m:sSub>
-      </m:oMath>
-      <w:r>
-        <w:t xml:space="preserve"> </w:t>
-      </w:r>
-      <w:r>
-        <w:t xml:space="preserve">such that</w:t>
-      </w:r>
-    </w:p>
-    <w:p>
-      <w:pPr>
-        <w:pStyle w:val="BodyText"/>
-      </w:pPr>
-      <m:oMath>
-        <m:r>
-          <m:t>w</m:t>
-        </m:r>
-        <m:sSub>
-          <m:e>
-            <m:r>
-              <m:t>t</m:t>
-            </m:r>
-          </m:e>
-          <m:sub>
-            <m:d>
-              <m:dPr>
-                <m:begChr m:val="("/>
-                <m:endChr m:val=")"/>
-                <m:sepChr m:val=""/>
-                <m:grow/>
-              </m:dPr>
-              <m:e>
-                <m:r>
-                  <m:t>c</m:t>
-                </m:r>
-                <m:r>
-                  <m:t>o</m:t>
-                </m:r>
-                <m:r>
-                  <m:t>m</m:t>
-                </m:r>
-                <m:r>
-                  <m:t>p</m:t>
-                </m:r>
-              </m:e>
-            </m:d>
             <m:r>
               <m:t>a</m:t>
             </m:r>
@@ -17813,8 +17588,54 @@
                 <m:r>
                   <m:t>a</m:t>
                 </m:r>
-                <m:r>
-                  <m:t>y</m:t>
+              </m:sub>
+            </m:sSub>
+            <m:r>
+              <m:rPr>
+                <m:sty m:val="p"/>
+              </m:rPr>
+              <m:t>+</m:t>
+            </m:r>
+            <m:r>
+              <m:t>I</m:t>
+            </m:r>
+            <m:r>
+              <m:rPr>
+                <m:sty m:val="p"/>
+              </m:rPr>
+              <m:t>*</m:t>
+            </m:r>
+            <m:sSub>
+              <m:e>
+                <m:r>
+                  <m:t>δ</m:t>
+                </m:r>
+              </m:e>
+              <m:sub>
+                <m:d>
+                  <m:dPr>
+                    <m:begChr m:val="("/>
+                    <m:endChr m:val=")"/>
+                    <m:sepChr m:val=""/>
+                    <m:grow/>
+                  </m:dPr>
+                  <m:e>
+                    <m:r>
+                      <m:t>c</m:t>
+                    </m:r>
+                    <m:r>
+                      <m:t>o</m:t>
+                    </m:r>
+                    <m:r>
+                      <m:t>m</m:t>
+                    </m:r>
+                    <m:r>
+                      <m:t>p</m:t>
+                    </m:r>
+                  </m:e>
+                </m:d>
+                <m:r>
+                  <m:t>a</m:t>
                 </m:r>
               </m:sub>
             </m:sSub>
@@ -17863,12 +17684,6 @@
                         </m:r>
                       </m:e>
                     </m:d>
-                    <m:r>
-                      <m:t>a</m:t>
-                    </m:r>
-                    <m:r>
-                      <m:t>y</m:t>
-                    </m:r>
                   </m:sub>
                 </m:sSub>
               </m:sub>
@@ -17935,7 +17750,22 @@
                   </m:e>
                 </m:d>
                 <m:r>
-                  <m:t>a</m:t>
+                  <m:t>r</m:t>
+                </m:r>
+                <m:r>
+                  <m:t>e</m:t>
+                </m:r>
+                <m:r>
+                  <m:t>g</m:t>
+                </m:r>
+                <m:r>
+                  <m:t>i</m:t>
+                </m:r>
+                <m:r>
+                  <m:t>o</m:t>
+                </m:r>
+                <m:r>
+                  <m:t>n</m:t>
                 </m:r>
               </m:sub>
             </m:sSub>
@@ -17984,159 +17814,12 @@
                         </m:r>
                       </m:e>
                     </m:d>
-                    <m:r>
-                      <m:t>a</m:t>
-                    </m:r>
                   </m:sub>
                 </m:sSub>
               </m:sub>
             </m:sSub>
           </m:e>
         </m:d>
-        <m:r>
-          <m:t> </m:t>
-        </m:r>
-        <m:r>
-          <m:rPr>
-            <m:sty m:val="p"/>
-          </m:rPr>
-          <m:t>∼</m:t>
-        </m:r>
-        <m:r>
-          <m:t> </m:t>
-        </m:r>
-        <m:r>
-          <m:rPr>
-            <m:nor/>
-            <m:sty m:val="p"/>
-          </m:rPr>
-          <m:t>Normal</m:t>
-        </m:r>
-        <m:r>
-          <m:rPr>
-            <m:sty m:val="p"/>
-          </m:rPr>
-          <m:t>(</m:t>
-        </m:r>
-        <m:r>
-          <m:t>w</m:t>
-        </m:r>
-        <m:sSub>
-          <m:e>
-            <m:r>
-              <m:t>t</m:t>
-            </m:r>
-          </m:e>
-          <m:sub>
-            <m:d>
-              <m:dPr>
-                <m:begChr m:val="("/>
-                <m:endChr m:val=")"/>
-                <m:sepChr m:val=""/>
-                <m:grow/>
-              </m:dPr>
-              <m:e>
-                <m:r>
-                  <m:t>c</m:t>
-                </m:r>
-                <m:r>
-                  <m:t>o</m:t>
-                </m:r>
-                <m:r>
-                  <m:t>m</m:t>
-                </m:r>
-                <m:r>
-                  <m:t>p</m:t>
-                </m:r>
-              </m:e>
-            </m:d>
-            <m:r>
-              <m:t>r</m:t>
-            </m:r>
-            <m:r>
-              <m:t>e</m:t>
-            </m:r>
-            <m:r>
-              <m:t>g</m:t>
-            </m:r>
-            <m:r>
-              <m:t>i</m:t>
-            </m:r>
-            <m:r>
-              <m:t>o</m:t>
-            </m:r>
-            <m:r>
-              <m:t>n</m:t>
-            </m:r>
-          </m:sub>
-        </m:sSub>
-        <m:r>
-          <m:rPr>
-            <m:sty m:val="p"/>
-          </m:rPr>
-          <m:t>,</m:t>
-        </m:r>
-        <m:sSub>
-          <m:e>
-            <m:r>
-              <m:t>σ</m:t>
-            </m:r>
-          </m:e>
-          <m:sub>
-            <m:r>
-              <m:t>w</m:t>
-            </m:r>
-            <m:sSub>
-              <m:e>
-                <m:r>
-                  <m:t>t</m:t>
-                </m:r>
-              </m:e>
-              <m:sub>
-                <m:d>
-                  <m:dPr>
-                    <m:begChr m:val="("/>
-                    <m:endChr m:val=")"/>
-                    <m:sepChr m:val=""/>
-                    <m:grow/>
-                  </m:dPr>
-                  <m:e>
-                    <m:r>
-                      <m:t>c</m:t>
-                    </m:r>
-                    <m:r>
-                      <m:t>o</m:t>
-                    </m:r>
-                    <m:r>
-                      <m:t>m</m:t>
-                    </m:r>
-                    <m:r>
-                      <m:t>p</m:t>
-                    </m:r>
-                  </m:e>
-                </m:d>
-                <m:r>
-                  <m:t>r</m:t>
-                </m:r>
-                <m:r>
-                  <m:t>e</m:t>
-                </m:r>
-                <m:r>
-                  <m:t>g</m:t>
-                </m:r>
-                <m:r>
-                  <m:t>i</m:t>
-                </m:r>
-                <m:r>
-                  <m:t>o</m:t>
-                </m:r>
-                <m:r>
-                  <m:t>n</m:t>
-                </m:r>
-              </m:sub>
-            </m:sSub>
-          </m:sub>
-        </m:sSub>
         <m:r>
           <m:t> </m:t>
         </m:r>
@@ -18272,7 +17955,608 @@
         <w:t xml:space="preserve"> </w:t>
       </w:r>
       <w:r>
-        <w:t xml:space="preserve">refers to Kodiak, Southcentral and Southeast. The prior for the species mean weight was centered on the mean of the data and corresponding variance and standard deviation. Observed mean weights assume a normal distribution such that</w:t>
+        <w:t xml:space="preserve">refers to Kodiak, Southcentral and Southeast,</w:t>
+      </w:r>
+      <w:r>
+        <w:t xml:space="preserve"> </w:t>
+      </w:r>
+      <m:oMath>
+        <m:sSub>
+          <m:e>
+            <m:r>
+              <m:t>σ</m:t>
+            </m:r>
+          </m:e>
+          <m:sub>
+            <m:r>
+              <m:t>w</m:t>
+            </m:r>
+            <m:sSub>
+              <m:e>
+                <m:r>
+                  <m:t>t</m:t>
+                </m:r>
+              </m:e>
+              <m:sub>
+                <m:d>
+                  <m:dPr>
+                    <m:begChr m:val="("/>
+                    <m:endChr m:val=")"/>
+                    <m:sepChr m:val=""/>
+                    <m:grow/>
+                  </m:dPr>
+                  <m:e>
+                    <m:r>
+                      <m:t>c</m:t>
+                    </m:r>
+                    <m:r>
+                      <m:t>o</m:t>
+                    </m:r>
+                    <m:r>
+                      <m:t>m</m:t>
+                    </m:r>
+                    <m:r>
+                      <m:t>p</m:t>
+                    </m:r>
+                  </m:e>
+                </m:d>
+              </m:sub>
+            </m:sSub>
+          </m:sub>
+        </m:sSub>
+      </m:oMath>
+      <w:r>
+        <w:t xml:space="preserve"> </w:t>
+      </w:r>
+      <w:r>
+        <w:t xml:space="preserve">is the variance of the weight for each species assemblage,</w:t>
+      </w:r>
+      <w:r>
+        <w:t xml:space="preserve"> </w:t>
+      </w:r>
+      <m:oMath>
+        <m:sSub>
+          <m:e>
+            <m:r>
+              <m:t>δ</m:t>
+            </m:r>
+          </m:e>
+          <m:sub>
+            <m:d>
+              <m:dPr>
+                <m:begChr m:val="("/>
+                <m:endChr m:val=")"/>
+                <m:sepChr m:val=""/>
+                <m:grow/>
+              </m:dPr>
+              <m:e>
+                <m:r>
+                  <m:t>c</m:t>
+                </m:r>
+                <m:r>
+                  <m:t>o</m:t>
+                </m:r>
+                <m:r>
+                  <m:t>m</m:t>
+                </m:r>
+                <m:r>
+                  <m:t>p</m:t>
+                </m:r>
+              </m:e>
+            </m:d>
+            <m:r>
+              <m:t>a</m:t>
+            </m:r>
+          </m:sub>
+        </m:sSub>
+      </m:oMath>
+      <w:r>
+        <w:t xml:space="preserve"> </w:t>
+      </w:r>
+      <w:r>
+        <w:t xml:space="preserve">is an offset defining the difference in mean weights between user groups in each area and</w:t>
+      </w:r>
+      <w:r>
+        <w:t xml:space="preserve"> </w:t>
+      </w:r>
+      <w:r>
+        <w:rPr>
+          <w:i/>
+          <w:iCs/>
+        </w:rPr>
+        <w:t xml:space="preserve">I</w:t>
+      </w:r>
+      <w:r>
+        <w:t xml:space="preserve"> </w:t>
+      </w:r>
+      <w:r>
+        <w:t xml:space="preserve">is an index variable which is 1 when the user group is private and 0 when it is guided. The prior for the species mean weight was centered on the mean of the data and corresponding variance and standard deviation.</w:t>
+      </w:r>
+    </w:p>
+    <w:p>
+      <w:pPr>
+        <w:pStyle w:val="BodyText"/>
+      </w:pPr>
+      <w:r>
+        <w:t xml:space="preserve">The</w:t>
+      </w:r>
+      <w:r>
+        <w:t xml:space="preserve"> </w:t>
+      </w:r>
+      <m:oMath>
+        <m:sSub>
+          <m:e>
+            <m:r>
+              <m:t>δ</m:t>
+            </m:r>
+          </m:e>
+          <m:sub>
+            <m:d>
+              <m:dPr>
+                <m:begChr m:val="("/>
+                <m:endChr m:val=")"/>
+                <m:sepChr m:val=""/>
+                <m:grow/>
+              </m:dPr>
+              <m:e>
+                <m:r>
+                  <m:t>c</m:t>
+                </m:r>
+                <m:r>
+                  <m:t>o</m:t>
+                </m:r>
+                <m:r>
+                  <m:t>m</m:t>
+                </m:r>
+                <m:r>
+                  <m:t>p</m:t>
+                </m:r>
+              </m:e>
+            </m:d>
+            <m:r>
+              <m:t>a</m:t>
+            </m:r>
+          </m:sub>
+        </m:sSub>
+      </m:oMath>
+      <w:r>
+        <w:t xml:space="preserve"> </w:t>
+      </w:r>
+      <w:r>
+        <w:t xml:space="preserve">was modeled hierarchically at the regional level such that</w:t>
+      </w:r>
+    </w:p>
+    <w:p>
+      <w:pPr>
+        <w:pStyle w:val="BodyText"/>
+      </w:pPr>
+      <m:oMath>
+        <m:sSub>
+          <m:e>
+            <m:r>
+              <m:t>δ</m:t>
+            </m:r>
+          </m:e>
+          <m:sub>
+            <m:d>
+              <m:dPr>
+                <m:begChr m:val="("/>
+                <m:endChr m:val=")"/>
+                <m:sepChr m:val=""/>
+                <m:grow/>
+              </m:dPr>
+              <m:e>
+                <m:r>
+                  <m:t>c</m:t>
+                </m:r>
+                <m:r>
+                  <m:t>o</m:t>
+                </m:r>
+                <m:r>
+                  <m:t>m</m:t>
+                </m:r>
+                <m:r>
+                  <m:t>p</m:t>
+                </m:r>
+              </m:e>
+            </m:d>
+            <m:r>
+              <m:t>a</m:t>
+            </m:r>
+          </m:sub>
+        </m:sSub>
+        <m:r>
+          <m:t> </m:t>
+        </m:r>
+        <m:r>
+          <m:rPr>
+            <m:sty m:val="p"/>
+          </m:rPr>
+          <m:t>∼</m:t>
+        </m:r>
+        <m:r>
+          <m:t> </m:t>
+        </m:r>
+        <m:r>
+          <m:rPr>
+            <m:nor/>
+            <m:sty m:val="p"/>
+          </m:rPr>
+          <m:t>Normal</m:t>
+        </m:r>
+        <m:d>
+          <m:dPr>
+            <m:begChr m:val="("/>
+            <m:endChr m:val=")"/>
+            <m:sepChr m:val=""/>
+            <m:grow/>
+          </m:dPr>
+          <m:e>
+            <m:sSub>
+              <m:e>
+                <m:r>
+                  <m:t>δ</m:t>
+                </m:r>
+              </m:e>
+              <m:sub>
+                <m:d>
+                  <m:dPr>
+                    <m:begChr m:val="("/>
+                    <m:endChr m:val=")"/>
+                    <m:sepChr m:val=""/>
+                    <m:grow/>
+                  </m:dPr>
+                  <m:e>
+                    <m:r>
+                      <m:t>c</m:t>
+                    </m:r>
+                    <m:r>
+                      <m:t>o</m:t>
+                    </m:r>
+                    <m:r>
+                      <m:t>m</m:t>
+                    </m:r>
+                    <m:r>
+                      <m:t>p</m:t>
+                    </m:r>
+                  </m:e>
+                </m:d>
+                <m:r>
+                  <m:t>r</m:t>
+                </m:r>
+                <m:r>
+                  <m:t>e</m:t>
+                </m:r>
+                <m:r>
+                  <m:t>g</m:t>
+                </m:r>
+                <m:r>
+                  <m:t>i</m:t>
+                </m:r>
+                <m:r>
+                  <m:t>o</m:t>
+                </m:r>
+                <m:r>
+                  <m:t>n</m:t>
+                </m:r>
+              </m:sub>
+            </m:sSub>
+            <m:r>
+              <m:rPr>
+                <m:sty m:val="p"/>
+              </m:rPr>
+              <m:t>,</m:t>
+            </m:r>
+            <m:sSub>
+              <m:e>
+                <m:r>
+                  <m:t>σ</m:t>
+                </m:r>
+              </m:e>
+              <m:sub>
+                <m:sSub>
+                  <m:e>
+                    <m:r>
+                      <m:t>δ</m:t>
+                    </m:r>
+                  </m:e>
+                  <m:sub>
+                    <m:d>
+                      <m:dPr>
+                        <m:begChr m:val="("/>
+                        <m:endChr m:val=")"/>
+                        <m:sepChr m:val=""/>
+                        <m:grow/>
+                      </m:dPr>
+                      <m:e>
+                        <m:r>
+                          <m:t>c</m:t>
+                        </m:r>
+                        <m:r>
+                          <m:t>o</m:t>
+                        </m:r>
+                        <m:r>
+                          <m:t>m</m:t>
+                        </m:r>
+                        <m:r>
+                          <m:t>p</m:t>
+                        </m:r>
+                      </m:e>
+                    </m:d>
+                    <m:r>
+                      <m:t>r</m:t>
+                    </m:r>
+                    <m:r>
+                      <m:t>e</m:t>
+                    </m:r>
+                    <m:r>
+                      <m:t>g</m:t>
+                    </m:r>
+                    <m:r>
+                      <m:t>i</m:t>
+                    </m:r>
+                    <m:r>
+                      <m:t>o</m:t>
+                    </m:r>
+                    <m:r>
+                      <m:t>n</m:t>
+                    </m:r>
+                  </m:sub>
+                </m:sSub>
+              </m:sub>
+            </m:sSub>
+          </m:e>
+        </m:d>
+      </m:oMath>
+    </w:p>
+    <w:p>
+      <w:pPr>
+        <w:pStyle w:val="BodyText"/>
+      </w:pPr>
+      <w:r>
+        <w:t xml:space="preserve">where</w:t>
+      </w:r>
+      <w:r>
+        <w:t xml:space="preserve"> </w:t>
+      </w:r>
+      <m:oMath>
+        <m:sSub>
+          <m:e>
+            <m:r>
+              <m:t>δ</m:t>
+            </m:r>
+          </m:e>
+          <m:sub>
+            <m:d>
+              <m:dPr>
+                <m:begChr m:val="("/>
+                <m:endChr m:val=")"/>
+                <m:sepChr m:val=""/>
+                <m:grow/>
+              </m:dPr>
+              <m:e>
+                <m:r>
+                  <m:t>c</m:t>
+                </m:r>
+                <m:r>
+                  <m:t>o</m:t>
+                </m:r>
+                <m:r>
+                  <m:t>m</m:t>
+                </m:r>
+                <m:r>
+                  <m:t>p</m:t>
+                </m:r>
+              </m:e>
+            </m:d>
+            <m:r>
+              <m:t>r</m:t>
+            </m:r>
+            <m:r>
+              <m:t>e</m:t>
+            </m:r>
+            <m:r>
+              <m:t>g</m:t>
+            </m:r>
+            <m:r>
+              <m:t>i</m:t>
+            </m:r>
+            <m:r>
+              <m:t>o</m:t>
+            </m:r>
+            <m:r>
+              <m:t>n</m:t>
+            </m:r>
+          </m:sub>
+        </m:sSub>
+      </m:oMath>
+      <w:r>
+        <w:t xml:space="preserve"> </w:t>
+      </w:r>
+      <w:r>
+        <w:t xml:space="preserve">was given a weak prior centered around 0 and</w:t>
+      </w:r>
+      <w:r>
+        <w:t xml:space="preserve"> </w:t>
+      </w:r>
+      <m:oMath>
+        <m:sSub>
+          <m:e>
+            <m:r>
+              <m:t>σ</m:t>
+            </m:r>
+          </m:e>
+          <m:sub>
+            <m:sSub>
+              <m:e>
+                <m:r>
+                  <m:t>δ</m:t>
+                </m:r>
+              </m:e>
+              <m:sub>
+                <m:d>
+                  <m:dPr>
+                    <m:begChr m:val="("/>
+                    <m:endChr m:val=")"/>
+                    <m:sepChr m:val=""/>
+                    <m:grow/>
+                  </m:dPr>
+                  <m:e>
+                    <m:r>
+                      <m:t>c</m:t>
+                    </m:r>
+                    <m:r>
+                      <m:t>o</m:t>
+                    </m:r>
+                    <m:r>
+                      <m:t>m</m:t>
+                    </m:r>
+                    <m:r>
+                      <m:t>p</m:t>
+                    </m:r>
+                  </m:e>
+                </m:d>
+                <m:r>
+                  <m:t>r</m:t>
+                </m:r>
+                <m:r>
+                  <m:t>e</m:t>
+                </m:r>
+                <m:r>
+                  <m:t>g</m:t>
+                </m:r>
+                <m:r>
+                  <m:t>i</m:t>
+                </m:r>
+                <m:r>
+                  <m:t>o</m:t>
+                </m:r>
+                <m:r>
+                  <m:t>n</m:t>
+                </m:r>
+              </m:sub>
+            </m:sSub>
+          </m:sub>
+        </m:sSub>
+      </m:oMath>
+      <w:r>
+        <w:t xml:space="preserve"> </w:t>
+      </w:r>
+      <w:r>
+        <w:t xml:space="preserve">was given an uninformative uniform prior between 0 and 5. Because the Kodiak region only has weight data from the Northeast CFMU</w:t>
+      </w:r>
+      <w:r>
+        <w:t xml:space="preserve"> </w:t>
+      </w:r>
+      <m:oMath>
+        <m:sSub>
+          <m:e>
+            <m:r>
+              <m:t>δ</m:t>
+            </m:r>
+          </m:e>
+          <m:sub>
+            <m:d>
+              <m:dPr>
+                <m:begChr m:val="("/>
+                <m:endChr m:val=")"/>
+                <m:sepChr m:val=""/>
+                <m:grow/>
+              </m:dPr>
+              <m:e>
+                <m:r>
+                  <m:t>c</m:t>
+                </m:r>
+                <m:r>
+                  <m:t>o</m:t>
+                </m:r>
+                <m:r>
+                  <m:t>m</m:t>
+                </m:r>
+                <m:r>
+                  <m:t>p</m:t>
+                </m:r>
+              </m:e>
+            </m:d>
+            <m:r>
+              <m:t>r</m:t>
+            </m:r>
+            <m:r>
+              <m:t>e</m:t>
+            </m:r>
+            <m:r>
+              <m:t>g</m:t>
+            </m:r>
+            <m:r>
+              <m:t>i</m:t>
+            </m:r>
+            <m:r>
+              <m:t>o</m:t>
+            </m:r>
+            <m:r>
+              <m:t>n</m:t>
+            </m:r>
+          </m:sub>
+        </m:sSub>
+      </m:oMath>
+      <w:r>
+        <w:t xml:space="preserve"> </w:t>
+      </w:r>
+      <w:r>
+        <w:t xml:space="preserve">was used in lieu of</w:t>
+      </w:r>
+      <w:r>
+        <w:t xml:space="preserve"> </w:t>
+      </w:r>
+      <m:oMath>
+        <m:sSub>
+          <m:e>
+            <m:r>
+              <m:t>δ</m:t>
+            </m:r>
+          </m:e>
+          <m:sub>
+            <m:d>
+              <m:dPr>
+                <m:begChr m:val="("/>
+                <m:endChr m:val=")"/>
+                <m:sepChr m:val=""/>
+                <m:grow/>
+              </m:dPr>
+              <m:e>
+                <m:r>
+                  <m:t>c</m:t>
+                </m:r>
+                <m:r>
+                  <m:t>o</m:t>
+                </m:r>
+                <m:r>
+                  <m:t>m</m:t>
+                </m:r>
+                <m:r>
+                  <m:t>p</m:t>
+                </m:r>
+              </m:e>
+            </m:d>
+            <m:r>
+              <m:t>a</m:t>
+            </m:r>
+          </m:sub>
+        </m:sSub>
+      </m:oMath>
+      <w:r>
+        <w:t xml:space="preserve"> </w:t>
+      </w:r>
+      <w:r>
+        <w:t xml:space="preserve">in equation XX above.</w:t>
+      </w:r>
+    </w:p>
+    <w:p>
+      <w:pPr>
+        <w:pStyle w:val="BodyText"/>
+      </w:pPr>
+      <w:r>
+        <w:t xml:space="preserve">Observed mean weights assume a normal distribution such that</w:t>
       </w:r>
     </w:p>
     <w:p>
@@ -18468,6 +18752,84 @@
           </m:e>
         </m:d>
       </m:oMath>
+    </w:p>
+    <w:p>
+      <w:pPr>
+        <w:pStyle w:val="BodyText"/>
+      </w:pPr>
+      <w:r>
+        <w:t xml:space="preserve">where</w:t>
+      </w:r>
+      <w:r>
+        <w:t xml:space="preserve"> </w:t>
+      </w:r>
+      <m:oMath>
+        <m:sSub>
+          <m:e>
+            <m:r>
+              <m:t>σ</m:t>
+            </m:r>
+          </m:e>
+          <m:sub>
+            <m:sSub>
+              <m:e>
+                <m:bar>
+                  <m:barPr>
+                    <m:pos m:val="top"/>
+                  </m:barPr>
+                  <m:e>
+                    <m:r>
+                      <m:t>w</m:t>
+                    </m:r>
+                    <m:r>
+                      <m:t>t</m:t>
+                    </m:r>
+                  </m:e>
+                </m:bar>
+              </m:e>
+              <m:sub>
+                <m:d>
+                  <m:dPr>
+                    <m:begChr m:val="("/>
+                    <m:endChr m:val=")"/>
+                    <m:sepChr m:val=""/>
+                    <m:grow/>
+                  </m:dPr>
+                  <m:e>
+                    <m:r>
+                      <m:t>c</m:t>
+                    </m:r>
+                    <m:r>
+                      <m:t>o</m:t>
+                    </m:r>
+                    <m:r>
+                      <m:t>m</m:t>
+                    </m:r>
+                    <m:r>
+                      <m:t>p</m:t>
+                    </m:r>
+                  </m:e>
+                </m:d>
+                <m:r>
+                  <m:t>a</m:t>
+                </m:r>
+                <m:r>
+                  <m:t>y</m:t>
+                </m:r>
+                <m:r>
+                  <m:t>u</m:t>
+                </m:r>
+              </m:sub>
+            </m:sSub>
+          </m:sub>
+        </m:sSub>
+      </m:oMath>
+      <w:r>
+        <w:t xml:space="preserve"> </w:t>
+      </w:r>
+      <w:r>
+        <w:t xml:space="preserve">is the bootstrapped variance of the mean.</w:t>
+      </w:r>
     </w:p>
     <w:bookmarkEnd w:id="33"/>
     <w:bookmarkStart w:id="34" w:name="kodiak-hydroacoustic-data"/>
@@ -20690,7 +21052,7 @@
         <w:pStyle w:val="FirstParagraph"/>
       </w:pPr>
       <w:r>
-        <w:t xml:space="preserve">The model was run using JAGS version 4.3.1 using the jagsUI and rjags packages (Plummer et al. 2006, Lunn et al. 2009, Plummer 2024) on the statistical R Statistical Software (v4.4.3;R Core Team 2021). The model was run with 3 MCMC chains for 3,000,000 iterations with a burn-in of 750,000 iterations and a thinning rate of 2,250 iterations. Model convergence was judged by examining traceplots and ensuring that</w:t>
+        <w:t xml:space="preserve">The model was run using JAGS version 4.3.1 using the jagsUI and rjags packages (Plummer et al. 2006, Lunn et al. 2009, Plummer 2024) on the statistical R Statistical Software (v4.4.3;R Core Team 2021). The model was run with 3 MCMC chains for 800,000 iterations with a burn-in of 200,000 iterations and a thinning rate of 600 iterations. Model convergence was judged by examining traceplots and ensuring that</w:t>
       </w:r>
       <w:r>
         <w:t xml:space="preserve"> </w:t>
@@ -20746,7 +21108,7 @@
         <w:pStyle w:val="BodyText"/>
       </w:pPr>
       <w:r>
-        <w:t xml:space="preserve">The model was 99.78% converged based on</w:t>
+        <w:t xml:space="preserve">The model was 99.58% converged based on</w:t>
       </w:r>
       <w:r>
         <w:t xml:space="preserve"> </w:t>
@@ -20767,7 +21129,7 @@
         <w:t xml:space="preserve"> </w:t>
       </w:r>
       <w:r>
-        <w:t xml:space="preserve">values below 1.1 and 95.11% converged based on</w:t>
+        <w:t xml:space="preserve">values below 1.1 and 91.42% converged based on</w:t>
       </w:r>
       <w:r>
         <w:t xml:space="preserve"> </w:t>
@@ -20809,7 +21171,7 @@
         <w:t xml:space="preserve"> </w:t>
       </w:r>
       <w:r>
-        <w:t xml:space="preserve">was 1.27 and 47.3% of unconverged parameters and derived quantities were associated with the BASI and SOKO2SAP Kodiak CFMU’s that had the least amount of data to inform them, as well as very high and variable bias estimates in the SWHS data. 79.4% of the unconverged parameters not associated with those two Kodiak areas were below an</w:t>
+        <w:t xml:space="preserve">was 34.08 and 21.6% of unconverged parameters and derived quantities were associated with the BASI and SOKO2SAP Kodiak CFMU’s that had the least amount of data to inform them, as well as very high and variable bias estimates in the SWHS data. 53.8% of the unconverged parameters not associated with those two Kodiak areas were below an</w:t>
       </w:r>
       <w:r>
         <w:t xml:space="preserve"> </w:t>
@@ -20830,7 +21192,7 @@
         <w:t xml:space="preserve"> </w:t>
       </w:r>
       <w:r>
-        <w:t xml:space="preserve">of 1.2 and 55.9% were below 1.15. Of the non-BSAI and SOKO2SAP unconverged parameters, 47.3% were associated with unguided release estimates. Several other parameters were slow to converge and are detailed below in the review of parameters, but in general were usually associated with proportional parameters being near the bounds of 0 or 1.</w:t>
+        <w:t xml:space="preserve">of 1.2 and 34.7% were below 1.15. Of the non-BSAI and SOKO2SAP unconverged parameters, 32.8% were associated with unguided release estimates. Several other parameters were slow to converge and are detailed below in the review of parameters, but in general were usually associated with proportional parameters being near the bounds of 0 or 1.</w:t>
       </w:r>
     </w:p>
     <w:p>
@@ -20838,7 +21200,7 @@
         <w:pStyle w:val="BodyText"/>
       </w:pPr>
       <w:r>
-        <w:t xml:space="preserve">Of the true parameters in the model, 86 failed to converge to an</w:t>
+        <w:t xml:space="preserve">Of the true parameters in the model, 226 failed to converge to an</w:t>
       </w:r>
       <w:r>
         <w:t xml:space="preserve"> </w:t>
@@ -20859,7 +21221,7 @@
         <w:t xml:space="preserve"> </w:t>
       </w:r>
       <w:r>
-        <w:t xml:space="preserve">of 1.01 but only 6 of those had</w:t>
+        <w:t xml:space="preserve">of 1.01 but only 12 of those had</w:t>
       </w:r>
       <w:r>
         <w:t xml:space="preserve"> </w:t>
@@ -20901,7 +21263,7 @@
         <w:t xml:space="preserve"> </w:t>
       </w:r>
       <w:r>
-        <w:t xml:space="preserve">values between 1.01 and 1.1 demonstrated trace plots with occasional extreme values that would likely converge with longer runs. The 6 parameters with</w:t>
+        <w:t xml:space="preserve">values between 1.01 and 1.1 demonstrated trace plots with occasional extreme values that would likely converge with longer runs. The 12 parameters with</w:t>
       </w:r>
       <w:r>
         <w:t xml:space="preserve"> </w:t>

</xml_diff>

<commit_message>
dialing in the model and report writing
</commit_message>
<xml_diff>
--- a/markdown/RFsportmort_Report.docx
+++ b/markdown/RFsportmort_Report.docx
@@ -15107,7 +15107,7 @@
         <w:t xml:space="preserve"> </w:t>
       </w:r>
       <w:r>
-        <w:t xml:space="preserve">rockfish released relative to the numbers reported in charter logbooks. To accommodate apparent overdispersion in the angler interview data for the slope and DSR assemblages (which combined, comprise the</w:t>
+        <w:t xml:space="preserve">rockfish released relative to the numbers reported in charter logbooks. Southeast</w:t>
       </w:r>
       <w:r>
         <w:t xml:space="preserve"> </w:t>
@@ -15125,7 +15125,7 @@
         <w:t xml:space="preserve"> </w:t>
       </w:r>
       <w:r>
-        <w:t xml:space="preserve">category recorded in logbooks) a logistic-normal random effect was used to inflate the variance (Molenberghs et al. 2010; Kassahun et al. 2012) such that the observed probability of being harvested in the interview data,</w:t>
+        <w:t xml:space="preserve">rockfish are comprised of slope and DSR assemblages, both of which may contribute to these discrepancies. However, the DSR assemblage has generally received more attention from the department and the DSR data is regarded as more reliable. Thus, to accommodate apparent overdispersion in the angler interview data for the slope assemblages a logistic-normal random effect was used to inflate the variance (Molenberghs et al. 2010; Kassahun et al. 2012) such that the observed probability of being harvested in the interview data,</w:t>
       </w:r>
       <w:r>
         <w:t xml:space="preserve"> </w:t>
@@ -15164,21 +15164,6 @@
                 <m:r>
                   <m:t>e</m:t>
                 </m:r>
-                <m:r>
-                  <m:rPr>
-                    <m:sty m:val="p"/>
-                  </m:rPr>
-                  <m:t>/</m:t>
-                </m:r>
-                <m:r>
-                  <m:t>D</m:t>
-                </m:r>
-                <m:r>
-                  <m:t>S</m:t>
-                </m:r>
-                <m:r>
-                  <m:t>R</m:t>
-                </m:r>
               </m:e>
             </m:d>
             <m:r>
@@ -15244,21 +15229,6 @@
                 <m:r>
                   <m:t>e</m:t>
                 </m:r>
-                <m:r>
-                  <m:rPr>
-                    <m:sty m:val="p"/>
-                  </m:rPr>
-                  <m:t>/</m:t>
-                </m:r>
-                <m:r>
-                  <m:t>D</m:t>
-                </m:r>
-                <m:r>
-                  <m:t>S</m:t>
-                </m:r>
-                <m:r>
-                  <m:t>R</m:t>
-                </m:r>
               </m:e>
             </m:d>
             <m:r>
@@ -15330,21 +15300,6 @@
                     <m:r>
                       <m:t>e</m:t>
                     </m:r>
-                    <m:r>
-                      <m:rPr>
-                        <m:sty m:val="p"/>
-                      </m:rPr>
-                      <m:t>/</m:t>
-                    </m:r>
-                    <m:r>
-                      <m:t>D</m:t>
-                    </m:r>
-                    <m:r>
-                      <m:t>S</m:t>
-                    </m:r>
-                    <m:r>
-                      <m:t>R</m:t>
-                    </m:r>
                   </m:e>
                 </m:d>
                 <m:r>
@@ -15431,21 +15386,6 @@
                     <m:r>
                       <m:t>e</m:t>
                     </m:r>
-                    <m:r>
-                      <m:rPr>
-                        <m:sty m:val="p"/>
-                      </m:rPr>
-                      <m:t>/</m:t>
-                    </m:r>
-                    <m:r>
-                      <m:t>D</m:t>
-                    </m:r>
-                    <m:r>
-                      <m:t>S</m:t>
-                    </m:r>
-                    <m:r>
-                      <m:t>R</m:t>
-                    </m:r>
                   </m:e>
                 </m:d>
                 <m:r>
@@ -15497,21 +15437,6 @@
                 <m:r>
                   <m:t>e</m:t>
                 </m:r>
-                <m:r>
-                  <m:rPr>
-                    <m:sty m:val="p"/>
-                  </m:rPr>
-                  <m:t>/</m:t>
-                </m:r>
-                <m:r>
-                  <m:t>D</m:t>
-                </m:r>
-                <m:r>
-                  <m:t>S</m:t>
-                </m:r>
-                <m:r>
-                  <m:t>R</m:t>
-                </m:r>
               </m:e>
             </m:d>
             <m:r>
@@ -15562,21 +15487,6 @@
                 <m:r>
                   <m:t>e</m:t>
                 </m:r>
-                <m:r>
-                  <m:rPr>
-                    <m:sty m:val="p"/>
-                  </m:rPr>
-                  <m:t>/</m:t>
-                </m:r>
-                <m:r>
-                  <m:t>D</m:t>
-                </m:r>
-                <m:r>
-                  <m:t>S</m:t>
-                </m:r>
-                <m:r>
-                  <m:t>R</m:t>
-                </m:r>
               </m:e>
             </m:d>
             <m:r>
@@ -15627,21 +15537,6 @@
                 <m:r>
                   <m:t>e</m:t>
                 </m:r>
-                <m:r>
-                  <m:rPr>
-                    <m:sty m:val="p"/>
-                  </m:rPr>
-                  <m:t>/</m:t>
-                </m:r>
-                <m:r>
-                  <m:t>D</m:t>
-                </m:r>
-                <m:r>
-                  <m:t>S</m:t>
-                </m:r>
-                <m:r>
-                  <m:t>R</m:t>
-                </m:r>
               </m:e>
             </m:d>
             <m:r>
@@ -15718,21 +15613,6 @@
                     <m:r>
                       <m:t>e</m:t>
                     </m:r>
-                    <m:r>
-                      <m:rPr>
-                        <m:sty m:val="p"/>
-                      </m:rPr>
-                      <m:t>/</m:t>
-                    </m:r>
-                    <m:r>
-                      <m:t>D</m:t>
-                    </m:r>
-                    <m:r>
-                      <m:t>S</m:t>
-                    </m:r>
-                    <m:r>
-                      <m:t>R</m:t>
-                    </m:r>
                   </m:e>
                 </m:d>
                 <m:r>
@@ -15787,21 +15667,6 @@
                 </m:r>
                 <m:r>
                   <m:t>e</m:t>
-                </m:r>
-                <m:r>
-                  <m:rPr>
-                    <m:sty m:val="p"/>
-                  </m:rPr>
-                  <m:t>/</m:t>
-                </m:r>
-                <m:r>
-                  <m:t>D</m:t>
-                </m:r>
-                <m:r>
-                  <m:t>S</m:t>
-                </m:r>
-                <m:r>
-                  <m:t>R</m:t>
                 </m:r>
               </m:e>
             </m:d>
@@ -15853,21 +15718,6 @@
                 <m:r>
                   <m:t>e</m:t>
                 </m:r>
-                <m:r>
-                  <m:rPr>
-                    <m:sty m:val="p"/>
-                  </m:rPr>
-                  <m:t>/</m:t>
-                </m:r>
-                <m:r>
-                  <m:t>D</m:t>
-                </m:r>
-                <m:r>
-                  <m:t>S</m:t>
-                </m:r>
-                <m:r>
-                  <m:t>R</m:t>
-                </m:r>
               </m:e>
             </m:d>
             <m:r>
@@ -15940,21 +15790,6 @@
                     </m:r>
                     <m:r>
                       <m:t>e</m:t>
-                    </m:r>
-                    <m:r>
-                      <m:rPr>
-                        <m:sty m:val="p"/>
-                      </m:rPr>
-                      <m:t>/</m:t>
-                    </m:r>
-                    <m:r>
-                      <m:t>D</m:t>
-                    </m:r>
-                    <m:r>
-                      <m:t>S</m:t>
-                    </m:r>
-                    <m:r>
-                      <m:t>R</m:t>
                     </m:r>
                   </m:e>
                 </m:d>
@@ -16024,21 +15859,6 @@
                         <m:r>
                           <m:t>e</m:t>
                         </m:r>
-                        <m:r>
-                          <m:rPr>
-                            <m:sty m:val="p"/>
-                          </m:rPr>
-                          <m:t>/</m:t>
-                        </m:r>
-                        <m:r>
-                          <m:t>D</m:t>
-                        </m:r>
-                        <m:r>
-                          <m:t>S</m:t>
-                        </m:r>
-                        <m:r>
-                          <m:t>R</m:t>
-                        </m:r>
                       </m:e>
                     </m:d>
                     <m:r>
@@ -16088,21 +15908,6 @@
                         <m:r>
                           <m:t>e</m:t>
                         </m:r>
-                        <m:r>
-                          <m:rPr>
-                            <m:sty m:val="p"/>
-                          </m:rPr>
-                          <m:t>/</m:t>
-                        </m:r>
-                        <m:r>
-                          <m:t>D</m:t>
-                        </m:r>
-                        <m:r>
-                          <m:t>S</m:t>
-                        </m:r>
-                        <m:r>
-                          <m:t>R</m:t>
-                        </m:r>
                       </m:e>
                     </m:d>
                     <m:r>
@@ -16121,6 +15926,14 @@
           </m:e>
         </m:d>
       </m:oMath>
+    </w:p>
+    <w:p>
+      <w:pPr>
+        <w:pStyle w:val="BodyText"/>
+      </w:pPr>
+      <w:r>
+        <w:t xml:space="preserve">Initial modelling efforts included inflated variation for both DSR and slope assemblages, but those models were unable to discriminate between overdispersion in the two assemblages. In addition to the greater attention paid to DSR, sample sizes were also greater and the model performed well when overdispersion was only invoked for the slope assemblage.</w:t>
+      </w:r>
     </w:p>
     <w:p>
       <w:pPr>
@@ -20711,7 +20524,7 @@
         <w:pStyle w:val="FirstParagraph"/>
       </w:pPr>
       <w:r>
-        <w:t xml:space="preserve">The model was run using JAGS version 4.3.1 using the jagsUI and rjags packages (Plummer et al. 2006, Lunn et al. 2009, Plummer 2024) on the statistical R Statistical Software (v4.4.3;R Core Team 2021). The model was run with 3 MCMC chains for 1,000,000 iterations with a burn-in of 250,000 iterations and a thinning rate of 750 iterations. Model convergence was judged by examining traceplots and ensuring that</w:t>
+        <w:t xml:space="preserve">The model was run using JAGS version 4.3.1 using the jagsUI and rjags packages (Plummer et al. 2006, Lunn et al. 2009, Plummer 2024) on the statistical R Statistical Software (v4.4.3;R Core Team 2021). The model was run with 3 MCMC chains for NA iterations with a burn-in of NA iterations and a thinning rate of NA iterations. Model convergence was judged by examining traceplots and ensuring that</w:t>
       </w:r>
       <w:r>
         <w:t xml:space="preserve"> </w:t>
@@ -20759,7 +20572,7 @@
         <w:pStyle w:val="BodyText"/>
       </w:pPr>
       <w:r>
-        <w:t xml:space="preserve">The model was 99.74% converged based on</w:t>
+        <w:t xml:space="preserve">The model was 99.82% converged based on</w:t>
       </w:r>
       <w:r>
         <w:t xml:space="preserve"> </w:t>
@@ -20780,7 +20593,7 @@
         <w:t xml:space="preserve"> </w:t>
       </w:r>
       <w:r>
-        <w:t xml:space="preserve">values below 1.1 and 94.06% converged based on</w:t>
+        <w:t xml:space="preserve">values below 1.1 and 95.13% converged based on</w:t>
       </w:r>
       <w:r>
         <w:t xml:space="preserve"> </w:t>
@@ -20801,23 +20614,7 @@
         <w:t xml:space="preserve"> </w:t>
       </w:r>
       <w:r>
-        <w:t xml:space="preserve">values below 1.01 (Gelman and Rubin 1992).</w:t>
-      </w:r>
-      <w:r>
-        <w:t xml:space="preserve"> </w:t>
-      </w:r>
-      <w:r>
-        <w:rPr>
-          <w:b/>
-          <w:bCs/>
-        </w:rPr>
-        <w:t xml:space="preserve">SENTENCE ABOUT MODERN POST2019 ESTIMATES!!</w:t>
-      </w:r>
-      <w:r>
-        <w:t xml:space="preserve"> </w:t>
-      </w:r>
-      <w:r>
-        <w:t xml:space="preserve">The maximum</w:t>
+        <w:t xml:space="preserve">values below 1.01 (Gelman and Rubin 1992). All contemporary estimates from 2020 onward were well converged and demonstrate this model will be reliable for annual estimation of rockfish harvests. The maximum</w:t>
       </w:r>
       <w:r>
         <w:t xml:space="preserve"> </w:t>
@@ -20838,7 +20635,15 @@
         <w:t xml:space="preserve"> </w:t>
       </w:r>
       <w:r>
-        <w:t xml:space="preserve">was 1.29 and 46.9% of unconverged parameters and derived quantities were associated with the BASI and SOKO2SAP Kodiak CFMU’s that had the least amount of data to inform them, as well as very high and variable bias estimates in the SWHS data. 77.9% of the unconverged parameters not associated with those two Kodiak areas were below an</w:t>
+        <w:t xml:space="preserve">was 1.29.</w:t>
+      </w:r>
+    </w:p>
+    <w:p>
+      <w:pPr>
+        <w:pStyle w:val="BodyText"/>
+      </w:pPr>
+      <w:r>
+        <w:t xml:space="preserve">Of the true parameters in the model, 105 failed to converge to an</w:t>
       </w:r>
       <w:r>
         <w:t xml:space="preserve"> </w:t>
@@ -20859,15 +20664,7 @@
         <w:t xml:space="preserve"> </w:t>
       </w:r>
       <w:r>
-        <w:t xml:space="preserve">of 1.2 and 47.4% were below 1.15. Of the non-BSAI and SOKO2SAP unconverged parameters, 39.7% were associated with unguided release estimates. Several other parameters were slow to converge and are detailed below in the review of parameters, but in general were usually associated with proportional parameters being near the bounds of 0 or 1.</w:t>
-      </w:r>
-    </w:p>
-    <w:p>
-      <w:pPr>
-        <w:pStyle w:val="BodyText"/>
-      </w:pPr>
-      <w:r>
-        <w:t xml:space="preserve">Of the true parameters in the model, 158 failed to converge to an</w:t>
+        <w:t xml:space="preserve">of 1.01 but only 4 of those had</w:t>
       </w:r>
       <w:r>
         <w:t xml:space="preserve"> </w:t>
@@ -20888,7 +20685,7 @@
         <w:t xml:space="preserve"> </w:t>
       </w:r>
       <w:r>
-        <w:t xml:space="preserve">of 1.01 but only 22 of those had</w:t>
+        <w:t xml:space="preserve">values above 1.1 (Table XXX). The beta parameters used in the logistic curve were generally slow to converge given the combination of values that could describe plausible curves fit to the data. However, parameters with</w:t>
       </w:r>
       <w:r>
         <w:t xml:space="preserve"> </w:t>
@@ -20909,7 +20706,30 @@
         <w:t xml:space="preserve"> </w:t>
       </w:r>
       <w:r>
-        <w:t xml:space="preserve">values above 1.1 (Table XXX). Parameters with</w:t>
+        <w:t xml:space="preserve">values between 1.01 and 1.1 demonstrated trace plots with occasional extreme values that would likely converge with longer runs. One of the unconverged true parameters was a</w:t>
+      </w:r>
+      <w:r>
+        <w:t xml:space="preserve"> </w:t>
+      </w:r>
+      <m:oMath>
+        <m:sSub>
+          <m:e>
+            <m:r>
+              <m:t>λ</m:t>
+            </m:r>
+          </m:e>
+          <m:sub>
+            <m:r>
+              <m:t>a</m:t>
+            </m:r>
+          </m:sub>
+        </m:sSub>
+      </m:oMath>
+      <w:r>
+        <w:t xml:space="preserve"> </w:t>
+      </w:r>
+      <w:r>
+        <w:t xml:space="preserve">from the spline fit to the harvest trend (Appendix A) that demonstrated a very narrow posterior distribution with occasional spikes in the value, but that otherwise demonstrated satisfactory exploration of the posterior parameter space. The 4 parameters with</w:t>
       </w:r>
       <w:r>
         <w:t xml:space="preserve"> </w:t>
@@ -20930,7 +20750,7 @@
         <w:t xml:space="preserve"> </w:t>
       </w:r>
       <w:r>
-        <w:t xml:space="preserve">values between 1.01 and 1.1 demonstrated trace plots with occasional extreme values that would likely converge with longer runs. The 22 parameters with</w:t>
+        <w:t xml:space="preserve">values in excess of 1.1 produced</w:t>
       </w:r>
       <w:r>
         <w:t xml:space="preserve"> </w:t>
@@ -20951,86 +20771,7 @@
         <w:t xml:space="preserve"> </w:t>
       </w:r>
       <w:r>
-        <w:t xml:space="preserve">values in excess of 1.1 produced</w:t>
-      </w:r>
-      <w:r>
-        <w:t xml:space="preserve"> </w:t>
-      </w:r>
-      <m:oMath>
-        <m:acc>
-          <m:accPr>
-            <m:chr m:val="̂"/>
-          </m:accPr>
-          <m:e>
-            <m:r>
-              <m:t>R</m:t>
-            </m:r>
-          </m:e>
-        </m:acc>
-      </m:oMath>
-      <w:r>
-        <w:t xml:space="preserve"> </w:t>
-      </w:r>
-      <w:r>
-        <w:t xml:space="preserve">values of XX and XX and trace plots did not reveal any pathological patterns other than occasional spikiness. The</w:t>
-      </w:r>
-      <w:r>
-        <w:t xml:space="preserve"> </w:t>
-      </w:r>
-      <m:oMath>
-        <m:r>
-          <m:t>β</m:t>
-        </m:r>
-        <m:sSub>
-          <m:e>
-            <m:r>
-              <m:t>2</m:t>
-            </m:r>
-          </m:e>
-          <m:sub>
-            <m:r>
-              <m:t>p</m:t>
-            </m:r>
-            <m:r>
-              <m:t>H</m:t>
-            </m:r>
-          </m:sub>
-        </m:sSub>
-      </m:oMath>
-      <w:r>
-        <w:t xml:space="preserve"> </w:t>
-      </w:r>
-      <w:r>
-        <w:t xml:space="preserve">parameter had a very skewed distribution with occasional excessive values while the unconverged</w:t>
-      </w:r>
-      <w:r>
-        <w:t xml:space="preserve"> </w:t>
-      </w:r>
-      <m:oMath>
-        <m:r>
-          <m:t>β</m:t>
-        </m:r>
-        <m:sSub>
-          <m:e>
-            <m:r>
-              <m:t>0</m:t>
-            </m:r>
-          </m:e>
-          <m:sub>
-            <m:r>
-              <m:t>p</m:t>
-            </m:r>
-            <m:r>
-              <m:t>H</m:t>
-            </m:r>
-          </m:sub>
-        </m:sSub>
-      </m:oMath>
-      <w:r>
-        <w:t xml:space="preserve"> </w:t>
-      </w:r>
-      <w:r>
-        <w:t xml:space="preserve">parameter BLAH BLAH.</w:t>
+        <w:t xml:space="preserve">values of 1.109 and 1.198 and trace plots did not reveal any pathological patterns other than skewed distributions and the need to run longer chains.</w:t>
       </w:r>
     </w:p>
     <w:p>
@@ -21260,11 +21001,13 @@
         <w:t xml:space="preserve"> </w:t>
       </w:r>
       <w:r>
-        <w:t xml:space="preserve">of 1.01, all were below 1.1 (Table XXX).</w:t>
-      </w:r>
-      <w:r>
-        <w:t xml:space="preserve"> </w:t>
-      </w:r>
+        <w:t xml:space="preserve">of 1.01, all were below 1.1.</w:t>
+      </w:r>
+    </w:p>
+    <w:p>
+      <w:pPr>
+        <w:pStyle w:val="BodyText"/>
+      </w:pPr>
       <m:oMath>
         <m:sSub>
           <m:e>
@@ -21311,7 +21054,7 @@
         <w:t xml:space="preserve"> </w:t>
       </w:r>
       <w:r>
-        <w:t xml:space="preserve">estimates were generally well converged and most of those that did not converge were either associated with the BSAI and SOKO2SAP Kodiak CFMU’s or were very near to 0, causing spiky trace plot patterns that produce higher</w:t>
+        <w:t xml:space="preserve">estimates were generally well converged with 452 demonstrating</w:t>
       </w:r>
       <w:r>
         <w:t xml:space="preserve"> </w:t>
@@ -21332,16 +21075,39 @@
         <w:t xml:space="preserve"> </w:t>
       </w:r>
       <w:r>
-        <w:t xml:space="preserve">values that are not necessarily problematic (Table XXX). In general,</w:t>
-      </w:r>
-      <w:r>
-        <w:t xml:space="preserve"> </w:t>
-      </w:r>
+        <w:t xml:space="preserve">values (3.41%) above 1.01 and 19 (0.14%) demonstrating values above 1.1. Unconverged estimates all demonstrated highly skewed posteriors where the bulk of the posterior distributions near the lower bound. Of the 19 estimates with</w:t>
+      </w:r>
+      <w:r>
+        <w:t xml:space="preserve"> </w:t>
+      </w:r>
+      <m:oMath>
+        <m:acc>
+          <m:accPr>
+            <m:chr m:val="̂"/>
+          </m:accPr>
+          <m:e>
+            <m:r>
+              <m:t>R</m:t>
+            </m:r>
+          </m:e>
+        </m:acc>
+      </m:oMath>
+      <w:r>
+        <w:t xml:space="preserve"> </w:t>
+      </w:r>
+      <w:r>
+        <w:t xml:space="preserve">in excess of 1.1, 9 estimates (47%) had medians less than 1 and 15 (79%) had medians less than 10. The other 4 estimates (21%) were associated with highly skewed distributions.</w:t>
+      </w:r>
+    </w:p>
+    <w:p>
+      <w:pPr>
+        <w:pStyle w:val="BodyText"/>
+      </w:pPr>
       <m:oMath>
         <m:sSub>
           <m:e>
             <m:r>
-              <m:t>H</m:t>
+              <m:t>R</m:t>
             </m:r>
           </m:e>
           <m:sub>
@@ -21383,160 +21149,49 @@
         <w:t xml:space="preserve"> </w:t>
       </w:r>
       <w:r>
-        <w:t xml:space="preserve">estimates that fell short of full convergence demonstrated highly skewed posterior distributions.</w:t>
+        <w:t xml:space="preserve">estimates were less well converged with 1,575 demonstrating</w:t>
       </w:r>
       <w:r>
         <w:t xml:space="preserve"> </w:t>
       </w:r>
       <m:oMath>
-        <m:sSub>
+        <m:acc>
+          <m:accPr>
+            <m:chr m:val="̂"/>
+          </m:accPr>
           <m:e>
             <m:r>
               <m:t>R</m:t>
             </m:r>
           </m:e>
-          <m:sub>
-            <m:d>
-              <m:dPr>
-                <m:begChr m:val="("/>
-                <m:endChr m:val=")"/>
-                <m:sepChr m:val=""/>
-                <m:grow/>
-              </m:dPr>
-              <m:e>
-                <m:r>
-                  <m:t>c</m:t>
-                </m:r>
-                <m:r>
-                  <m:t>o</m:t>
-                </m:r>
-                <m:r>
-                  <m:t>m</m:t>
-                </m:r>
-                <m:r>
-                  <m:t>p</m:t>
-                </m:r>
-              </m:e>
-            </m:d>
-            <m:r>
-              <m:t>a</m:t>
-            </m:r>
-            <m:r>
-              <m:t>y</m:t>
-            </m:r>
-            <m:r>
-              <m:t>u</m:t>
-            </m:r>
-          </m:sub>
-        </m:sSub>
+        </m:acc>
       </m:oMath>
       <w:r>
         <w:t xml:space="preserve"> </w:t>
       </w:r>
       <w:r>
-        <w:t xml:space="preserve">estimates failed to converge with much more frequency than</w:t>
+        <w:t xml:space="preserve">values (7.2%) above 1.01 and 129 (0.59%) demonstrating values above 1.1. Unconverged estimates all demonstrated highly skewed posteriors where the bulk of the posterior distributions near the lower bound. Of the 129 estimates with</w:t>
       </w:r>
       <w:r>
         <w:t xml:space="preserve"> </w:t>
       </w:r>
       <m:oMath>
-        <m:sSub>
+        <m:acc>
+          <m:accPr>
+            <m:chr m:val="̂"/>
+          </m:accPr>
           <m:e>
             <m:r>
-              <m:t>H</m:t>
+              <m:t>R</m:t>
             </m:r>
           </m:e>
-          <m:sub>
-            <m:d>
-              <m:dPr>
-                <m:begChr m:val="("/>
-                <m:endChr m:val=")"/>
-                <m:sepChr m:val=""/>
-                <m:grow/>
-              </m:dPr>
-              <m:e>
-                <m:r>
-                  <m:t>c</m:t>
-                </m:r>
-                <m:r>
-                  <m:t>o</m:t>
-                </m:r>
-                <m:r>
-                  <m:t>m</m:t>
-                </m:r>
-                <m:r>
-                  <m:t>p</m:t>
-                </m:r>
-              </m:e>
-            </m:d>
-            <m:r>
-              <m:t>a</m:t>
-            </m:r>
-            <m:r>
-              <m:t>y</m:t>
-            </m:r>
-            <m:r>
-              <m:t>u</m:t>
-            </m:r>
-          </m:sub>
-        </m:sSub>
+        </m:acc>
       </m:oMath>
       <w:r>
         <w:t xml:space="preserve"> </w:t>
       </w:r>
       <w:r>
-        <w:t xml:space="preserve">estimates, but many of the same patterns were evident. Most of the unconverged</w:t>
-      </w:r>
-      <w:r>
-        <w:t xml:space="preserve"> </w:t>
-      </w:r>
-      <m:oMath>
-        <m:sSub>
-          <m:e>
-            <m:r>
-              <m:t>R</m:t>
-            </m:r>
-          </m:e>
-          <m:sub>
-            <m:d>
-              <m:dPr>
-                <m:begChr m:val="("/>
-                <m:endChr m:val=")"/>
-                <m:sepChr m:val=""/>
-                <m:grow/>
-              </m:dPr>
-              <m:e>
-                <m:r>
-                  <m:t>c</m:t>
-                </m:r>
-                <m:r>
-                  <m:t>o</m:t>
-                </m:r>
-                <m:r>
-                  <m:t>m</m:t>
-                </m:r>
-                <m:r>
-                  <m:t>p</m:t>
-                </m:r>
-              </m:e>
-            </m:d>
-            <m:r>
-              <m:t>a</m:t>
-            </m:r>
-            <m:r>
-              <m:t>y</m:t>
-            </m:r>
-            <m:r>
-              <m:t>u</m:t>
-            </m:r>
-          </m:sub>
-        </m:sSub>
-      </m:oMath>
-      <w:r>
-        <w:t xml:space="preserve"> </w:t>
-      </w:r>
-      <w:r>
-        <w:t xml:space="preserve">estimates were at or near zero and also demonstrated highly skewed posterior distributions (Table XXX).</w:t>
+        <w:t xml:space="preserve">in excess of 1.1, 82 estimates (64%) had medians less than 1 and 111 (86%) had medians less than 10. The other 18 estimates (14%) were associated with highly skewed distributions.</w:t>
       </w:r>
     </w:p>
     <w:bookmarkStart w:id="38" w:name="residual-patterns"/>

</xml_diff>

<commit_message>
Model tweeks. Fixed random effects set up that was a little off.
</commit_message>
<xml_diff>
--- a/markdown/RFsportmort_Report.docx
+++ b/markdown/RFsportmort_Report.docx
@@ -26,7 +26,7 @@
           <w:sz w:val="24"/>
           <w:szCs w:val="24"/>
         </w:rPr>
-        <w:id w:val="-654990124"/>
+        <w:id w:val="-1223903860"/>
         <w:docPartObj>
           <w:docPartGallery w:val="Table of Contents"/>
           <w:docPartUnique/>
@@ -63,7 +63,7 @@
           <w:r>
             <w:fldChar w:fldCharType="separate"/>
           </w:r>
-          <w:hyperlink w:anchor="_Toc217043752" w:history="1">
+          <w:hyperlink w:anchor="_Toc218254119" w:history="1">
             <w:r>
               <w:rPr>
                 <w:rStyle w:val="Hyperlink"/>
@@ -90,7 +90,7 @@
                 <w:noProof/>
                 <w:webHidden/>
               </w:rPr>
-              <w:instrText xml:space="preserve"> PAGEREF _Toc217043752 \h </w:instrText>
+              <w:instrText xml:space="preserve"> PAGEREF _Toc218254119 \h </w:instrText>
             </w:r>
             <w:r>
               <w:rPr>
@@ -134,7 +134,7 @@
               <w14:ligatures w14:val="standardContextual"/>
             </w:rPr>
           </w:pPr>
-          <w:hyperlink w:anchor="_Toc217043753" w:history="1">
+          <w:hyperlink w:anchor="_Toc218254120" w:history="1">
             <w:r>
               <w:rPr>
                 <w:rStyle w:val="Hyperlink"/>
@@ -161,7 +161,7 @@
                 <w:noProof/>
                 <w:webHidden/>
               </w:rPr>
-              <w:instrText xml:space="preserve"> PAGEREF _Toc217043753 \h </w:instrText>
+              <w:instrText xml:space="preserve"> PAGEREF _Toc218254120 \h </w:instrText>
             </w:r>
             <w:r>
               <w:rPr>
@@ -205,7 +205,7 @@
               <w14:ligatures w14:val="standardContextual"/>
             </w:rPr>
           </w:pPr>
-          <w:hyperlink w:anchor="_Toc217043754" w:history="1">
+          <w:hyperlink w:anchor="_Toc218254121" w:history="1">
             <w:r>
               <w:rPr>
                 <w:rStyle w:val="Hyperlink"/>
@@ -232,7 +232,7 @@
                 <w:noProof/>
                 <w:webHidden/>
               </w:rPr>
-              <w:instrText xml:space="preserve"> PAGEREF _Toc217043754 \h </w:instrText>
+              <w:instrText xml:space="preserve"> PAGEREF _Toc218254121 \h </w:instrText>
             </w:r>
             <w:r>
               <w:rPr>
@@ -276,7 +276,7 @@
               <w14:ligatures w14:val="standardContextual"/>
             </w:rPr>
           </w:pPr>
-          <w:hyperlink w:anchor="_Toc217043755" w:history="1">
+          <w:hyperlink w:anchor="_Toc218254122" w:history="1">
             <w:r>
               <w:rPr>
                 <w:rStyle w:val="Hyperlink"/>
@@ -303,7 +303,7 @@
                 <w:noProof/>
                 <w:webHidden/>
               </w:rPr>
-              <w:instrText xml:space="preserve"> PAGEREF _Toc217043755 \h </w:instrText>
+              <w:instrText xml:space="preserve"> PAGEREF _Toc218254122 \h </w:instrText>
             </w:r>
             <w:r>
               <w:rPr>
@@ -347,7 +347,7 @@
               <w14:ligatures w14:val="standardContextual"/>
             </w:rPr>
           </w:pPr>
-          <w:hyperlink w:anchor="_Toc217043756" w:history="1">
+          <w:hyperlink w:anchor="_Toc218254123" w:history="1">
             <w:r>
               <w:rPr>
                 <w:rStyle w:val="Hyperlink"/>
@@ -374,7 +374,7 @@
                 <w:noProof/>
                 <w:webHidden/>
               </w:rPr>
-              <w:instrText xml:space="preserve"> PAGEREF _Toc217043756 \h </w:instrText>
+              <w:instrText xml:space="preserve"> PAGEREF _Toc218254123 \h </w:instrText>
             </w:r>
             <w:r>
               <w:rPr>
@@ -417,7 +417,7 @@
               <w14:ligatures w14:val="standardContextual"/>
             </w:rPr>
           </w:pPr>
-          <w:hyperlink w:anchor="_Toc217043757" w:history="1">
+          <w:hyperlink w:anchor="_Toc218254124" w:history="1">
             <w:r>
               <w:rPr>
                 <w:rStyle w:val="Hyperlink"/>
@@ -444,7 +444,7 @@
                 <w:noProof/>
                 <w:webHidden/>
               </w:rPr>
-              <w:instrText xml:space="preserve"> PAGEREF _Toc217043757 \h </w:instrText>
+              <w:instrText xml:space="preserve"> PAGEREF _Toc218254124 \h </w:instrText>
             </w:r>
             <w:r>
               <w:rPr>
@@ -487,7 +487,7 @@
               <w14:ligatures w14:val="standardContextual"/>
             </w:rPr>
           </w:pPr>
-          <w:hyperlink w:anchor="_Toc217043758" w:history="1">
+          <w:hyperlink w:anchor="_Toc218254125" w:history="1">
             <w:r>
               <w:rPr>
                 <w:rStyle w:val="Hyperlink"/>
@@ -514,7 +514,7 @@
                 <w:noProof/>
                 <w:webHidden/>
               </w:rPr>
-              <w:instrText xml:space="preserve"> PAGEREF _Toc217043758 \h </w:instrText>
+              <w:instrText xml:space="preserve"> PAGEREF _Toc218254125 \h </w:instrText>
             </w:r>
             <w:r>
               <w:rPr>
@@ -557,7 +557,7 @@
               <w14:ligatures w14:val="standardContextual"/>
             </w:rPr>
           </w:pPr>
-          <w:hyperlink w:anchor="_Toc217043759" w:history="1">
+          <w:hyperlink w:anchor="_Toc218254126" w:history="1">
             <w:r>
               <w:rPr>
                 <w:rStyle w:val="Hyperlink"/>
@@ -584,7 +584,7 @@
                 <w:noProof/>
                 <w:webHidden/>
               </w:rPr>
-              <w:instrText xml:space="preserve"> PAGEREF _Toc217043759 \h </w:instrText>
+              <w:instrText xml:space="preserve"> PAGEREF _Toc218254126 \h </w:instrText>
             </w:r>
             <w:r>
               <w:rPr>
@@ -627,7 +627,7 @@
               <w14:ligatures w14:val="standardContextual"/>
             </w:rPr>
           </w:pPr>
-          <w:hyperlink w:anchor="_Toc217043760" w:history="1">
+          <w:hyperlink w:anchor="_Toc218254127" w:history="1">
             <w:r>
               <w:rPr>
                 <w:rStyle w:val="Hyperlink"/>
@@ -654,7 +654,7 @@
                 <w:noProof/>
                 <w:webHidden/>
               </w:rPr>
-              <w:instrText xml:space="preserve"> PAGEREF _Toc217043760 \h </w:instrText>
+              <w:instrText xml:space="preserve"> PAGEREF _Toc218254127 \h </w:instrText>
             </w:r>
             <w:r>
               <w:rPr>
@@ -698,7 +698,7 @@
               <w14:ligatures w14:val="standardContextual"/>
             </w:rPr>
           </w:pPr>
-          <w:hyperlink w:anchor="_Toc217043761" w:history="1">
+          <w:hyperlink w:anchor="_Toc218254128" w:history="1">
             <w:r>
               <w:rPr>
                 <w:rStyle w:val="Hyperlink"/>
@@ -725,7 +725,7 @@
                 <w:noProof/>
                 <w:webHidden/>
               </w:rPr>
-              <w:instrText xml:space="preserve"> PAGEREF _Toc217043761 \h </w:instrText>
+              <w:instrText xml:space="preserve"> PAGEREF _Toc218254128 \h </w:instrText>
             </w:r>
             <w:r>
               <w:rPr>
@@ -768,7 +768,7 @@
               <w14:ligatures w14:val="standardContextual"/>
             </w:rPr>
           </w:pPr>
-          <w:hyperlink w:anchor="_Toc217043762" w:history="1">
+          <w:hyperlink w:anchor="_Toc218254129" w:history="1">
             <w:r>
               <w:rPr>
                 <w:rStyle w:val="Hyperlink"/>
@@ -795,7 +795,7 @@
                 <w:noProof/>
                 <w:webHidden/>
               </w:rPr>
-              <w:instrText xml:space="preserve"> PAGEREF _Toc217043762 \h </w:instrText>
+              <w:instrText xml:space="preserve"> PAGEREF _Toc218254129 \h </w:instrText>
             </w:r>
             <w:r>
               <w:rPr>
@@ -838,7 +838,7 @@
               <w14:ligatures w14:val="standardContextual"/>
             </w:rPr>
           </w:pPr>
-          <w:hyperlink w:anchor="_Toc217043763" w:history="1">
+          <w:hyperlink w:anchor="_Toc218254130" w:history="1">
             <w:r>
               <w:rPr>
                 <w:rStyle w:val="Hyperlink"/>
@@ -865,7 +865,7 @@
                 <w:noProof/>
                 <w:webHidden/>
               </w:rPr>
-              <w:instrText xml:space="preserve"> PAGEREF _Toc217043763 \h </w:instrText>
+              <w:instrText xml:space="preserve"> PAGEREF _Toc218254130 \h </w:instrText>
             </w:r>
             <w:r>
               <w:rPr>
@@ -908,7 +908,7 @@
               <w14:ligatures w14:val="standardContextual"/>
             </w:rPr>
           </w:pPr>
-          <w:hyperlink w:anchor="_Toc217043764" w:history="1">
+          <w:hyperlink w:anchor="_Toc218254131" w:history="1">
             <w:r>
               <w:rPr>
                 <w:rStyle w:val="Hyperlink"/>
@@ -935,7 +935,7 @@
                 <w:noProof/>
                 <w:webHidden/>
               </w:rPr>
-              <w:instrText xml:space="preserve"> PAGEREF _Toc217043764 \h </w:instrText>
+              <w:instrText xml:space="preserve"> PAGEREF _Toc218254131 \h </w:instrText>
             </w:r>
             <w:r>
               <w:rPr>
@@ -978,7 +978,7 @@
               <w14:ligatures w14:val="standardContextual"/>
             </w:rPr>
           </w:pPr>
-          <w:hyperlink w:anchor="_Toc217043765" w:history="1">
+          <w:hyperlink w:anchor="_Toc218254132" w:history="1">
             <w:r>
               <w:rPr>
                 <w:rStyle w:val="Hyperlink"/>
@@ -1005,7 +1005,7 @@
                 <w:noProof/>
                 <w:webHidden/>
               </w:rPr>
-              <w:instrText xml:space="preserve"> PAGEREF _Toc217043765 \h </w:instrText>
+              <w:instrText xml:space="preserve"> PAGEREF _Toc218254132 \h </w:instrText>
             </w:r>
             <w:r>
               <w:rPr>
@@ -1048,7 +1048,7 @@
               <w14:ligatures w14:val="standardContextual"/>
             </w:rPr>
           </w:pPr>
-          <w:hyperlink w:anchor="_Toc217043766" w:history="1">
+          <w:hyperlink w:anchor="_Toc218254133" w:history="1">
             <w:r>
               <w:rPr>
                 <w:rStyle w:val="Hyperlink"/>
@@ -1075,7 +1075,7 @@
                 <w:noProof/>
                 <w:webHidden/>
               </w:rPr>
-              <w:instrText xml:space="preserve"> PAGEREF _Toc217043766 \h </w:instrText>
+              <w:instrText xml:space="preserve"> PAGEREF _Toc218254133 \h </w:instrText>
             </w:r>
             <w:r>
               <w:rPr>
@@ -1118,7 +1118,7 @@
               <w14:ligatures w14:val="standardContextual"/>
             </w:rPr>
           </w:pPr>
-          <w:hyperlink w:anchor="_Toc217043767" w:history="1">
+          <w:hyperlink w:anchor="_Toc218254134" w:history="1">
             <w:r>
               <w:rPr>
                 <w:rStyle w:val="Hyperlink"/>
@@ -1145,7 +1145,7 @@
                 <w:noProof/>
                 <w:webHidden/>
               </w:rPr>
-              <w:instrText xml:space="preserve"> PAGEREF _Toc217043767 \h </w:instrText>
+              <w:instrText xml:space="preserve"> PAGEREF _Toc218254134 \h </w:instrText>
             </w:r>
             <w:r>
               <w:rPr>
@@ -1188,7 +1188,7 @@
               <w14:ligatures w14:val="standardContextual"/>
             </w:rPr>
           </w:pPr>
-          <w:hyperlink w:anchor="_Toc217043768" w:history="1">
+          <w:hyperlink w:anchor="_Toc218254135" w:history="1">
             <w:r>
               <w:rPr>
                 <w:rStyle w:val="Hyperlink"/>
@@ -1215,7 +1215,7 @@
                 <w:noProof/>
                 <w:webHidden/>
               </w:rPr>
-              <w:instrText xml:space="preserve"> PAGEREF _Toc217043768 \h </w:instrText>
+              <w:instrText xml:space="preserve"> PAGEREF _Toc218254135 \h </w:instrText>
             </w:r>
             <w:r>
               <w:rPr>
@@ -1259,7 +1259,7 @@
               <w14:ligatures w14:val="standardContextual"/>
             </w:rPr>
           </w:pPr>
-          <w:hyperlink w:anchor="_Toc217043769" w:history="1">
+          <w:hyperlink w:anchor="_Toc218254136" w:history="1">
             <w:r>
               <w:rPr>
                 <w:rStyle w:val="Hyperlink"/>
@@ -1286,7 +1286,7 @@
                 <w:noProof/>
                 <w:webHidden/>
               </w:rPr>
-              <w:instrText xml:space="preserve"> PAGEREF _Toc217043769 \h </w:instrText>
+              <w:instrText xml:space="preserve"> PAGEREF _Toc218254136 \h </w:instrText>
             </w:r>
             <w:r>
               <w:rPr>
@@ -1329,7 +1329,7 @@
               <w14:ligatures w14:val="standardContextual"/>
             </w:rPr>
           </w:pPr>
-          <w:hyperlink w:anchor="_Toc217043770" w:history="1">
+          <w:hyperlink w:anchor="_Toc218254137" w:history="1">
             <w:r>
               <w:rPr>
                 <w:rStyle w:val="Hyperlink"/>
@@ -1356,7 +1356,7 @@
                 <w:noProof/>
                 <w:webHidden/>
               </w:rPr>
-              <w:instrText xml:space="preserve"> PAGEREF _Toc217043770 \h </w:instrText>
+              <w:instrText xml:space="preserve"> PAGEREF _Toc218254137 \h </w:instrText>
             </w:r>
             <w:r>
               <w:rPr>
@@ -1400,7 +1400,7 @@
               <w14:ligatures w14:val="standardContextual"/>
             </w:rPr>
           </w:pPr>
-          <w:hyperlink w:anchor="_Toc217043771" w:history="1">
+          <w:hyperlink w:anchor="_Toc218254138" w:history="1">
             <w:r>
               <w:rPr>
                 <w:rStyle w:val="Hyperlink"/>
@@ -1427,7 +1427,7 @@
                 <w:noProof/>
                 <w:webHidden/>
               </w:rPr>
-              <w:instrText xml:space="preserve"> PAGEREF _Toc217043771 \h </w:instrText>
+              <w:instrText xml:space="preserve"> PAGEREF _Toc218254138 \h </w:instrText>
             </w:r>
             <w:r>
               <w:rPr>
@@ -1471,7 +1471,7 @@
               <w14:ligatures w14:val="standardContextual"/>
             </w:rPr>
           </w:pPr>
-          <w:hyperlink w:anchor="_Toc217043772" w:history="1">
+          <w:hyperlink w:anchor="_Toc218254139" w:history="1">
             <w:r>
               <w:rPr>
                 <w:rStyle w:val="Hyperlink"/>
@@ -1498,7 +1498,7 @@
                 <w:noProof/>
                 <w:webHidden/>
               </w:rPr>
-              <w:instrText xml:space="preserve"> PAGEREF _Toc217043772 \h </w:instrText>
+              <w:instrText xml:space="preserve"> PAGEREF _Toc218254139 \h </w:instrText>
             </w:r>
             <w:r>
               <w:rPr>
@@ -1546,7 +1546,7 @@
         <w:pStyle w:val="Heading1"/>
       </w:pPr>
       <w:bookmarkStart w:id="0" w:name="abstract"/>
-      <w:bookmarkStart w:id="1" w:name="_Toc217043752"/>
+      <w:bookmarkStart w:id="1" w:name="_Toc218254119"/>
       <w:r>
         <w:lastRenderedPageBreak/>
         <w:t>Abstract</w:t>
@@ -1604,7 +1604,7 @@
         <w:pStyle w:val="Heading1"/>
       </w:pPr>
       <w:bookmarkStart w:id="2" w:name="introduction"/>
-      <w:bookmarkStart w:id="3" w:name="_Toc217043753"/>
+      <w:bookmarkStart w:id="3" w:name="_Toc218254120"/>
       <w:bookmarkEnd w:id="0"/>
       <w:r>
         <w:t>Introduction</w:t>
@@ -1720,7 +1720,7 @@
         <w:pStyle w:val="Heading1"/>
       </w:pPr>
       <w:bookmarkStart w:id="4" w:name="objective"/>
-      <w:bookmarkStart w:id="5" w:name="_Toc217043754"/>
+      <w:bookmarkStart w:id="5" w:name="_Toc218254121"/>
       <w:bookmarkEnd w:id="2"/>
       <w:r>
         <w:t>Objective</w:t>
@@ -1963,7 +1963,7 @@
         <w:pStyle w:val="Heading1"/>
       </w:pPr>
       <w:bookmarkStart w:id="6" w:name="study-area"/>
-      <w:bookmarkStart w:id="7" w:name="_Toc217043755"/>
+      <w:bookmarkStart w:id="7" w:name="_Toc218254122"/>
       <w:bookmarkEnd w:id="4"/>
       <w:r>
         <w:lastRenderedPageBreak/>
@@ -1992,7 +1992,7 @@
         <w:pStyle w:val="Heading1"/>
       </w:pPr>
       <w:bookmarkStart w:id="8" w:name="methods"/>
-      <w:bookmarkStart w:id="9" w:name="_Toc217043756"/>
+      <w:bookmarkStart w:id="9" w:name="_Toc218254123"/>
       <w:bookmarkEnd w:id="6"/>
       <w:r>
         <w:t>Methods</w:t>
@@ -2004,7 +2004,7 @@
         <w:pStyle w:val="Heading2"/>
       </w:pPr>
       <w:bookmarkStart w:id="10" w:name="data"/>
-      <w:bookmarkStart w:id="11" w:name="_Toc217043757"/>
+      <w:bookmarkStart w:id="11" w:name="_Toc218254124"/>
       <w:r>
         <w:t>Data</w:t>
       </w:r>
@@ -2505,7 +2505,7 @@
         <w:pStyle w:val="Heading2"/>
       </w:pPr>
       <w:bookmarkStart w:id="19" w:name="process-equations"/>
-      <w:bookmarkStart w:id="20" w:name="_Toc217043758"/>
+      <w:bookmarkStart w:id="20" w:name="_Toc218254125"/>
       <w:bookmarkEnd w:id="10"/>
       <w:bookmarkEnd w:id="18"/>
       <w:r>
@@ -16863,7 +16863,7 @@
         <w:pStyle w:val="Heading2"/>
       </w:pPr>
       <w:bookmarkStart w:id="26" w:name="observation-equations"/>
-      <w:bookmarkStart w:id="27" w:name="_Toc217043759"/>
+      <w:bookmarkStart w:id="27" w:name="_Toc218254126"/>
       <w:bookmarkEnd w:id="19"/>
       <w:bookmarkEnd w:id="25"/>
       <w:r>
@@ -27437,7 +27437,7 @@
         <w:pStyle w:val="Heading2"/>
       </w:pPr>
       <w:bookmarkStart w:id="33" w:name="model-platform-and-diagnostics"/>
-      <w:bookmarkStart w:id="34" w:name="_Toc217043760"/>
+      <w:bookmarkStart w:id="34" w:name="_Toc218254127"/>
       <w:bookmarkEnd w:id="26"/>
       <w:bookmarkEnd w:id="32"/>
       <w:r>
@@ -27543,7 +27543,7 @@
         <w:pStyle w:val="BodyText"/>
       </w:pPr>
       <w:r>
-        <w:t xml:space="preserve">The model was run with 3 MCMC chains for 1,000,000 iterations with a burn-in of 200,000 iterations and a thinning rate of 800 iterations. Model convergence was judged by examining traceplots and ensuring that </w:t>
+        <w:t xml:space="preserve">The model was run with 3 MCMC chains for 2,000,000 iterations with a burn-in of 200,000 iterations and a thinning rate of 1,800 iterations. Model convergence was judged by examining traceplots and ensuring that </w:t>
       </w:r>
       <m:oMath>
         <m:acc>
@@ -27573,7 +27573,7 @@
         <w:pStyle w:val="Heading1"/>
       </w:pPr>
       <w:bookmarkStart w:id="35" w:name="results"/>
-      <w:bookmarkStart w:id="36" w:name="_Toc217043761"/>
+      <w:bookmarkStart w:id="36" w:name="_Toc218254128"/>
       <w:bookmarkEnd w:id="8"/>
       <w:bookmarkEnd w:id="33"/>
       <w:r>
@@ -27598,7 +27598,7 @@
         <w:pStyle w:val="BodyText"/>
       </w:pPr>
       <w:r>
-        <w:t xml:space="preserve">The model was 99.81% converged based on </w:t>
+        <w:t xml:space="preserve">The model was 99.85% converged based on </w:t>
       </w:r>
       <m:oMath>
         <m:acc>
@@ -27620,7 +27620,7 @@
         </m:acc>
       </m:oMath>
       <w:r>
-        <w:t xml:space="preserve"> values below 1.1 and 94.97% converged based on </w:t>
+        <w:t xml:space="preserve"> values below 1.1 and 95.33% converged based on </w:t>
       </w:r>
       <m:oMath>
         <m:acc>
@@ -27664,7 +27664,7 @@
         </m:acc>
       </m:oMath>
       <w:r>
-        <w:t xml:space="preserve"> was 1.29.</w:t>
+        <w:t xml:space="preserve"> was 1.26.</w:t>
       </w:r>
     </w:p>
     <w:p>
@@ -27672,7 +27672,7 @@
         <w:pStyle w:val="BodyText"/>
       </w:pPr>
       <w:r>
-        <w:t xml:space="preserve">Of the true parameters in the model, 104 failed to converge to an </w:t>
+        <w:t xml:space="preserve">Of the true parameters in the model, 94 failed to converge to an </w:t>
       </w:r>
       <m:oMath>
         <m:acc>
@@ -27694,7 +27694,7 @@
         </m:acc>
       </m:oMath>
       <w:r>
-        <w:t xml:space="preserve"> of 1.01 but only 5 of those had </w:t>
+        <w:t xml:space="preserve"> of 1.01 but only 3 of those had </w:t>
       </w:r>
       <m:oMath>
         <m:acc>
@@ -27768,7 +27768,7 @@
         </m:sSub>
       </m:oMath>
       <w:r>
-        <w:t xml:space="preserve"> from the spline fit to the harvest trend (Appendix A) that demonstrated a very narrow posterior distribution with occasional spikes in the value, but that otherwise demonstrated satisfactory exploration of the posterior parameter space. The 5 parameters with </w:t>
+        <w:t xml:space="preserve"> from the spline fit to the harvest trend (Appendix A) that demonstrated a very narrow posterior distribution with occasional spikes in the value, but that otherwise demonstrated satisfactory exploration of the posterior parameter space. The 3 parameters with </w:t>
       </w:r>
       <m:oMath>
         <m:acc>
@@ -27812,7 +27812,7 @@
         </m:acc>
       </m:oMath>
       <w:r>
-        <w:t xml:space="preserve"> values of 1.114 and 1.25 and trace plots did not reveal any pathological patterns other than skewed distributions and the need to run longer chains.</w:t>
+        <w:t xml:space="preserve"> values of 1.102 and 1.191 and trace plots did not reveal any pathological patterns other than skewed distributions and the need to run longer chains.</w:t>
       </w:r>
     </w:p>
     <w:p>
@@ -28082,7 +28082,7 @@
         </m:sSub>
       </m:oMath>
       <w:r>
-        <w:t xml:space="preserve"> estimates were generally well converged with 469 demonstrating </w:t>
+        <w:t xml:space="preserve"> estimates were generally well converged with 476 demonstrating </w:t>
       </w:r>
       <m:oMath>
         <m:acc>
@@ -28104,7 +28104,7 @@
         </m:acc>
       </m:oMath>
       <w:r>
-        <w:t xml:space="preserve"> values (3.54%) above 1.01 and 30 (0.23%) demonstrating values above 1.1. Unconverged estimates all demonstrated highly skewed posteriors where the bulk of the posterior distributions near the lower bound. Of the 30 estimates with </w:t>
+        <w:t xml:space="preserve"> values (3.59%) above 1.01 and 12 (0.09%) demonstrating values above 1.1. Unconverged estimates all demonstrated highly skewed posteriors where the bulk of the posterior distributions near the lower bound. Of the 12 estimates with </w:t>
       </w:r>
       <m:oMath>
         <m:acc>
@@ -28126,7 +28126,7 @@
         </m:acc>
       </m:oMath>
       <w:r>
-        <w:t xml:space="preserve"> in excess of 1.1, 25 estimates (83%) had medians less than 1 and 29 (97%) had medians less than 10. The other 1 estimates (3%) were associated with highly skewed distributions.</w:t>
+        <w:t xml:space="preserve"> in excess of 1.1, 8 estimates (67%) had medians less than 1 and 12 (100%) had medians less than 10. The other 0 estimates (0%) were associated with highly skewed distributions.</w:t>
       </w:r>
     </w:p>
     <w:p>
@@ -28178,7 +28178,7 @@
         </m:sSub>
       </m:oMath>
       <w:r>
-        <w:t xml:space="preserve"> estimates were less well converged with 1,589 demonstrating </w:t>
+        <w:t xml:space="preserve"> estimates were less well converged with 1,501 demonstrating </w:t>
       </w:r>
       <m:oMath>
         <m:acc>
@@ -28200,7 +28200,7 @@
         </m:acc>
       </m:oMath>
       <w:r>
-        <w:t xml:space="preserve"> values (7.26%) above 1.01 and 123 (0.56%) demonstrating values above 1.1. Unconverged estimates all demonstrated highly skewed posteriors where the bulk of the posterior distributions near the lower bound. Of the 123 estimates with </w:t>
+        <w:t xml:space="preserve"> values (6.86%) above 1.01 and 107 (0.49%) demonstrating values above 1.1. Unconverged estimates all demonstrated highly skewed posteriors where the bulk of the posterior distributions near the lower bound. Of the 107 estimates with </w:t>
       </w:r>
       <m:oMath>
         <m:acc>
@@ -28222,7 +28222,7 @@
         </m:acc>
       </m:oMath>
       <w:r>
-        <w:t xml:space="preserve"> in excess of 1.1, 75 estimates (61%) had medians less than 1 and 106 (86%) had medians less than 10. The other 17 estimates (14%) were associated with highly skewed distributions.</w:t>
+        <w:t xml:space="preserve"> in excess of 1.1, 66 estimates (62%) had medians less than 1 and 85 (79%) had medians less than 10. The other 22 estimates (21%) were associated with highly skewed distributions.</w:t>
       </w:r>
     </w:p>
     <w:p>
@@ -28230,7 +28230,7 @@
         <w:pStyle w:val="Heading2"/>
       </w:pPr>
       <w:bookmarkStart w:id="37" w:name="residual-patterns"/>
-      <w:bookmarkStart w:id="38" w:name="_Toc217043762"/>
+      <w:bookmarkStart w:id="38" w:name="_Toc218254129"/>
       <w:r>
         <w:lastRenderedPageBreak/>
         <w:t>Residual Patterns</w:t>
@@ -28266,7 +28266,7 @@
         <w:pStyle w:val="Heading2"/>
       </w:pPr>
       <w:bookmarkStart w:id="39" w:name="bias-estimation"/>
-      <w:bookmarkStart w:id="40" w:name="_Toc217043763"/>
+      <w:bookmarkStart w:id="40" w:name="_Toc218254130"/>
       <w:bookmarkEnd w:id="37"/>
       <w:r>
         <w:t>Bias Estimation</w:t>
@@ -28302,7 +28302,7 @@
         <w:pStyle w:val="Heading2"/>
       </w:pPr>
       <w:bookmarkStart w:id="41" w:name="proportion-harvested"/>
-      <w:bookmarkStart w:id="42" w:name="_Toc217043764"/>
+      <w:bookmarkStart w:id="42" w:name="_Toc218254131"/>
       <w:bookmarkEnd w:id="39"/>
       <w:r>
         <w:lastRenderedPageBreak/>
@@ -28474,7 +28474,7 @@
         <w:pStyle w:val="Heading2"/>
       </w:pPr>
       <w:bookmarkStart w:id="43" w:name="species-composition"/>
-      <w:bookmarkStart w:id="44" w:name="_Toc217043765"/>
+      <w:bookmarkStart w:id="44" w:name="_Toc218254132"/>
       <w:bookmarkEnd w:id="41"/>
       <w:r>
         <w:t>Species Composition</w:t>
@@ -28743,7 +28743,7 @@
         <w:pStyle w:val="Heading2"/>
       </w:pPr>
       <w:bookmarkStart w:id="45" w:name="proportion-guided"/>
-      <w:bookmarkStart w:id="46" w:name="_Toc217043766"/>
+      <w:bookmarkStart w:id="46" w:name="_Toc218254133"/>
       <w:bookmarkEnd w:id="43"/>
       <w:r>
         <w:t>Proportion Guided</w:t>
@@ -28763,7 +28763,7 @@
         <w:pStyle w:val="Heading2"/>
       </w:pPr>
       <w:bookmarkStart w:id="47" w:name="weight"/>
-      <w:bookmarkStart w:id="48" w:name="_Toc217043767"/>
+      <w:bookmarkStart w:id="48" w:name="_Toc218254134"/>
       <w:bookmarkEnd w:id="45"/>
       <w:r>
         <w:t>Weight</w:t>
@@ -28783,7 +28783,7 @@
         <w:pStyle w:val="Heading2"/>
       </w:pPr>
       <w:bookmarkStart w:id="49" w:name="X9d99479f46dec730a7a401f5db2083d62218015"/>
-      <w:bookmarkStart w:id="50" w:name="_Toc217043768"/>
+      <w:bookmarkStart w:id="50" w:name="_Toc218254135"/>
       <w:bookmarkEnd w:id="47"/>
       <w:r>
         <w:t>Harvest, Release and Total Removal Estimates</w:t>
@@ -28932,7 +28932,7 @@
         <w:pStyle w:val="Heading1"/>
       </w:pPr>
       <w:bookmarkStart w:id="54" w:name="discussion"/>
-      <w:bookmarkStart w:id="55" w:name="_Toc217043769"/>
+      <w:bookmarkStart w:id="55" w:name="_Toc218254136"/>
       <w:bookmarkEnd w:id="35"/>
       <w:bookmarkEnd w:id="49"/>
       <w:bookmarkEnd w:id="53"/>
@@ -29124,7 +29124,7 @@
         <w:pStyle w:val="Heading2"/>
       </w:pPr>
       <w:bookmarkStart w:id="56" w:name="conclusions-and-recommendations"/>
-      <w:bookmarkStart w:id="57" w:name="_Toc217043770"/>
+      <w:bookmarkStart w:id="57" w:name="_Toc218254137"/>
       <w:r>
         <w:lastRenderedPageBreak/>
         <w:t>Conclusions and Recommendations</w:t>
@@ -29208,7 +29208,7 @@
         <w:pStyle w:val="Heading1"/>
       </w:pPr>
       <w:bookmarkStart w:id="58" w:name="acknowledgments"/>
-      <w:bookmarkStart w:id="59" w:name="_Toc217043771"/>
+      <w:bookmarkStart w:id="59" w:name="_Toc218254138"/>
       <w:bookmarkEnd w:id="54"/>
       <w:bookmarkEnd w:id="56"/>
       <w:r>
@@ -29243,7 +29243,7 @@
         <w:pStyle w:val="Heading1"/>
       </w:pPr>
       <w:bookmarkStart w:id="60" w:name="literature-cited"/>
-      <w:bookmarkStart w:id="61" w:name="_Toc217043772"/>
+      <w:bookmarkStart w:id="61" w:name="_Toc218254139"/>
       <w:bookmarkEnd w:id="58"/>
       <w:r>
         <w:t>Literature Cited</w:t>
@@ -30983,7 +30983,7 @@
   <w:abstractNum w:abstractNumId="0" w15:restartNumberingAfterBreak="0">
     <w:nsid w:val="0000A990"/>
     <w:multiLevelType w:val="multilevel"/>
-    <w:tmpl w:val="ECCE1DDA"/>
+    <w:tmpl w:val="A7A0372E"/>
     <w:lvl w:ilvl="0">
       <w:numFmt w:val="bullet"/>
       <w:lvlText w:val=" "/>
@@ -31060,7 +31060,7 @@
   <w:abstractNum w:abstractNumId="1" w15:restartNumberingAfterBreak="0">
     <w:nsid w:val="00A99421"/>
     <w:multiLevelType w:val="multilevel"/>
-    <w:tmpl w:val="DAFEC412"/>
+    <w:tmpl w:val="83F26A0C"/>
     <w:lvl w:ilvl="0">
       <w:start w:val="1"/>
       <w:numFmt w:val="decimal"/>
@@ -31146,7 +31146,7 @@
   <w:abstractNum w:abstractNumId="2" w15:restartNumberingAfterBreak="0">
     <w:nsid w:val="00A99721"/>
     <w:multiLevelType w:val="multilevel"/>
-    <w:tmpl w:val="F05CA2A0"/>
+    <w:tmpl w:val="ED52EF9A"/>
     <w:lvl w:ilvl="0">
       <w:start w:val="1"/>
       <w:numFmt w:val="lowerLetter"/>
@@ -34018,10 +34018,10 @@
   <w:num w:numId="26" w16cid:durableId="1979919492">
     <w:abstractNumId w:val="10"/>
   </w:num>
-  <w:num w:numId="27" w16cid:durableId="1937060115">
+  <w:num w:numId="27" w16cid:durableId="531769354">
     <w:abstractNumId w:val="0"/>
   </w:num>
-  <w:num w:numId="28" w16cid:durableId="43257056">
+  <w:num w:numId="28" w16cid:durableId="2098359102">
     <w:abstractNumId w:val="1"/>
     <w:lvlOverride w:ilvl="0">
       <w:startOverride w:val="1"/>
@@ -34051,7 +34051,7 @@
       <w:startOverride w:val="1"/>
     </w:lvlOverride>
   </w:num>
-  <w:num w:numId="29" w16cid:durableId="432168328">
+  <w:num w:numId="29" w16cid:durableId="915628474">
     <w:abstractNumId w:val="2"/>
     <w:lvlOverride w:ilvl="0">
       <w:startOverride w:val="1"/>

</xml_diff>

<commit_message>
Backing up minor report edits
</commit_message>
<xml_diff>
--- a/markdown/RFsportmort_Report.docx
+++ b/markdown/RFsportmort_Report.docx
@@ -26,7 +26,7 @@
           <w:sz w:val="24"/>
           <w:szCs w:val="24"/>
         </w:rPr>
-        <w:id w:val="-1223903860"/>
+        <w:id w:val="-1419236803"/>
         <w:docPartObj>
           <w:docPartGallery w:val="Table of Contents"/>
           <w:docPartUnique/>
@@ -63,7 +63,7 @@
           <w:r>
             <w:fldChar w:fldCharType="separate"/>
           </w:r>
-          <w:hyperlink w:anchor="_Toc218254119" w:history="1">
+          <w:hyperlink w:anchor="_Toc219449491" w:history="1">
             <w:r>
               <w:rPr>
                 <w:rStyle w:val="Hyperlink"/>
@@ -90,7 +90,7 @@
                 <w:noProof/>
                 <w:webHidden/>
               </w:rPr>
-              <w:instrText xml:space="preserve"> PAGEREF _Toc218254119 \h </w:instrText>
+              <w:instrText xml:space="preserve"> PAGEREF _Toc219449491 \h </w:instrText>
             </w:r>
             <w:r>
               <w:rPr>
@@ -134,7 +134,7 @@
               <w14:ligatures w14:val="standardContextual"/>
             </w:rPr>
           </w:pPr>
-          <w:hyperlink w:anchor="_Toc218254120" w:history="1">
+          <w:hyperlink w:anchor="_Toc219449492" w:history="1">
             <w:r>
               <w:rPr>
                 <w:rStyle w:val="Hyperlink"/>
@@ -161,7 +161,7 @@
                 <w:noProof/>
                 <w:webHidden/>
               </w:rPr>
-              <w:instrText xml:space="preserve"> PAGEREF _Toc218254120 \h </w:instrText>
+              <w:instrText xml:space="preserve"> PAGEREF _Toc219449492 \h </w:instrText>
             </w:r>
             <w:r>
               <w:rPr>
@@ -205,7 +205,7 @@
               <w14:ligatures w14:val="standardContextual"/>
             </w:rPr>
           </w:pPr>
-          <w:hyperlink w:anchor="_Toc218254121" w:history="1">
+          <w:hyperlink w:anchor="_Toc219449493" w:history="1">
             <w:r>
               <w:rPr>
                 <w:rStyle w:val="Hyperlink"/>
@@ -232,7 +232,7 @@
                 <w:noProof/>
                 <w:webHidden/>
               </w:rPr>
-              <w:instrText xml:space="preserve"> PAGEREF _Toc218254121 \h </w:instrText>
+              <w:instrText xml:space="preserve"> PAGEREF _Toc219449493 \h </w:instrText>
             </w:r>
             <w:r>
               <w:rPr>
@@ -276,7 +276,7 @@
               <w14:ligatures w14:val="standardContextual"/>
             </w:rPr>
           </w:pPr>
-          <w:hyperlink w:anchor="_Toc218254122" w:history="1">
+          <w:hyperlink w:anchor="_Toc219449494" w:history="1">
             <w:r>
               <w:rPr>
                 <w:rStyle w:val="Hyperlink"/>
@@ -303,7 +303,7 @@
                 <w:noProof/>
                 <w:webHidden/>
               </w:rPr>
-              <w:instrText xml:space="preserve"> PAGEREF _Toc218254122 \h </w:instrText>
+              <w:instrText xml:space="preserve"> PAGEREF _Toc219449494 \h </w:instrText>
             </w:r>
             <w:r>
               <w:rPr>
@@ -347,7 +347,7 @@
               <w14:ligatures w14:val="standardContextual"/>
             </w:rPr>
           </w:pPr>
-          <w:hyperlink w:anchor="_Toc218254123" w:history="1">
+          <w:hyperlink w:anchor="_Toc219449495" w:history="1">
             <w:r>
               <w:rPr>
                 <w:rStyle w:val="Hyperlink"/>
@@ -374,7 +374,7 @@
                 <w:noProof/>
                 <w:webHidden/>
               </w:rPr>
-              <w:instrText xml:space="preserve"> PAGEREF _Toc218254123 \h </w:instrText>
+              <w:instrText xml:space="preserve"> PAGEREF _Toc219449495 \h </w:instrText>
             </w:r>
             <w:r>
               <w:rPr>
@@ -417,7 +417,7 @@
               <w14:ligatures w14:val="standardContextual"/>
             </w:rPr>
           </w:pPr>
-          <w:hyperlink w:anchor="_Toc218254124" w:history="1">
+          <w:hyperlink w:anchor="_Toc219449496" w:history="1">
             <w:r>
               <w:rPr>
                 <w:rStyle w:val="Hyperlink"/>
@@ -444,7 +444,7 @@
                 <w:noProof/>
                 <w:webHidden/>
               </w:rPr>
-              <w:instrText xml:space="preserve"> PAGEREF _Toc218254124 \h </w:instrText>
+              <w:instrText xml:space="preserve"> PAGEREF _Toc219449496 \h </w:instrText>
             </w:r>
             <w:r>
               <w:rPr>
@@ -487,7 +487,7 @@
               <w14:ligatures w14:val="standardContextual"/>
             </w:rPr>
           </w:pPr>
-          <w:hyperlink w:anchor="_Toc218254125" w:history="1">
+          <w:hyperlink w:anchor="_Toc219449497" w:history="1">
             <w:r>
               <w:rPr>
                 <w:rStyle w:val="Hyperlink"/>
@@ -514,7 +514,7 @@
                 <w:noProof/>
                 <w:webHidden/>
               </w:rPr>
-              <w:instrText xml:space="preserve"> PAGEREF _Toc218254125 \h </w:instrText>
+              <w:instrText xml:space="preserve"> PAGEREF _Toc219449497 \h </w:instrText>
             </w:r>
             <w:r>
               <w:rPr>
@@ -557,7 +557,7 @@
               <w14:ligatures w14:val="standardContextual"/>
             </w:rPr>
           </w:pPr>
-          <w:hyperlink w:anchor="_Toc218254126" w:history="1">
+          <w:hyperlink w:anchor="_Toc219449498" w:history="1">
             <w:r>
               <w:rPr>
                 <w:rStyle w:val="Hyperlink"/>
@@ -584,7 +584,7 @@
                 <w:noProof/>
                 <w:webHidden/>
               </w:rPr>
-              <w:instrText xml:space="preserve"> PAGEREF _Toc218254126 \h </w:instrText>
+              <w:instrText xml:space="preserve"> PAGEREF _Toc219449498 \h </w:instrText>
             </w:r>
             <w:r>
               <w:rPr>
@@ -627,7 +627,7 @@
               <w14:ligatures w14:val="standardContextual"/>
             </w:rPr>
           </w:pPr>
-          <w:hyperlink w:anchor="_Toc218254127" w:history="1">
+          <w:hyperlink w:anchor="_Toc219449499" w:history="1">
             <w:r>
               <w:rPr>
                 <w:rStyle w:val="Hyperlink"/>
@@ -654,7 +654,7 @@
                 <w:noProof/>
                 <w:webHidden/>
               </w:rPr>
-              <w:instrText xml:space="preserve"> PAGEREF _Toc218254127 \h </w:instrText>
+              <w:instrText xml:space="preserve"> PAGEREF _Toc219449499 \h </w:instrText>
             </w:r>
             <w:r>
               <w:rPr>
@@ -698,7 +698,7 @@
               <w14:ligatures w14:val="standardContextual"/>
             </w:rPr>
           </w:pPr>
-          <w:hyperlink w:anchor="_Toc218254128" w:history="1">
+          <w:hyperlink w:anchor="_Toc219449500" w:history="1">
             <w:r>
               <w:rPr>
                 <w:rStyle w:val="Hyperlink"/>
@@ -725,7 +725,7 @@
                 <w:noProof/>
                 <w:webHidden/>
               </w:rPr>
-              <w:instrText xml:space="preserve"> PAGEREF _Toc218254128 \h </w:instrText>
+              <w:instrText xml:space="preserve"> PAGEREF _Toc219449500 \h </w:instrText>
             </w:r>
             <w:r>
               <w:rPr>
@@ -745,7 +745,7 @@
                 <w:noProof/>
                 <w:webHidden/>
               </w:rPr>
-              <w:t>19</w:t>
+              <w:t>20</w:t>
             </w:r>
             <w:r>
               <w:rPr>
@@ -768,7 +768,7 @@
               <w14:ligatures w14:val="standardContextual"/>
             </w:rPr>
           </w:pPr>
-          <w:hyperlink w:anchor="_Toc218254129" w:history="1">
+          <w:hyperlink w:anchor="_Toc219449501" w:history="1">
             <w:r>
               <w:rPr>
                 <w:rStyle w:val="Hyperlink"/>
@@ -795,7 +795,7 @@
                 <w:noProof/>
                 <w:webHidden/>
               </w:rPr>
-              <w:instrText xml:space="preserve"> PAGEREF _Toc218254129 \h </w:instrText>
+              <w:instrText xml:space="preserve"> PAGEREF _Toc219449501 \h </w:instrText>
             </w:r>
             <w:r>
               <w:rPr>
@@ -838,7 +838,7 @@
               <w14:ligatures w14:val="standardContextual"/>
             </w:rPr>
           </w:pPr>
-          <w:hyperlink w:anchor="_Toc218254130" w:history="1">
+          <w:hyperlink w:anchor="_Toc219449502" w:history="1">
             <w:r>
               <w:rPr>
                 <w:rStyle w:val="Hyperlink"/>
@@ -865,7 +865,7 @@
                 <w:noProof/>
                 <w:webHidden/>
               </w:rPr>
-              <w:instrText xml:space="preserve"> PAGEREF _Toc218254130 \h </w:instrText>
+              <w:instrText xml:space="preserve"> PAGEREF _Toc219449502 \h </w:instrText>
             </w:r>
             <w:r>
               <w:rPr>
@@ -908,7 +908,7 @@
               <w14:ligatures w14:val="standardContextual"/>
             </w:rPr>
           </w:pPr>
-          <w:hyperlink w:anchor="_Toc218254131" w:history="1">
+          <w:hyperlink w:anchor="_Toc219449503" w:history="1">
             <w:r>
               <w:rPr>
                 <w:rStyle w:val="Hyperlink"/>
@@ -935,7 +935,7 @@
                 <w:noProof/>
                 <w:webHidden/>
               </w:rPr>
-              <w:instrText xml:space="preserve"> PAGEREF _Toc218254131 \h </w:instrText>
+              <w:instrText xml:space="preserve"> PAGEREF _Toc219449503 \h </w:instrText>
             </w:r>
             <w:r>
               <w:rPr>
@@ -978,7 +978,7 @@
               <w14:ligatures w14:val="standardContextual"/>
             </w:rPr>
           </w:pPr>
-          <w:hyperlink w:anchor="_Toc218254132" w:history="1">
+          <w:hyperlink w:anchor="_Toc219449504" w:history="1">
             <w:r>
               <w:rPr>
                 <w:rStyle w:val="Hyperlink"/>
@@ -1005,7 +1005,7 @@
                 <w:noProof/>
                 <w:webHidden/>
               </w:rPr>
-              <w:instrText xml:space="preserve"> PAGEREF _Toc218254132 \h </w:instrText>
+              <w:instrText xml:space="preserve"> PAGEREF _Toc219449504 \h </w:instrText>
             </w:r>
             <w:r>
               <w:rPr>
@@ -1048,7 +1048,7 @@
               <w14:ligatures w14:val="standardContextual"/>
             </w:rPr>
           </w:pPr>
-          <w:hyperlink w:anchor="_Toc218254133" w:history="1">
+          <w:hyperlink w:anchor="_Toc219449505" w:history="1">
             <w:r>
               <w:rPr>
                 <w:rStyle w:val="Hyperlink"/>
@@ -1075,7 +1075,7 @@
                 <w:noProof/>
                 <w:webHidden/>
               </w:rPr>
-              <w:instrText xml:space="preserve"> PAGEREF _Toc218254133 \h </w:instrText>
+              <w:instrText xml:space="preserve"> PAGEREF _Toc219449505 \h </w:instrText>
             </w:r>
             <w:r>
               <w:rPr>
@@ -1118,7 +1118,7 @@
               <w14:ligatures w14:val="standardContextual"/>
             </w:rPr>
           </w:pPr>
-          <w:hyperlink w:anchor="_Toc218254134" w:history="1">
+          <w:hyperlink w:anchor="_Toc219449506" w:history="1">
             <w:r>
               <w:rPr>
                 <w:rStyle w:val="Hyperlink"/>
@@ -1145,7 +1145,7 @@
                 <w:noProof/>
                 <w:webHidden/>
               </w:rPr>
-              <w:instrText xml:space="preserve"> PAGEREF _Toc218254134 \h </w:instrText>
+              <w:instrText xml:space="preserve"> PAGEREF _Toc219449506 \h </w:instrText>
             </w:r>
             <w:r>
               <w:rPr>
@@ -1188,7 +1188,7 @@
               <w14:ligatures w14:val="standardContextual"/>
             </w:rPr>
           </w:pPr>
-          <w:hyperlink w:anchor="_Toc218254135" w:history="1">
+          <w:hyperlink w:anchor="_Toc219449507" w:history="1">
             <w:r>
               <w:rPr>
                 <w:rStyle w:val="Hyperlink"/>
@@ -1215,7 +1215,7 @@
                 <w:noProof/>
                 <w:webHidden/>
               </w:rPr>
-              <w:instrText xml:space="preserve"> PAGEREF _Toc218254135 \h </w:instrText>
+              <w:instrText xml:space="preserve"> PAGEREF _Toc219449507 \h </w:instrText>
             </w:r>
             <w:r>
               <w:rPr>
@@ -1259,7 +1259,7 @@
               <w14:ligatures w14:val="standardContextual"/>
             </w:rPr>
           </w:pPr>
-          <w:hyperlink w:anchor="_Toc218254136" w:history="1">
+          <w:hyperlink w:anchor="_Toc219449508" w:history="1">
             <w:r>
               <w:rPr>
                 <w:rStyle w:val="Hyperlink"/>
@@ -1286,7 +1286,7 @@
                 <w:noProof/>
                 <w:webHidden/>
               </w:rPr>
-              <w:instrText xml:space="preserve"> PAGEREF _Toc218254136 \h </w:instrText>
+              <w:instrText xml:space="preserve"> PAGEREF _Toc219449508 \h </w:instrText>
             </w:r>
             <w:r>
               <w:rPr>
@@ -1329,7 +1329,7 @@
               <w14:ligatures w14:val="standardContextual"/>
             </w:rPr>
           </w:pPr>
-          <w:hyperlink w:anchor="_Toc218254137" w:history="1">
+          <w:hyperlink w:anchor="_Toc219449509" w:history="1">
             <w:r>
               <w:rPr>
                 <w:rStyle w:val="Hyperlink"/>
@@ -1356,7 +1356,7 @@
                 <w:noProof/>
                 <w:webHidden/>
               </w:rPr>
-              <w:instrText xml:space="preserve"> PAGEREF _Toc218254137 \h </w:instrText>
+              <w:instrText xml:space="preserve"> PAGEREF _Toc219449509 \h </w:instrText>
             </w:r>
             <w:r>
               <w:rPr>
@@ -1400,7 +1400,7 @@
               <w14:ligatures w14:val="standardContextual"/>
             </w:rPr>
           </w:pPr>
-          <w:hyperlink w:anchor="_Toc218254138" w:history="1">
+          <w:hyperlink w:anchor="_Toc219449510" w:history="1">
             <w:r>
               <w:rPr>
                 <w:rStyle w:val="Hyperlink"/>
@@ -1427,7 +1427,7 @@
                 <w:noProof/>
                 <w:webHidden/>
               </w:rPr>
-              <w:instrText xml:space="preserve"> PAGEREF _Toc218254138 \h </w:instrText>
+              <w:instrText xml:space="preserve"> PAGEREF _Toc219449510 \h </w:instrText>
             </w:r>
             <w:r>
               <w:rPr>
@@ -1471,7 +1471,7 @@
               <w14:ligatures w14:val="standardContextual"/>
             </w:rPr>
           </w:pPr>
-          <w:hyperlink w:anchor="_Toc218254139" w:history="1">
+          <w:hyperlink w:anchor="_Toc219449511" w:history="1">
             <w:r>
               <w:rPr>
                 <w:rStyle w:val="Hyperlink"/>
@@ -1498,7 +1498,7 @@
                 <w:noProof/>
                 <w:webHidden/>
               </w:rPr>
-              <w:instrText xml:space="preserve"> PAGEREF _Toc218254139 \h </w:instrText>
+              <w:instrText xml:space="preserve"> PAGEREF _Toc219449511 \h </w:instrText>
             </w:r>
             <w:r>
               <w:rPr>
@@ -1546,7 +1546,7 @@
         <w:pStyle w:val="Heading1"/>
       </w:pPr>
       <w:bookmarkStart w:id="0" w:name="abstract"/>
-      <w:bookmarkStart w:id="1" w:name="_Toc218254119"/>
+      <w:bookmarkStart w:id="1" w:name="_Toc219449491"/>
       <w:r>
         <w:lastRenderedPageBreak/>
         <w:t>Abstract</w:t>
@@ -1558,7 +1558,27 @@
         <w:pStyle w:val="FirstParagraph"/>
       </w:pPr>
       <w:r>
-        <w:t>Fishery stock assessments require defensible estimates of total extractions (commercial, sport, subsistence, personal use, and bycatch) throughout the history of exploitation and at appropriate spatial scales for management. This study provides updated estimates of total sport harvest and releases for black and yelloweye rockfishes as well as demersal shelf, slope and non-black pelagic rockfish in Southeast, in geographic units consistent with commercial fishery management units (CFMUs), and incorporates release mortalities and fish weights to estimate total fishing mortality in pounds. The new methods build on the foundational work of Howard et al. (2020) that developed the spatial relationsihip between sport and commercial fishery management units and provided estimates between 1999 and today. The Bayesian methods used here allow for estimation back through 1977, corrects some assumptions in the Howard methodology, incorporates portside interview data, and provides a unified and reproducible approach to estimating sport fishing mortalities. Guide logbooks have provided a census of guided sport harvest and release by statistical reporting areas and by pelagic and nonpelagic rockfish assemblages since 1998/1999, and a census of yelloweye rockfish harvest and releases since 2006. The Alaska Sport Fishing Survey (referred to as the statewide harvest survey or SWHS) has provided estimates of rockfish harvests since 1977, total catches since 1990 and a breakdown by guided and unguided anglers since 2011. Port sampling data provides estimates of species composition in the harvest, length and weight data, and interview data on angler retention behavior. The Bayesian model calculates harvests very similar to the methods used in Howard et al. (2020) but differs in its approach to estimating unguided harvest and release numbers. Bias in the SWHS harvest and release numbers are estimated and corrected in the model and the Bayesian model applies a hierarchical approach to more appropriately shared across areas within regions. Assumptions about key parameters and estimates before data collection began are made using logistic curves to estimate trends. Harvest estimates from the Bayesian model are very similar to the Howard et al. (2020) estimates but release estimates differ considerably as a result of bias correction and more informed estimates of release probability by species and species assemblage informed by logbook and portside interview data. Rockfish harvests and releases provided by this methodology are recommended for use in stock assessments.</w:t>
+        <w:t>Fishery stock assessments require defensible estimates of total extractions (commercial, sport, subsistence, personal use, and bycatch) throughout the history of exploitation and at appropriate spatial scales for management. This study provides updated estimates of total sport harvest and releases for black (</w:t>
+      </w:r>
+      <w:r>
+        <w:rPr>
+          <w:i/>
+          <w:iCs/>
+        </w:rPr>
+        <w:t>Sebastes melanops</w:t>
+      </w:r>
+      <w:r>
+        <w:t>) and yelloweye rockfishes (</w:t>
+      </w:r>
+      <w:r>
+        <w:rPr>
+          <w:i/>
+          <w:iCs/>
+        </w:rPr>
+        <w:t>S. ruberrimus</w:t>
+      </w:r>
+      <w:r>
+        <w:t>) as well as demersal shelf, slope, and non-black pelagic rockfish complexes in Southeast, in geographic units consistent with commercial fishery management units (CFMUs), and incorporates release mortalities and fish weights to estimate total fishing mortality in pounds. The new methods build on the foundational work of Howard et al. (2020) that developed the spatial relationsihip between sport and commercial fishery management units and provided estimates between 1999 and today. The Bayesian methods used here allow for estimation back through 1977, corrects some faulty assumptions that were necessary in the original Howard methodology, incorporates portside interview data, and provides a unified, reproducible and hierarchical approach to estimating sport fishing mortalities. Guide logbooks have provided a census of guided sport harvest and release by statistical reporting areas and by pelagic and nonpelagic rockfish assemblages since 1998/1999, and a census of yelloweye rockfish harvest and releases since 2006. The Alaska Sport Fishing Survey (referred to as the statewide harvest survey or SWHS) has provided estimates of rockfish harvests since 1977, total catches since 1990 and a breakdown by guided and unguided anglers since 2011. Port sampling data provides estimates of species composition in the harvest, length and weight data, and interview data on angler retention behavior. The Bayesian model calculates harvests very similar to the methods used in Howard et al. (2020) but differs in its approach to estimating unguided harvest and release numbers. Bias in the SWHS harvest and release numbers are quantified and accomodated and the model applies a hierarchical approach to more appropriately share information across areas within regions. Assumptions about key parameters and estimates before data collection began are made using logistic curves to estimate trends. Harvest estimates from the Bayesian model are very similar to the Howard et al. (2020) estimates but release estimates differ considerably as a result of bias correction and more informed estimates of release probability by species and species assemblage informed by logbook and portside interview data. The new model provides a unfied approach to quantifying rockfish removals going forward and these methods are recommended for use in stock assessments.</w:t>
       </w:r>
     </w:p>
     <w:p>
@@ -1604,7 +1624,7 @@
         <w:pStyle w:val="Heading1"/>
       </w:pPr>
       <w:bookmarkStart w:id="2" w:name="introduction"/>
-      <w:bookmarkStart w:id="3" w:name="_Toc218254120"/>
+      <w:bookmarkStart w:id="3" w:name="_Toc219449492"/>
       <w:bookmarkEnd w:id="0"/>
       <w:r>
         <w:t>Introduction</w:t>
@@ -1671,7 +1691,7 @@
         <w:pStyle w:val="BodyText"/>
       </w:pPr>
       <w:r>
-        <w:t>Sport harvest port sampling programs provide information on biological characteristics of the harvest, including species composition and angler retention behavior (Jaenicke et al. 2019; Failor 2016). Port sampling programs vary regionally in their design, history, and information collected. Post sampling data is used to estimate apportion harvests and releases by species in guided and unguided trips and provide length and weight data.</w:t>
+        <w:t>Sport harvest port sampling programs provide information on biological characteristics of the harvest, including species composition and angler retention behavior (McKean and Ford 2025; Richards et al. 2025). Port sampling programs vary regionally in their design, history, and information collected. Post sampling data is used to estimate apportion harvests and releases by species in guided and unguided trips and provide length and weight data.</w:t>
       </w:r>
     </w:p>
     <w:p>
@@ -1704,7 +1724,7 @@
       </w:pPr>
       <w:r>
         <w:lastRenderedPageBreak/>
-        <w:t>The methods presented here build on the foundational Howard methods by applying an integrated Bayesian approach to expand the harvest and release time series back to 1977 when the SWHS was first implemented. The Bayesian model also makes improvements on the Howard methods by estimating and correcting bias in the SWHS harvest and release data, incorporating port-side interview data, allowing release probabilities to vary by species / species assemblage, and replaces the decision tree approach with a hierachichal model that more accurately and efficiently shares information between areas within regions and over time (Table 1 HOWARD_VS_BAYES). To generate estimates prior to 1999 the Bayesian model estimates trends in species proportions and harvest/release probability to project backwards in time while explicitly estimating bias in the SWHS harvest and release data. Furthermore, the model’s hierarchichal structure allows information on these trends, as well as overall harvest trends, to be shared among management areas within the three main regions (Southeast, Southcentral and Kodiak) without having to use proxy values while more effectively propagating error throughout the process. These methods also incorporate port sampling interview data to better estimate fish releases. The model incorporates fish weight and release mortality probabilities (Jarvis and Lowe 2008; Hochhalter and Reed 2011; Blain and Sutton 2016; Blain-Roth and Sutton 2019) directly into the model so that previously unpublished total removal estimates in biomass are also produced in one place.</w:t>
+        <w:t>The methods presented here build on the foundational Howard methods by applying an integrated Bayesian approach to expand the harvest and release time series back to 1977 when the SWHS was first implemented. The Bayesian model also makes improvements on the Howard methods by estimating and correcting bias in the SWHS harvest and release data, incorporating port-side interview data, allowing release probabilities to vary by species / species assemblage, and replaces the decision tree approach with a hierachichal model that more accurately and efficiently shares information between areas within regions and over time (Table 1 HOWARD_VS_BAYES). To generate estimates prior to 1999 the Bayesian model estimates trends in species proportions and harvest/release probability to project backwards in time while explicitly estimating bias in the SWHS harvest and release data. Furthermore, the model’s hierarchichal structure allows information on these trends, as well as overall harvest trends, to be shared among management areas within the three main regions (Southeast, Southcentral and Kodiak) without having to use proxy values while more effectively propagating error throughout the process. These methods also incorporate port sampling interview data to better estimate fish releases which were not utilized in the Howard methods. The model incorporates fish weight and release mortality probabilities (Jarvis and Lowe 2008; Hochhalter and Reed 2011; Blain and Sutton 2016; Blain-Roth and Sutton 2019) directly into the model so that previously unpublished biomass-based are also produced in one place.</w:t>
       </w:r>
     </w:p>
     <w:p>
@@ -1712,7 +1732,7 @@
         <w:pStyle w:val="BodyText"/>
       </w:pPr>
       <w:r>
-        <w:t>These methods provide a more streamlined and reproducible approach to deriving rockfish removal estimates than has been previously available to the department. Previously, staff with Research and Technical Services (RTS) produced estimates of harvests and releases in numbers using the Howard methods after which those numbers were passed to regional staff for calculating release mortality and biomass estimates. This process has been inefficient, inconsistent between regions, lacked proper documentation and introduced opportunities for human error. This new approach provides the opportunity to produce these calculations in a consistent, published, and reproducible format and will free up staff time by creating all of the relevant estimates from the raw data in one model.</w:t>
+        <w:t>These methods provide a more streamlined and reproducible approach to deriving rockfish removal estimates than has been previously available to the department. Previously, staff with Research and Technical Services (RTS) produced estimates of harvests and releases in numbers using the Howard methods after which those numbers were passed to regional staff for calculating release mortality and biomass estimates. This process has been inefficient, inconsistent between regions, lacked proper documentation and introduced opportunities for human error. This new approach provides the opportunity to produce these calculations in a consistent, published, and reproducible format.</w:t>
       </w:r>
     </w:p>
     <w:p>
@@ -1720,7 +1740,7 @@
         <w:pStyle w:val="Heading1"/>
       </w:pPr>
       <w:bookmarkStart w:id="4" w:name="objective"/>
-      <w:bookmarkStart w:id="5" w:name="_Toc218254121"/>
+      <w:bookmarkStart w:id="5" w:name="_Toc219449493"/>
       <w:bookmarkEnd w:id="2"/>
       <w:r>
         <w:t>Objective</w:t>
@@ -1963,7 +1983,7 @@
         <w:pStyle w:val="Heading1"/>
       </w:pPr>
       <w:bookmarkStart w:id="6" w:name="study-area"/>
-      <w:bookmarkStart w:id="7" w:name="_Toc218254122"/>
+      <w:bookmarkStart w:id="7" w:name="_Toc219449494"/>
       <w:bookmarkEnd w:id="4"/>
       <w:r>
         <w:lastRenderedPageBreak/>
@@ -1992,7 +2012,7 @@
         <w:pStyle w:val="Heading1"/>
       </w:pPr>
       <w:bookmarkStart w:id="8" w:name="methods"/>
-      <w:bookmarkStart w:id="9" w:name="_Toc218254123"/>
+      <w:bookmarkStart w:id="9" w:name="_Toc219449495"/>
       <w:bookmarkEnd w:id="6"/>
       <w:r>
         <w:t>Methods</w:t>
@@ -2004,7 +2024,7 @@
         <w:pStyle w:val="Heading2"/>
       </w:pPr>
       <w:bookmarkStart w:id="10" w:name="data"/>
-      <w:bookmarkStart w:id="11" w:name="_Toc218254124"/>
+      <w:bookmarkStart w:id="11" w:name="_Toc219449496"/>
       <w:r>
         <w:t>Data</w:t>
       </w:r>
@@ -2024,7 +2044,7 @@
         <w:pStyle w:val="FirstParagraph"/>
       </w:pPr>
       <w:r>
-        <w:t>The department’s charter logbook program also provides data on guided sport fishing in state waters. Sport fishing guides have been required to report their harvest of rockfish for 27 years (1998-2024) and releases for 26 years (1999-2024) as part of the charter logbook program. Reported harvest and releases is also available by assemblage (pelagic vs. non-pelagic) for the entirety of the program while harvest and release of yelloweye and “other” (non-pelagic, non-yelloweye) rockfish were reported separately beginning in 2006. Logbook data is treated as a census of the true catch and release of rockfish in these categories.</w:t>
+        <w:t>The department’s charter logbook program provides data on guided sport fishing in state waters in a similar manner to how fish tickets are used in commercial fisheries. Sport fishing guides have been required to report their harvest of rockfish for 27 years (1998-2024) and releases for 26 years (1999-2024) as part of the charter logbook program. Reported harvest and releases is also available by assemblage (pelagic vs. non-pelagic) for the entirety of the program while harvest and release of yelloweye and “other” (non-pelagic, non-yelloweye) rockfish were reported separately beginning in 2006. Logbook data is treated as a census of the true catch and release of rockfish in these categories.</w:t>
       </w:r>
     </w:p>
     <w:p>
@@ -2042,7 +2062,7 @@
         <w:pStyle w:val="FirstParagraph"/>
       </w:pPr>
       <w:r>
-        <w:t>Statewide harvest survey estimates of total rockfish (all species combined) catch and harvest are available for 29 years (1996-2024) for all users and are broken down by guided and unguided trips since 2011 (Figure 5 DATA_SOURCES). Additionally, there are overall harvest estimates from 1977- 1995 and release estimates from 1990-1995 that required partitioning to ascribe to current management areas. Harvest and release estimates in unknown areas from this early period were apportioned based on harvest proportions in 1996. Variance estimates are not available for pre-1996 data and as such, the maximum observed coefficient of variation (cv) in each commercial fisheries management unit was applied to the pre-1996 values.</w:t>
+        <w:t>Statewide harvest survey estimates of total rockfish (all species combined) catch and harvest are available for 29 years (1996-2024) for all users and are broken down by guided and unguided trips since 2011 (Figure 5 DATA_SOURCES). Additionally, there are overall harvest estimates from 1977- 1995 and release estimates from 1990-1995 that required partitioning into current management areas. Harvest and release estimates in unknown areas from this early period were apportioned based on harvest proportions in 1996. Variance estimates are not available for pre-1996 data and as such, the maximum observed coefficient of variation (cv) in each commercial fisheries management unit was applied to the pre-1996 values.</w:t>
       </w:r>
     </w:p>
     <w:p>
@@ -2050,7 +2070,11 @@
         <w:pStyle w:val="BodyText"/>
       </w:pPr>
       <w:r>
-        <w:t>SWHS Rockfish release estimates are inferred from the difference between catch and harvest estimates. SWHS release estimates were assumed to equal the total catch minus the harvest and the standard deviation of the releases was derived from the standard deviation of the harvest and catch estimates such that</w:t>
+        <w:t xml:space="preserve">SWHS Rockfish release estimates are inferred from the difference between catch and harvest estimates. SWHS release estimates were assumed to equal the total catch minus the harvest and </w:t>
+      </w:r>
+      <w:r>
+        <w:lastRenderedPageBreak/>
+        <w:t>the standard deviation of the releases was derived from the standard deviation of the harvest and catch estimates such that</w:t>
       </w:r>
     </w:p>
     <w:p>
@@ -2294,7 +2318,7 @@
         <w:pStyle w:val="FirstParagraph"/>
       </w:pPr>
       <w:r>
-        <w:t>The department’s port sampling program provides data on the species composition of the catch, length, weight and otolith samples, and interview data on the relative number of fish harvested and released. Port sampling data exists from Southcentral and Kodiak areas since 1996 and from Southeast Alaska areas since 2006 (Jaenicke et al. 2019; Failor 2016). Port sampling data in Southcentral and Kodiak areas is subdivided by user group (private or guided anglers) and the number of total rockfish, pelagic and non-pelagic rockfish, black rockfish and yelloweye rockfish. In Southeast Alaska areas, the data is further subdivided into demersal shelf rockfish (DSR, of which yelloweye are one species) and slope rockfish are also recorded.</w:t>
+        <w:t>The department’s port sampling program provides data on the species composition of the catch, length, weight and otolith samples, and interview data on the relative number of fish harvested and released. Port sampling data exists from Southcentral and Kodiak areas since 1996 and from Southeast Alaska areas since 2006 (McKean and Ford 2025; Richards et al. 2025; Jaenicke et al. 2019; Failor 2016). Port sampling data in Southcentral and Kodiak areas is subdivided by user group (private or guided anglers) and the number of total rockfish, pelagic and non-pelagic rockfish, black rockfish and yelloweye rockfish. In Southeast Alaska areas, the data is further subdivided into demersal shelf rockfish (DSR, of which yelloweye are one species) and slope rockfish are also recorded.</w:t>
       </w:r>
     </w:p>
     <w:p>
@@ -2312,7 +2336,7 @@
         <w:pStyle w:val="FirstParagraph"/>
       </w:pPr>
       <w:r>
-        <w:t>Estimating total removals from the population includes accounting for the number of fish that are expected to die after release. Release mortality estimates prior to 2013, the year DWR devices were mandated, assume that all fish were released on the surface and apply published mortality estimates (Hannah et al. 2008; Hochhalter et al. 2011; Hannah et a. 2012; Hochhalter et al. 2012) for pelagic and non-pelagic species (Figure RELEASE MORT). After 2013, release mortality rates assume the use of DWR devices and mortality rates commensurate with the literature. Southeast mortality rates do not account for the depth of release, but assume a phased in effect of the DWR devices for private users. Southcentral and Kodiak mortality rates factor in the depth-at-release information from port side interviews and calculate mortality rates based on the depth-of-release data pooled across years. This data is not available in sufficient quantity for annual estimates but pooled across years provides an average depth profile of releases for each species assemblage and area. For each Southcentral and Kodiak area, user group and species assemblage has pre- and post-DWR release mortality estimates are calculated by averaging the mortality estimates from the different depth strata weighted by the estimated proportion released within each depth strata (Appendix CLAYS TABLE).</w:t>
+        <w:t>Estimating total removals from the population includes accounting for the number of fish that are expected to die after release. Release mortality estimates prior to 2013, the year DWR devices were mandated, assume that all fish were released on the surface and apply published mortality estimates (Hannah et al. 2008; Hochhalter et al. 2011; Hannah et a. 2012; Hochhalter et al. 2012) for pelagic and non-pelagic species (Figure RELEASE MORT). After 2013, release mortality rates assume the use of DWR devices and mortality rates commensurate with the literature. Southeast mortality rates do not account for the depth of release, but assume a phased in effect of the DWR devices for private users. Southcentral and Kodiak mortality rates factor in the depth-at-release information from port side interviews and calculate mortality rates based on the depth-of-release data pooled across years. This data is not sufficient for annual estimates but is instead pooled across years to provide an average depth profile of releases for each species assemblage and area. For each Southcentral and Kodiak area, user group and species assemblage has pre- and post-DWR release mortality estimates calculated by averaging the mortality estimates from the different depth strata weighted by the estimated proportion released within each depth strata (Appendix CLAYS TABLE).</w:t>
       </w:r>
     </w:p>
     <w:p>
@@ -2330,7 +2354,11 @@
         <w:pStyle w:val="FirstParagraph"/>
       </w:pPr>
       <w:r>
-        <w:t xml:space="preserve">Port sampling programs also provide the data necessary to convert fish numbers to biomass. All rockfish are sampled for length and in Southcentral Alaska and a subsample are weighed. All measured fish that were not weighed have weights estimated using a weight length regression. In southcentral and Kodiak regions the weight ~ length relationship for black and yelloweye rockfish is estimated from samples collected between 1996 and 2021 such that the predicted weight is related to the measured length, </w:t>
+        <w:t xml:space="preserve">Port sampling programs also provide the data necessary to convert fish numbers to biomass. All rockfish are sampled for length and in Southcentral Alaska a subsample are weighed. All measured fish that were not weighed have weights estimated using a weight ~ length regression. In southcentral and Kodiak regions the weight ~ length relationship for black and yelloweye rockfish </w:t>
+      </w:r>
+      <w:r>
+        <w:lastRenderedPageBreak/>
+        <w:t xml:space="preserve">is estimated from samples collected between 1996 and 2021 such that the predicted weight is related to the measured length, </w:t>
       </w:r>
       <w:r>
         <w:rPr>
@@ -2422,7 +2450,6 @@
         <w:pStyle w:val="BodyText"/>
       </w:pPr>
       <w:r>
-        <w:lastRenderedPageBreak/>
         <w:t xml:space="preserve">where </w:t>
       </w:r>
       <m:oMath>
@@ -2453,7 +2480,7 @@
         <w:pStyle w:val="BodyText"/>
       </w:pPr>
       <w:r>
-        <w:t>Converting the number of fish harvested or released into biomass was done by multiplying the average weight of the species or species complex by the estimated number. For each year and CFMU the average weight of each species or species complex is calculated from the weights as predicted by the lengths of sampled fish. A minimum sample size of 10 fish from 4 unique vessels was used as cutoff to include in the model. Although this is a small sample size, the hierarchical nature of the model means that annual estimates would regress towards the long term mean when sample sizes are small or absent in any given year.</w:t>
+        <w:t>Converting the number of fish harvested or released into biomass was done by multiplying the average weight of the species or species complex by the estimated number. For each year and CFMU the average weight of each species or species complex is calculated from the weights as predicted by the lengths of sampled fish. For Southcentral and Kodiak regions a minimum sample size of 10 fish from 4 unique vessels was used as cutoff to include in the model. Although this is a small sample size, the hierarchical nature of the model means that annual estimates would regress towards the long term mean when sample sizes are small or absent in any given year.</w:t>
       </w:r>
     </w:p>
     <w:p>
@@ -2466,6 +2493,14 @@
     </w:p>
     <w:p>
       <w:pPr>
+        <w:pStyle w:val="BodyText"/>
+      </w:pPr>
+      <w:r>
+        <w:t>Southeast Alaska uses a 4-stage weighted average routine to estimate mean weights because random sampling is not possible across the region’s ports (Richards et al. 2025). The 4-stage approach is detailed in Richards et al. (2025).</w:t>
+      </w:r>
+    </w:p>
+    <w:p>
+      <w:pPr>
         <w:pStyle w:val="Heading4"/>
       </w:pPr>
       <w:bookmarkStart w:id="17" w:name="kodiak-stereoscopic-camera-data"/>
@@ -2479,7 +2514,7 @@
         <w:pStyle w:val="FirstParagraph"/>
       </w:pPr>
       <w:r>
-        <w:t>An auxiliary data set was used to further inform the species composition in Kodiak samples. Port sampling for outlying areas in Kodiak are unavailable to inform species compositions and thus are largely reliant on the hierarchichal structure of the model to derive estimates from the sampled areas. However, ADF&amp;G commercial fisheries division has a robust hydroacoustic survey around the island to estimate black rockfish abundance and as part of that survey estimates species compositions of the pelagic rockfish communities in this area (Tschersich et al. 2023). This was used as supplemental data to further inform the species composition in the Kodiak CFMUs.</w:t>
+        <w:t>An auxiliary data set was used to further inform the species composition in Kodiak samples. Port sampling for outlying areas in Kodiak are unavailable to inform species compositions and thus are largely reliant on the hierarchichal structure of the model to derive estimates from the sampled areas. However, ADF&amp;G commercial fisheries division has a robust hydroacoustic survey around the island to estimate black rockfish abundance and as part of that survey estimates species compositions of the pelagic rockfish communities are estimated using stereoscopic cameras (Tschersich et al. 2023). The species apportionment data from those cameras was used as supplemental data in this model to further inform the species composition in the Kodiak CFMUs.</w:t>
       </w:r>
     </w:p>
     <w:p>
@@ -2497,7 +2532,11 @@
         <w:pStyle w:val="FirstParagraph"/>
       </w:pPr>
       <w:r>
-        <w:t>The model is constructed over two time periods that are divided into the historical reconstruction between 1977 and 2019, and modern estimates which begin in 2020. The historical reconstruction relies on hindcasting estimates of the species composition and the retention probability by species in the periods before port sampling programs and logbook programs were available to provide those estimates. Doing so required relying on long term means when the data revealed no temporal trends or logistic curves to account for trends in the data when trends were evident. Management action taken by the department was relatively light prior to 2020 and harvest and release trends can be assumed to follow a mostly organic process as these fisheries developed over time. Beginning in 2020 the department began taking stronger management actions to curtail rockfish harvests, including fishery closures and more severe bag limit reductions (Arthur et al 2024; Blain-Roth et al. 2024; Polum et al. 2025). These regulatory changes altered angler behavior with regard to retention probabilities and species composition of the harvest and thus behavior during the modern period would not be informative to angler behavior in the past. While the process remains consistent throughout the entire time series, long term means and logistic extrapolations in the hindcasting process rely only on data through 2019.</w:t>
+        <w:t xml:space="preserve">The model is constructed over two time periods that are divided into the historical reconstruction between 1977 and 2019, and modern estimates which begin in 2020. The historical reconstruction relies on hindcasting estimates of the species composition and the retention probability by species in the periods before port sampling programs and logbook programs were available to provide those estimates. Doing so required relying on long term means when the data revealed no temporal trends or, alternatively, logistic curves to account for trends in the data when trends were evident. Management action taken by the department was relatively light prior to 2020 and harvest and release trends can be assumed to follow a mostly organic process as these fisheries developed over time. Beginning in 2020 the department began taking stronger management actions to curtail </w:t>
+      </w:r>
+      <w:r>
+        <w:lastRenderedPageBreak/>
+        <w:t>rockfish harvests, including fishery closures and more severe bag limit reductions (Arthur et al 2024; Blain-Roth et al. 2024; Polum et al. 2025). These regulatory changes altered angler behavior with regard to retention probabilities and species composition of the harvest and thus behavior during the modern period would not be informative to angler behavior in the past. While the process remains consistent throughout the entire time series, long term means and logistic extrapolations in the hindcasting process rely only on data through 2019.</w:t>
       </w:r>
     </w:p>
     <w:p>
@@ -2505,11 +2544,10 @@
         <w:pStyle w:val="Heading2"/>
       </w:pPr>
       <w:bookmarkStart w:id="19" w:name="process-equations"/>
-      <w:bookmarkStart w:id="20" w:name="_Toc218254125"/>
+      <w:bookmarkStart w:id="20" w:name="_Toc219449497"/>
       <w:bookmarkEnd w:id="10"/>
       <w:bookmarkEnd w:id="18"/>
       <w:r>
-        <w:lastRenderedPageBreak/>
         <w:t>Process equations</w:t>
       </w:r>
       <w:bookmarkEnd w:id="20"/>
@@ -3672,6 +3710,7 @@
         <w:pStyle w:val="BodyText"/>
       </w:pPr>
       <w:r>
+        <w:lastRenderedPageBreak/>
         <w:t>and</w:t>
       </w:r>
     </w:p>
@@ -4577,7 +4616,7 @@
         <w:pStyle w:val="BodyText"/>
       </w:pPr>
       <w:r>
-        <w:t>The Southeast region tracks two other non-pelagic rockfish assemblages, demersal shelf rockfish (DSR, which includes yelloweye) and slope rockfish that are also components of the non-pelagic species assemblage such that</w:t>
+        <w:t>The Southeast region tracks two other non-pelagic rockfish assemblages, demersal shelf rockfish (DSR, which technically includes yelloweye) and slope rockfish that are also components of the non-pelagic species assemblage such that</w:t>
       </w:r>
     </w:p>
     <w:p>
@@ -5249,7 +5288,7 @@
         </m:sSub>
       </m:oMath>
       <w:r>
-        <w:t xml:space="preserve"> are the fractions of the annual harvest of non-pelagic rockfish for each area and user group that were DSR and slope rockfish, respectively. Yelloweye rockfish are technically part of the DSR assemblage, but in this analysis DSR do not include yelloweye rockfish.</w:t>
+        <w:t xml:space="preserve"> are the fractions of the annual harvest of non-pelagic rockfish for each area and user group that were DSR and slope rockfish, respectively. Although yelloweye rockfish are technically part of the DSR assemblage, in this analysis DSR do not include yelloweye rockfish.</w:t>
       </w:r>
     </w:p>
     <w:p>
@@ -5765,6 +5804,7 @@
             <m:rPr>
               <m:nor/>
             </m:rPr>
+            <w:lastRenderedPageBreak/>
             <m:t>logit</m:t>
           </m:r>
           <m:d>
@@ -6296,7 +6336,6 @@
         <w:pStyle w:val="BodyText"/>
       </w:pPr>
       <w:r>
-        <w:lastRenderedPageBreak/>
         <w:t xml:space="preserve">where the </w:t>
       </w:r>
       <m:oMath>
@@ -8116,11 +8155,7 @@
         </m:sSub>
       </m:oMath>
       <w:r>
-        <w:t xml:space="preserve">), which varied by region (Figure DATA). The second period consisted of the data informed time series through 2019. The third period consisted of 2020 through the present. It was necessary </w:t>
-      </w:r>
-      <w:r>
-        <w:lastRenderedPageBreak/>
-        <w:t>to divide the time series in this manner to ensure that the fit curves were forced through the data. The recent time period was separated to stay consistent with the rest of the model and ensure that the recent period that included management measures did not affect hindcasting. The pre-2020 period necessitated separating the random effects between the periods with and without data to prevent the model from fitting a line that resulted in all of the random effects in the data period being positive or negative and balanced out by the reverse estimates in the pre-data period.</w:t>
+        <w:t>), which varied by region (Figure DATA). The second period consisted of the data informed time series through 2019. The third period consisted of 2020 through the present. It was necessary to divide the time series in this manner to ensure that the fit curves were forced through the data. The recent time period was separated to stay consistent with the rest of the model and ensure that the recent period that included management measures did not affect hindcasting. The pre-2020 period necessitated separating the random effects between the periods with and without data to prevent the model from fitting a line that resulted in all of the random effects in the data period being positive or negative and balanced out by the reverse estimates in the pre-data period.</w:t>
       </w:r>
     </w:p>
     <w:p>
@@ -8247,7 +8282,7 @@
         <w:pStyle w:val="BodyText"/>
       </w:pPr>
       <w:r>
-        <w:t xml:space="preserve">A regional hierarchical approach was considered but it was decided that species composition likely reflected local habitat and that broad, regional-scale patterns would have minimal information in estimating these values. However, because there is a lack of port sampling in most Kodiak CFMU’s the species </w:t>
+        <w:t xml:space="preserve">A regional hierarchical approach was considered for modelling species compositions over time, but it was decided that species composition likely reflected local habitat and that broad, regional-scale patterns would have minimal information in estimating these values. However, because there is a lack of port sampling in most Kodiak CFMU’s the species </w:t>
       </w:r>
       <m:oMath>
         <m:r>
@@ -9182,7 +9217,11 @@
         <w:pStyle w:val="FirstParagraph"/>
       </w:pPr>
       <w:r>
-        <w:t xml:space="preserve">The procedure for estimating releases differs from the Howard methods in that it relies on a process driven approach in contrast to the estimation methods employed in Howard et al. (2020; Figure 7 REL_SCHEMATICS) and further incorporates all sources of data, including SWHS estimates and port sampling interview data. Rather than making the assumption that the guided:unguided ratio of total rockfish releases in the SWHS data is an appropriate way to derive unguided releases of each species complex from the logbook record of releases, this approach models releases based on the harvests and the probability that a landed fish is retained separately for each of the regional species assemblages while estimating and accounting for the bias in SWHS release estimates. Thus, the true number of released rockfish </w:t>
+        <w:t xml:space="preserve">The procedure for estimating releases differs from the Howard methods in that it relies on a process driven approach in contrast to the estimation methods employed in Howard et al. (2020; Figure 7 REL_SCHEMATICS) and further incorporates all sources of data, including SWHS estimates and port sampling interview data. Rather than making the assumption that the guided:unguided ratio of total rockfish releases in the SWHS data is an appropriate way to derive unguided releases of each species complex from the logbook record of releases, this approach models releases based on the harvests and the probability that a landed fish is retained separately for each of the regional </w:t>
+      </w:r>
+      <w:r>
+        <w:lastRenderedPageBreak/>
+        <w:t xml:space="preserve">species assemblages while estimating and accounting for the bias in SWHS release estimates. Thus, the true number of released rockfish </w:t>
       </w:r>
       <m:oMath>
         <m:sSub>
@@ -9273,7 +9312,6 @@
         <w:pStyle w:val="BodyText"/>
       </w:pPr>
       <w:r>
-        <w:lastRenderedPageBreak/>
         <w:t xml:space="preserve">Release data from the SWHS is for all rockfish combined and the release data from logbooks is subdivided into pelagics, yelloweye and “other” (non-pelagic, non-yelloweye). Port sampling data in Southcentral and Kodiak is available for the same categories as the logbook data, and as such </w:t>
       </w:r>
       <m:oMath>
@@ -11641,11 +11679,11 @@
         </m:sSub>
       </m:oMath>
       <w:r>
-        <w:t xml:space="preserve"> is a random effect with a non-informative prior that estimates deviation from the fit line. The random effect term allowed estimation during the historical period when data is available, but the curve defined by the above equation determined release estimates between 1977 and whenever data became availabe (Figure DATA). Similar to the species composition logistic curve, it was only fit to data through 2019 to avoid changes in harvest proportions that resulted from regulatory changes that began to take place </w:t>
+        <w:t xml:space="preserve"> is a random effect with a non-informative prior that estimates deviation from the fit line. The random effect term allowed </w:t>
       </w:r>
       <w:r>
         <w:lastRenderedPageBreak/>
-        <w:t xml:space="preserve">in 2020. Random effect terms were also forced to sum to zero for each area, user group, species and time period in an identical manner to that described in equation </w:t>
+        <w:t xml:space="preserve">estimation during the historical period when data is available, but the curve defined by the above equation determined release estimates between 1977 and whenever data became availabe (Figure DATA). Similar to the species composition logistic curve, it was only fit to data through 2019 to avoid changes in harvest proportions that resulted from regulatory changes that began to take place in 2020. Random effect terms were also forced to sum to zero for each area, user group, species and time period in an identical manner to that described in equation </w:t>
       </w:r>
       <w:r>
         <w:rPr>
@@ -13656,7 +13694,11 @@
         </m:sSubSup>
       </m:oMath>
       <w:r>
-        <w:t>), to the proportion harvested by guided anglers, as estimated by the SWHS (</w:t>
+        <w:t xml:space="preserve">), to </w:t>
+      </w:r>
+      <w:r>
+        <w:lastRenderedPageBreak/>
+        <w:t>the proportion harvested by guided anglers, as estimated by the SWHS (</w:t>
       </w:r>
       <m:oMath>
         <m:r>
@@ -13802,7 +13844,6 @@
             <w:rPr>
               <w:rFonts w:ascii="Cambria Math" w:hAnsi="Cambria Math"/>
             </w:rPr>
-            <w:lastRenderedPageBreak/>
             <m:t>p</m:t>
           </m:r>
           <m:sSubSup>
@@ -16291,6 +16332,7 @@
         <w:pStyle w:val="BodyText"/>
       </w:pPr>
       <w:r>
+        <w:lastRenderedPageBreak/>
         <w:t>The total number of mortalities by year, area, user and species/species assemblage in numbers was calculated by summing harvests and release mortality such that</w:t>
       </w:r>
     </w:p>
@@ -16530,7 +16572,6 @@
         <w:pStyle w:val="BodyText"/>
       </w:pPr>
       <w:r>
-        <w:lastRenderedPageBreak/>
         <w:t xml:space="preserve">where </w:t>
       </w:r>
       <m:oMath>
@@ -16611,7 +16652,7 @@
         <w:pStyle w:val="FirstParagraph"/>
       </w:pPr>
       <w:r>
-        <w:t>Total removals in numbers of fish were converted to biomass in pounds using the average weight of fish as estimated from port sampling. A minimum sample size per year of 10 fish from a minimum of 4 boats was used as the cutoff for including in the data set. Weights were modeled hierarchically to estimate weights in years when data was missing. The total biomass of removals by year, area, user and species was thus</w:t>
+        <w:t>Total removals in numbers of fish were converted to biomass in pounds using the average weight of fish as estimated from port sampling. Weights were modeled hierarchically to estimate weights in years when data was missing. The total biomass of removals by year, area, user and species was thus</w:t>
       </w:r>
     </w:p>
     <w:p>
@@ -16863,7 +16904,7 @@
         <w:pStyle w:val="Heading2"/>
       </w:pPr>
       <w:bookmarkStart w:id="26" w:name="observation-equations"/>
-      <w:bookmarkStart w:id="27" w:name="_Toc218254126"/>
+      <w:bookmarkStart w:id="27" w:name="_Toc219449498"/>
       <w:bookmarkEnd w:id="19"/>
       <w:bookmarkEnd w:id="25"/>
       <w:r>
@@ -18573,7 +18614,11 @@
         </m:sSub>
       </m:oMath>
       <w:r>
-        <w:t xml:space="preserve"> is also equal to the sum of the DSR and slope harvests. Although yelloweye rockfish are technically part of the DSR complex, the DSR estimates in this report do not include yelloweye rockfish.</w:t>
+        <w:t xml:space="preserve"> is also equal to the sum of the non-yelloweye DSR and slope harvests. Although yelloweye rockfish are </w:t>
+      </w:r>
+      <w:r>
+        <w:lastRenderedPageBreak/>
+        <w:t>technically part of the DSR complex, the DSR estimates in this report do not include yelloweye rockfish.</w:t>
       </w:r>
     </w:p>
     <w:p>
@@ -18583,7 +18628,6 @@
       <w:bookmarkStart w:id="29" w:name="species-compositions-port-sampling"/>
       <w:bookmarkEnd w:id="28"/>
       <w:r>
-        <w:lastRenderedPageBreak/>
         <w:t>Species Compositions (Port Sampling)</w:t>
       </w:r>
     </w:p>
@@ -21010,7 +21054,6 @@
         <w:pStyle w:val="BodyText"/>
       </w:pPr>
       <w:r>
-        <w:lastRenderedPageBreak/>
         <w:t xml:space="preserve">Releases are also related to harvests through the </w:t>
       </w:r>
       <m:oMath>
@@ -23166,7 +23209,11 @@
         </m:sSub>
       </m:oMath>
       <w:r>
-        <w:t xml:space="preserve">, 3) species-specific retention probabilities of guided anglers as estimated from logbook data, </w:t>
+        <w:t xml:space="preserve">, 3) species-specific retention probabilities of </w:t>
+      </w:r>
+      <w:r>
+        <w:lastRenderedPageBreak/>
+        <w:t xml:space="preserve">guided anglers as estimated from logbook data, </w:t>
       </w:r>
       <m:oMath>
         <m:r>
@@ -23226,7 +23273,6 @@
           <w:rPr>
             <w:rFonts w:ascii="Cambria Math" w:hAnsi="Cambria Math"/>
           </w:rPr>
-          <w:lastRenderedPageBreak/>
           <m:t>p</m:t>
         </m:r>
         <m:sSub>
@@ -25268,12 +25314,6 @@
             </w:rPr>
             <m:t>+</m:t>
           </m:r>
-          <m:r>
-            <w:rPr>
-              <w:rFonts w:ascii="Cambria Math" w:hAnsi="Cambria Math"/>
-            </w:rPr>
-            <m:t>a</m:t>
-          </m:r>
           <m:sSub>
             <m:sSubPr>
               <m:ctrlPr>
@@ -25287,7 +25327,7 @@
                 <w:rPr>
                   <w:rFonts w:ascii="Cambria Math" w:hAnsi="Cambria Math"/>
                 </w:rPr>
-                <m:t>e</m:t>
+                <m:t>ψ</m:t>
               </m:r>
             </m:e>
             <m:sub>
@@ -25307,16 +25347,9 @@
         <w:pStyle w:val="BodyText"/>
       </w:pPr>
       <w:r>
-        <w:lastRenderedPageBreak/>
         <w:t xml:space="preserve">where </w:t>
       </w:r>
       <m:oMath>
-        <m:r>
-          <w:rPr>
-            <w:rFonts w:ascii="Cambria Math" w:hAnsi="Cambria Math"/>
-          </w:rPr>
-          <m:t>a</m:t>
-        </m:r>
         <m:sSub>
           <m:sSubPr>
             <m:ctrlPr>
@@ -25330,7 +25363,7 @@
               <w:rPr>
                 <w:rFonts w:ascii="Cambria Math" w:hAnsi="Cambria Math"/>
               </w:rPr>
-              <m:t>e</m:t>
+              <m:t>ψ</m:t>
             </m:r>
           </m:e>
           <m:sub>
@@ -27437,7 +27470,7 @@
         <w:pStyle w:val="Heading2"/>
       </w:pPr>
       <w:bookmarkStart w:id="33" w:name="model-platform-and-diagnostics"/>
-      <w:bookmarkStart w:id="34" w:name="_Toc218254127"/>
+      <w:bookmarkStart w:id="34" w:name="_Toc219449499"/>
       <w:bookmarkEnd w:id="26"/>
       <w:bookmarkEnd w:id="32"/>
       <w:r>
@@ -27573,10 +27606,11 @@
         <w:pStyle w:val="Heading1"/>
       </w:pPr>
       <w:bookmarkStart w:id="35" w:name="results"/>
-      <w:bookmarkStart w:id="36" w:name="_Toc218254128"/>
+      <w:bookmarkStart w:id="36" w:name="_Toc219449500"/>
       <w:bookmarkEnd w:id="8"/>
       <w:bookmarkEnd w:id="33"/>
       <w:r>
+        <w:lastRenderedPageBreak/>
         <w:t>Results</w:t>
       </w:r>
       <w:bookmarkEnd w:id="36"/>
@@ -27586,11 +27620,7 @@
         <w:pStyle w:val="FirstParagraph"/>
       </w:pPr>
       <w:r>
-        <w:t xml:space="preserve">The estimation model was able to estimate harvests, releases and total removals (harvests plus release mortalities) with near complete convergence of model parameters. Harvest estimates were </w:t>
-      </w:r>
-      <w:r>
-        <w:lastRenderedPageBreak/>
-        <w:t>very similar to Howard et al. (2020) estimates, but differed more in areas where private anglers were the dominant user group. Release estimates were also very similar to guided estimates from the Howard estimates which is not surprising given that both methods rely on the census derived from the logbook program. However, estimates of unguided releases differed substantially from the Howard estimates, particularly in recent years that include port side interview data on release and retention behavior. The large difference is unsurprising given the bias correction undertaken in the Bayesian model, the use of the proportion harvested data from the logbook program, and the integration of the portside interview data.</w:t>
+        <w:t>The estimation model was able to estimate harvests, releases and total removals (harvests plus release mortalities) with near complete convergence of model parameters. Harvest estimates were very similar to Howard et al. (2020) estimates, but differed more in areas where private anglers were the dominant user group. Release estimates were also very similar to guided estimates from the Howard estimates which is not surprising given that both methods rely on the census derived from the logbook program. However, estimates of unguided releases differed substantially from the Howard estimates, particularly in recent years that include port side interview data on release and retention behavior. The large difference is unsurprising given the bias correction undertaken in the Bayesian model, the use of the proportion harvested data from the logbook program, and the integration of the portside interview data.</w:t>
       </w:r>
     </w:p>
     <w:p>
@@ -28104,7 +28134,7 @@
         </m:acc>
       </m:oMath>
       <w:r>
-        <w:t xml:space="preserve"> values (3.59%) above 1.01 and 12 (0.09%) demonstrating values above 1.1. Unconverged estimates all demonstrated highly skewed posteriors where the bulk of the posterior distributions near the lower bound. Of the 12 estimates with </w:t>
+        <w:t xml:space="preserve"> values (3.59%) above 1.01 and 12 (0.09%) demonstrating values above 1.1. Unconverged estimates all demonstrated highly skewed posteriors where the bulk of the posterior distributions were near the lower bound. Of the 12 estimates with </w:t>
       </w:r>
       <m:oMath>
         <m:acc>
@@ -28200,7 +28230,7 @@
         </m:acc>
       </m:oMath>
       <w:r>
-        <w:t xml:space="preserve"> values (6.86%) above 1.01 and 107 (0.49%) demonstrating values above 1.1. Unconverged estimates all demonstrated highly skewed posteriors where the bulk of the posterior distributions near the lower bound. Of the 107 estimates with </w:t>
+        <w:t xml:space="preserve"> values (6.86%) above 1.01 and 107 (0.49%) demonstrating values above 1.1. Unconverged estimates all demonstrated highly skewed posteriors where the bulk of the posterior distributions were near the lower bound. Of the 107 estimates with </w:t>
       </w:r>
       <m:oMath>
         <m:acc>
@@ -28222,7 +28252,11 @@
         </m:acc>
       </m:oMath>
       <w:r>
-        <w:t xml:space="preserve"> in excess of 1.1, 66 estimates (62%) had medians less than 1 and 85 (79%) had medians less than 10. The other 22 estimates (21%) were associated with highly skewed distributions.</w:t>
+        <w:t xml:space="preserve"> in excess of 1.1, 66 estimates (62%) had medians less than 1 and 85 </w:t>
+      </w:r>
+      <w:r>
+        <w:lastRenderedPageBreak/>
+        <w:t>(79%) had medians less than 10. The other 22 estimates (21%) were associated with highly skewed distributions.</w:t>
       </w:r>
     </w:p>
     <w:p>
@@ -28230,9 +28264,8 @@
         <w:pStyle w:val="Heading2"/>
       </w:pPr>
       <w:bookmarkStart w:id="37" w:name="residual-patterns"/>
-      <w:bookmarkStart w:id="38" w:name="_Toc218254129"/>
-      <w:r>
-        <w:lastRenderedPageBreak/>
+      <w:bookmarkStart w:id="38" w:name="_Toc219449501"/>
+      <w:r>
         <w:t>Residual Patterns</w:t>
       </w:r>
       <w:bookmarkEnd w:id="38"/>
@@ -28266,7 +28299,7 @@
         <w:pStyle w:val="Heading2"/>
       </w:pPr>
       <w:bookmarkStart w:id="39" w:name="bias-estimation"/>
-      <w:bookmarkStart w:id="40" w:name="_Toc218254130"/>
+      <w:bookmarkStart w:id="40" w:name="_Toc219449502"/>
       <w:bookmarkEnd w:id="37"/>
       <w:r>
         <w:t>Bias Estimation</w:t>
@@ -28294,7 +28327,11 @@
         <w:pStyle w:val="BodyText"/>
       </w:pPr>
       <w:r>
-        <w:t>Release bias for the Southcentral areas was much lower in the model relative to that observed when comparing logbook and SWHS data and was the result of incorporating the port side interview data into the model. When the portside interview data is not incorporated in the model, the model estimated bias matches the observed similarly to that of the other regions. The reduced bias estimated with the inclusion of the interview data would suggest that private anglers are providing less biased responses in SWHS than are guided anglers and/or logbook records of releases in this region are perhaps less accurate than would be assumed.</w:t>
+        <w:t xml:space="preserve">Release bias for the Southcentral areas was much lower in the model relative to that observed when comparing logbook and SWHS data and was the result of incorporating the port side interview data into the model. When the portside interview data is omitted, the model estimated bias matches the observed similarly to that of the other regions. The reduced bias estimated with the inclusion of the interview data would suggest that private anglers are providing less biased responses to the </w:t>
+      </w:r>
+      <w:r>
+        <w:lastRenderedPageBreak/>
+        <w:t>SWHS than are guided anglers and/or logbook records of releases in this region are perhaps less accurate than would be assumed.</w:t>
       </w:r>
     </w:p>
     <w:p>
@@ -28302,10 +28339,9 @@
         <w:pStyle w:val="Heading2"/>
       </w:pPr>
       <w:bookmarkStart w:id="41" w:name="proportion-harvested"/>
-      <w:bookmarkStart w:id="42" w:name="_Toc218254131"/>
+      <w:bookmarkStart w:id="42" w:name="_Toc219449503"/>
       <w:bookmarkEnd w:id="39"/>
       <w:r>
-        <w:lastRenderedPageBreak/>
         <w:t>Proportion Harvested</w:t>
       </w:r>
       <w:bookmarkEnd w:id="42"/>
@@ -28402,7 +28438,7 @@
         <w:pStyle w:val="BodyText"/>
       </w:pPr>
       <w:r>
-        <w:t>All CFMUs demonstrated a similar pattern where retention of pelagic rockfish has increased since the logbook program began in 1998, with very few pelagic rockfish being released by guided anglers in recent years and an increasing, but more variable trend in private anglers. Logbooks and portside interview data were in alignment for this assemblage. Private anglers were more likely to release pelagic rockfish most regions with the difference most pronounced in Southcentral and with little difference in Southeast.</w:t>
+        <w:t>All CFMUs demonstrated a similar pattern where retention of pelagic rockfish has increased since the logbook program began in 1998, with very few pelagic rockfish being released by guided anglers in recent years and an increasing, but more variable trend in private anglers. Logbooks and portside interview data were in alignment for this assemblage. Private anglers were more likely to release pelagic rockfish in most regions with the difference most pronounced in Southcentral and with little difference in Southeast.</w:t>
       </w:r>
     </w:p>
     <w:p>
@@ -28462,11 +28498,11 @@
         <w:pStyle w:val="BodyText"/>
       </w:pPr>
       <w:r>
-        <w:t xml:space="preserve">Southeast CFMU’s show a pattern similar to that of yelloweye rockfish with high retention prior to management restrictions enacted in recent years, but with greater discrepancies between the logbook and portside interview data. The model tracked the logbook data for guided anglers and estimates of unguided releases showed considerably uncertainty even in recent years as a result of high overdispersion in the interview data that is evident from the disparity between logbook and interview data (Figure 17 pH_OTHER). The “other” rockfish in Southeast Alaska are comprised of slope rockfish and non-yelloweye DSR rockfish, which further informs the model but introduces more tension as the likelihoods compete over the contradictory data. The retention probability of non-yellowete DSR (Figure XX pH_DSR) and slope rockfish (Figure XX pH_SLOPE) are fit using the portside interview data while the sum of those releases must be equal to the release of the “other” rockfish that are fit to the portside and logbook data. The resolution of these sometimes contradictory signals results in pH estimates for DSR that follow the data (Figure XX pH_DSR), but pH estimates for slope rockfish in the SSEO that are substantially less than that reported in </w:t>
+        <w:t xml:space="preserve">Southeast CFMU’s show a pattern similar to that of yelloweye rockfish with high retention prior to management restrictions enacted in recent years, but with greater discrepancies between the logbook and portside interview data. The model tracked the logbook data for guided anglers and estimates of unguided releases showed considerably uncertainty even in recent years as a result of high overdispersion in the interview data that is evident from the disparity between logbook and interview data (Figure 17 pH_OTHER). The “other” rockfish in Southeast Alaska are comprised of slope rockfish and non-yelloweye DSR rockfish, which further informs the model but introduces more tension as the likelihoods compete over the contradictory data. The retention probability of non-yelloweye DSR (Figure XX pH_DSR) and slope rockfish (Figure XX pH_SLOPE) are fit using the portside interview data while the sum of those releases must be equal to the release of the “other” rockfish that are fit to the portside and logbook data. The resolution of these sometimes </w:t>
       </w:r>
       <w:r>
         <w:lastRenderedPageBreak/>
-        <w:t>portside interviews (Figure XX pH_SLOPE). Sample sizes for slope rockfish are generally smaller than for DSR, particularly in the SSEO and thus the model tracks the DSR data better than the sparser slope rockfish data.</w:t>
+        <w:t>contradictory signals results in pH estimates for DSR that follow the data (Figure XX pH_DSR), but pH estimates for slope rockfish in the SSEO that are substantially less than that reported in portside interviews (Figure XX pH_SLOPE). Sample sizes for slope rockfish are generally smaller than for DSR, particularly in the SSEO and thus the model tracks the DSR data better than the slope rockfish data.</w:t>
       </w:r>
     </w:p>
     <w:p>
@@ -28474,7 +28510,7 @@
         <w:pStyle w:val="Heading2"/>
       </w:pPr>
       <w:bookmarkStart w:id="43" w:name="species-composition"/>
-      <w:bookmarkStart w:id="44" w:name="_Toc218254132"/>
+      <w:bookmarkStart w:id="44" w:name="_Toc219449504"/>
       <w:bookmarkEnd w:id="41"/>
       <w:r>
         <w:t>Species Composition</w:t>
@@ -28660,7 +28696,7 @@
         </m:sSub>
       </m:oMath>
       <w:r>
-        <w:t xml:space="preserve"> were generally converged with the exception of the Prince William Sound areas and the NSEI in Southeast, which were slow to converge. In these areas the port sampling data and the logbook data differ significantly and the model struggled to fit both of these data sources (Figure 18 P_PEL). Port sampling programs in this region are not proportional to the effort and thus the proportions are weighted to account for that issue (Howard et al. 2020). However, event the adjusted values do not align with the logbook data and thus remains an outstanding issue. As it stands, the model favors the logbook data over the port sampling data (Figure 18 P_Pel).</w:t>
+        <w:t xml:space="preserve"> were generally converged with the exception of the Prince William Sound areas and the NSEI in Southeast, which were slow to converge. In these areas the port sampling data and the logbook data differ significantly and the model struggled to fit both of these data sources (Figure 18 P_PEL). Port sampling programs in this region are not proportional to the effort and thus the proportions are weighted to account for that issue (Howard et al. 2020). However, event the adjusted values do not align with the logbook data and thus remains an outstanding issue. As it stands, the model favors the logbook data over the port sampling data due to the nature of the relative likelihoods (Figure 18 P_Pel).</w:t>
       </w:r>
     </w:p>
     <w:p>
@@ -28715,7 +28751,7 @@
         </m:sSub>
       </m:oMath>
       <w:r>
-        <w:t xml:space="preserve"> proved to be both informative and useful in estimating those values. Without that data the estimates tended toward the hyperprior values as informed by the Northeast data and resulted in credibility intervals that stretched from 0 to 1. The hydroacoustic data clearly demonstrates higher black rockfish proportions in these other areas and the model was able to generate far more precise and realistic estimates of these parameters.</w:t>
+        <w:t xml:space="preserve"> proved to be both informative and useful in estimating those values. Without that data the estimates tended toward the hyperprior values as informed by the Northeast data and resulted in credibility intervals that stretched from 0 to 1. The hydroacoustic data demonstrates higher black rockfish proportions in these other areas and the model was able to generate more precise and realistic estimates of these parameters.</w:t>
       </w:r>
     </w:p>
     <w:p>
@@ -28731,11 +28767,11 @@
         <w:pStyle w:val="BodyText"/>
       </w:pPr>
       <w:r>
-        <w:t xml:space="preserve">The proportion of the Southeast harvest that were DSR and slope rockfish also appeared to track the data well and provide reasonable predictions for hindcasting (Figure P_DSR 21, P_SLOPE 22, P_SLOPE_REL 23). The trends in these two assemblages indicate that prior to restrictions being placed on yelloweye and DSR, the vast bulk of the non-pelagic harvests in Southeast were DSR </w:t>
+        <w:t xml:space="preserve">The proportion of the Southeast harvest that were DSR and slope rockfish also appeared to track the data well and provide reasonable predictions for hindcasting (Figure P_DSR 21, P_SLOPE 22, </w:t>
       </w:r>
       <w:r>
         <w:lastRenderedPageBreak/>
-        <w:t>species with slope species comprising only a minor proportion. However, with the closure of yelloweye and restrictions on DSR the proportion of the harvest that were slope rose precipitously in recent years.</w:t>
+        <w:t>P_SLOPE_REL 23). The trends in these two assemblages indicate that prior to restrictions being placed on yelloweye and DSR, the vast bulk of the non-pelagic harvests in Southeast were DSR species with slope species comprising only a minor proportion. However, with the closure of yelloweye and restrictions on DSR the proportion of the harvest that were slope rose steeply in recent years.</w:t>
       </w:r>
     </w:p>
     <w:p>
@@ -28743,7 +28779,7 @@
         <w:pStyle w:val="Heading2"/>
       </w:pPr>
       <w:bookmarkStart w:id="45" w:name="proportion-guided"/>
-      <w:bookmarkStart w:id="46" w:name="_Toc218254133"/>
+      <w:bookmarkStart w:id="46" w:name="_Toc219449505"/>
       <w:bookmarkEnd w:id="43"/>
       <w:r>
         <w:t>Proportion Guided</w:t>
@@ -28763,7 +28799,7 @@
         <w:pStyle w:val="Heading2"/>
       </w:pPr>
       <w:bookmarkStart w:id="47" w:name="weight"/>
-      <w:bookmarkStart w:id="48" w:name="_Toc218254134"/>
+      <w:bookmarkStart w:id="48" w:name="_Toc219449506"/>
       <w:bookmarkEnd w:id="45"/>
       <w:r>
         <w:t>Weight</w:t>
@@ -28783,7 +28819,7 @@
         <w:pStyle w:val="Heading2"/>
       </w:pPr>
       <w:bookmarkStart w:id="49" w:name="X9d99479f46dec730a7a401f5db2083d62218015"/>
-      <w:bookmarkStart w:id="50" w:name="_Toc218254135"/>
+      <w:bookmarkStart w:id="50" w:name="_Toc219449507"/>
       <w:bookmarkEnd w:id="47"/>
       <w:r>
         <w:t>Harvest, Release and Total Removal Estimates</w:t>
@@ -28820,11 +28856,8 @@
         <w:pStyle w:val="BodyText"/>
       </w:pPr>
       <w:r>
-        <w:t xml:space="preserve">Yelloweye rockfish harvests also demonstrate increasing trends but with reductions in recent years that reflect management actions taken by the department (Figure 27 H_YE, Appendix C3). The </w:t>
-      </w:r>
-      <w:r>
         <w:lastRenderedPageBreak/>
-        <w:t>Bayesian model demonstrates consistent and steady harvests in many CFMU’s prior to 1998 with the Southeast SSEI and CSEO demonstrating appreciable harvests. As with black rockfish, yelloweye rockfish guided harvests estimates agree with Howard estimates. Unguided yelloweye harvests were also similar to Howard estimates with the exception of the PWSI CFMU. This is the only area where private harvests significantly outnumber guided harvests and thus the effect of bias correction in the model has a more pronounced effect.</w:t>
+        <w:t>Yelloweye rockfish harvests also demonstrate increasing trends but with reductions in recent years that reflect management actions taken by the department (Figure 27 H_YE, Appendix C3). The Bayesian model demonstrates consistent and steady harvests in many CFMU’s prior to 1998 with the Southeast SSEI and CSEO demonstrating appreciable harvests. As with black rockfish, yelloweye rockfish guided harvests estimates agree with Howard estimates. Unguided yelloweye harvests were also similar to Howard estimates with the exception of the PWSI CFMU. This is the only area where private harvests are significantly greater than guided harvests and thus the effect of bias correction in the model is more pronounced.</w:t>
       </w:r>
     </w:p>
     <w:p>
@@ -28876,11 +28909,11 @@
         <w:pStyle w:val="BodyText"/>
       </w:pPr>
       <w:r>
-        <w:t xml:space="preserve">Releases of black rockfish demonstrate a relatively steady trend with an increase for guided anglers in the early 2000s as anglers began to target the species and then a decline as guided angler retention increased (Figure 31 R_BLACK, Figure 15 PEL_pH, Appendix C2). Unguided anglers show a gradual increase in releases that mirrors the overall increase in the fishery. Estimates of guided releases are very precise since 1998 owing to logbook records of pelagic releases and the port sampling program’s estimates of black rockfish in the pelagic species complex. Prior to 1998, guided release estimates demonstrate significant uncertainty. Estimates of unguided releases have substantial uncertainty as a result of data specific to unguided release numbers and the reliance on </w:t>
+        <w:t xml:space="preserve">Releases of black rockfish demonstrate a relatively steady trend with an increase for guided anglers in the early 2000s as anglers began to target the species and then a decline as guided angler retention increased (Figure 31 R_BLACK, Figure 15 PEL_pH, Appendix C2). Unguided anglers show a gradual increase in releases that mirrors the overall increase in the fishery. Estimates of guided releases are very precise since 1998 owing to logbook records and adequate sampling in the port sampling program. Prior to 1998, guided release estimates demonstrate significant </w:t>
       </w:r>
       <w:r>
         <w:lastRenderedPageBreak/>
-        <w:t xml:space="preserve">the </w:t>
+        <w:t xml:space="preserve">uncertainty. Estimates of unguided releases have substantial uncertainty as a result of data specific to unguided release numbers and the reliance on the </w:t>
       </w:r>
       <w:r>
         <w:rPr>
@@ -28890,7 +28923,7 @@
         <w:t>pH</w:t>
       </w:r>
       <w:r>
-        <w:t xml:space="preserve"> demonstrated by guided anglers. Unguided black rockfish release estimates were substantially higher than the Howard estimates in Southcentral and Kodiak regions are a result of integrating the portside interview data. In contrast, that same data resulted in lower release estimates in Southeast.</w:t>
+        <w:t xml:space="preserve"> demonstrated by guided anglers. Unguided black rockfish release estimates were substantially higher than the Howard estimates in Southcentral and Kodiak regions as a result of integrating the portside interview data. In contrast, that same data resulted in lower release estimates in Southeast.</w:t>
       </w:r>
     </w:p>
     <w:p>
@@ -28924,7 +28957,7 @@
         <w:pStyle w:val="FirstParagraph"/>
       </w:pPr>
       <w:r>
-        <w:t>After factoring in release mortalities and converting to biomass total removals of rockfish in sport fisheries were calculated. The release mortality rate for pelagic and black rockfish is relatively low even before the introduction of DWRs and coupled with high retention in recent years, release mortalities represent a trivial component of overall fishery removals (Figure 35 BRF_M, 37 PEL_M, Appendix B1 and B6). DSR (including yelloweye) and slope rockfish assemblages experienced high release mortality prior to DRM requirements and even with DRM experience appreciable mortality rates (Figure 8 REL_M). As such, release mortalities comprised a modest but appreciable contribution to overall mortalities for these species (Figure 36, 38 and 39 YE_M, DRS_M and SLOPE_M, Appendix C3, C4 and C5).</w:t>
+        <w:t>After factoring in release mortalities and converting to biomass total removals of rockfish in sport fisheries were calculated. The release mortality rate for pelagic and black rockfish is relatively low even before the introduction of DWRs and coupled with high retention in recent years, release mortalities represent a trivial component of overall fishery removals (Figure 35 BRF_M, 37 PEL_M, Appendix B1 and B6). DSR (including yelloweye) and slope rockfish assemblages experienced high release mortality prior to DWR requirements and even with DWR experience appreciable mortality rates (Figure 8 REL_M). As such, release mortalities comprised a modest but appreciable contribution to overall mortalities for these species (Figure 36, 38 and 39 YE_M, DRS_M and SLOPE_M, Appendix C3, C4 and C5).</w:t>
       </w:r>
     </w:p>
     <w:p>
@@ -28932,7 +28965,7 @@
         <w:pStyle w:val="Heading1"/>
       </w:pPr>
       <w:bookmarkStart w:id="54" w:name="discussion"/>
-      <w:bookmarkStart w:id="55" w:name="_Toc218254136"/>
+      <w:bookmarkStart w:id="55" w:name="_Toc219449508"/>
       <w:bookmarkEnd w:id="35"/>
       <w:bookmarkEnd w:id="49"/>
       <w:bookmarkEnd w:id="53"/>
@@ -28954,11 +28987,11 @@
         <w:pStyle w:val="BodyText"/>
       </w:pPr>
       <w:r>
-        <w:t xml:space="preserve">Harvest estimates produced with these methods are generally consistent with the Howard estimates and differ only where the Bayesian methods offer improvements on a key, but flawed, assumption about the use of SWHS data. The Howard methods rely on the SWHS ratio of guided:unguided </w:t>
+        <w:t xml:space="preserve">Harvest estimates produced with these methods are generally consistent with the Howard estimates and differ only where the Bayesian methods offer improvements on a key, but flawed, assumption </w:t>
       </w:r>
       <w:r>
         <w:lastRenderedPageBreak/>
-        <w:t>harvests to expand guided logbook harvests to generate unguided estimates thus making the assumption that the guided:unguided ratio applies equally to all species and species complexes. Most CFMUs have considerably higher harvests by guided users and thus this flaw is less significant as the Bayesian estimates of unguided harvests align well with Howard estimates. However, where guided anglers are in the minority (i.e., PWSI) we see larger differences in the unguided harvests that demonstrate the limitations of that approach.</w:t>
+        <w:t>about the use of SWHS data. The Howard methods rely on the SWHS ratio of guided:unguided harvests to expand guided logbook harvests to generate unguided estimates thus making the assumption that the guided:unguided ratio applies equally to all species and species complexes. Most CFMUs have considerably higher harvests by guided users and thus this flaw is less significant as the Bayesian estimates of unguided harvests align well with Howard estimates. However, where guided anglers are in the minority (i.e., PWSI) we see larger differences in the unguided harvests that demonstrate the limitations of that approach.</w:t>
       </w:r>
     </w:p>
     <w:p>
@@ -28966,7 +28999,7 @@
         <w:pStyle w:val="BodyText"/>
       </w:pPr>
       <w:r>
-        <w:t>The Bayesian approach to estimating releases produces noticably different estimates from the Howard approach, particularly for the unguided sector. The Howard approach uses the same methods for estimating unguided releases as it does for harvests as it applies the SWHS ratio of guided:unguided release of all rockfish to the logbook release data. However, the Howard methods do not address bias in those estimates and assumes the ratio is equal for all species nor do they make use of the portside interview data. In contrast to SWHS harvest estimates, SWHS release estimates are biased high (i.e., anglers over-report their releases relative to logbook data) with a much larger magnitude in the bias relative to harvests. Rather than multiplying the logbook release estimates by the unguided:guided ratio of releases in the SWHS data, the Bayesian model corrects the SWHS release estimates and ensures that releases of the three logbook categories sum to that value, ensuring a more process and data driven estimation procedure. In many cases the Howard method results in unguided release estimates that are at or above guided release estimates even when the harvest of unguided anglers is substantially less (Figures 26 H_BLACK and 31 R_BLACK). This would imply that unguided anglers are discarding fish at a far higher rate than guided anglers.</w:t>
+        <w:t>The Bayesian approach to estimating releases produces noticably different estimates from the Howard approach, particularly for the unguided sector. The Howard approach uses the same methods for estimating unguided releases as it does for harvests as it applies the SWHS ratio of guided:unguided release of all rockfish to the logbook release data. However, the Howard methods do not address bias in those estimates, assumes the ratio is equal for all species, and do not make use of the portside interview data. In contrast to SWHS harvest estimates, SWHS release estimates are biased high (i.e., anglers over-report their releases relative to logbook data) with a much larger magnitude in the bias relative to harvests. Rather than multiplying the logbook release estimates by the unguided:guided ratio of releases in the SWHS data, the Bayesian model corrects the SWHS release estimates and ensures that releases of the three logbook categories sum to that value, ensuring a more process and data driven estimation procedure. In many cases the Howard method results in unguided release estimates that are at or above guided release estimates even when the harvest of unguided anglers is substantially less (Figures 26 H_BLACK and 31 R_BLACK). This would imply that unguided anglers are discarding fish at a far higher rate than guided anglers.</w:t>
       </w:r>
     </w:p>
     <w:p>
@@ -29100,7 +29133,48 @@
         <w:pStyle w:val="BodyText"/>
       </w:pPr>
       <w:r>
-        <w:t>The data used to estimate the proportion of rockfish harvests that were pelagic is consistent between port samples and logbook data in all areas except Prince William Sound where port samples suggest a lower proportion than the logbook data (Figure 18 P_PEL). Howard et al. (2020) identified issues with the representativeness of the port samples in relation to the harvests. Consequently, that data has been weighted according to their methods, however the issue remains even with the adjusted data. The model favors the logbook data as a result of model construction that treats the logbook data as a census and the logistic curve appears to capture the uncertainty in pre-logbook estimates. However, the cause of the discrepancy remains unclear and a reevaluation of the Prince William Sound port sampling estimates is recommended.</w:t>
+        <w:t>Species composition data on the pelagic / non-pelagic ratio (</w:t>
+      </w:r>
+      <m:oMath>
+        <m:sSub>
+          <m:sSubPr>
+            <m:ctrlPr>
+              <w:rPr>
+                <w:rFonts w:ascii="Cambria Math" w:hAnsi="Cambria Math"/>
+              </w:rPr>
+            </m:ctrlPr>
+          </m:sSubPr>
+          <m:e>
+            <m:r>
+              <w:rPr>
+                <w:rFonts w:ascii="Cambria Math" w:hAnsi="Cambria Math"/>
+              </w:rPr>
+              <m:t>P</m:t>
+            </m:r>
+          </m:e>
+          <m:sub>
+            <m:d>
+              <m:dPr>
+                <m:ctrlPr>
+                  <w:rPr>
+                    <w:rFonts w:ascii="Cambria Math" w:hAnsi="Cambria Math"/>
+                  </w:rPr>
+                </m:ctrlPr>
+              </m:dPr>
+              <m:e>
+                <m:r>
+                  <w:rPr>
+                    <w:rFonts w:ascii="Cambria Math" w:hAnsi="Cambria Math"/>
+                  </w:rPr>
+                  <m:t>pelagic</m:t>
+                </m:r>
+              </m:e>
+            </m:d>
+          </m:sub>
+        </m:sSub>
+      </m:oMath>
+      <w:r>
+        <w:t>) were generally consistent between port samples and logbook data in all areas except Prince William Sound where port samples suggest a lower proportion than the logbook data (Figure 18 P_PEL). Howard et al. (2020) identified issues with the representativeness of the port samples in relation to the harvests. Consequently, that data has been weighted according to their methods, however the issue remains even with the adjusted data. The model favors the logbook data as a result of model construction that treats the logbook data as a census and the logistic curve appears to capture the uncertainty in pre-logbook estimates. However, the cause of the discrepancy remains unclear and a reevaluation of the Prince William Sound port sampling estimates is recommended.</w:t>
       </w:r>
     </w:p>
     <w:p>
@@ -29116,7 +29190,7 @@
         <w:pStyle w:val="BodyText"/>
       </w:pPr>
       <w:r>
-        <w:t>This report provides the first harvest, release and mortality estimates for the BSAI and SOKO2SAP Kodiak CFMU’s. Many of these estimates and associated parameters were the slowest to converge and constitute a substantial portion of parameters that failed to converge. Nevertheless, trace plots show consistent exploration of the parameter space and estimates include large credibility intervals that reflect the lack of data from these areas. The hierarchical nature of the model allows inferences to be made based on data from the rest of the Kodiak region and these estimates provide managers with reasonable, if imprecise, information about the scale and trend of rockfish harvests in these areas.</w:t>
+        <w:t>This report provides the first harvest, release and mortality estimates for the BSAI and SOKO2SAP Kodiak CFMU’s. Many of these estimates and associated parameters were the slowest to converge. Nevertheless, trace plots show consistent exploration of the parameter space and estimates include large credibility intervals that reflect the lack of data from these areas. The hierarchical nature of the model allows inferences to be made based on data from the rest of the Kodiak region and these estimates provide managers with reasonable, if imprecise, information about the scale and trend of rockfish harvests in these areas.</w:t>
       </w:r>
     </w:p>
     <w:p>
@@ -29124,7 +29198,7 @@
         <w:pStyle w:val="Heading2"/>
       </w:pPr>
       <w:bookmarkStart w:id="56" w:name="conclusions-and-recommendations"/>
-      <w:bookmarkStart w:id="57" w:name="_Toc218254137"/>
+      <w:bookmarkStart w:id="57" w:name="_Toc219449509"/>
       <w:r>
         <w:lastRenderedPageBreak/>
         <w:t>Conclusions and Recommendations</w:t>
@@ -29136,7 +29210,7 @@
         <w:pStyle w:val="FirstParagraph"/>
       </w:pPr>
       <w:r>
-        <w:t>Managers understandably prefer harvest estimates to remain static once published but for sport fisheries these numbers are all estimated quantities that can change with improved science reflecting our understanding of the system. As data is updated annually estimates are likely to shift to some degree. The priors used to develop those curves are based on the data through 2024 and pre-1998 values should remain fixed to the estimates provided in this report.</w:t>
+        <w:t>Managers understandably prefer harvest estimates to remain static once published but for sport fisheries these numbers are estimated quantities that can change with improved science reflecting our understanding of the system. Adopting new harvest and release estimates is ultimately at the discretion of regional staff and managers and these revisions are presented only because they address shortcomings in the original Howard methods that represented the first steps in estimating rockfish harvests from the various data sources used to monitor sport harvests in Alaska. The new estimates represent a more uniform and reproducible approach to generating removal estimates, extend the time series back to 1977 and furthermore provide a robust and more streamlined approach to generating estimates going forward.</w:t>
       </w:r>
     </w:p>
     <w:p>
@@ -29144,7 +29218,7 @@
         <w:pStyle w:val="BodyText"/>
       </w:pPr>
       <w:r>
-        <w:t>With regard to contemporary estimates, the model readily converges and this model will provide a single, unified method for calculating annual harvests and removals going forward. Estimates should remain stable provided that sampling programs remain in place, but the model’s built-in use of long term means in the recent time period will provide reasonable estimates when samples sizes are low or absent. Biomass estimates may shift to a minute degree as weight data is added annually but should not cause concern.</w:t>
+        <w:t>With regard to contemporary estimates, the model readily converges and this model provides a single, unified method for calculating annual harvests and removals going forward. Estimates should remain stable provided that sampling programs remain in place, but the model’s built-in use of long term means in the recent time period will provide reasonable estimates when samples sizes are low or absent. Biomass estimates may shift to a minute degree as weight data is added annually but should not cause concern.</w:t>
       </w:r>
     </w:p>
     <w:p>
@@ -29192,7 +29266,7 @@
         </m:sSub>
       </m:oMath>
       <w:r>
-        <w:t xml:space="preserve"> parameters as deviations around a mean and those values could be substantially changed as a result of management action. Were that to occur it would be a simple matter of introducing a new time-block defined by abrupt changes in management. For example, the Southeast region closed yelloweye rockfish retention between 2020 and 2024 but opened it up in 2025. Provided that port sampling programs remain in place, there would be no need to alter the model. However, if gaps were to occur in that program the missing years would resort to the mean values for those parameters which would be greatly influenced by the management regime. This could be simply addressed by introducing a new time block for Southeast in 2025.</w:t>
+        <w:t xml:space="preserve"> parameters as deviations around a mean and those values could be substantially changed as a result of management action. Were that to occur it would be a simple matter of introducing a new time-block defined by abrupt changes in management. For example, the Southeast region closed yelloweye rockfish retention between 2020 and 2024 but opened it up in 2025. Provided that port sampling programs remain in place, there would be no need to alter the model. However, if gaps were to occur in the port sampling program the missing years would resort to the mean values for those parameters which would be greatly influenced by the management regime. This could be simply addressed by introducing a new time block for Southeast in 2025.</w:t>
       </w:r>
     </w:p>
     <w:p>
@@ -29200,7 +29274,7 @@
         <w:pStyle w:val="BodyText"/>
       </w:pPr>
       <w:r>
-        <w:t>In conclusion, these new estimates of rockfish harvest, release and removals offer an improved and more repeatable approach to catch accounting for this highly targeted and vulnerable group of fish. These methods build on the location accounting system built by Howard et al. (2020) as well as the validation of the port sampling representativeness. In addition to extending the time series, the new methods are more reflective of the angling process, better capture the uncertainty in the data, more appropriately share information within regions, and provide a unified and centralized approach to calculating, reporting and archiving rockfish harvests, releases and removals in Alaska waters.</w:t>
+        <w:t>In conclusion, these new estimates of rockfish harvest, release and removals offer an improved and more reproducible approach to catch accounting for this highly targeted and vulnerable group of fish. These methods build on the location accounting system built by Howard et al. (2020) as well as the validation of the port sampling representativeness. In addition to extending the time series, the new methods are more reflective of the angling process, better capture the uncertainty in the data, more appropriately share information within regions, and provide a unified and centralized approach to calculating, reporting and archiving rockfish harvests, releases and removals in Alaska waters.</w:t>
       </w:r>
     </w:p>
     <w:p>
@@ -29208,7 +29282,7 @@
         <w:pStyle w:val="Heading1"/>
       </w:pPr>
       <w:bookmarkStart w:id="58" w:name="acknowledgments"/>
-      <w:bookmarkStart w:id="59" w:name="_Toc218254138"/>
+      <w:bookmarkStart w:id="59" w:name="_Toc219449510"/>
       <w:bookmarkEnd w:id="54"/>
       <w:bookmarkEnd w:id="56"/>
       <w:r>
@@ -29221,7 +29295,11 @@
         <w:pStyle w:val="FirstParagraph"/>
       </w:pPr>
       <w:r>
-        <w:t xml:space="preserve">Sport harvest reconstructions provided in this document were made possible by the devoted time and effort of many people administering the data collection projects used in these analyses. First and foremost, it needs to be acknowledged that although this report may seem critical of the Howard methods, this effort does not exist without the foundational work undertaken by Katie Howard and her coauthors in developing these methods, establishing and validating the relevancy of the data, and developing a system of accurately assigning data to appropriate CFMUs that are now available annually from the SWHS and logbook programs. Similarly, those overseeing and running those programs deserve special thanks for the high quality work and products produced including Nick Smith and Jacob Bozzini from the SWHS program and Ben Jevons and Kyla Buster from the Saltwater Guide Logbook program. This project also highlights the high value of the port sampling programs with particular thanks going to </w:t>
+        <w:t xml:space="preserve">Sport harvest reconstructions provided in this document were made possible by the devoted time and effort of many people administering the data collection projects used in these analyses. First and foremost, it needs to be acknowledged that although this report may seem critical of the Howard methods, this effort does not exist without the foundational work undertaken by Katie Howard and her coauthors in developing these methods, establishing and validating the relevancy of the data, and developing a system of accurately assigning data to appropriate CFMUs that are now available annually from the SWHS and logbook programs. Similarly, those overseeing and </w:t>
+      </w:r>
+      <w:r>
+        <w:lastRenderedPageBreak/>
+        <w:t xml:space="preserve">running those programs deserve special thanks for the high quality work and products produced including Nick Smith and Jacob Bozzini from the SWHS program and Ben Jevons and Kyla Buster from the Saltwater Guide Logbook program. This project also highlights the high value of the port sampling programs with particular thanks going to </w:t>
       </w:r>
       <w:r>
         <w:rPr>
@@ -29231,11 +29309,7 @@
         <w:t>LIST from Chris and Clay</w:t>
       </w:r>
       <w:r>
-        <w:t xml:space="preserve">. We would also </w:t>
-      </w:r>
-      <w:r>
-        <w:lastRenderedPageBreak/>
-        <w:t>like to thank Tyler Polum and Philip Tschersich for the Kodiak hydroacoustic data and advice. We would like to thank Adam Reimer for developing the initial approach to this model and Hamachan Hamazaki for his review of this work.</w:t>
+        <w:t>. We would also like to thank Tyler Polum and Philip Tschersich for the Kodiak hydroacoustic data and advice. We would like to thank Adam Reimer for developing the initial approach to this model and Hamachan Hamazaki for his review of this work.</w:t>
       </w:r>
     </w:p>
     <w:p>
@@ -29243,7 +29317,7 @@
         <w:pStyle w:val="Heading1"/>
       </w:pPr>
       <w:bookmarkStart w:id="60" w:name="literature-cited"/>
-      <w:bookmarkStart w:id="61" w:name="_Toc218254139"/>
+      <w:bookmarkStart w:id="61" w:name="_Toc219449511"/>
       <w:bookmarkEnd w:id="58"/>
       <w:r>
         <w:t>Literature Cited</w:t>
@@ -29351,6 +29425,7 @@
         <w:pStyle w:val="BodyText"/>
       </w:pPr>
       <w:r>
+        <w:lastRenderedPageBreak/>
         <w:t>Hochhalter, S. J., and D. J. Reed. 2011. The effectiveness of deepwater release at improving the survival of discarded yelloweye rockfish. North American Journal of Fisheries Management 31: 852-860.</w:t>
       </w:r>
     </w:p>
@@ -29359,11 +29434,7 @@
         <w:pStyle w:val="BodyText"/>
       </w:pPr>
       <w:r>
-        <w:t xml:space="preserve">Howard, K. G., S. Campen, F. R. Bowers, R. E. Chadwick, J. W. Erickson, J. J. Hasbrouck, T. R. McKinley, J. Nichols, N. Nichols, A. Olson, J. Rumble, T. T. Taube, and B. Williams. 2019a. </w:t>
-      </w:r>
-      <w:r>
-        <w:lastRenderedPageBreak/>
-        <w:t>ADF&amp;G Statewide Rockfish Initiative: Strategic plan 2017–2020. Alaska Department of Fish and Game, Division of Commercial Fisheries, Regional Information Report 5J19-05, Anchorage.</w:t>
+        <w:t>Howard, K. G., S. Campen, F. R. Bowers, R. E. Chadwick, J. W. Erickson, J. J. Hasbrouck, T. R. McKinley, J. Nichols, N. Nichols, A. Olson, J. Rumble, T. T. Taube, and B. Williams. 2019a. ADF&amp;G Statewide Rockfish Initiative: Strategic plan 2017–2020. Alaska Department of Fish and Game, Division of Commercial Fisheries, Regional Information Report 5J19-05, Anchorage.</w:t>
       </w:r>
     </w:p>
     <w:p>
@@ -29514,6 +29585,7 @@
         <w:pStyle w:val="BodyText"/>
       </w:pPr>
       <w:r>
+        <w:lastRenderedPageBreak/>
         <w:t xml:space="preserve">R Core Team (2021). R: A language and environment for statistical computing. R Foundation for Statistical Computing, Vienna, Austria. URL </w:t>
       </w:r>
       <w:hyperlink r:id="rId10">
@@ -29541,7 +29613,6 @@
         <w:pStyle w:val="BodyText"/>
       </w:pPr>
       <w:r>
-        <w:lastRenderedPageBreak/>
         <w:t>Romberg, W. J., I. Rafferty, and M. Martz. 2018. Alaska Statewide Sport Fish Harvest Survey, 2018. Alaska Department of Fish and Game, Division of Sport Fish, Regional Operational Plan ROP.SF.4A.2018.07, Anchorage.</w:t>
       </w:r>
     </w:p>
@@ -30983,7 +31054,7 @@
   <w:abstractNum w:abstractNumId="0" w15:restartNumberingAfterBreak="0">
     <w:nsid w:val="0000A990"/>
     <w:multiLevelType w:val="multilevel"/>
-    <w:tmpl w:val="A7A0372E"/>
+    <w:tmpl w:val="C48A8C9A"/>
     <w:lvl w:ilvl="0">
       <w:numFmt w:val="bullet"/>
       <w:lvlText w:val=" "/>
@@ -31060,7 +31131,7 @@
   <w:abstractNum w:abstractNumId="1" w15:restartNumberingAfterBreak="0">
     <w:nsid w:val="00A99421"/>
     <w:multiLevelType w:val="multilevel"/>
-    <w:tmpl w:val="83F26A0C"/>
+    <w:tmpl w:val="3D069A3A"/>
     <w:lvl w:ilvl="0">
       <w:start w:val="1"/>
       <w:numFmt w:val="decimal"/>
@@ -31146,7 +31217,7 @@
   <w:abstractNum w:abstractNumId="2" w15:restartNumberingAfterBreak="0">
     <w:nsid w:val="00A99721"/>
     <w:multiLevelType w:val="multilevel"/>
-    <w:tmpl w:val="ED52EF9A"/>
+    <w:tmpl w:val="85FCA016"/>
     <w:lvl w:ilvl="0">
       <w:start w:val="1"/>
       <w:numFmt w:val="lowerLetter"/>
@@ -34018,10 +34089,10 @@
   <w:num w:numId="26" w16cid:durableId="1979919492">
     <w:abstractNumId w:val="10"/>
   </w:num>
-  <w:num w:numId="27" w16cid:durableId="531769354">
+  <w:num w:numId="27" w16cid:durableId="907304065">
     <w:abstractNumId w:val="0"/>
   </w:num>
-  <w:num w:numId="28" w16cid:durableId="2098359102">
+  <w:num w:numId="28" w16cid:durableId="1579553566">
     <w:abstractNumId w:val="1"/>
     <w:lvlOverride w:ilvl="0">
       <w:startOverride w:val="1"/>
@@ -34051,7 +34122,7 @@
       <w:startOverride w:val="1"/>
     </w:lvlOverride>
   </w:num>
-  <w:num w:numId="29" w16cid:durableId="915628474">
+  <w:num w:numId="29" w16cid:durableId="1872263616">
     <w:abstractNumId w:val="2"/>
     <w:lvlOverride w:ilvl="0">
       <w:startOverride w:val="1"/>

</xml_diff>